<commit_message>
Algorithm documentation updated (for removal of "failed APs")
</commit_message>
<xml_diff>
--- a/Documentation/algorithm_summary.docx
+++ b/Documentation/algorithm_summary.docx
@@ -9,8 +9,6 @@
           <w:lang w:val="en-US"/>
         </w:rPr>
       </w:pPr>
-      <w:bookmarkStart w:id="0" w:name="_GoBack"/>
-      <w:bookmarkEnd w:id="0"/>
       <w:r>
         <w:rPr>
           <w:lang w:val="en-US"/>
@@ -5446,134 +5444,6 @@
               <w:rPr>
                 <w:lang w:val="en-US"/>
               </w:rPr>
-              <w:t>Two lists, included with each alignment point, deserve particular attention:</w:t>
-            </w:r>
-          </w:p>
-          <w:p>
-            <w:pPr>
-              <w:pStyle w:val="Listenabsatz"/>
-              <w:numPr>
-                <w:ilvl w:val="0"/>
-                <w:numId w:val="2"/>
-              </w:numPr>
-              <w:spacing w:before="240"/>
-              <w:rPr>
-                <w:lang w:val="en-US"/>
-              </w:rPr>
-            </w:pPr>
-            <w:r>
-              <w:rPr>
-                <w:lang w:val="en-US"/>
-              </w:rPr>
-              <w:t xml:space="preserve">The list </w:t>
-            </w:r>
-            <w:r>
-              <w:rPr>
-                <w:lang w:val="en-US"/>
-              </w:rPr>
-              <w:t>“</w:t>
-            </w:r>
-            <w:proofErr w:type="spellStart"/>
-            <w:r>
-              <w:rPr>
-                <w:lang w:val="en-US"/>
-              </w:rPr>
-              <w:t>low_structure_neighbors</w:t>
-            </w:r>
-            <w:proofErr w:type="spellEnd"/>
-            <w:r>
-              <w:rPr>
-                <w:lang w:val="en-US"/>
-              </w:rPr>
-              <w:t>” contains alignment point objects for points which during AP construction did not satisfy the structure condition (i.e. they do not show enough structure to be used in shift computations</w:t>
-            </w:r>
-            <w:r>
-              <w:rPr>
-                <w:lang w:val="en-US"/>
-              </w:rPr>
-              <w:t>, and therefore are not included in the alignment point list</w:t>
-            </w:r>
-            <w:r>
-              <w:rPr>
-                <w:lang w:val="en-US"/>
-              </w:rPr>
-              <w:t xml:space="preserve">). Using this list, those </w:t>
-            </w:r>
-            <w:r>
-              <w:rPr>
-                <w:lang w:val="en-US"/>
-              </w:rPr>
-              <w:t xml:space="preserve">“failed” </w:t>
-            </w:r>
-            <w:r>
-              <w:rPr>
-                <w:lang w:val="en-US"/>
-              </w:rPr>
-              <w:t xml:space="preserve">points are registered at the closest “real” alignment point. The idea is that in stacking a real AP, the alignment patches of </w:t>
-            </w:r>
-            <w:r>
-              <w:rPr>
-                <w:lang w:val="en-US"/>
-              </w:rPr>
-              <w:t xml:space="preserve">the failed neighbors </w:t>
-            </w:r>
-            <w:r>
-              <w:rPr>
-                <w:lang w:val="en-US"/>
-              </w:rPr>
-              <w:t xml:space="preserve">are stacked using the shifts determined at the “real” </w:t>
-            </w:r>
-            <w:r>
-              <w:rPr>
-                <w:lang w:val="en-US"/>
-              </w:rPr>
-              <w:t>point. This way, holes in the stacked frame are avoided.</w:t>
-            </w:r>
-          </w:p>
-          <w:p>
-            <w:pPr>
-              <w:pStyle w:val="Listenabsatz"/>
-              <w:numPr>
-                <w:ilvl w:val="0"/>
-                <w:numId w:val="2"/>
-              </w:numPr>
-              <w:spacing w:before="240"/>
-              <w:rPr>
-                <w:lang w:val="en-US"/>
-              </w:rPr>
-            </w:pPr>
-            <w:r>
-              <w:rPr>
-                <w:lang w:val="en-US"/>
-              </w:rPr>
-              <w:t>In analogy to the above list, the list “</w:t>
-            </w:r>
-            <w:proofErr w:type="spellStart"/>
-            <w:r>
-              <w:rPr>
-                <w:lang w:val="en-US"/>
-              </w:rPr>
-              <w:t>dim_neighbors</w:t>
-            </w:r>
-            <w:proofErr w:type="spellEnd"/>
-            <w:r>
-              <w:rPr>
-                <w:lang w:val="en-US"/>
-              </w:rPr>
-              <w:t>” contains failed AP objects which did not satisfy the brightness or contrast condition. Again, the reason is that at these points a shift cannot be computed with reasonable accuracy.</w:t>
-            </w:r>
-          </w:p>
-          <w:p>
-            <w:pPr>
-              <w:spacing w:before="240"/>
-              <w:rPr>
-                <w:lang w:val="en-US"/>
-              </w:rPr>
-            </w:pPr>
-            <w:r>
-              <w:rPr>
-                <w:lang w:val="en-US"/>
-              </w:rPr>
               <w:t>Usually, first a grid of alignment points is created automatically</w:t>
             </w:r>
             <w:r>
@@ -5666,19 +5536,17 @@
               <w:t>new_alignment_point</w:t>
             </w:r>
             <w:proofErr w:type="spellEnd"/>
-            <w:proofErr w:type="gramStart"/>
-            <w:r>
-              <w:rPr>
-                <w:lang w:val="en-US"/>
-              </w:rPr>
-              <w:t>” ,</w:t>
-            </w:r>
-            <w:proofErr w:type="gramEnd"/>
-            <w:r>
-              <w:rPr>
-                <w:lang w:val="en-US"/>
-              </w:rPr>
-              <w:t xml:space="preserve"> “</w:t>
+            <w:r>
+              <w:rPr>
+                <w:lang w:val="en-US"/>
+              </w:rPr>
+              <w:t>”</w:t>
+            </w:r>
+            <w:r>
+              <w:rPr>
+                <w:lang w:val="en-US"/>
+              </w:rPr>
+              <w:t>, “</w:t>
             </w:r>
             <w:proofErr w:type="spellStart"/>
             <w:r>
@@ -5736,14 +5604,15 @@
               <w:rPr>
                 <w:lang w:val="en-US"/>
               </w:rPr>
-              <w:t xml:space="preserve">Red crosses show the (real) alignment points. White and green quadrats are the alignment </w:t>
-            </w:r>
-            <w:r>
-              <w:rPr>
-                <w:lang w:val="en-US"/>
-              </w:rPr>
-              <w:lastRenderedPageBreak/>
-              <w:t>boxes and patches around the APs, respectively.</w:t>
+              <w:t>Red cross</w:t>
+            </w:r>
+            <w:bookmarkStart w:id="0" w:name="_GoBack"/>
+            <w:bookmarkEnd w:id="0"/>
+            <w:r>
+              <w:rPr>
+                <w:lang w:val="en-US"/>
+              </w:rPr>
+              <w:t>es show the (real) alignment points. White and green quadrats are the alignment boxes and patches around the APs, respectively.</w:t>
             </w:r>
           </w:p>
           <w:p>
@@ -5759,7 +5628,7 @@
                 <w:lang w:eastAsia="de-DE"/>
               </w:rPr>
               <w:drawing>
-                <wp:inline distT="0" distB="0" distL="0" distR="0" wp14:anchorId="12302356" wp14:editId="5BC85CA1">
+                <wp:inline distT="0" distB="0" distL="0" distR="0" wp14:anchorId="2B3D0064" wp14:editId="5E44D484">
                   <wp:extent cx="2068559" cy="2115047"/>
                   <wp:effectExtent l="0" t="0" r="8255" b="0"/>
                   <wp:docPr id="1" name="Grafik 1" descr="D:\SW-Development\Python\PlanetarySystemStacker\Examples\Saturn\sat_c11_ser_F0001-1731.avi.aps_copy.jpg"/>
@@ -5839,41 +5708,103 @@
               <w:rPr>
                 <w:lang w:val="en-US"/>
               </w:rPr>
-              <w:t>When in AP grid creation a point does not fulfill the brightness or structure condition, it is appended to one of the failed AP lists</w:t>
-            </w:r>
-            <w:r>
-              <w:rPr>
-                <w:lang w:val="en-US"/>
-              </w:rPr>
-              <w:t xml:space="preserve"> “</w:t>
-            </w:r>
-            <w:proofErr w:type="spellStart"/>
-            <w:r>
-              <w:rPr>
-                <w:lang w:val="en-US"/>
-              </w:rPr>
-              <w:t>alignment_points_dropped_dim</w:t>
-            </w:r>
-            <w:proofErr w:type="spellEnd"/>
-            <w:r>
-              <w:rPr>
-                <w:lang w:val="en-US"/>
-              </w:rPr>
-              <w:t>” or “</w:t>
-            </w:r>
-            <w:proofErr w:type="spellStart"/>
-            <w:r>
-              <w:rPr>
-                <w:lang w:val="en-US"/>
-              </w:rPr>
-              <w:t>alignment_points_dropped_structure</w:t>
-            </w:r>
-            <w:proofErr w:type="spellEnd"/>
-            <w:r>
-              <w:rPr>
-                <w:lang w:val="en-US"/>
-              </w:rPr>
-              <w:t>”, respectively. Later, shortly before stacking, points on those lists are assigned to “real” APs in their neighborhood. Stacking for the failed APs then uses the shifts measured at the “real” neighbor.</w:t>
+              <w:lastRenderedPageBreak/>
+              <w:t xml:space="preserve">In AP grid creation, APs are put on the AP list only if they </w:t>
+            </w:r>
+            <w:r>
+              <w:rPr>
+                <w:lang w:val="en-US"/>
+              </w:rPr>
+              <w:t xml:space="preserve">satisfy </w:t>
+            </w:r>
+            <w:r>
+              <w:rPr>
+                <w:lang w:val="en-US"/>
+              </w:rPr>
+              <w:t>several conditions:</w:t>
+            </w:r>
+          </w:p>
+          <w:p>
+            <w:pPr>
+              <w:pStyle w:val="Listenabsatz"/>
+              <w:numPr>
+                <w:ilvl w:val="0"/>
+                <w:numId w:val="2"/>
+              </w:numPr>
+              <w:spacing w:before="240"/>
+              <w:rPr>
+                <w:lang w:val="en-US"/>
+              </w:rPr>
+            </w:pPr>
+            <w:r>
+              <w:rPr>
+                <w:lang w:val="en-US"/>
+              </w:rPr>
+              <w:t>The alignment box must contain pixels brighter or equal to a given threshold</w:t>
+            </w:r>
+            <w:r>
+              <w:rPr>
+                <w:lang w:val="en-US"/>
+              </w:rPr>
+              <w:t xml:space="preserve"> (brightness condition)</w:t>
+            </w:r>
+            <w:r>
+              <w:rPr>
+                <w:lang w:val="en-US"/>
+              </w:rPr>
+              <w:t>.</w:t>
+            </w:r>
+          </w:p>
+          <w:p>
+            <w:pPr>
+              <w:pStyle w:val="Listenabsatz"/>
+              <w:numPr>
+                <w:ilvl w:val="0"/>
+                <w:numId w:val="2"/>
+              </w:numPr>
+              <w:spacing w:before="240"/>
+              <w:rPr>
+                <w:lang w:val="en-US"/>
+              </w:rPr>
+            </w:pPr>
+            <w:r>
+              <w:rPr>
+                <w:lang w:val="en-US"/>
+              </w:rPr>
+              <w:t>The difference between the brightest and dimmest pixels in the alignment box must be greater or equal to a second threshold (contrast condition).</w:t>
+            </w:r>
+          </w:p>
+          <w:p>
+            <w:pPr>
+              <w:pStyle w:val="Listenabsatz"/>
+              <w:numPr>
+                <w:ilvl w:val="0"/>
+                <w:numId w:val="2"/>
+              </w:numPr>
+              <w:spacing w:before="240"/>
+              <w:rPr>
+                <w:lang w:val="en-US"/>
+              </w:rPr>
+            </w:pPr>
+            <w:r>
+              <w:rPr>
+                <w:lang w:val="en-US"/>
+              </w:rPr>
+              <w:t xml:space="preserve">A “structure” value representing the amount of local structure in the alignment box must exceed a third threshold (structure threshold). The values are normalized such that it is 1. </w:t>
+            </w:r>
+            <w:proofErr w:type="gramStart"/>
+            <w:r>
+              <w:rPr>
+                <w:lang w:val="en-US"/>
+              </w:rPr>
+              <w:t>for</w:t>
+            </w:r>
+            <w:proofErr w:type="gramEnd"/>
+            <w:r>
+              <w:rPr>
+                <w:lang w:val="en-US"/>
+              </w:rPr>
+              <w:t xml:space="preserve"> the AP with maximum structure.</w:t>
             </w:r>
           </w:p>
         </w:tc>
@@ -6004,46 +5935,46 @@
               <w:spacing w:before="240"/>
               <w:rPr>
                 <w:rFonts w:ascii="Courier New" w:hAnsi="Courier New" w:cs="Courier New"/>
-                <w:lang w:val="en-US"/>
-              </w:rPr>
-            </w:pPr>
-          </w:p>
-          <w:p>
-            <w:pPr>
-              <w:spacing w:before="240"/>
-              <w:rPr>
-                <w:rFonts w:ascii="Courier New" w:hAnsi="Courier New" w:cs="Courier New"/>
-                <w:lang w:val="en-US"/>
-              </w:rPr>
-            </w:pPr>
-          </w:p>
-          <w:p>
-            <w:pPr>
-              <w:spacing w:before="240"/>
-              <w:rPr>
-                <w:rFonts w:ascii="Courier New" w:hAnsi="Courier New" w:cs="Courier New"/>
-                <w:lang w:val="en-US"/>
-              </w:rPr>
-            </w:pPr>
-          </w:p>
-          <w:p>
-            <w:pPr>
-              <w:spacing w:before="240"/>
-              <w:rPr>
-                <w:rFonts w:ascii="Courier New" w:hAnsi="Courier New" w:cs="Courier New"/>
                 <w:i/>
                 <w:lang w:val="en-US"/>
               </w:rPr>
             </w:pPr>
-          </w:p>
-          <w:p>
-            <w:pPr>
-              <w:spacing w:before="240"/>
+            <w:proofErr w:type="spellStart"/>
+            <w:r>
               <w:rPr>
                 <w:rFonts w:ascii="Courier New" w:hAnsi="Courier New" w:cs="Courier New"/>
                 <w:i/>
                 <w:lang w:val="en-US"/>
               </w:rPr>
+              <w:t>alignment_points_step_size</w:t>
+            </w:r>
+            <w:proofErr w:type="spellEnd"/>
+          </w:p>
+          <w:p>
+            <w:pPr>
+              <w:spacing w:before="240"/>
+              <w:rPr>
+                <w:rFonts w:ascii="Courier New" w:hAnsi="Courier New" w:cs="Courier New"/>
+                <w:lang w:val="en-US"/>
+              </w:rPr>
+            </w:pPr>
+          </w:p>
+          <w:p>
+            <w:pPr>
+              <w:spacing w:before="240"/>
+              <w:rPr>
+                <w:rFonts w:ascii="Courier New" w:hAnsi="Courier New" w:cs="Courier New"/>
+                <w:lang w:val="en-US"/>
+              </w:rPr>
+            </w:pPr>
+          </w:p>
+          <w:p>
+            <w:pPr>
+              <w:spacing w:before="240"/>
+              <w:rPr>
+                <w:rFonts w:ascii="Courier New" w:hAnsi="Courier New" w:cs="Courier New"/>
+                <w:lang w:val="en-US"/>
+              </w:rPr>
             </w:pPr>
           </w:p>
           <w:p>
@@ -6065,14 +5996,172 @@
                 <w:lang w:val="en-US"/>
               </w:rPr>
             </w:pPr>
-            <w:proofErr w:type="spellStart"/>
-            <w:r>
+          </w:p>
+          <w:p>
+            <w:pPr>
+              <w:spacing w:before="240"/>
               <w:rPr>
                 <w:rFonts w:ascii="Courier New" w:hAnsi="Courier New" w:cs="Courier New"/>
                 <w:i/>
                 <w:lang w:val="en-US"/>
               </w:rPr>
-              <w:t>alignment_points_structure</w:t>
+            </w:pPr>
+          </w:p>
+          <w:p>
+            <w:pPr>
+              <w:spacing w:before="240"/>
+              <w:rPr>
+                <w:rFonts w:ascii="Courier New" w:hAnsi="Courier New" w:cs="Courier New"/>
+                <w:i/>
+                <w:lang w:val="en-US"/>
+              </w:rPr>
+            </w:pPr>
+          </w:p>
+          <w:p>
+            <w:pPr>
+              <w:spacing w:before="240"/>
+              <w:rPr>
+                <w:rFonts w:ascii="Courier New" w:hAnsi="Courier New" w:cs="Courier New"/>
+                <w:i/>
+                <w:lang w:val="en-US"/>
+              </w:rPr>
+            </w:pPr>
+          </w:p>
+          <w:p>
+            <w:pPr>
+              <w:spacing w:before="240"/>
+              <w:rPr>
+                <w:rFonts w:ascii="Courier New" w:hAnsi="Courier New" w:cs="Courier New"/>
+                <w:i/>
+                <w:lang w:val="en-US"/>
+              </w:rPr>
+            </w:pPr>
+          </w:p>
+          <w:p>
+            <w:pPr>
+              <w:spacing w:before="240"/>
+              <w:rPr>
+                <w:rFonts w:ascii="Courier New" w:hAnsi="Courier New" w:cs="Courier New"/>
+                <w:lang w:val="en-US"/>
+              </w:rPr>
+            </w:pPr>
+          </w:p>
+          <w:p>
+            <w:pPr>
+              <w:spacing w:before="240"/>
+              <w:rPr>
+                <w:rFonts w:ascii="Courier New" w:hAnsi="Courier New" w:cs="Courier New"/>
+                <w:lang w:val="en-US"/>
+              </w:rPr>
+            </w:pPr>
+          </w:p>
+          <w:p>
+            <w:pPr>
+              <w:spacing w:before="240"/>
+              <w:rPr>
+                <w:rFonts w:ascii="Courier New" w:hAnsi="Courier New" w:cs="Courier New"/>
+                <w:lang w:val="en-US"/>
+              </w:rPr>
+            </w:pPr>
+          </w:p>
+          <w:p>
+            <w:pPr>
+              <w:spacing w:before="240"/>
+              <w:rPr>
+                <w:rFonts w:ascii="Courier New" w:hAnsi="Courier New" w:cs="Courier New"/>
+                <w:lang w:val="en-US"/>
+              </w:rPr>
+            </w:pPr>
+          </w:p>
+          <w:p>
+            <w:pPr>
+              <w:spacing w:before="240"/>
+              <w:rPr>
+                <w:rFonts w:ascii="Courier New" w:hAnsi="Courier New" w:cs="Courier New"/>
+                <w:lang w:val="en-US"/>
+              </w:rPr>
+            </w:pPr>
+          </w:p>
+          <w:p>
+            <w:pPr>
+              <w:spacing w:before="240"/>
+              <w:rPr>
+                <w:rFonts w:ascii="Courier New" w:hAnsi="Courier New" w:cs="Courier New"/>
+                <w:lang w:val="en-US"/>
+              </w:rPr>
+            </w:pPr>
+          </w:p>
+          <w:p>
+            <w:pPr>
+              <w:spacing w:before="240"/>
+              <w:rPr>
+                <w:rFonts w:ascii="Courier New" w:hAnsi="Courier New" w:cs="Courier New"/>
+                <w:lang w:val="en-US"/>
+              </w:rPr>
+            </w:pPr>
+          </w:p>
+          <w:p>
+            <w:pPr>
+              <w:spacing w:before="240"/>
+              <w:rPr>
+                <w:rFonts w:ascii="Courier New" w:hAnsi="Courier New" w:cs="Courier New"/>
+                <w:lang w:val="en-US"/>
+              </w:rPr>
+            </w:pPr>
+          </w:p>
+          <w:p>
+            <w:pPr>
+              <w:spacing w:before="240"/>
+              <w:rPr>
+                <w:rFonts w:ascii="Courier New" w:hAnsi="Courier New" w:cs="Courier New"/>
+                <w:lang w:val="en-US"/>
+              </w:rPr>
+            </w:pPr>
+          </w:p>
+          <w:p>
+            <w:pPr>
+              <w:spacing w:before="240"/>
+              <w:rPr>
+                <w:rFonts w:ascii="Courier New" w:hAnsi="Courier New" w:cs="Courier New"/>
+                <w:lang w:val="en-US"/>
+              </w:rPr>
+            </w:pPr>
+          </w:p>
+          <w:p>
+            <w:pPr>
+              <w:spacing w:before="240"/>
+              <w:rPr>
+                <w:rFonts w:ascii="Courier New" w:hAnsi="Courier New" w:cs="Courier New"/>
+                <w:lang w:val="en-US"/>
+              </w:rPr>
+            </w:pPr>
+          </w:p>
+          <w:p>
+            <w:pPr>
+              <w:spacing w:before="240"/>
+              <w:rPr>
+                <w:rFonts w:ascii="Courier New" w:hAnsi="Courier New" w:cs="Courier New"/>
+                <w:lang w:val="en-US"/>
+              </w:rPr>
+            </w:pPr>
+          </w:p>
+          <w:p>
+            <w:pPr>
+              <w:spacing w:before="240"/>
+              <w:rPr>
+                <w:rFonts w:ascii="Courier New" w:hAnsi="Courier New" w:cs="Courier New"/>
+                <w:i/>
+                <w:lang w:val="en-US"/>
+              </w:rPr>
+            </w:pPr>
+            <w:proofErr w:type="spellStart"/>
+            <w:r>
+              <w:rPr>
+                <w:rFonts w:ascii="Courier New" w:hAnsi="Courier New" w:cs="Courier New"/>
+                <w:i/>
+                <w:lang w:val="en-US"/>
+              </w:rPr>
+              <w:t>alignment_points_brightness</w:t>
             </w:r>
             <w:proofErr w:type="spellEnd"/>
             <w:r>
@@ -6098,48 +6187,17 @@
               <w:spacing w:before="240"/>
               <w:rPr>
                 <w:rFonts w:ascii="Courier New" w:hAnsi="Courier New" w:cs="Courier New"/>
+                <w:lang w:val="en-US"/>
+              </w:rPr>
+            </w:pPr>
+            <w:proofErr w:type="spellStart"/>
+            <w:r>
+              <w:rPr>
+                <w:rFonts w:ascii="Courier New" w:hAnsi="Courier New" w:cs="Courier New"/>
                 <w:i/>
                 <w:lang w:val="en-US"/>
               </w:rPr>
-            </w:pPr>
-          </w:p>
-          <w:p>
-            <w:pPr>
-              <w:spacing w:before="240"/>
-              <w:rPr>
-                <w:rFonts w:ascii="Courier New" w:hAnsi="Courier New" w:cs="Courier New"/>
-                <w:i/>
-                <w:lang w:val="en-US"/>
-              </w:rPr>
-            </w:pPr>
-          </w:p>
-          <w:p>
-            <w:pPr>
-              <w:spacing w:before="240"/>
-              <w:rPr>
-                <w:rFonts w:ascii="Courier New" w:hAnsi="Courier New" w:cs="Courier New"/>
-                <w:i/>
-                <w:lang w:val="en-US"/>
-              </w:rPr>
-            </w:pPr>
-          </w:p>
-          <w:p>
-            <w:pPr>
-              <w:spacing w:before="240"/>
-              <w:rPr>
-                <w:rFonts w:ascii="Courier New" w:hAnsi="Courier New" w:cs="Courier New"/>
-                <w:i/>
-                <w:lang w:val="en-US"/>
-              </w:rPr>
-            </w:pPr>
-            <w:proofErr w:type="spellStart"/>
-            <w:r>
-              <w:rPr>
-                <w:rFonts w:ascii="Courier New" w:hAnsi="Courier New" w:cs="Courier New"/>
-                <w:i/>
-                <w:lang w:val="en-US"/>
-              </w:rPr>
-              <w:t>alignment_points_brightness</w:t>
+              <w:t>alignment_points_contrast</w:t>
             </w:r>
             <w:proofErr w:type="spellEnd"/>
             <w:r>
@@ -6165,17 +6223,18 @@
               <w:spacing w:before="240"/>
               <w:rPr>
                 <w:rFonts w:ascii="Courier New" w:hAnsi="Courier New" w:cs="Courier New"/>
-                <w:lang w:val="en-US"/>
-              </w:rPr>
-            </w:pPr>
-            <w:proofErr w:type="spellStart"/>
-            <w:r>
-              <w:rPr>
-                <w:rFonts w:ascii="Courier New" w:hAnsi="Courier New" w:cs="Courier New"/>
                 <w:i/>
                 <w:lang w:val="en-US"/>
               </w:rPr>
-              <w:t>alignment_points_contrast</w:t>
+            </w:pPr>
+            <w:proofErr w:type="spellStart"/>
+            <w:r>
+              <w:rPr>
+                <w:rFonts w:ascii="Courier New" w:hAnsi="Courier New" w:cs="Courier New"/>
+                <w:i/>
+                <w:lang w:val="en-US"/>
+              </w:rPr>
+              <w:t>alignment_points_structure</w:t>
             </w:r>
             <w:proofErr w:type="spellEnd"/>
             <w:r>
@@ -6195,239 +6254,6 @@
               <w:br/>
               <w:t>threshold</w:t>
             </w:r>
-          </w:p>
-          <w:p>
-            <w:pPr>
-              <w:spacing w:before="240"/>
-              <w:rPr>
-                <w:rFonts w:ascii="Courier New" w:hAnsi="Courier New" w:cs="Courier New"/>
-                <w:lang w:val="en-US"/>
-              </w:rPr>
-            </w:pPr>
-          </w:p>
-          <w:p>
-            <w:pPr>
-              <w:spacing w:before="240"/>
-              <w:rPr>
-                <w:rFonts w:ascii="Courier New" w:hAnsi="Courier New" w:cs="Courier New"/>
-                <w:i/>
-                <w:lang w:val="en-US"/>
-              </w:rPr>
-            </w:pPr>
-          </w:p>
-          <w:p>
-            <w:pPr>
-              <w:spacing w:before="240"/>
-              <w:rPr>
-                <w:rFonts w:ascii="Courier New" w:hAnsi="Courier New" w:cs="Courier New"/>
-                <w:i/>
-                <w:lang w:val="en-US"/>
-              </w:rPr>
-            </w:pPr>
-            <w:proofErr w:type="spellStart"/>
-            <w:r>
-              <w:rPr>
-                <w:rFonts w:ascii="Courier New" w:hAnsi="Courier New" w:cs="Courier New"/>
-                <w:i/>
-                <w:lang w:val="en-US"/>
-              </w:rPr>
-              <w:t>alignment_points_step_size</w:t>
-            </w:r>
-            <w:proofErr w:type="spellEnd"/>
-          </w:p>
-          <w:p>
-            <w:pPr>
-              <w:spacing w:before="240"/>
-              <w:rPr>
-                <w:rFonts w:ascii="Courier New" w:hAnsi="Courier New" w:cs="Courier New"/>
-                <w:lang w:val="en-US"/>
-              </w:rPr>
-            </w:pPr>
-          </w:p>
-          <w:p>
-            <w:pPr>
-              <w:spacing w:before="240"/>
-              <w:rPr>
-                <w:rFonts w:ascii="Courier New" w:hAnsi="Courier New" w:cs="Courier New"/>
-                <w:lang w:val="en-US"/>
-              </w:rPr>
-            </w:pPr>
-          </w:p>
-          <w:p>
-            <w:pPr>
-              <w:spacing w:before="240"/>
-              <w:rPr>
-                <w:rFonts w:ascii="Courier New" w:hAnsi="Courier New" w:cs="Courier New"/>
-                <w:lang w:val="en-US"/>
-              </w:rPr>
-            </w:pPr>
-          </w:p>
-          <w:p>
-            <w:pPr>
-              <w:spacing w:before="240"/>
-              <w:rPr>
-                <w:rFonts w:ascii="Courier New" w:hAnsi="Courier New" w:cs="Courier New"/>
-                <w:lang w:val="en-US"/>
-              </w:rPr>
-            </w:pPr>
-          </w:p>
-          <w:p>
-            <w:pPr>
-              <w:spacing w:before="240"/>
-              <w:rPr>
-                <w:rFonts w:ascii="Courier New" w:hAnsi="Courier New" w:cs="Courier New"/>
-                <w:lang w:val="en-US"/>
-              </w:rPr>
-            </w:pPr>
-          </w:p>
-          <w:p>
-            <w:pPr>
-              <w:spacing w:before="240"/>
-              <w:rPr>
-                <w:rFonts w:ascii="Courier New" w:hAnsi="Courier New" w:cs="Courier New"/>
-                <w:lang w:val="en-US"/>
-              </w:rPr>
-            </w:pPr>
-          </w:p>
-          <w:p>
-            <w:pPr>
-              <w:spacing w:before="240"/>
-              <w:rPr>
-                <w:rFonts w:ascii="Courier New" w:hAnsi="Courier New" w:cs="Courier New"/>
-                <w:lang w:val="en-US"/>
-              </w:rPr>
-            </w:pPr>
-          </w:p>
-          <w:p>
-            <w:pPr>
-              <w:spacing w:before="240"/>
-              <w:rPr>
-                <w:rFonts w:ascii="Courier New" w:hAnsi="Courier New" w:cs="Courier New"/>
-                <w:lang w:val="en-US"/>
-              </w:rPr>
-            </w:pPr>
-          </w:p>
-          <w:p>
-            <w:pPr>
-              <w:spacing w:before="240"/>
-              <w:rPr>
-                <w:rFonts w:ascii="Courier New" w:hAnsi="Courier New" w:cs="Courier New"/>
-                <w:lang w:val="en-US"/>
-              </w:rPr>
-            </w:pPr>
-          </w:p>
-          <w:p>
-            <w:pPr>
-              <w:spacing w:before="240"/>
-              <w:rPr>
-                <w:rFonts w:ascii="Courier New" w:hAnsi="Courier New" w:cs="Courier New"/>
-                <w:lang w:val="en-US"/>
-              </w:rPr>
-            </w:pPr>
-          </w:p>
-          <w:p>
-            <w:pPr>
-              <w:spacing w:before="240"/>
-              <w:rPr>
-                <w:rFonts w:ascii="Courier New" w:hAnsi="Courier New" w:cs="Courier New"/>
-                <w:lang w:val="en-US"/>
-              </w:rPr>
-            </w:pPr>
-          </w:p>
-          <w:p>
-            <w:pPr>
-              <w:spacing w:before="240"/>
-              <w:rPr>
-                <w:rFonts w:ascii="Courier New" w:hAnsi="Courier New" w:cs="Courier New"/>
-                <w:lang w:val="en-US"/>
-              </w:rPr>
-            </w:pPr>
-          </w:p>
-          <w:p>
-            <w:pPr>
-              <w:spacing w:before="240"/>
-              <w:rPr>
-                <w:rFonts w:ascii="Courier New" w:hAnsi="Courier New" w:cs="Courier New"/>
-                <w:lang w:val="en-US"/>
-              </w:rPr>
-            </w:pPr>
-          </w:p>
-          <w:p>
-            <w:pPr>
-              <w:spacing w:before="240"/>
-              <w:rPr>
-                <w:rFonts w:ascii="Courier New" w:hAnsi="Courier New" w:cs="Courier New"/>
-                <w:lang w:val="en-US"/>
-              </w:rPr>
-            </w:pPr>
-          </w:p>
-          <w:p>
-            <w:pPr>
-              <w:spacing w:before="240"/>
-              <w:rPr>
-                <w:rFonts w:ascii="Courier New" w:hAnsi="Courier New" w:cs="Courier New"/>
-                <w:lang w:val="en-US"/>
-              </w:rPr>
-            </w:pPr>
-          </w:p>
-          <w:p>
-            <w:pPr>
-              <w:spacing w:before="240"/>
-              <w:rPr>
-                <w:rFonts w:ascii="Courier New" w:hAnsi="Courier New" w:cs="Courier New"/>
-                <w:lang w:val="en-US"/>
-              </w:rPr>
-            </w:pPr>
-            <w:proofErr w:type="spellStart"/>
-            <w:r>
-              <w:rPr>
-                <w:rFonts w:ascii="Courier New" w:hAnsi="Courier New" w:cs="Courier New"/>
-                <w:lang w:val="en-US"/>
-              </w:rPr>
-              <w:t>alignment_points_dropped_dim</w:t>
-            </w:r>
-            <w:proofErr w:type="spellEnd"/>
-          </w:p>
-          <w:p>
-            <w:pPr>
-              <w:spacing w:before="240"/>
-              <w:rPr>
-                <w:rFonts w:ascii="Courier New" w:hAnsi="Courier New" w:cs="Courier New"/>
-                <w:lang w:val="en-US"/>
-              </w:rPr>
-            </w:pPr>
-            <w:proofErr w:type="spellStart"/>
-            <w:r>
-              <w:rPr>
-                <w:rFonts w:ascii="Courier New" w:hAnsi="Courier New" w:cs="Courier New"/>
-                <w:lang w:val="en-US"/>
-              </w:rPr>
-              <w:t>alignment_points</w:t>
-            </w:r>
-            <w:proofErr w:type="spellEnd"/>
-            <w:r>
-              <w:rPr>
-                <w:rFonts w:ascii="Courier New" w:hAnsi="Courier New" w:cs="Courier New"/>
-                <w:lang w:val="en-US"/>
-              </w:rPr>
-              <w:t>_</w:t>
-            </w:r>
-            <w:r>
-              <w:rPr>
-                <w:rFonts w:ascii="Courier New" w:hAnsi="Courier New" w:cs="Courier New"/>
-                <w:lang w:val="en-US"/>
-              </w:rPr>
-              <w:br/>
-            </w:r>
-            <w:proofErr w:type="spellStart"/>
-            <w:r>
-              <w:rPr>
-                <w:rFonts w:ascii="Courier New" w:hAnsi="Courier New" w:cs="Courier New"/>
-                <w:lang w:val="en-US"/>
-              </w:rPr>
-              <w:t>dropped_structure</w:t>
-            </w:r>
-            <w:proofErr w:type="spellEnd"/>
           </w:p>
           <w:p>
             <w:pPr>
@@ -6541,105 +6367,6 @@
                 <w:lang w:val="en-US"/>
               </w:rPr>
             </w:pPr>
-          </w:p>
-          <w:p>
-            <w:pPr>
-              <w:spacing w:before="240"/>
-              <w:rPr>
-                <w:rFonts w:ascii="Courier New" w:hAnsi="Courier New" w:cs="Courier New"/>
-                <w:lang w:val="en-US"/>
-              </w:rPr>
-            </w:pPr>
-          </w:p>
-          <w:p>
-            <w:pPr>
-              <w:spacing w:before="240"/>
-              <w:rPr>
-                <w:rFonts w:ascii="Courier New" w:hAnsi="Courier New" w:cs="Courier New"/>
-                <w:lang w:val="en-US"/>
-              </w:rPr>
-            </w:pPr>
-          </w:p>
-          <w:p>
-            <w:pPr>
-              <w:spacing w:before="240"/>
-              <w:rPr>
-                <w:rFonts w:ascii="Courier New" w:hAnsi="Courier New" w:cs="Courier New"/>
-                <w:lang w:val="en-US"/>
-              </w:rPr>
-            </w:pPr>
-          </w:p>
-          <w:p>
-            <w:pPr>
-              <w:spacing w:before="240"/>
-              <w:rPr>
-                <w:rFonts w:ascii="Courier New" w:hAnsi="Courier New" w:cs="Courier New"/>
-                <w:lang w:val="en-US"/>
-              </w:rPr>
-            </w:pPr>
-          </w:p>
-          <w:p>
-            <w:pPr>
-              <w:spacing w:before="240"/>
-              <w:rPr>
-                <w:rFonts w:ascii="Courier New" w:hAnsi="Courier New" w:cs="Courier New"/>
-                <w:lang w:val="en-US"/>
-              </w:rPr>
-            </w:pPr>
-          </w:p>
-          <w:p>
-            <w:pPr>
-              <w:spacing w:before="240"/>
-              <w:rPr>
-                <w:rFonts w:ascii="Courier New" w:hAnsi="Courier New" w:cs="Courier New"/>
-                <w:lang w:val="en-US"/>
-              </w:rPr>
-            </w:pPr>
-          </w:p>
-          <w:p>
-            <w:pPr>
-              <w:spacing w:before="240"/>
-              <w:rPr>
-                <w:rFonts w:ascii="Courier New" w:hAnsi="Courier New" w:cs="Courier New"/>
-                <w:lang w:val="en-US"/>
-              </w:rPr>
-            </w:pPr>
-          </w:p>
-          <w:p>
-            <w:pPr>
-              <w:spacing w:before="240"/>
-              <w:rPr>
-                <w:rFonts w:ascii="Courier New" w:hAnsi="Courier New" w:cs="Courier New"/>
-                <w:lang w:val="en-US"/>
-              </w:rPr>
-            </w:pPr>
-          </w:p>
-          <w:p>
-            <w:pPr>
-              <w:spacing w:before="240"/>
-              <w:rPr>
-                <w:rFonts w:ascii="Courier New" w:hAnsi="Courier New" w:cs="Courier New"/>
-                <w:lang w:val="en-US"/>
-              </w:rPr>
-            </w:pPr>
-          </w:p>
-          <w:p>
-            <w:pPr>
-              <w:spacing w:before="240"/>
-              <w:rPr>
-                <w:rFonts w:ascii="Courier New" w:hAnsi="Courier New" w:cs="Courier New"/>
-                <w:lang w:val="en-US"/>
-              </w:rPr>
-            </w:pPr>
-          </w:p>
-          <w:p>
-            <w:pPr>
-              <w:spacing w:before="240"/>
-              <w:rPr>
-                <w:rFonts w:ascii="Courier New" w:hAnsi="Courier New" w:cs="Courier New"/>
-                <w:lang w:val="en-US"/>
-              </w:rPr>
-            </w:pPr>
             <w:proofErr w:type="spellStart"/>
             <w:r>
               <w:rPr>
@@ -6796,7 +6523,6 @@
                 <w:rFonts w:ascii="Courier New" w:hAnsi="Courier New" w:cs="Courier New"/>
                 <w:lang w:val="en-US"/>
               </w:rPr>
-              <w:lastRenderedPageBreak/>
               <w:t>AlignmentPoints</w:t>
             </w:r>
             <w:proofErr w:type="spellEnd"/>
@@ -7029,15 +6755,6 @@
               <w:t>s</w:t>
             </w:r>
             <w:proofErr w:type="spellEnd"/>
-          </w:p>
-          <w:p>
-            <w:pPr>
-              <w:spacing w:before="240"/>
-              <w:rPr>
-                <w:rFonts w:ascii="Courier New" w:hAnsi="Courier New" w:cs="Courier New"/>
-                <w:lang w:val="en-US"/>
-              </w:rPr>
-            </w:pPr>
           </w:p>
           <w:p>
             <w:pPr>
@@ -7067,80 +6784,85 @@
                 <w:lang w:val="en-US"/>
               </w:rPr>
               <w:lastRenderedPageBreak/>
-              <w:t>The program supports two modes regarding the distribution of alignment points:</w:t>
-            </w:r>
-          </w:p>
-          <w:p>
-            <w:pPr>
-              <w:pStyle w:val="Listenabsatz"/>
-              <w:numPr>
-                <w:ilvl w:val="0"/>
-                <w:numId w:val="4"/>
-              </w:numPr>
-              <w:spacing w:before="240"/>
-              <w:rPr>
-                <w:lang w:val="en-US"/>
-              </w:rPr>
-            </w:pPr>
-            <w:r>
-              <w:rPr>
-                <w:lang w:val="en-US"/>
-              </w:rPr>
-              <w:t xml:space="preserve">In the first (default) mode, it is assumed that the APs </w:t>
-            </w:r>
-            <w:r>
-              <w:rPr>
-                <w:lang w:val="en-US"/>
-              </w:rPr>
-              <w:lastRenderedPageBreak/>
-              <w:t>together with their failed siblings (because of too little brightness or structure) cover the entire frame. Therefore, if all APs are stacked and merged, no holes will show up in the final image. This mode is selected by setting the configuration parameter “</w:t>
-            </w:r>
-            <w:proofErr w:type="spellStart"/>
-            <w:r>
-              <w:rPr>
-                <w:lang w:val="en-US"/>
-              </w:rPr>
-              <w:t>stack_frames_merge_full_coverage</w:t>
-            </w:r>
-            <w:proofErr w:type="spellEnd"/>
-            <w:r>
-              <w:rPr>
-                <w:lang w:val="en-US"/>
-              </w:rPr>
-              <w:t xml:space="preserve">” to </w:t>
-            </w:r>
-            <w:proofErr w:type="gramStart"/>
-            <w:r>
-              <w:rPr>
-                <w:lang w:val="en-US"/>
-              </w:rPr>
-              <w:t>True</w:t>
-            </w:r>
-            <w:proofErr w:type="gramEnd"/>
-            <w:r>
-              <w:rPr>
-                <w:lang w:val="en-US"/>
-              </w:rPr>
-              <w:t>.</w:t>
-            </w:r>
-          </w:p>
-          <w:p>
-            <w:pPr>
-              <w:pStyle w:val="Listenabsatz"/>
-              <w:numPr>
-                <w:ilvl w:val="0"/>
-                <w:numId w:val="4"/>
-              </w:numPr>
-              <w:spacing w:before="240"/>
-              <w:rPr>
-                <w:lang w:val="en-US"/>
-              </w:rPr>
-            </w:pPr>
-            <w:r>
-              <w:rPr>
-                <w:lang w:val="en-US"/>
-              </w:rPr>
-              <w:t>If the configuration parameter is set to False, the APs may leave holes across the frame. In this case, no lists of failed APs are required; only “real” APs are included in stacking and blending. When after stacking the alignment patches are blended into the final image, a background image is used to fill the gaps.</w:t>
+              <w:t xml:space="preserve">Special attention is given to APs in dark areas close to the moon or planet. If the AP satisfies the structure and brightness condition, the object must fill at least part of the alignment box. To find APs where this part is too small, the fraction of pixels brighter than the </w:t>
+            </w:r>
+            <w:r>
+              <w:rPr>
+                <w:lang w:val="en-US"/>
+              </w:rPr>
+              <w:t>brightness threshold is computed. If it is smaller than parameter “</w:t>
+            </w:r>
+            <w:proofErr w:type="spellStart"/>
+            <w:r>
+              <w:rPr>
+                <w:lang w:val="en-US"/>
+              </w:rPr>
+              <w:t>dim_fraction_</w:t>
+            </w:r>
+            <w:r>
+              <w:rPr>
+                <w:lang w:val="en-US"/>
+              </w:rPr>
+              <w:t>thres</w:t>
+            </w:r>
+            <w:r>
+              <w:rPr>
+                <w:lang w:val="en-US"/>
+              </w:rPr>
+              <w:t>hold</w:t>
+            </w:r>
+            <w:proofErr w:type="spellEnd"/>
+            <w:r>
+              <w:rPr>
+                <w:lang w:val="en-US"/>
+              </w:rPr>
+              <w:t>”, the AP is moved towards the object. To this end, the “center of gravity” of the bright pixels inside the alignment box is computed, and the AP center is moved to this point.</w:t>
+            </w:r>
+          </w:p>
+          <w:p>
+            <w:pPr>
+              <w:spacing w:before="240"/>
+              <w:rPr>
+                <w:lang w:val="en-US"/>
+              </w:rPr>
+            </w:pPr>
+            <w:r>
+              <w:rPr>
+                <w:lang w:val="en-US"/>
+              </w:rPr>
+              <w:t>To avoid that moving the AP opens a gap in the sta</w:t>
+            </w:r>
+            <w:r>
+              <w:rPr>
+                <w:lang w:val="en-US"/>
+              </w:rPr>
+              <w:t>cked image, the AP patch width can be</w:t>
+            </w:r>
+            <w:r>
+              <w:rPr>
+                <w:lang w:val="en-US"/>
+              </w:rPr>
+              <w:t xml:space="preserve"> increased such that it covers the whole are of the original AP patch.</w:t>
+            </w:r>
+            <w:r>
+              <w:rPr>
+                <w:lang w:val="en-US"/>
+              </w:rPr>
+              <w:t xml:space="preserve"> To this end, the parameter “</w:t>
+            </w:r>
+            <w:proofErr w:type="spellStart"/>
+            <w:r>
+              <w:rPr>
+                <w:lang w:val="en-US"/>
+              </w:rPr>
+              <w:t>alignment_points_adjust_edge_patches</w:t>
+            </w:r>
+            <w:proofErr w:type="spellEnd"/>
+            <w:r>
+              <w:rPr>
+                <w:lang w:val="en-US"/>
+              </w:rPr>
+              <w:t>” must be set to True.</w:t>
             </w:r>
           </w:p>
         </w:tc>
@@ -7169,200 +6891,6 @@
                 <w:lang w:val="en-US"/>
               </w:rPr>
             </w:pPr>
-          </w:p>
-          <w:p>
-            <w:pPr>
-              <w:pStyle w:val="HTMLVorformatiert"/>
-              <w:shd w:val="clear" w:color="auto" w:fill="FFFFFF"/>
-              <w:rPr>
-                <w:sz w:val="22"/>
-                <w:szCs w:val="22"/>
-                <w:lang w:val="en-US"/>
-              </w:rPr>
-            </w:pPr>
-          </w:p>
-          <w:p>
-            <w:pPr>
-              <w:pStyle w:val="HTMLVorformatiert"/>
-              <w:shd w:val="clear" w:color="auto" w:fill="FFFFFF"/>
-              <w:rPr>
-                <w:sz w:val="22"/>
-                <w:szCs w:val="22"/>
-                <w:lang w:val="en-US"/>
-              </w:rPr>
-            </w:pPr>
-          </w:p>
-          <w:p>
-            <w:pPr>
-              <w:pStyle w:val="HTMLVorformatiert"/>
-              <w:shd w:val="clear" w:color="auto" w:fill="FFFFFF"/>
-              <w:rPr>
-                <w:sz w:val="22"/>
-                <w:szCs w:val="22"/>
-                <w:lang w:val="en-US"/>
-              </w:rPr>
-            </w:pPr>
-            <w:r>
-              <w:rPr>
-                <w:sz w:val="22"/>
-                <w:szCs w:val="22"/>
-                <w:lang w:val="en-US"/>
-              </w:rPr>
-              <w:t>Parameter:</w:t>
-            </w:r>
-          </w:p>
-          <w:p>
-            <w:pPr>
-              <w:spacing w:before="240"/>
-              <w:rPr>
-                <w:rFonts w:ascii="Courier New" w:hAnsi="Courier New" w:cs="Courier New"/>
-                <w:lang w:val="en-US"/>
-              </w:rPr>
-            </w:pPr>
-            <w:proofErr w:type="spellStart"/>
-            <w:r>
-              <w:rPr>
-                <w:rFonts w:ascii="Courier New" w:hAnsi="Courier New" w:cs="Courier New"/>
-                <w:lang w:val="en-US"/>
-              </w:rPr>
-              <w:lastRenderedPageBreak/>
-              <w:t>s</w:t>
-            </w:r>
-            <w:r>
-              <w:rPr>
-                <w:rFonts w:ascii="Courier New" w:hAnsi="Courier New" w:cs="Courier New"/>
-                <w:lang w:val="en-US"/>
-              </w:rPr>
-              <w:t>ta</w:t>
-            </w:r>
-            <w:r>
-              <w:rPr>
-                <w:rFonts w:ascii="Courier New" w:hAnsi="Courier New" w:cs="Courier New"/>
-                <w:lang w:val="en-US"/>
-              </w:rPr>
-              <w:t>ck_frames_merge_full_coverage</w:t>
-            </w:r>
-            <w:proofErr w:type="spellEnd"/>
-          </w:p>
-          <w:p>
-            <w:pPr>
-              <w:pStyle w:val="HTMLVorformatiert"/>
-              <w:shd w:val="clear" w:color="auto" w:fill="FFFFFF"/>
-              <w:rPr>
-                <w:sz w:val="22"/>
-                <w:szCs w:val="22"/>
-                <w:lang w:val="en-US"/>
-              </w:rPr>
-            </w:pPr>
-          </w:p>
-        </w:tc>
-        <w:tc>
-          <w:tcPr>
-            <w:tcW w:w="4201" w:type="dxa"/>
-          </w:tcPr>
-          <w:p>
-            <w:pPr>
-              <w:spacing w:before="240"/>
-              <w:rPr>
-                <w:rFonts w:ascii="Courier New" w:hAnsi="Courier New" w:cs="Courier New"/>
-                <w:lang w:val="en-US"/>
-              </w:rPr>
-            </w:pPr>
-          </w:p>
-        </w:tc>
-      </w:tr>
-      <w:tr>
-        <w:tc>
-          <w:tcPr>
-            <w:tcW w:w="5861" w:type="dxa"/>
-          </w:tcPr>
-          <w:p>
-            <w:pPr>
-              <w:spacing w:before="240"/>
-              <w:rPr>
-                <w:lang w:val="en-US"/>
-              </w:rPr>
-            </w:pPr>
-            <w:r>
-              <w:rPr>
-                <w:lang w:val="en-US"/>
-              </w:rPr>
-              <w:lastRenderedPageBreak/>
-              <w:t xml:space="preserve">Special attention is given to APs in dark areas close to the moon or planet. If the AP satisfies the structure and brightness condition, the object must fill at least part of the alignment box. To find APs where this part is too small, the fraction of pixels brighter than the </w:t>
-            </w:r>
-            <w:r>
-              <w:rPr>
-                <w:lang w:val="en-US"/>
-              </w:rPr>
-              <w:t>brightness threshold is computed. If it is smaller than parameter “</w:t>
-            </w:r>
-            <w:proofErr w:type="spellStart"/>
-            <w:r>
-              <w:rPr>
-                <w:lang w:val="en-US"/>
-              </w:rPr>
-              <w:t>dim_fraction_</w:t>
-            </w:r>
-            <w:r>
-              <w:rPr>
-                <w:lang w:val="en-US"/>
-              </w:rPr>
-              <w:t>thres</w:t>
-            </w:r>
-            <w:r>
-              <w:rPr>
-                <w:lang w:val="en-US"/>
-              </w:rPr>
-              <w:t>hold</w:t>
-            </w:r>
-            <w:proofErr w:type="spellEnd"/>
-            <w:r>
-              <w:rPr>
-                <w:lang w:val="en-US"/>
-              </w:rPr>
-              <w:t>”, the AP is moved towards the object. To this end, the “center of gravity” of the bright pixels inside the alignment box is computed, and the AP center is moved to this point.</w:t>
-            </w:r>
-          </w:p>
-          <w:p>
-            <w:pPr>
-              <w:spacing w:before="240"/>
-              <w:rPr>
-                <w:lang w:val="en-US"/>
-              </w:rPr>
-            </w:pPr>
-            <w:r>
-              <w:rPr>
-                <w:lang w:val="en-US"/>
-              </w:rPr>
-              <w:t>To avoid that moving the AP opens a gap in the stacked image, the AP patch width is increased such that it covers the whole are of the original AP patch.</w:t>
-            </w:r>
-          </w:p>
-        </w:tc>
-        <w:tc>
-          <w:tcPr>
-            <w:tcW w:w="4441" w:type="dxa"/>
-          </w:tcPr>
-          <w:p>
-            <w:pPr>
-              <w:pStyle w:val="HTMLVorformatiert"/>
-              <w:shd w:val="clear" w:color="auto" w:fill="FFFFFF"/>
-              <w:rPr>
-                <w:sz w:val="22"/>
-                <w:szCs w:val="22"/>
-                <w:lang w:val="en-US"/>
-              </w:rPr>
-            </w:pPr>
-          </w:p>
-          <w:p>
-            <w:pPr>
-              <w:pStyle w:val="HTMLVorformatiert"/>
-              <w:shd w:val="clear" w:color="auto" w:fill="FFFFFF"/>
-              <w:rPr>
-                <w:sz w:val="22"/>
-                <w:szCs w:val="22"/>
-                <w:lang w:val="en-US"/>
-              </w:rPr>
-            </w:pPr>
             <w:r>
               <w:rPr>
                 <w:sz w:val="22"/>
@@ -7424,6 +6952,143 @@
               </w:rPr>
               <w:br/>
               <w:t>threshold</w:t>
+            </w:r>
+          </w:p>
+          <w:p>
+            <w:pPr>
+              <w:pStyle w:val="HTMLVorformatiert"/>
+              <w:shd w:val="clear" w:color="auto" w:fill="FFFFFF"/>
+              <w:rPr>
+                <w:i/>
+                <w:color w:val="000000"/>
+                <w:sz w:val="22"/>
+                <w:szCs w:val="22"/>
+                <w:lang w:val="en-US"/>
+              </w:rPr>
+            </w:pPr>
+          </w:p>
+          <w:p>
+            <w:pPr>
+              <w:pStyle w:val="HTMLVorformatiert"/>
+              <w:shd w:val="clear" w:color="auto" w:fill="FFFFFF"/>
+              <w:rPr>
+                <w:i/>
+                <w:color w:val="000000"/>
+                <w:sz w:val="22"/>
+                <w:szCs w:val="22"/>
+                <w:lang w:val="en-US"/>
+              </w:rPr>
+            </w:pPr>
+          </w:p>
+          <w:p>
+            <w:pPr>
+              <w:pStyle w:val="HTMLVorformatiert"/>
+              <w:shd w:val="clear" w:color="auto" w:fill="FFFFFF"/>
+              <w:rPr>
+                <w:i/>
+                <w:color w:val="000000"/>
+                <w:sz w:val="22"/>
+                <w:szCs w:val="22"/>
+                <w:lang w:val="en-US"/>
+              </w:rPr>
+            </w:pPr>
+          </w:p>
+          <w:p>
+            <w:pPr>
+              <w:pStyle w:val="HTMLVorformatiert"/>
+              <w:shd w:val="clear" w:color="auto" w:fill="FFFFFF"/>
+              <w:rPr>
+                <w:i/>
+                <w:color w:val="000000"/>
+                <w:sz w:val="22"/>
+                <w:szCs w:val="22"/>
+                <w:lang w:val="en-US"/>
+              </w:rPr>
+            </w:pPr>
+          </w:p>
+          <w:p>
+            <w:pPr>
+              <w:pStyle w:val="HTMLVorformatiert"/>
+              <w:shd w:val="clear" w:color="auto" w:fill="FFFFFF"/>
+              <w:rPr>
+                <w:i/>
+                <w:color w:val="000000"/>
+                <w:sz w:val="22"/>
+                <w:szCs w:val="22"/>
+                <w:lang w:val="en-US"/>
+              </w:rPr>
+            </w:pPr>
+          </w:p>
+          <w:p>
+            <w:pPr>
+              <w:pStyle w:val="HTMLVorformatiert"/>
+              <w:shd w:val="clear" w:color="auto" w:fill="FFFFFF"/>
+              <w:rPr>
+                <w:i/>
+                <w:color w:val="000000"/>
+                <w:sz w:val="22"/>
+                <w:szCs w:val="22"/>
+                <w:lang w:val="en-US"/>
+              </w:rPr>
+            </w:pPr>
+          </w:p>
+          <w:p>
+            <w:pPr>
+              <w:pStyle w:val="HTMLVorformatiert"/>
+              <w:shd w:val="clear" w:color="auto" w:fill="FFFFFF"/>
+              <w:rPr>
+                <w:i/>
+                <w:color w:val="000000"/>
+                <w:sz w:val="22"/>
+                <w:szCs w:val="22"/>
+                <w:lang w:val="en-US"/>
+              </w:rPr>
+            </w:pPr>
+          </w:p>
+          <w:p>
+            <w:pPr>
+              <w:pStyle w:val="HTMLVorformatiert"/>
+              <w:shd w:val="clear" w:color="auto" w:fill="FFFFFF"/>
+              <w:rPr>
+                <w:i/>
+                <w:color w:val="000000"/>
+                <w:sz w:val="22"/>
+                <w:szCs w:val="22"/>
+                <w:lang w:val="en-US"/>
+              </w:rPr>
+            </w:pPr>
+            <w:proofErr w:type="spellStart"/>
+            <w:r>
+              <w:rPr>
+                <w:i/>
+                <w:color w:val="000000"/>
+                <w:sz w:val="22"/>
+                <w:szCs w:val="22"/>
+                <w:lang w:val="en-US"/>
+              </w:rPr>
+              <w:t>alignment_points_adjust_edge</w:t>
+            </w:r>
+            <w:proofErr w:type="spellEnd"/>
+            <w:r>
+              <w:rPr>
+                <w:i/>
+                <w:color w:val="000000"/>
+                <w:sz w:val="22"/>
+                <w:szCs w:val="22"/>
+                <w:lang w:val="en-US"/>
+              </w:rPr>
+              <w:t>_</w:t>
+            </w:r>
+            <w:r>
+              <w:rPr>
+                <w:i/>
+                <w:color w:val="000000"/>
+                <w:sz w:val="22"/>
+                <w:szCs w:val="22"/>
+                <w:lang w:val="en-US"/>
+              </w:rPr>
+              <w:br/>
+              <w:t>patches</w:t>
             </w:r>
           </w:p>
           <w:p>
@@ -8381,7 +8046,14 @@
               <w:rPr>
                 <w:lang w:val="en-US"/>
               </w:rPr>
-              <w:t>In this case the parameter “</w:t>
+              <w:t xml:space="preserve">In this case </w:t>
+            </w:r>
+            <w:r>
+              <w:rPr>
+                <w:lang w:val="en-US"/>
+              </w:rPr>
+              <w:lastRenderedPageBreak/>
+              <w:t>the parameter “</w:t>
             </w:r>
             <w:proofErr w:type="spellStart"/>
             <w:r>
@@ -8423,7 +8095,6 @@
               <w:rPr>
                 <w:lang w:val="en-US"/>
               </w:rPr>
-              <w:lastRenderedPageBreak/>
               <w:t>T</w:t>
             </w:r>
             <w:r>
@@ -8814,7 +8485,6 @@
                 <w:i/>
                 <w:lang w:val="en-US"/>
               </w:rPr>
-              <w:lastRenderedPageBreak/>
               <w:t>a</w:t>
             </w:r>
             <w:r>
@@ -9060,263 +8730,13 @@
               <w:rPr>
                 <w:lang w:val="en-US"/>
               </w:rPr>
-              <w:t>F</w:t>
-            </w:r>
-            <w:r>
-              <w:rPr>
-                <w:lang w:val="en-US"/>
-              </w:rPr>
-              <w:t xml:space="preserve">or every “failed” </w:t>
-            </w:r>
-            <w:r>
-              <w:rPr>
-                <w:lang w:val="en-US"/>
-              </w:rPr>
-              <w:t xml:space="preserve">AP (in lists </w:t>
-            </w:r>
-            <w:r>
-              <w:rPr>
-                <w:lang w:val="en-US"/>
-              </w:rPr>
-              <w:t>“</w:t>
-            </w:r>
-            <w:proofErr w:type="spellStart"/>
-            <w:r>
-              <w:rPr>
-                <w:lang w:val="en-US"/>
-              </w:rPr>
-              <w:t>alignment_points_dropped_dim</w:t>
-            </w:r>
-            <w:proofErr w:type="spellEnd"/>
-            <w:r>
-              <w:rPr>
-                <w:lang w:val="en-US"/>
-              </w:rPr>
-              <w:t>” and “</w:t>
-            </w:r>
-            <w:proofErr w:type="spellStart"/>
-            <w:r>
-              <w:rPr>
-                <w:lang w:val="en-US"/>
-              </w:rPr>
-              <w:t>alignment_points_dropped_structure</w:t>
-            </w:r>
-            <w:proofErr w:type="spellEnd"/>
-            <w:r>
-              <w:rPr>
-                <w:lang w:val="en-US"/>
-              </w:rPr>
-              <w:t>”) the closest real alignment point is determined.</w:t>
-            </w:r>
-            <w:r>
-              <w:rPr>
-                <w:lang w:val="en-US"/>
-              </w:rPr>
-              <w:t xml:space="preserve"> The failed alignment point object is appended to one of the lists </w:t>
-            </w:r>
-            <w:proofErr w:type="spellStart"/>
-            <w:r>
-              <w:rPr>
-                <w:lang w:val="en-US"/>
-              </w:rPr>
-              <w:t>alignment_</w:t>
-            </w:r>
-            <w:proofErr w:type="gramStart"/>
-            <w:r>
-              <w:rPr>
-                <w:lang w:val="en-US"/>
-              </w:rPr>
-              <w:t>point</w:t>
-            </w:r>
-            <w:proofErr w:type="spellEnd"/>
-            <w:r>
-              <w:rPr>
-                <w:lang w:val="en-US"/>
-              </w:rPr>
-              <w:t>[</w:t>
-            </w:r>
-            <w:proofErr w:type="gramEnd"/>
-            <w:r>
-              <w:rPr>
-                <w:lang w:val="en-US"/>
-              </w:rPr>
-              <w:t>‘</w:t>
-            </w:r>
-            <w:proofErr w:type="spellStart"/>
-            <w:r>
-              <w:rPr>
-                <w:lang w:val="en-US"/>
-              </w:rPr>
-              <w:t>dim</w:t>
-            </w:r>
-            <w:r>
-              <w:rPr>
-                <w:lang w:val="en-US"/>
-              </w:rPr>
-              <w:t>_neighbors</w:t>
-            </w:r>
-            <w:proofErr w:type="spellEnd"/>
-            <w:r>
-              <w:rPr>
-                <w:lang w:val="en-US"/>
-              </w:rPr>
-              <w:t>'</w:t>
-            </w:r>
-            <w:r>
-              <w:rPr>
-                <w:lang w:val="en-US"/>
-              </w:rPr>
-              <w:t xml:space="preserve">] or </w:t>
-            </w:r>
-            <w:proofErr w:type="spellStart"/>
-            <w:r>
-              <w:rPr>
-                <w:lang w:val="en-US"/>
-              </w:rPr>
-              <w:t>alignment_point</w:t>
-            </w:r>
-            <w:proofErr w:type="spellEnd"/>
-            <w:r>
-              <w:rPr>
-                <w:lang w:val="en-US"/>
-              </w:rPr>
-              <w:t>[</w:t>
-            </w:r>
-            <w:r>
-              <w:rPr>
-                <w:lang w:val="en-US"/>
-              </w:rPr>
-              <w:t xml:space="preserve"> '</w:t>
-            </w:r>
-            <w:proofErr w:type="spellStart"/>
-            <w:r>
-              <w:rPr>
-                <w:lang w:val="en-US"/>
-              </w:rPr>
-              <w:t>low_structure_neighbors</w:t>
-            </w:r>
-            <w:proofErr w:type="spellEnd"/>
-            <w:r>
-              <w:rPr>
-                <w:lang w:val="en-US"/>
-              </w:rPr>
-              <w:t>'</w:t>
-            </w:r>
-            <w:r>
-              <w:rPr>
-                <w:lang w:val="en-US"/>
-              </w:rPr>
-              <w:t>] contained in the dictionary of the real AP.</w:t>
-            </w:r>
-          </w:p>
-          <w:p>
-            <w:pPr>
-              <w:spacing w:before="240"/>
-              <w:rPr>
-                <w:rFonts w:eastAsiaTheme="minorEastAsia"/>
-                <w:lang w:val="en-US"/>
-              </w:rPr>
-            </w:pPr>
-            <w:r>
-              <w:rPr>
-                <w:lang w:val="en-US"/>
-              </w:rPr>
-              <w:t>The neighbor search is</w:t>
-            </w:r>
-            <w:r>
-              <w:rPr>
-                <w:lang w:val="en-US"/>
-              </w:rPr>
-              <w:t xml:space="preserve"> still done in </w:t>
-            </w:r>
-            <w:proofErr w:type="gramStart"/>
-            <w:r>
-              <w:rPr>
-                <w:lang w:val="en-US"/>
-              </w:rPr>
-              <w:t>an</w:t>
-            </w:r>
-            <w:proofErr w:type="gramEnd"/>
-            <w:r>
-              <w:rPr>
-                <w:lang w:val="en-US"/>
-              </w:rPr>
-              <w:t xml:space="preserve"> </w:t>
-            </w:r>
-            <m:oMath>
-              <m:sSup>
-                <m:sSupPr>
-                  <m:ctrlPr>
-                    <w:rPr>
-                      <w:rFonts w:ascii="Cambria Math" w:hAnsi="Cambria Math"/>
-                      <w:i/>
-                      <w:lang w:val="en-US"/>
-                    </w:rPr>
-                  </m:ctrlPr>
-                </m:sSupPr>
-                <m:e>
-                  <m:r>
-                    <w:rPr>
-                      <w:rFonts w:ascii="Cambria Math" w:hAnsi="Cambria Math"/>
-                      <w:lang w:val="en-US"/>
-                    </w:rPr>
-                    <m:t>n</m:t>
-                  </m:r>
-                </m:e>
-                <m:sup>
-                  <m:r>
-                    <w:rPr>
-                      <w:rFonts w:ascii="Cambria Math" w:hAnsi="Cambria Math"/>
-                      <w:lang w:val="en-US"/>
-                    </w:rPr>
-                    <m:t>2</m:t>
-                  </m:r>
-                </m:sup>
-              </m:sSup>
-            </m:oMath>
-            <w:r>
-              <w:rPr>
-                <w:rFonts w:eastAsiaTheme="minorEastAsia"/>
-                <w:lang w:val="en-US"/>
-              </w:rPr>
-              <w:t xml:space="preserve"> loop. It was not optimized yet because this step is very fast, anyway.</w:t>
-            </w:r>
-          </w:p>
-          <w:p>
-            <w:pPr>
-              <w:spacing w:before="240"/>
-              <w:rPr>
-                <w:lang w:val="en-US"/>
-              </w:rPr>
-            </w:pPr>
-            <w:r>
-              <w:rPr>
-                <w:rFonts w:eastAsiaTheme="minorEastAsia"/>
-                <w:lang w:val="en-US"/>
-              </w:rPr>
-              <w:t>Associating all “failed” APs with “real” ones is important for the following reason: In the general case the “real” APs do not cover the entire frame completely. Only stacking those APs, therefore, would leave holes in the stacked image.</w:t>
-            </w:r>
-            <w:r>
-              <w:rPr>
-                <w:rFonts w:eastAsiaTheme="minorEastAsia"/>
-                <w:lang w:val="en-US"/>
-              </w:rPr>
-              <w:t xml:space="preserve"> By including the failed APs, </w:t>
-            </w:r>
-            <w:r>
-              <w:rPr>
-                <w:rFonts w:eastAsiaTheme="minorEastAsia"/>
-                <w:lang w:val="en-US"/>
-              </w:rPr>
-              <w:t xml:space="preserve">full frame coverage is guaranteed. Local frame </w:t>
-            </w:r>
-            <w:r>
-              <w:rPr>
-                <w:rFonts w:eastAsiaTheme="minorEastAsia"/>
-                <w:lang w:val="en-US"/>
-              </w:rPr>
-              <w:lastRenderedPageBreak/>
-              <w:t>shifts which cannot be computed at failed APs are copied from their real neighbor.</w:t>
+              <w:t xml:space="preserve">Frame stacking proceeds in a loop over all frames. </w:t>
+            </w:r>
+            <w:r>
+              <w:rPr>
+                <w:lang w:val="en-US"/>
+              </w:rPr>
+              <w:t>For each frame there is a loop over all alignment points for which it was decided before that this frame is to be used (see “Rank frames at alignment points”).</w:t>
             </w:r>
           </w:p>
         </w:tc>
@@ -9338,168 +8758,25 @@
                 <w:rFonts w:ascii="Courier New" w:hAnsi="Courier New" w:cs="Courier New"/>
                 <w:lang w:val="en-US"/>
               </w:rPr>
-              <w:lastRenderedPageBreak/>
-              <w:t>alignment_points_dropped_dim</w:t>
-            </w:r>
-            <w:proofErr w:type="spellEnd"/>
-          </w:p>
-          <w:p>
-            <w:pPr>
-              <w:spacing w:before="240"/>
-              <w:rPr>
-                <w:rFonts w:ascii="Courier New" w:hAnsi="Courier New" w:cs="Courier New"/>
-                <w:lang w:val="en-US"/>
-              </w:rPr>
-            </w:pPr>
-            <w:proofErr w:type="spellStart"/>
-            <w:r>
-              <w:rPr>
-                <w:rFonts w:ascii="Courier New" w:hAnsi="Courier New" w:cs="Courier New"/>
-                <w:lang w:val="en-US"/>
-              </w:rPr>
-              <w:t>alignment_points</w:t>
-            </w:r>
-            <w:proofErr w:type="spellEnd"/>
-            <w:r>
-              <w:rPr>
-                <w:rFonts w:ascii="Courier New" w:hAnsi="Courier New" w:cs="Courier New"/>
-                <w:lang w:val="en-US"/>
-              </w:rPr>
-              <w:t>_</w:t>
-            </w:r>
-            <w:r>
-              <w:rPr>
-                <w:rFonts w:ascii="Courier New" w:hAnsi="Courier New" w:cs="Courier New"/>
-                <w:lang w:val="en-US"/>
-              </w:rPr>
-              <w:br/>
-            </w:r>
-            <w:proofErr w:type="spellStart"/>
-            <w:r>
-              <w:rPr>
-                <w:rFonts w:ascii="Courier New" w:hAnsi="Courier New" w:cs="Courier New"/>
-                <w:lang w:val="en-US"/>
-              </w:rPr>
-              <w:t>dropped_structure</w:t>
-            </w:r>
-            <w:proofErr w:type="spellEnd"/>
-          </w:p>
-          <w:p>
-            <w:pPr>
-              <w:spacing w:before="240"/>
-              <w:rPr>
-                <w:rFonts w:ascii="Courier New" w:hAnsi="Courier New" w:cs="Courier New"/>
-                <w:lang w:val="en-US"/>
-              </w:rPr>
-            </w:pPr>
-            <w:proofErr w:type="spellStart"/>
-            <w:r>
-              <w:rPr>
-                <w:rFonts w:ascii="Courier New" w:hAnsi="Courier New" w:cs="Courier New"/>
-                <w:lang w:val="en-US"/>
-              </w:rPr>
-              <w:t>alignment_point</w:t>
-            </w:r>
-            <w:proofErr w:type="spellEnd"/>
-            <w:r>
-              <w:rPr>
-                <w:rFonts w:ascii="Courier New" w:hAnsi="Courier New" w:cs="Courier New"/>
-                <w:lang w:val="en-US"/>
-              </w:rPr>
-              <w:t>[</w:t>
-            </w:r>
-            <w:r>
-              <w:rPr>
-                <w:rFonts w:ascii="Courier New" w:hAnsi="Courier New" w:cs="Courier New"/>
-                <w:lang w:val="en-US"/>
-              </w:rPr>
-              <w:br/>
-            </w:r>
-            <w:r>
-              <w:rPr>
-                <w:rFonts w:ascii="Courier New" w:hAnsi="Courier New" w:cs="Courier New"/>
-                <w:lang w:val="en-US"/>
-              </w:rPr>
-              <w:t>‘</w:t>
-            </w:r>
-            <w:proofErr w:type="spellStart"/>
-            <w:r>
-              <w:rPr>
-                <w:rFonts w:ascii="Courier New" w:hAnsi="Courier New" w:cs="Courier New"/>
-                <w:lang w:val="en-US"/>
-              </w:rPr>
-              <w:t>dim_neighbors</w:t>
-            </w:r>
-            <w:proofErr w:type="spellEnd"/>
-            <w:r>
-              <w:rPr>
-                <w:rFonts w:ascii="Courier New" w:hAnsi="Courier New" w:cs="Courier New"/>
-                <w:lang w:val="en-US"/>
-              </w:rPr>
-              <w:t>']</w:t>
-            </w:r>
-          </w:p>
-          <w:p>
-            <w:pPr>
-              <w:spacing w:before="240"/>
-              <w:rPr>
-                <w:rFonts w:ascii="Courier New" w:hAnsi="Courier New" w:cs="Courier New"/>
-                <w:lang w:val="en-US"/>
-              </w:rPr>
-            </w:pPr>
-            <w:proofErr w:type="spellStart"/>
-            <w:r>
-              <w:rPr>
-                <w:rFonts w:ascii="Courier New" w:hAnsi="Courier New" w:cs="Courier New"/>
-                <w:lang w:val="en-US"/>
-              </w:rPr>
-              <w:t>alignment_point</w:t>
-            </w:r>
-            <w:proofErr w:type="spellEnd"/>
-            <w:r>
-              <w:rPr>
-                <w:rFonts w:ascii="Courier New" w:hAnsi="Courier New" w:cs="Courier New"/>
-                <w:lang w:val="en-US"/>
-              </w:rPr>
-              <w:t>[</w:t>
-            </w:r>
-            <w:r>
-              <w:rPr>
-                <w:rFonts w:ascii="Courier New" w:hAnsi="Courier New" w:cs="Courier New"/>
-                <w:lang w:val="en-US"/>
-              </w:rPr>
-              <w:br/>
-            </w:r>
-            <w:r>
-              <w:rPr>
-                <w:rFonts w:ascii="Courier New" w:hAnsi="Courier New" w:cs="Courier New"/>
-                <w:lang w:val="en-US"/>
-              </w:rPr>
-              <w:t>‘</w:t>
-            </w:r>
-            <w:proofErr w:type="spellStart"/>
-            <w:r>
-              <w:rPr>
-                <w:rFonts w:ascii="Courier New" w:hAnsi="Courier New" w:cs="Courier New"/>
-                <w:lang w:val="en-US"/>
-              </w:rPr>
-              <w:t>low_structure</w:t>
-            </w:r>
-            <w:r>
-              <w:rPr>
-                <w:rFonts w:ascii="Courier New" w:hAnsi="Courier New" w:cs="Courier New"/>
-                <w:lang w:val="en-US"/>
-              </w:rPr>
-              <w:t>_neighbors</w:t>
-            </w:r>
-            <w:proofErr w:type="spellEnd"/>
-            <w:r>
-              <w:rPr>
-                <w:rFonts w:ascii="Courier New" w:hAnsi="Courier New" w:cs="Courier New"/>
-                <w:lang w:val="en-US"/>
-              </w:rPr>
-              <w:t>']</w:t>
-            </w:r>
+              <w:t>F</w:t>
+            </w:r>
+            <w:r>
+              <w:rPr>
+                <w:rFonts w:ascii="Courier New" w:hAnsi="Courier New" w:cs="Courier New"/>
+                <w:lang w:val="en-US"/>
+              </w:rPr>
+              <w:t>rames.used_alignment_points</w:t>
+            </w:r>
+            <w:proofErr w:type="spellEnd"/>
+          </w:p>
+          <w:p>
+            <w:pPr>
+              <w:spacing w:before="240"/>
+              <w:rPr>
+                <w:rFonts w:ascii="Courier New" w:hAnsi="Courier New" w:cs="Courier New"/>
+                <w:lang w:val="en-US"/>
+              </w:rPr>
+            </w:pPr>
           </w:p>
         </w:tc>
         <w:tc>
@@ -9543,78 +8820,7 @@
                 <w:rFonts w:ascii="Courier New" w:hAnsi="Courier New" w:cs="Courier New"/>
                 <w:lang w:val="en-US"/>
               </w:rPr>
-              <w:t>StackFrames.</w:t>
-            </w:r>
-            <w:r>
-              <w:rPr>
-                <w:rFonts w:ascii="Courier New" w:hAnsi="Courier New" w:cs="Courier New"/>
-                <w:lang w:val="en-US"/>
-              </w:rPr>
-              <w:t>stack_frames</w:t>
-            </w:r>
-            <w:proofErr w:type="spellEnd"/>
-          </w:p>
-          <w:p>
-            <w:pPr>
-              <w:spacing w:before="240"/>
-              <w:rPr>
-                <w:rFonts w:ascii="Courier New" w:hAnsi="Courier New" w:cs="Courier New"/>
-                <w:lang w:val="en-US"/>
-              </w:rPr>
-            </w:pPr>
-            <w:proofErr w:type="spellStart"/>
-            <w:r>
-              <w:rPr>
-                <w:rFonts w:ascii="Courier New" w:hAnsi="Courier New" w:cs="Courier New"/>
-                <w:lang w:val="en-US"/>
-              </w:rPr>
-              <w:t>alignment_points</w:t>
-            </w:r>
-            <w:proofErr w:type="spellEnd"/>
-            <w:r>
-              <w:rPr>
-                <w:rFonts w:ascii="Courier New" w:hAnsi="Courier New" w:cs="Courier New"/>
-                <w:lang w:val="en-US"/>
-              </w:rPr>
-              <w:t>.</w:t>
-            </w:r>
-            <w:r>
-              <w:rPr>
-                <w:rFonts w:ascii="Courier New" w:hAnsi="Courier New" w:cs="Courier New"/>
-                <w:lang w:val="en-US"/>
-              </w:rPr>
-              <w:br/>
-            </w:r>
-            <w:proofErr w:type="spellStart"/>
-            <w:r>
-              <w:rPr>
-                <w:rFonts w:ascii="Courier New" w:hAnsi="Courier New" w:cs="Courier New"/>
-                <w:lang w:val="en-US"/>
-              </w:rPr>
-              <w:t>AlignmentPoints</w:t>
-            </w:r>
-            <w:proofErr w:type="spellEnd"/>
-            <w:r>
-              <w:rPr>
-                <w:rFonts w:ascii="Courier New" w:hAnsi="Courier New" w:cs="Courier New"/>
-                <w:lang w:val="en-US"/>
-              </w:rPr>
-              <w:t>.</w:t>
-            </w:r>
-            <w:r>
-              <w:rPr>
-                <w:rFonts w:ascii="Courier New" w:hAnsi="Courier New" w:cs="Courier New"/>
-                <w:lang w:val="en-US"/>
-              </w:rPr>
-              <w:br/>
-            </w:r>
-            <w:proofErr w:type="spellStart"/>
-            <w:r>
-              <w:rPr>
-                <w:rFonts w:ascii="Courier New" w:hAnsi="Courier New" w:cs="Courier New"/>
-                <w:lang w:val="en-US"/>
-              </w:rPr>
-              <w:t>find_alignment_point_neighbors</w:t>
+              <w:t>StackFrames.stack_frames</w:t>
             </w:r>
             <w:proofErr w:type="spellEnd"/>
           </w:p>
@@ -9645,14 +8851,224 @@
               <w:rPr>
                 <w:lang w:val="en-US"/>
               </w:rPr>
+              <w:t>First, the local shift of the frame</w:t>
+            </w:r>
+            <w:r>
+              <w:rPr>
+                <w:lang w:val="en-US"/>
+              </w:rPr>
+              <w:t xml:space="preserve"> at the AP</w:t>
+            </w:r>
+            <w:r>
+              <w:rPr>
+                <w:lang w:val="en-US"/>
+              </w:rPr>
+              <w:t xml:space="preserve"> is computed relative to the mean frame.</w:t>
+            </w:r>
+            <w:r>
+              <w:rPr>
+                <w:lang w:val="en-US"/>
+              </w:rPr>
+              <w:t xml:space="preserve"> Similar as with the computation of global frame shifts, four methods can be chosen from (see Section “Global frame alignment” for details):</w:t>
+            </w:r>
+          </w:p>
+          <w:p>
+            <w:pPr>
+              <w:pStyle w:val="Listenabsatz"/>
+              <w:numPr>
+                <w:ilvl w:val="0"/>
+                <w:numId w:val="3"/>
+              </w:numPr>
+              <w:spacing w:before="240"/>
+              <w:rPr>
+                <w:lang w:val="en-US"/>
+              </w:rPr>
+            </w:pPr>
+            <w:r>
+              <w:rPr>
+                <w:lang w:val="en-US"/>
+              </w:rPr>
+              <w:t>“Subpixel”</w:t>
+            </w:r>
+          </w:p>
+          <w:p>
+            <w:pPr>
+              <w:pStyle w:val="Listenabsatz"/>
+              <w:numPr>
+                <w:ilvl w:val="0"/>
+                <w:numId w:val="3"/>
+              </w:numPr>
+              <w:spacing w:before="240"/>
+              <w:rPr>
+                <w:lang w:val="en-US"/>
+              </w:rPr>
+            </w:pPr>
+            <w:r>
+              <w:rPr>
+                <w:lang w:val="en-US"/>
+              </w:rPr>
+              <w:t>“</w:t>
+            </w:r>
+            <w:proofErr w:type="spellStart"/>
+            <w:r>
+              <w:rPr>
+                <w:lang w:val="en-US"/>
+              </w:rPr>
+              <w:t>CrossCorrelation</w:t>
+            </w:r>
+            <w:proofErr w:type="spellEnd"/>
+            <w:r>
+              <w:rPr>
+                <w:lang w:val="en-US"/>
+              </w:rPr>
+              <w:t>”</w:t>
+            </w:r>
+          </w:p>
+          <w:p>
+            <w:pPr>
+              <w:pStyle w:val="Listenabsatz"/>
+              <w:numPr>
+                <w:ilvl w:val="0"/>
+                <w:numId w:val="3"/>
+              </w:numPr>
+              <w:spacing w:before="240"/>
+              <w:rPr>
+                <w:lang w:val="en-US"/>
+              </w:rPr>
+            </w:pPr>
+            <w:r>
+              <w:rPr>
+                <w:lang w:val="en-US"/>
+              </w:rPr>
+              <w:t>“</w:t>
+            </w:r>
+            <w:proofErr w:type="spellStart"/>
+            <w:r>
+              <w:rPr>
+                <w:lang w:val="en-US"/>
+              </w:rPr>
+              <w:t>RadialSearch</w:t>
+            </w:r>
+            <w:proofErr w:type="spellEnd"/>
+            <w:r>
+              <w:rPr>
+                <w:lang w:val="en-US"/>
+              </w:rPr>
+              <w:t>”</w:t>
+            </w:r>
+          </w:p>
+          <w:p>
+            <w:pPr>
+              <w:pStyle w:val="Listenabsatz"/>
+              <w:numPr>
+                <w:ilvl w:val="0"/>
+                <w:numId w:val="3"/>
+              </w:numPr>
+              <w:spacing w:before="240"/>
+              <w:rPr>
+                <w:lang w:val="en-US"/>
+              </w:rPr>
+            </w:pPr>
+            <w:r>
+              <w:rPr>
+                <w:lang w:val="en-US"/>
+              </w:rPr>
               <w:lastRenderedPageBreak/>
-              <w:t xml:space="preserve">Frame stacking proceeds in a loop over all frames. </w:t>
-            </w:r>
-            <w:r>
-              <w:rPr>
-                <w:lang w:val="en-US"/>
-              </w:rPr>
-              <w:t>For each frame there is a loop over all alignment points for which it was decided before that this frame is to be used (see “Rank frames at alignment points”).</w:t>
+              <w:t>“</w:t>
+            </w:r>
+            <w:proofErr w:type="spellStart"/>
+            <w:r>
+              <w:rPr>
+                <w:lang w:val="en-US"/>
+              </w:rPr>
+              <w:t>SteepestDescent</w:t>
+            </w:r>
+            <w:proofErr w:type="spellEnd"/>
+            <w:r>
+              <w:rPr>
+                <w:lang w:val="en-US"/>
+              </w:rPr>
+              <w:t>”</w:t>
+            </w:r>
+          </w:p>
+          <w:p>
+            <w:pPr>
+              <w:spacing w:before="240"/>
+              <w:rPr>
+                <w:lang w:val="en-US"/>
+              </w:rPr>
+            </w:pPr>
+            <w:r>
+              <w:rPr>
+                <w:lang w:val="en-US"/>
+              </w:rPr>
+              <w:t>The recommended version is “</w:t>
+            </w:r>
+            <w:proofErr w:type="spellStart"/>
+            <w:r>
+              <w:rPr>
+                <w:lang w:val="en-US"/>
+              </w:rPr>
+              <w:t>SteepestDescent</w:t>
+            </w:r>
+            <w:proofErr w:type="spellEnd"/>
+            <w:r>
+              <w:rPr>
+                <w:lang w:val="en-US"/>
+              </w:rPr>
+              <w:t>”. It is most stable, reasonably fast and reliable.</w:t>
+            </w:r>
+          </w:p>
+          <w:p>
+            <w:pPr>
+              <w:spacing w:before="240"/>
+              <w:rPr>
+                <w:lang w:val="en-US"/>
+              </w:rPr>
+            </w:pPr>
+            <w:r>
+              <w:rPr>
+                <w:lang w:val="en-US"/>
+              </w:rPr>
+              <w:t>As in Section “global frame alignment”, a</w:t>
+            </w:r>
+            <w:r>
+              <w:rPr>
+                <w:lang w:val="en-US"/>
+              </w:rPr>
+              <w:t xml:space="preserve"> parameter “</w:t>
+            </w:r>
+            <w:proofErr w:type="spellStart"/>
+            <w:r>
+              <w:rPr>
+                <w:lang w:val="en-US"/>
+              </w:rPr>
+              <w:t>sampling_stride</w:t>
+            </w:r>
+            <w:proofErr w:type="spellEnd"/>
+            <w:r>
+              <w:rPr>
+                <w:lang w:val="en-US"/>
+              </w:rPr>
+              <w:t xml:space="preserve">” can be set &gt; 1 to speed up the process. In this case the optimal position of the local shift is still determined with 1 pixel accuracy, but the </w:t>
+            </w:r>
+            <w:r>
+              <w:rPr>
+                <w:lang w:val="en-US"/>
+              </w:rPr>
+              <w:t xml:space="preserve">summation in the </w:t>
+            </w:r>
+            <w:r>
+              <w:rPr>
+                <w:lang w:val="en-US"/>
+              </w:rPr>
+              <w:t xml:space="preserve">merit function </w:t>
+            </w:r>
+            <w:r>
+              <w:rPr>
+                <w:lang w:val="en-US"/>
+              </w:rPr>
+              <w:t>only includes a coarser subset of pixels. A good match should still lead to a minimum of the merit function at the right place, in particular since the merit function is evaluated on the blurred monochrome images.</w:t>
             </w:r>
           </w:p>
         </w:tc>
@@ -9665,31 +9081,151 @@
               <w:spacing w:before="240"/>
               <w:rPr>
                 <w:rFonts w:ascii="Courier New" w:hAnsi="Courier New" w:cs="Courier New"/>
-                <w:lang w:val="en-US"/>
-              </w:rPr>
-            </w:pPr>
-            <w:proofErr w:type="spellStart"/>
-            <w:r>
-              <w:rPr>
-                <w:rFonts w:ascii="Courier New" w:hAnsi="Courier New" w:cs="Courier New"/>
-                <w:lang w:val="en-US"/>
-              </w:rPr>
-              <w:t>F</w:t>
-            </w:r>
-            <w:r>
-              <w:rPr>
-                <w:rFonts w:ascii="Courier New" w:hAnsi="Courier New" w:cs="Courier New"/>
-                <w:lang w:val="en-US"/>
-              </w:rPr>
-              <w:t>rames.used_alignment_points</w:t>
-            </w:r>
-            <w:proofErr w:type="spellEnd"/>
-          </w:p>
-          <w:p>
-            <w:pPr>
-              <w:spacing w:before="240"/>
-              <w:rPr>
-                <w:rFonts w:ascii="Courier New" w:hAnsi="Courier New" w:cs="Courier New"/>
+                <w:i/>
+                <w:lang w:val="en-US"/>
+              </w:rPr>
+            </w:pPr>
+            <w:proofErr w:type="spellStart"/>
+            <w:r>
+              <w:rPr>
+                <w:rFonts w:ascii="Courier New" w:hAnsi="Courier New" w:cs="Courier New"/>
+                <w:i/>
+                <w:lang w:val="en-US"/>
+              </w:rPr>
+              <w:lastRenderedPageBreak/>
+              <w:t>shift_pixel</w:t>
+            </w:r>
+            <w:proofErr w:type="spellEnd"/>
+          </w:p>
+          <w:p>
+            <w:pPr>
+              <w:spacing w:before="240"/>
+              <w:rPr>
+                <w:rFonts w:ascii="Courier New" w:hAnsi="Courier New" w:cs="Courier New"/>
+                <w:i/>
+                <w:lang w:val="en-US"/>
+              </w:rPr>
+            </w:pPr>
+          </w:p>
+          <w:p>
+            <w:pPr>
+              <w:spacing w:before="240"/>
+              <w:rPr>
+                <w:rFonts w:ascii="Courier New" w:hAnsi="Courier New" w:cs="Courier New"/>
+                <w:lang w:val="en-US"/>
+              </w:rPr>
+            </w:pPr>
+            <w:r>
+              <w:rPr>
+                <w:rFonts w:ascii="Courier New" w:hAnsi="Courier New" w:cs="Courier New"/>
+                <w:lang w:val="en-US"/>
+              </w:rPr>
+              <w:t>Parameter</w:t>
+            </w:r>
+            <w:r>
+              <w:rPr>
+                <w:rFonts w:ascii="Courier New" w:hAnsi="Courier New" w:cs="Courier New"/>
+                <w:lang w:val="en-US"/>
+              </w:rPr>
+              <w:t>s</w:t>
+            </w:r>
+            <w:r>
+              <w:rPr>
+                <w:rFonts w:ascii="Courier New" w:hAnsi="Courier New" w:cs="Courier New"/>
+                <w:lang w:val="en-US"/>
+              </w:rPr>
+              <w:t>:</w:t>
+            </w:r>
+          </w:p>
+          <w:p>
+            <w:pPr>
+              <w:spacing w:before="240"/>
+              <w:rPr>
+                <w:rFonts w:ascii="Courier New" w:hAnsi="Courier New" w:cs="Courier New"/>
+                <w:i/>
+                <w:lang w:val="en-US"/>
+              </w:rPr>
+            </w:pPr>
+            <w:proofErr w:type="spellStart"/>
+            <w:r>
+              <w:rPr>
+                <w:rFonts w:ascii="Courier New" w:hAnsi="Courier New" w:cs="Courier New"/>
+                <w:i/>
+                <w:lang w:val="en-US"/>
+              </w:rPr>
+              <w:t>alignment_points_method</w:t>
+            </w:r>
+            <w:proofErr w:type="spellEnd"/>
+          </w:p>
+          <w:p>
+            <w:pPr>
+              <w:spacing w:before="240"/>
+              <w:rPr>
+                <w:rFonts w:ascii="Courier New" w:hAnsi="Courier New" w:cs="Courier New"/>
+                <w:i/>
+                <w:lang w:val="en-US"/>
+              </w:rPr>
+            </w:pPr>
+          </w:p>
+          <w:p>
+            <w:pPr>
+              <w:spacing w:before="240"/>
+              <w:rPr>
+                <w:rFonts w:ascii="Courier New" w:hAnsi="Courier New" w:cs="Courier New"/>
+                <w:i/>
+                <w:lang w:val="en-US"/>
+              </w:rPr>
+            </w:pPr>
+          </w:p>
+          <w:p>
+            <w:pPr>
+              <w:spacing w:before="240"/>
+              <w:rPr>
+                <w:rFonts w:ascii="Courier New" w:hAnsi="Courier New" w:cs="Courier New"/>
+                <w:i/>
+                <w:lang w:val="en-US"/>
+              </w:rPr>
+            </w:pPr>
+          </w:p>
+          <w:p>
+            <w:pPr>
+              <w:spacing w:before="240"/>
+              <w:rPr>
+                <w:rFonts w:ascii="Courier New" w:hAnsi="Courier New" w:cs="Courier New"/>
+                <w:i/>
+                <w:lang w:val="en-US"/>
+              </w:rPr>
+            </w:pPr>
+            <w:proofErr w:type="spellStart"/>
+            <w:r>
+              <w:rPr>
+                <w:rFonts w:ascii="Courier New" w:hAnsi="Courier New" w:cs="Courier New"/>
+                <w:i/>
+                <w:lang w:val="en-US"/>
+              </w:rPr>
+              <w:t>alignment_points_sampling_stride</w:t>
+            </w:r>
+            <w:proofErr w:type="spellEnd"/>
+          </w:p>
+          <w:p>
+            <w:pPr>
+              <w:pStyle w:val="HTMLVorformatiert"/>
+              <w:shd w:val="clear" w:color="auto" w:fill="FFFFFF"/>
+              <w:rPr>
+                <w:rFonts w:eastAsiaTheme="minorHAnsi"/>
+                <w:i/>
+                <w:sz w:val="22"/>
+                <w:szCs w:val="22"/>
+                <w:lang w:val="en-US" w:eastAsia="en-US"/>
+              </w:rPr>
+            </w:pPr>
+          </w:p>
+          <w:p>
+            <w:pPr>
+              <w:spacing w:before="240"/>
+              <w:rPr>
+                <w:rFonts w:ascii="Courier New" w:hAnsi="Courier New" w:cs="Courier New"/>
+                <w:i/>
                 <w:lang w:val="en-US"/>
               </w:rPr>
             </w:pPr>
@@ -9713,7 +9249,8 @@
                 <w:rFonts w:ascii="Courier New" w:hAnsi="Courier New" w:cs="Courier New"/>
                 <w:lang w:val="en-US"/>
               </w:rPr>
-              <w:t>stack_frames</w:t>
+              <w:lastRenderedPageBreak/>
+              <w:t>alignment_points</w:t>
             </w:r>
             <w:proofErr w:type="spellEnd"/>
             <w:r>
@@ -9736,7 +9273,30 @@
                 <w:rFonts w:ascii="Courier New" w:hAnsi="Courier New" w:cs="Courier New"/>
                 <w:lang w:val="en-US"/>
               </w:rPr>
-              <w:t>StackFrames.stack_frames</w:t>
+              <w:t>AlignmentPoints</w:t>
+            </w:r>
+            <w:proofErr w:type="spellEnd"/>
+            <w:r>
+              <w:rPr>
+                <w:rFonts w:ascii="Courier New" w:hAnsi="Courier New" w:cs="Courier New"/>
+                <w:lang w:val="en-US"/>
+              </w:rPr>
+              <w:t>.</w:t>
+            </w:r>
+            <w:r>
+              <w:rPr>
+                <w:rFonts w:ascii="Courier New" w:hAnsi="Courier New" w:cs="Courier New"/>
+                <w:lang w:val="en-US"/>
+              </w:rPr>
+              <w:br/>
+            </w:r>
+            <w:proofErr w:type="spellStart"/>
+            <w:r>
+              <w:rPr>
+                <w:rFonts w:ascii="Courier New" w:hAnsi="Courier New" w:cs="Courier New"/>
+                <w:lang w:val="en-US"/>
+              </w:rPr>
+              <w:t>compute_shift_alignment_point</w:t>
             </w:r>
             <w:proofErr w:type="spellEnd"/>
           </w:p>
@@ -9767,211 +9327,48 @@
               <w:rPr>
                 <w:lang w:val="en-US"/>
               </w:rPr>
-              <w:t>First, the local shift of the frame is computed relative to the mean frame.</w:t>
-            </w:r>
-            <w:r>
-              <w:rPr>
-                <w:lang w:val="en-US"/>
-              </w:rPr>
-              <w:t xml:space="preserve"> Similar as with the computation of global frame shifts, four methods can be chosen from (see Section “Global frame alignment” for details):</w:t>
-            </w:r>
-          </w:p>
-          <w:p>
-            <w:pPr>
-              <w:pStyle w:val="Listenabsatz"/>
-              <w:numPr>
-                <w:ilvl w:val="0"/>
-                <w:numId w:val="3"/>
-              </w:numPr>
-              <w:spacing w:before="240"/>
-              <w:rPr>
-                <w:lang w:val="en-US"/>
-              </w:rPr>
-            </w:pPr>
-            <w:r>
-              <w:rPr>
-                <w:lang w:val="en-US"/>
-              </w:rPr>
-              <w:t>“Subpixel”</w:t>
-            </w:r>
-          </w:p>
-          <w:p>
-            <w:pPr>
-              <w:pStyle w:val="Listenabsatz"/>
-              <w:numPr>
-                <w:ilvl w:val="0"/>
-                <w:numId w:val="3"/>
-              </w:numPr>
-              <w:spacing w:before="240"/>
-              <w:rPr>
-                <w:lang w:val="en-US"/>
-              </w:rPr>
-            </w:pPr>
-            <w:r>
-              <w:rPr>
-                <w:lang w:val="en-US"/>
-              </w:rPr>
-              <w:t>“</w:t>
-            </w:r>
-            <w:proofErr w:type="spellStart"/>
-            <w:r>
-              <w:rPr>
-                <w:lang w:val="en-US"/>
-              </w:rPr>
-              <w:t>CrossCorrelation</w:t>
-            </w:r>
-            <w:proofErr w:type="spellEnd"/>
-            <w:r>
-              <w:rPr>
-                <w:lang w:val="en-US"/>
-              </w:rPr>
-              <w:t>”</w:t>
-            </w:r>
-          </w:p>
-          <w:p>
-            <w:pPr>
-              <w:pStyle w:val="Listenabsatz"/>
-              <w:numPr>
-                <w:ilvl w:val="0"/>
-                <w:numId w:val="3"/>
-              </w:numPr>
-              <w:spacing w:before="240"/>
-              <w:rPr>
-                <w:lang w:val="en-US"/>
-              </w:rPr>
-            </w:pPr>
-            <w:r>
-              <w:rPr>
-                <w:lang w:val="en-US"/>
-              </w:rPr>
-              <w:t>“</w:t>
-            </w:r>
-            <w:proofErr w:type="spellStart"/>
-            <w:r>
-              <w:rPr>
-                <w:lang w:val="en-US"/>
-              </w:rPr>
-              <w:t>RadialSearch</w:t>
-            </w:r>
-            <w:proofErr w:type="spellEnd"/>
-            <w:r>
-              <w:rPr>
-                <w:lang w:val="en-US"/>
-              </w:rPr>
-              <w:t>”</w:t>
-            </w:r>
-          </w:p>
-          <w:p>
-            <w:pPr>
-              <w:pStyle w:val="Listenabsatz"/>
-              <w:numPr>
-                <w:ilvl w:val="0"/>
-                <w:numId w:val="3"/>
-              </w:numPr>
-              <w:spacing w:before="240"/>
-              <w:rPr>
-                <w:lang w:val="en-US"/>
-              </w:rPr>
-            </w:pPr>
-            <w:r>
-              <w:rPr>
-                <w:lang w:val="en-US"/>
-              </w:rPr>
-              <w:t>“</w:t>
-            </w:r>
-            <w:proofErr w:type="spellStart"/>
-            <w:r>
-              <w:rPr>
-                <w:lang w:val="en-US"/>
-              </w:rPr>
-              <w:t>SteepestDescent</w:t>
-            </w:r>
-            <w:proofErr w:type="spellEnd"/>
-            <w:r>
-              <w:rPr>
-                <w:lang w:val="en-US"/>
-              </w:rPr>
-              <w:t>”</w:t>
-            </w:r>
-          </w:p>
-          <w:p>
-            <w:pPr>
-              <w:spacing w:before="240"/>
-              <w:rPr>
-                <w:lang w:val="en-US"/>
-              </w:rPr>
-            </w:pPr>
-            <w:r>
-              <w:rPr>
-                <w:lang w:val="en-US"/>
-              </w:rPr>
-              <w:t>The recommended version is “</w:t>
-            </w:r>
-            <w:proofErr w:type="spellStart"/>
-            <w:r>
-              <w:rPr>
-                <w:lang w:val="en-US"/>
-              </w:rPr>
-              <w:t>SteepestDescent</w:t>
-            </w:r>
-            <w:proofErr w:type="spellEnd"/>
-            <w:r>
-              <w:rPr>
-                <w:lang w:val="en-US"/>
-              </w:rPr>
-              <w:t>”. It is most stable, reasonably fast and reliable.</w:t>
-            </w:r>
-          </w:p>
-          <w:p>
-            <w:pPr>
-              <w:spacing w:before="240"/>
-              <w:rPr>
-                <w:lang w:val="en-US"/>
-              </w:rPr>
-            </w:pPr>
-            <w:r>
-              <w:rPr>
-                <w:lang w:val="en-US"/>
-              </w:rPr>
-              <w:t>As in Section “global frame alignment”, a</w:t>
-            </w:r>
-            <w:r>
-              <w:rPr>
-                <w:lang w:val="en-US"/>
-              </w:rPr>
-              <w:t xml:space="preserve"> parameter “</w:t>
-            </w:r>
-            <w:proofErr w:type="spellStart"/>
-            <w:r>
-              <w:rPr>
-                <w:lang w:val="en-US"/>
-              </w:rPr>
-              <w:t>sampling_stride</w:t>
-            </w:r>
-            <w:proofErr w:type="spellEnd"/>
-            <w:r>
-              <w:rPr>
-                <w:lang w:val="en-US"/>
-              </w:rPr>
-              <w:t xml:space="preserve">” can be set &gt; 1 to speed up the process. In this case the optimal position of the local shift is still determined with 1 pixel accuracy, but the </w:t>
-            </w:r>
-            <w:r>
-              <w:rPr>
-                <w:lang w:val="en-US"/>
-              </w:rPr>
-              <w:t xml:space="preserve">summation in the </w:t>
-            </w:r>
-            <w:r>
-              <w:rPr>
-                <w:lang w:val="en-US"/>
-              </w:rPr>
-              <w:t xml:space="preserve">merit function </w:t>
-            </w:r>
-            <w:r>
-              <w:rPr>
-                <w:lang w:val="en-US"/>
-              </w:rPr>
-              <w:t>only includes a coarser subset of pixels. A good match should still lead to a minimum of the merit function at the right place, in particular since the merit function is evaluated on the blurred monochrome images.</w:t>
+              <w:lastRenderedPageBreak/>
+              <w:t>Next, the total shift at the AP is computed as the sum of the global frame shift and the local warp shift “</w:t>
+            </w:r>
+            <w:proofErr w:type="spellStart"/>
+            <w:r>
+              <w:rPr>
+                <w:lang w:val="en-US"/>
+              </w:rPr>
+              <w:t>shift_pixel</w:t>
+            </w:r>
+            <w:proofErr w:type="spellEnd"/>
+            <w:r>
+              <w:rPr>
+                <w:lang w:val="en-US"/>
+              </w:rPr>
+              <w:t xml:space="preserve">”. </w:t>
+            </w:r>
+            <w:r>
+              <w:rPr>
+                <w:lang w:val="en-US"/>
+              </w:rPr>
+              <w:t>Using these shift values, function “</w:t>
+            </w:r>
+            <w:proofErr w:type="spellStart"/>
+            <w:r>
+              <w:rPr>
+                <w:lang w:val="en-US"/>
+              </w:rPr>
+              <w:t>remap_rigid</w:t>
+            </w:r>
+            <w:proofErr w:type="spellEnd"/>
+            <w:r>
+              <w:rPr>
+                <w:lang w:val="en-US"/>
+              </w:rPr>
+              <w:t>” shifts the AP patch around the AP in the current frame and adds it to the AP’s stacking buffer.</w:t>
+            </w:r>
+            <w:r>
+              <w:rPr>
+                <w:lang w:val="en-US"/>
+              </w:rPr>
+              <w:t xml:space="preserve"> Here for the first time the original (color) frames are used, and not the blurred monochrome versions which had been the basis for all quality analyses and shift computations.</w:t>
             </w:r>
           </w:p>
         </w:tc>
@@ -9984,150 +9381,87 @@
               <w:spacing w:before="240"/>
               <w:rPr>
                 <w:rFonts w:ascii="Courier New" w:hAnsi="Courier New" w:cs="Courier New"/>
-                <w:i/>
-                <w:lang w:val="en-US"/>
-              </w:rPr>
-            </w:pPr>
-            <w:proofErr w:type="spellStart"/>
-            <w:r>
-              <w:rPr>
-                <w:rFonts w:ascii="Courier New" w:hAnsi="Courier New" w:cs="Courier New"/>
-                <w:i/>
-                <w:lang w:val="en-US"/>
-              </w:rPr>
-              <w:t>shift_pixel</w:t>
-            </w:r>
-            <w:proofErr w:type="spellEnd"/>
-          </w:p>
-          <w:p>
-            <w:pPr>
-              <w:spacing w:before="240"/>
-              <w:rPr>
-                <w:rFonts w:ascii="Courier New" w:hAnsi="Courier New" w:cs="Courier New"/>
-                <w:i/>
-                <w:lang w:val="en-US"/>
-              </w:rPr>
-            </w:pPr>
-          </w:p>
-          <w:p>
-            <w:pPr>
-              <w:spacing w:before="240"/>
-              <w:rPr>
-                <w:rFonts w:ascii="Courier New" w:hAnsi="Courier New" w:cs="Courier New"/>
-                <w:lang w:val="en-US"/>
-              </w:rPr>
-            </w:pPr>
-            <w:r>
-              <w:rPr>
-                <w:rFonts w:ascii="Courier New" w:hAnsi="Courier New" w:cs="Courier New"/>
-                <w:lang w:val="en-US"/>
-              </w:rPr>
-              <w:t>Parameter</w:t>
-            </w:r>
-            <w:r>
-              <w:rPr>
-                <w:rFonts w:ascii="Courier New" w:hAnsi="Courier New" w:cs="Courier New"/>
-                <w:lang w:val="en-US"/>
-              </w:rPr>
-              <w:t>s</w:t>
-            </w:r>
-            <w:r>
-              <w:rPr>
-                <w:rFonts w:ascii="Courier New" w:hAnsi="Courier New" w:cs="Courier New"/>
-                <w:lang w:val="en-US"/>
-              </w:rPr>
-              <w:t>:</w:t>
-            </w:r>
-          </w:p>
-          <w:p>
-            <w:pPr>
-              <w:spacing w:before="240"/>
-              <w:rPr>
-                <w:rFonts w:ascii="Courier New" w:hAnsi="Courier New" w:cs="Courier New"/>
-                <w:i/>
-                <w:lang w:val="en-US"/>
-              </w:rPr>
-            </w:pPr>
-            <w:proofErr w:type="spellStart"/>
-            <w:r>
-              <w:rPr>
-                <w:rFonts w:ascii="Courier New" w:hAnsi="Courier New" w:cs="Courier New"/>
-                <w:i/>
-                <w:lang w:val="en-US"/>
-              </w:rPr>
-              <w:t>alignment_points_method</w:t>
-            </w:r>
-            <w:proofErr w:type="spellEnd"/>
-          </w:p>
-          <w:p>
-            <w:pPr>
-              <w:spacing w:before="240"/>
-              <w:rPr>
-                <w:rFonts w:ascii="Courier New" w:hAnsi="Courier New" w:cs="Courier New"/>
-                <w:i/>
-                <w:lang w:val="en-US"/>
-              </w:rPr>
-            </w:pPr>
-          </w:p>
-          <w:p>
-            <w:pPr>
-              <w:spacing w:before="240"/>
-              <w:rPr>
-                <w:rFonts w:ascii="Courier New" w:hAnsi="Courier New" w:cs="Courier New"/>
-                <w:i/>
-                <w:lang w:val="en-US"/>
-              </w:rPr>
-            </w:pPr>
-          </w:p>
-          <w:p>
-            <w:pPr>
-              <w:spacing w:before="240"/>
-              <w:rPr>
-                <w:rFonts w:ascii="Courier New" w:hAnsi="Courier New" w:cs="Courier New"/>
-                <w:i/>
-                <w:lang w:val="en-US"/>
-              </w:rPr>
-            </w:pPr>
-          </w:p>
-          <w:p>
-            <w:pPr>
-              <w:spacing w:before="240"/>
-              <w:rPr>
-                <w:rFonts w:ascii="Courier New" w:hAnsi="Courier New" w:cs="Courier New"/>
-                <w:i/>
-                <w:lang w:val="en-US"/>
-              </w:rPr>
-            </w:pPr>
-            <w:proofErr w:type="spellStart"/>
-            <w:r>
-              <w:rPr>
-                <w:rFonts w:ascii="Courier New" w:hAnsi="Courier New" w:cs="Courier New"/>
-                <w:i/>
-                <w:lang w:val="en-US"/>
-              </w:rPr>
-              <w:t>alignment_points_sampling_stride</w:t>
-            </w:r>
-            <w:proofErr w:type="spellEnd"/>
-          </w:p>
-          <w:p>
-            <w:pPr>
-              <w:pStyle w:val="HTMLVorformatiert"/>
-              <w:shd w:val="clear" w:color="auto" w:fill="FFFFFF"/>
-              <w:rPr>
-                <w:rFonts w:eastAsiaTheme="minorHAnsi"/>
-                <w:i/>
-                <w:sz w:val="22"/>
-                <w:szCs w:val="22"/>
-                <w:lang w:val="en-US" w:eastAsia="en-US"/>
-              </w:rPr>
-            </w:pPr>
-          </w:p>
-          <w:p>
-            <w:pPr>
-              <w:spacing w:before="240"/>
-              <w:rPr>
-                <w:rFonts w:ascii="Courier New" w:hAnsi="Courier New" w:cs="Courier New"/>
-                <w:i/>
+                <w:lang w:val="en-US"/>
+              </w:rPr>
+            </w:pPr>
+            <w:r>
+              <w:rPr>
+                <w:rFonts w:ascii="Courier New" w:hAnsi="Courier New" w:cs="Courier New"/>
+                <w:lang w:val="en-US"/>
+              </w:rPr>
+              <w:t>[</w:t>
+            </w:r>
+            <w:proofErr w:type="spellStart"/>
+            <w:r>
+              <w:rPr>
+                <w:rFonts w:ascii="Courier New" w:hAnsi="Courier New" w:cs="Courier New"/>
+                <w:lang w:val="en-US"/>
+              </w:rPr>
+              <w:t>total_shift_y</w:t>
+            </w:r>
+            <w:proofErr w:type="spellEnd"/>
+            <w:r>
+              <w:rPr>
+                <w:rFonts w:ascii="Courier New" w:hAnsi="Courier New" w:cs="Courier New"/>
+                <w:lang w:val="en-US"/>
+              </w:rPr>
+              <w:t xml:space="preserve">, </w:t>
+            </w:r>
+            <w:proofErr w:type="spellStart"/>
+            <w:r>
+              <w:rPr>
+                <w:rFonts w:ascii="Courier New" w:hAnsi="Courier New" w:cs="Courier New"/>
+                <w:lang w:val="en-US"/>
+              </w:rPr>
+              <w:t>total_shift_x</w:t>
+            </w:r>
+            <w:proofErr w:type="spellEnd"/>
+            <w:r>
+              <w:rPr>
+                <w:rFonts w:ascii="Courier New" w:hAnsi="Courier New" w:cs="Courier New"/>
+                <w:lang w:val="en-US"/>
+              </w:rPr>
+              <w:t>]</w:t>
+            </w:r>
+          </w:p>
+          <w:p>
+            <w:pPr>
+              <w:spacing w:before="240"/>
+              <w:rPr>
+                <w:rFonts w:ascii="Courier New" w:hAnsi="Courier New" w:cs="Courier New"/>
+                <w:lang w:val="en-US"/>
+              </w:rPr>
+            </w:pPr>
+            <w:proofErr w:type="spellStart"/>
+            <w:r>
+              <w:rPr>
+                <w:rFonts w:ascii="Courier New" w:hAnsi="Courier New" w:cs="Courier New"/>
+                <w:lang w:val="en-US"/>
+              </w:rPr>
+              <w:t>alignment_point</w:t>
+            </w:r>
+            <w:proofErr w:type="spellEnd"/>
+            <w:r>
+              <w:rPr>
+                <w:rFonts w:ascii="Courier New" w:hAnsi="Courier New" w:cs="Courier New"/>
+                <w:lang w:val="en-US"/>
+              </w:rPr>
+              <w:t>[</w:t>
+            </w:r>
+            <w:r>
+              <w:rPr>
+                <w:rFonts w:ascii="Courier New" w:hAnsi="Courier New" w:cs="Courier New"/>
+                <w:lang w:val="en-US"/>
+              </w:rPr>
+              <w:br/>
+              <w:t>‘stacking buffer’]</w:t>
+            </w:r>
+          </w:p>
+          <w:p>
+            <w:pPr>
+              <w:spacing w:before="240"/>
+              <w:rPr>
+                <w:rFonts w:ascii="Courier New" w:hAnsi="Courier New" w:cs="Courier New"/>
                 <w:lang w:val="en-US"/>
               </w:rPr>
             </w:pPr>
@@ -10151,7 +9485,7 @@
                 <w:rFonts w:ascii="Courier New" w:hAnsi="Courier New" w:cs="Courier New"/>
                 <w:lang w:val="en-US"/>
               </w:rPr>
-              <w:t>alignment_points</w:t>
+              <w:t>stack_frames</w:t>
             </w:r>
             <w:proofErr w:type="spellEnd"/>
             <w:r>
@@ -10174,30 +9508,14 @@
                 <w:rFonts w:ascii="Courier New" w:hAnsi="Courier New" w:cs="Courier New"/>
                 <w:lang w:val="en-US"/>
               </w:rPr>
-              <w:t>AlignmentPoints</w:t>
-            </w:r>
-            <w:proofErr w:type="spellEnd"/>
-            <w:r>
-              <w:rPr>
-                <w:rFonts w:ascii="Courier New" w:hAnsi="Courier New" w:cs="Courier New"/>
-                <w:lang w:val="en-US"/>
-              </w:rPr>
-              <w:t>.</w:t>
-            </w:r>
-            <w:r>
-              <w:rPr>
-                <w:rFonts w:ascii="Courier New" w:hAnsi="Courier New" w:cs="Courier New"/>
-                <w:lang w:val="en-US"/>
-              </w:rPr>
-              <w:br/>
-            </w:r>
-            <w:proofErr w:type="spellStart"/>
-            <w:r>
-              <w:rPr>
-                <w:rFonts w:ascii="Courier New" w:hAnsi="Courier New" w:cs="Courier New"/>
-                <w:lang w:val="en-US"/>
-              </w:rPr>
-              <w:t>compute_shift_alignment_point</w:t>
+              <w:t>StackFrames.</w:t>
+            </w:r>
+            <w:r>
+              <w:rPr>
+                <w:rFonts w:ascii="Courier New" w:hAnsi="Courier New" w:cs="Courier New"/>
+                <w:lang w:val="en-US"/>
+              </w:rPr>
+              <w:t>remap_rigid</w:t>
             </w:r>
             <w:proofErr w:type="spellEnd"/>
           </w:p>
@@ -10221,75 +9539,20 @@
             <w:pPr>
               <w:spacing w:before="240"/>
               <w:rPr>
-                <w:lang w:val="en-US"/>
-              </w:rPr>
-            </w:pPr>
-            <w:r>
-              <w:rPr>
-                <w:lang w:val="en-US"/>
-              </w:rPr>
-              <w:t>Next, the total shift at the AP is computed as the sum of the global frame shift and the local warp shift “</w:t>
-            </w:r>
-            <w:proofErr w:type="spellStart"/>
-            <w:r>
-              <w:rPr>
-                <w:lang w:val="en-US"/>
-              </w:rPr>
-              <w:t>shift_pixel</w:t>
-            </w:r>
-            <w:proofErr w:type="spellEnd"/>
-            <w:r>
-              <w:rPr>
-                <w:lang w:val="en-US"/>
-              </w:rPr>
-              <w:t xml:space="preserve">”. </w:t>
-            </w:r>
-            <w:r>
-              <w:rPr>
-                <w:lang w:val="en-US"/>
-              </w:rPr>
-              <w:t>Using these shift values, function “</w:t>
-            </w:r>
-            <w:proofErr w:type="spellStart"/>
-            <w:r>
-              <w:rPr>
-                <w:lang w:val="en-US"/>
-              </w:rPr>
-              <w:t>remap_rigid</w:t>
-            </w:r>
-            <w:proofErr w:type="spellEnd"/>
-            <w:r>
-              <w:rPr>
-                <w:lang w:val="en-US"/>
-              </w:rPr>
-              <w:t xml:space="preserve">” shifts the AP patch around the AP in the current frame and adds it to the AP’s </w:t>
-            </w:r>
-            <w:r>
-              <w:rPr>
-                <w:lang w:val="en-US"/>
-              </w:rPr>
-              <w:lastRenderedPageBreak/>
-              <w:t>stacking buffer.</w:t>
-            </w:r>
-          </w:p>
-          <w:p>
-            <w:pPr>
-              <w:spacing w:before="240"/>
-              <w:rPr>
-                <w:lang w:val="en-US"/>
-              </w:rPr>
-            </w:pPr>
-            <w:r>
-              <w:rPr>
-                <w:lang w:val="en-US"/>
-              </w:rPr>
-              <w:t>Using the same total shift values, patches are accumulated in the same way for all “failed” APs associated with this real one.</w:t>
-            </w:r>
-            <w:r>
-              <w:rPr>
-                <w:lang w:val="en-US"/>
-              </w:rPr>
-              <w:t xml:space="preserve"> Here for the first time the original (color) frames are used, and not the blurred monochrome versions which had been the basis for all quality analyses and shift computations.</w:t>
+                <w:b/>
+                <w:sz w:val="28"/>
+                <w:szCs w:val="28"/>
+                <w:lang w:val="en-US"/>
+              </w:rPr>
+            </w:pPr>
+            <w:r>
+              <w:rPr>
+                <w:b/>
+                <w:sz w:val="28"/>
+                <w:szCs w:val="28"/>
+                <w:lang w:val="en-US"/>
+              </w:rPr>
+              <w:t>Merging alignment patches</w:t>
             </w:r>
           </w:p>
         </w:tc>
@@ -10305,252 +9568,12 @@
                 <w:lang w:val="en-US"/>
               </w:rPr>
             </w:pPr>
-            <w:r>
-              <w:rPr>
-                <w:rFonts w:ascii="Courier New" w:hAnsi="Courier New" w:cs="Courier New"/>
-                <w:lang w:val="en-US"/>
-              </w:rPr>
-              <w:lastRenderedPageBreak/>
-              <w:t>[</w:t>
-            </w:r>
-            <w:proofErr w:type="spellStart"/>
-            <w:r>
-              <w:rPr>
-                <w:rFonts w:ascii="Courier New" w:hAnsi="Courier New" w:cs="Courier New"/>
-                <w:lang w:val="en-US"/>
-              </w:rPr>
-              <w:t>total_shift_y</w:t>
-            </w:r>
-            <w:proofErr w:type="spellEnd"/>
-            <w:r>
-              <w:rPr>
-                <w:rFonts w:ascii="Courier New" w:hAnsi="Courier New" w:cs="Courier New"/>
-                <w:lang w:val="en-US"/>
-              </w:rPr>
-              <w:t xml:space="preserve">, </w:t>
-            </w:r>
-            <w:proofErr w:type="spellStart"/>
-            <w:r>
-              <w:rPr>
-                <w:rFonts w:ascii="Courier New" w:hAnsi="Courier New" w:cs="Courier New"/>
-                <w:lang w:val="en-US"/>
-              </w:rPr>
-              <w:t>total_shift_x</w:t>
-            </w:r>
-            <w:proofErr w:type="spellEnd"/>
-            <w:r>
-              <w:rPr>
-                <w:rFonts w:ascii="Courier New" w:hAnsi="Courier New" w:cs="Courier New"/>
-                <w:lang w:val="en-US"/>
-              </w:rPr>
-              <w:t>]</w:t>
-            </w:r>
-          </w:p>
-          <w:p>
-            <w:pPr>
-              <w:spacing w:before="240"/>
-              <w:rPr>
-                <w:rFonts w:ascii="Courier New" w:hAnsi="Courier New" w:cs="Courier New"/>
-                <w:lang w:val="en-US"/>
-              </w:rPr>
-            </w:pPr>
-            <w:proofErr w:type="spellStart"/>
-            <w:r>
-              <w:rPr>
-                <w:rFonts w:ascii="Courier New" w:hAnsi="Courier New" w:cs="Courier New"/>
-                <w:lang w:val="en-US"/>
-              </w:rPr>
-              <w:t>alignment_point</w:t>
-            </w:r>
-            <w:proofErr w:type="spellEnd"/>
-            <w:r>
-              <w:rPr>
-                <w:rFonts w:ascii="Courier New" w:hAnsi="Courier New" w:cs="Courier New"/>
-                <w:lang w:val="en-US"/>
-              </w:rPr>
-              <w:t>[</w:t>
-            </w:r>
-            <w:r>
-              <w:rPr>
-                <w:rFonts w:ascii="Courier New" w:hAnsi="Courier New" w:cs="Courier New"/>
-                <w:lang w:val="en-US"/>
-              </w:rPr>
-              <w:br/>
-              <w:t>‘stacking buffer’]</w:t>
-            </w:r>
-          </w:p>
-          <w:p>
-            <w:pPr>
-              <w:spacing w:before="240"/>
-              <w:rPr>
-                <w:rFonts w:ascii="Courier New" w:hAnsi="Courier New" w:cs="Courier New"/>
-                <w:lang w:val="en-US"/>
-              </w:rPr>
-            </w:pPr>
-            <w:proofErr w:type="spellStart"/>
-            <w:r>
-              <w:rPr>
-                <w:rFonts w:ascii="Courier New" w:hAnsi="Courier New" w:cs="Courier New"/>
-                <w:lang w:val="en-US"/>
-              </w:rPr>
-              <w:lastRenderedPageBreak/>
-              <w:t>alignment_point</w:t>
-            </w:r>
-            <w:proofErr w:type="spellEnd"/>
-            <w:r>
-              <w:rPr>
-                <w:rFonts w:ascii="Courier New" w:hAnsi="Courier New" w:cs="Courier New"/>
-                <w:lang w:val="en-US"/>
-              </w:rPr>
-              <w:t>[</w:t>
-            </w:r>
-            <w:r>
-              <w:rPr>
-                <w:rFonts w:ascii="Courier New" w:hAnsi="Courier New" w:cs="Courier New"/>
-                <w:lang w:val="en-US"/>
-              </w:rPr>
-              <w:br/>
-            </w:r>
-            <w:r>
-              <w:rPr>
-                <w:rFonts w:ascii="Courier New" w:hAnsi="Courier New" w:cs="Courier New"/>
-                <w:lang w:val="en-US"/>
-              </w:rPr>
-              <w:t>‘</w:t>
-            </w:r>
-            <w:proofErr w:type="spellStart"/>
-            <w:r>
-              <w:rPr>
-                <w:rFonts w:ascii="Courier New" w:hAnsi="Courier New" w:cs="Courier New"/>
-                <w:lang w:val="en-US"/>
-              </w:rPr>
-              <w:t>dim_neighbors</w:t>
-            </w:r>
-            <w:proofErr w:type="spellEnd"/>
-            <w:r>
-              <w:rPr>
-                <w:rFonts w:ascii="Courier New" w:hAnsi="Courier New" w:cs="Courier New"/>
-                <w:lang w:val="en-US"/>
-              </w:rPr>
-              <w:t>']</w:t>
-            </w:r>
-          </w:p>
-          <w:p>
-            <w:pPr>
-              <w:spacing w:before="240"/>
-              <w:rPr>
-                <w:rFonts w:ascii="Courier New" w:hAnsi="Courier New" w:cs="Courier New"/>
-                <w:lang w:val="en-US"/>
-              </w:rPr>
-            </w:pPr>
-            <w:proofErr w:type="spellStart"/>
-            <w:r>
-              <w:rPr>
-                <w:rFonts w:ascii="Courier New" w:hAnsi="Courier New" w:cs="Courier New"/>
-                <w:lang w:val="en-US"/>
-              </w:rPr>
-              <w:t>alignment_point</w:t>
-            </w:r>
-            <w:proofErr w:type="spellEnd"/>
-            <w:r>
-              <w:rPr>
-                <w:rFonts w:ascii="Courier New" w:hAnsi="Courier New" w:cs="Courier New"/>
-                <w:lang w:val="en-US"/>
-              </w:rPr>
-              <w:t>[</w:t>
-            </w:r>
-            <w:r>
-              <w:rPr>
-                <w:rFonts w:ascii="Courier New" w:hAnsi="Courier New" w:cs="Courier New"/>
-                <w:lang w:val="en-US"/>
-              </w:rPr>
-              <w:br/>
-            </w:r>
-            <w:r>
-              <w:rPr>
-                <w:rFonts w:ascii="Courier New" w:hAnsi="Courier New" w:cs="Courier New"/>
-                <w:lang w:val="en-US"/>
-              </w:rPr>
-              <w:t>‘</w:t>
-            </w:r>
-            <w:proofErr w:type="spellStart"/>
-            <w:r>
-              <w:rPr>
-                <w:rFonts w:ascii="Courier New" w:hAnsi="Courier New" w:cs="Courier New"/>
-                <w:lang w:val="en-US"/>
-              </w:rPr>
-              <w:t>low_structure</w:t>
-            </w:r>
-            <w:r>
-              <w:rPr>
-                <w:rFonts w:ascii="Courier New" w:hAnsi="Courier New" w:cs="Courier New"/>
-                <w:lang w:val="en-US"/>
-              </w:rPr>
-              <w:t>_neighbors</w:t>
-            </w:r>
-            <w:proofErr w:type="spellEnd"/>
-            <w:r>
-              <w:rPr>
-                <w:rFonts w:ascii="Courier New" w:hAnsi="Courier New" w:cs="Courier New"/>
-                <w:lang w:val="en-US"/>
-              </w:rPr>
-              <w:t>']</w:t>
-            </w:r>
           </w:p>
         </w:tc>
         <w:tc>
           <w:tcPr>
             <w:tcW w:w="4201" w:type="dxa"/>
           </w:tcPr>
-          <w:p>
-            <w:pPr>
-              <w:spacing w:before="240"/>
-              <w:rPr>
-                <w:rFonts w:ascii="Courier New" w:hAnsi="Courier New" w:cs="Courier New"/>
-                <w:lang w:val="en-US"/>
-              </w:rPr>
-            </w:pPr>
-            <w:proofErr w:type="spellStart"/>
-            <w:r>
-              <w:rPr>
-                <w:rFonts w:ascii="Courier New" w:hAnsi="Courier New" w:cs="Courier New"/>
-                <w:lang w:val="en-US"/>
-              </w:rPr>
-              <w:lastRenderedPageBreak/>
-              <w:t>stack_frames</w:t>
-            </w:r>
-            <w:proofErr w:type="spellEnd"/>
-            <w:r>
-              <w:rPr>
-                <w:rFonts w:ascii="Courier New" w:hAnsi="Courier New" w:cs="Courier New"/>
-                <w:lang w:val="en-US"/>
-              </w:rPr>
-              <w:t>.</w:t>
-            </w:r>
-            <w:r>
-              <w:rPr>
-                <w:rFonts w:ascii="Courier New" w:hAnsi="Courier New" w:cs="Courier New"/>
-                <w:lang w:val="en-US"/>
-              </w:rPr>
-              <w:br/>
-            </w:r>
-            <w:proofErr w:type="spellStart"/>
-            <w:r>
-              <w:rPr>
-                <w:rFonts w:ascii="Courier New" w:hAnsi="Courier New" w:cs="Courier New"/>
-                <w:lang w:val="en-US"/>
-              </w:rPr>
-              <w:t>StackFrames.</w:t>
-            </w:r>
-            <w:r>
-              <w:rPr>
-                <w:rFonts w:ascii="Courier New" w:hAnsi="Courier New" w:cs="Courier New"/>
-                <w:lang w:val="en-US"/>
-              </w:rPr>
-              <w:t>remap_rigid</w:t>
-            </w:r>
-            <w:proofErr w:type="spellEnd"/>
-          </w:p>
           <w:p>
             <w:pPr>
               <w:spacing w:before="240"/>
@@ -10571,21 +9594,584 @@
             <w:pPr>
               <w:spacing w:before="240"/>
               <w:rPr>
-                <w:b/>
-                <w:sz w:val="28"/>
-                <w:szCs w:val="28"/>
-                <w:lang w:val="en-US"/>
-              </w:rPr>
-            </w:pPr>
-            <w:r>
-              <w:rPr>
-                <w:b/>
-                <w:sz w:val="28"/>
-                <w:szCs w:val="28"/>
+                <w:lang w:val="en-US"/>
+              </w:rPr>
+            </w:pPr>
+            <w:r>
+              <w:rPr>
+                <w:lang w:val="en-US"/>
+              </w:rPr>
+              <w:t>So far stacking was performed locally on the AP patches. Now those patches are blended into the global “</w:t>
+            </w:r>
+            <w:proofErr w:type="spellStart"/>
+            <w:r>
+              <w:rPr>
+                <w:lang w:val="en-US"/>
+              </w:rPr>
+              <w:t>stacked_image_buffer</w:t>
+            </w:r>
+            <w:proofErr w:type="spellEnd"/>
+            <w:r>
+              <w:rPr>
+                <w:lang w:val="en-US"/>
+              </w:rPr>
+              <w:t>”. This is done by method “</w:t>
+            </w:r>
+            <w:proofErr w:type="spellStart"/>
+            <w:r>
+              <w:rPr>
+                <w:lang w:val="en-US"/>
+              </w:rPr>
+              <w:t>merge_alignment_point_buffers</w:t>
+            </w:r>
+            <w:proofErr w:type="spellEnd"/>
+            <w:r>
+              <w:rPr>
+                <w:lang w:val="en-US"/>
+              </w:rPr>
+              <w:t>”.</w:t>
+            </w:r>
+          </w:p>
+          <w:p>
+            <w:pPr>
+              <w:spacing w:before="240"/>
+              <w:rPr>
+                <w:lang w:val="en-US"/>
+              </w:rPr>
+            </w:pPr>
+            <w:r>
+              <w:rPr>
+                <w:lang w:val="en-US"/>
+              </w:rPr>
+              <w:t xml:space="preserve">It is crucial at this step to avoid sharp transitions between patches. After all, they have been rigidly shifted, most likely using different shift values. Therefore, overlapping patches </w:t>
+            </w:r>
+            <w:r>
+              <w:rPr>
                 <w:lang w:val="en-US"/>
               </w:rPr>
               <w:lastRenderedPageBreak/>
-              <w:t>Merging alignment patches</w:t>
+              <w:t xml:space="preserve">must be </w:t>
+            </w:r>
+            <w:r>
+              <w:rPr>
+                <w:lang w:val="en-US"/>
+              </w:rPr>
+              <w:t>blended with each other. The difficulty is, however, that the program so far has no notion of AP neighborhood.</w:t>
+            </w:r>
+            <w:r>
+              <w:rPr>
+                <w:lang w:val="en-US"/>
+              </w:rPr>
+              <w:t xml:space="preserve"> Therefore, a trick is used to perform the blending:</w:t>
+            </w:r>
+          </w:p>
+          <w:p>
+            <w:pPr>
+              <w:spacing w:before="240"/>
+              <w:rPr>
+                <w:lang w:val="en-US"/>
+              </w:rPr>
+            </w:pPr>
+            <w:r>
+              <w:rPr>
+                <w:lang w:val="en-US"/>
+              </w:rPr>
+              <w:t xml:space="preserve">For every patch, an array with the same shape as the AP patch is created. It is filled with “weights” between 0 and 1. Weights are 0 </w:t>
+            </w:r>
+            <w:r>
+              <w:rPr>
+                <w:lang w:val="en-US"/>
+              </w:rPr>
+              <w:t>outside</w:t>
+            </w:r>
+            <w:r>
+              <w:rPr>
+                <w:lang w:val="en-US"/>
+              </w:rPr>
+              <w:t xml:space="preserve"> the patch rim and increase linearly to 1 on the box rim. Within the box the weight is set constant to 1. The helper function “</w:t>
+            </w:r>
+            <w:proofErr w:type="spellStart"/>
+            <w:r>
+              <w:rPr>
+                <w:lang w:val="en-US"/>
+              </w:rPr>
+              <w:t>one_dim_weight</w:t>
+            </w:r>
+            <w:proofErr w:type="spellEnd"/>
+            <w:r>
+              <w:rPr>
+                <w:lang w:val="en-US"/>
+              </w:rPr>
+              <w:t>” computes the ramping from zero to one and back to zero across a 1D line through the patch.</w:t>
+            </w:r>
+          </w:p>
+          <w:p>
+            <w:pPr>
+              <w:spacing w:before="240"/>
+              <w:rPr>
+                <w:lang w:val="en-US"/>
+              </w:rPr>
+            </w:pPr>
+            <w:r>
+              <w:rPr>
+                <w:lang w:val="en-US"/>
+              </w:rPr>
+              <w:t xml:space="preserve">Parallel to the accumulation of the global image buffer, the </w:t>
+            </w:r>
+            <w:r>
+              <w:rPr>
+                <w:lang w:val="en-US"/>
+              </w:rPr>
+              <w:t>sum of the weights over all contributing images is accumulated pixel-wise in the buffer “</w:t>
+            </w:r>
+            <w:proofErr w:type="spellStart"/>
+            <w:r>
+              <w:rPr>
+                <w:lang w:val="en-US"/>
+              </w:rPr>
+              <w:t>single_frame_contributions</w:t>
+            </w:r>
+            <w:proofErr w:type="spellEnd"/>
+            <w:r>
+              <w:rPr>
+                <w:lang w:val="en-US"/>
+              </w:rPr>
+              <w:t>”. (To speed up this accumulation, the fact is exploited that for any given AP patch the weights of all stacked frames are the same. So, the sum of their contributions is just a single weight times the number of stacked frames.)</w:t>
+            </w:r>
+          </w:p>
+          <w:p>
+            <w:pPr>
+              <w:spacing w:before="240"/>
+              <w:rPr>
+                <w:lang w:val="en-US"/>
+              </w:rPr>
+            </w:pPr>
+            <w:r>
+              <w:rPr>
+                <w:lang w:val="en-US"/>
+              </w:rPr>
+              <w:t>When the stacking is done, the “</w:t>
+            </w:r>
+            <w:proofErr w:type="spellStart"/>
+            <w:r>
+              <w:rPr>
+                <w:lang w:val="en-US"/>
+              </w:rPr>
+              <w:t>single_frame_contributions</w:t>
+            </w:r>
+            <w:proofErr w:type="spellEnd"/>
+            <w:r>
+              <w:rPr>
+                <w:lang w:val="en-US"/>
+              </w:rPr>
+              <w:t xml:space="preserve">” buffer for each pixel contains the sum of weights over all patches and frames. </w:t>
+            </w:r>
+            <w:r>
+              <w:rPr>
+                <w:lang w:val="en-US"/>
+              </w:rPr>
+              <w:t>In</w:t>
+            </w:r>
+            <w:r>
+              <w:rPr>
+                <w:lang w:val="en-US"/>
+              </w:rPr>
+              <w:t xml:space="preserve"> the </w:t>
+            </w:r>
+            <w:r>
+              <w:rPr>
+                <w:lang w:val="en-US"/>
+              </w:rPr>
+              <w:t>next</w:t>
+            </w:r>
+            <w:r>
+              <w:rPr>
+                <w:lang w:val="en-US"/>
+              </w:rPr>
+              <w:t xml:space="preserve"> step, the global image buffer (“</w:t>
+            </w:r>
+            <w:proofErr w:type="spellStart"/>
+            <w:r>
+              <w:rPr>
+                <w:lang w:val="en-US"/>
+              </w:rPr>
+              <w:t>stacked_image_buffer</w:t>
+            </w:r>
+            <w:proofErr w:type="spellEnd"/>
+            <w:r>
+              <w:rPr>
+                <w:lang w:val="en-US"/>
+              </w:rPr>
+              <w:t>”) is divided pixel-wise by the “</w:t>
+            </w:r>
+            <w:proofErr w:type="spellStart"/>
+            <w:r>
+              <w:rPr>
+                <w:lang w:val="en-US"/>
+              </w:rPr>
+              <w:t>single_frame_contributions</w:t>
+            </w:r>
+            <w:proofErr w:type="spellEnd"/>
+            <w:r>
+              <w:rPr>
+                <w:lang w:val="en-US"/>
+              </w:rPr>
+              <w:t>” buffer. As a result of this “normalization” the overall brightness values of the “</w:t>
+            </w:r>
+            <w:proofErr w:type="spellStart"/>
+            <w:r>
+              <w:rPr>
+                <w:lang w:val="en-US"/>
+              </w:rPr>
+              <w:t>stacked_image_buffer</w:t>
+            </w:r>
+            <w:proofErr w:type="spellEnd"/>
+            <w:r>
+              <w:rPr>
+                <w:lang w:val="en-US"/>
+              </w:rPr>
+              <w:t>” correspond to the mean brightness of the stacked images.</w:t>
+            </w:r>
+            <w:r>
+              <w:rPr>
+                <w:lang w:val="en-US"/>
+              </w:rPr>
+              <w:t xml:space="preserve"> In particular, neighboring patches are blended with each other with the same overall weight at every pixel.</w:t>
+            </w:r>
+            <w:r>
+              <w:rPr>
+                <w:lang w:val="en-US"/>
+              </w:rPr>
+              <w:t xml:space="preserve"> This is true, however, only for pixels where at least one AP patch has contributed. There might be holes in between.</w:t>
+            </w:r>
+          </w:p>
+          <w:p>
+            <w:pPr>
+              <w:spacing w:before="240"/>
+              <w:rPr>
+                <w:lang w:val="en-US"/>
+              </w:rPr>
+            </w:pPr>
+            <w:r>
+              <w:rPr>
+                <w:lang w:val="en-US"/>
+              </w:rPr>
+              <w:t xml:space="preserve">To find out if the AP patches cover the entire frame, </w:t>
+            </w:r>
+            <w:r>
+              <w:rPr>
+                <w:lang w:val="en-US"/>
+              </w:rPr>
+              <w:t>the array “</w:t>
+            </w:r>
+            <w:proofErr w:type="spellStart"/>
+            <w:r>
+              <w:rPr>
+                <w:lang w:val="en-US"/>
+              </w:rPr>
+              <w:t>number_single_frame_contributions</w:t>
+            </w:r>
+            <w:proofErr w:type="spellEnd"/>
+            <w:r>
+              <w:rPr>
+                <w:lang w:val="en-US"/>
+              </w:rPr>
+              <w:t xml:space="preserve">” is searched for zero </w:t>
+            </w:r>
+            <w:r>
+              <w:rPr>
+                <w:lang w:val="en-US"/>
+              </w:rPr>
+              <w:lastRenderedPageBreak/>
+              <w:t xml:space="preserve">entries. If there are none, stacking is complete and </w:t>
+            </w:r>
+            <w:r>
+              <w:rPr>
+                <w:lang w:val="en-US"/>
+              </w:rPr>
+              <w:t>the “</w:t>
+            </w:r>
+            <w:proofErr w:type="spellStart"/>
+            <w:r>
+              <w:rPr>
+                <w:lang w:val="en-US"/>
+              </w:rPr>
+              <w:t>stacked_image_buffer</w:t>
+            </w:r>
+            <w:proofErr w:type="spellEnd"/>
+            <w:r>
+              <w:rPr>
+                <w:lang w:val="en-US"/>
+              </w:rPr>
+              <w:t xml:space="preserve">” at this point contains the final image. </w:t>
+            </w:r>
+          </w:p>
+          <w:p>
+            <w:pPr>
+              <w:spacing w:before="240"/>
+              <w:rPr>
+                <w:lang w:val="en-US"/>
+              </w:rPr>
+            </w:pPr>
+            <w:r>
+              <w:rPr>
+                <w:lang w:val="en-US"/>
+              </w:rPr>
+              <w:t>If there are zeroes</w:t>
+            </w:r>
+            <w:r>
+              <w:rPr>
+                <w:lang w:val="en-US"/>
+              </w:rPr>
+              <w:t xml:space="preserve">, however, there might be holes in the image due to a partial coverage of the entire frame by the APs. In this case the holes are filled by blending the </w:t>
+            </w:r>
+            <w:r>
+              <w:rPr>
+                <w:lang w:val="en-US"/>
+              </w:rPr>
+              <w:t xml:space="preserve">image </w:t>
+            </w:r>
+            <w:r>
+              <w:rPr>
+                <w:lang w:val="en-US"/>
+              </w:rPr>
+              <w:t>“</w:t>
+            </w:r>
+            <w:proofErr w:type="spellStart"/>
+            <w:r>
+              <w:rPr>
+                <w:lang w:val="en-US"/>
+              </w:rPr>
+              <w:t>stacked_image_buffer</w:t>
+            </w:r>
+            <w:proofErr w:type="spellEnd"/>
+            <w:r>
+              <w:rPr>
+                <w:lang w:val="en-US"/>
+              </w:rPr>
+              <w:t>” with another image called “</w:t>
+            </w:r>
+            <w:proofErr w:type="spellStart"/>
+            <w:r>
+              <w:rPr>
+                <w:lang w:val="en-US"/>
+              </w:rPr>
+              <w:t>averaged_background</w:t>
+            </w:r>
+            <w:proofErr w:type="spellEnd"/>
+            <w:r>
+              <w:rPr>
+                <w:lang w:val="en-US"/>
+              </w:rPr>
+              <w:t>”. This image is computed by averaging those frames with the highest overall quality, only taking into account their global relative shifts (no local warping).</w:t>
+            </w:r>
+          </w:p>
+          <w:p>
+            <w:pPr>
+              <w:spacing w:before="240"/>
+              <w:rPr>
+                <w:lang w:val="en-US"/>
+              </w:rPr>
+            </w:pPr>
+            <w:r>
+              <w:rPr>
+                <w:lang w:val="en-US"/>
+              </w:rPr>
+              <w:t>Since the program has not notion of the alignment point distribution, it cannot know where the background should be visible and where it should be hidden by the AP patches. In any case, AP patches (because of their better quality) must have p</w:t>
+            </w:r>
+            <w:r>
+              <w:rPr>
+                <w:lang w:val="en-US"/>
+              </w:rPr>
+              <w:t>riority. The following algorithm is used to fuse the two images:</w:t>
+            </w:r>
+          </w:p>
+          <w:p>
+            <w:pPr>
+              <w:pStyle w:val="Listenabsatz"/>
+              <w:numPr>
+                <w:ilvl w:val="0"/>
+                <w:numId w:val="5"/>
+              </w:numPr>
+              <w:spacing w:before="240"/>
+              <w:rPr>
+                <w:lang w:val="en-US"/>
+              </w:rPr>
+            </w:pPr>
+            <w:r>
+              <w:rPr>
+                <w:lang w:val="en-US"/>
+              </w:rPr>
+              <w:t>During stacking, the variable “</w:t>
+            </w:r>
+            <w:proofErr w:type="spellStart"/>
+            <w:r>
+              <w:rPr>
+                <w:rFonts w:ascii="Courier New" w:hAnsi="Courier New" w:cs="Courier New"/>
+                <w:lang w:val="en-US"/>
+              </w:rPr>
+              <w:t>number_single_frame_contributions</w:t>
+            </w:r>
+            <w:proofErr w:type="spellEnd"/>
+            <w:r>
+              <w:rPr>
+                <w:rFonts w:ascii="Courier New" w:hAnsi="Courier New" w:cs="Courier New"/>
+                <w:lang w:val="en-US"/>
+              </w:rPr>
+              <w:t xml:space="preserve">” </w:t>
+            </w:r>
+            <w:r>
+              <w:rPr>
+                <w:lang w:val="en-US"/>
+              </w:rPr>
+              <w:t>was computed in each pixel as the number of contributing frames. Where this number is 0, only the background image is available.</w:t>
+            </w:r>
+          </w:p>
+          <w:p>
+            <w:pPr>
+              <w:pStyle w:val="Listenabsatz"/>
+              <w:numPr>
+                <w:ilvl w:val="0"/>
+                <w:numId w:val="5"/>
+              </w:numPr>
+              <w:spacing w:before="240"/>
+              <w:rPr>
+                <w:lang w:val="en-US"/>
+              </w:rPr>
+            </w:pPr>
+            <w:r>
+              <w:rPr>
+                <w:lang w:val="en-US"/>
+              </w:rPr>
+              <w:t>For pixels inside an AP box, the “</w:t>
+            </w:r>
+            <w:proofErr w:type="spellStart"/>
+            <w:r>
+              <w:rPr>
+                <w:lang w:val="en-US"/>
+              </w:rPr>
+              <w:t>stacked_image_buffer</w:t>
+            </w:r>
+            <w:proofErr w:type="spellEnd"/>
+            <w:r>
+              <w:rPr>
+                <w:lang w:val="en-US"/>
+              </w:rPr>
+              <w:t>” must be used exclusively. It promises a better quality (because of de-warping) than the background image.</w:t>
+            </w:r>
+          </w:p>
+          <w:p>
+            <w:pPr>
+              <w:pStyle w:val="Listenabsatz"/>
+              <w:numPr>
+                <w:ilvl w:val="0"/>
+                <w:numId w:val="5"/>
+              </w:numPr>
+              <w:spacing w:before="240"/>
+              <w:rPr>
+                <w:lang w:val="en-US"/>
+              </w:rPr>
+            </w:pPr>
+            <w:r>
+              <w:rPr>
+                <w:lang w:val="en-US"/>
+              </w:rPr>
+              <w:t>For pixels in the blending zone between two APs, only the contributions of the APs should be taken. The background must not be mixed in.</w:t>
+            </w:r>
+          </w:p>
+          <w:p>
+            <w:pPr>
+              <w:pStyle w:val="Listenabsatz"/>
+              <w:numPr>
+                <w:ilvl w:val="0"/>
+                <w:numId w:val="5"/>
+              </w:numPr>
+              <w:spacing w:before="240"/>
+              <w:rPr>
+                <w:lang w:val="en-US"/>
+              </w:rPr>
+            </w:pPr>
+            <w:r>
+              <w:rPr>
+                <w:lang w:val="en-US"/>
+              </w:rPr>
+              <w:t xml:space="preserve">For pixels in the boundary zone of a single AP (patch minus box), a smooth blending with the background image is computed. This is done by computing a </w:t>
+            </w:r>
+            <w:r>
+              <w:rPr>
+                <w:lang w:val="en-US"/>
+              </w:rPr>
+              <w:lastRenderedPageBreak/>
+              <w:t>“mask” which is 1 where only the APs should contribute, 0 where only the background is used, and some value in between in the blending zone. The values in the blending zone are smoothed by Gaussian blurring, the width of which can be set by a parameter.</w:t>
+            </w:r>
+          </w:p>
+          <w:p>
+            <w:pPr>
+              <w:pStyle w:val="Listenabsatz"/>
+              <w:spacing w:before="240"/>
+              <w:ind w:left="770"/>
+              <w:rPr>
+                <w:lang w:val="en-US"/>
+              </w:rPr>
+            </w:pPr>
+            <w:r>
+              <w:rPr>
+                <w:lang w:val="en-US"/>
+              </w:rPr>
+              <w:br/>
+              <w:t xml:space="preserve">To </w:t>
+            </w:r>
+            <w:r>
+              <w:rPr>
+                <w:lang w:val="en-US"/>
+              </w:rPr>
+              <w:t>avoid</w:t>
+            </w:r>
+            <w:r>
+              <w:rPr>
+                <w:lang w:val="en-US"/>
+              </w:rPr>
+              <w:t xml:space="preserve"> that at pixels where only the background is available</w:t>
+            </w:r>
+            <w:r>
+              <w:rPr>
+                <w:lang w:val="en-US"/>
+              </w:rPr>
+              <w:t xml:space="preserve">, mask values are changed to values greater than 0. </w:t>
+            </w:r>
+            <w:proofErr w:type="gramStart"/>
+            <w:r>
+              <w:rPr>
+                <w:lang w:val="en-US"/>
+              </w:rPr>
+              <w:t>by</w:t>
+            </w:r>
+            <w:proofErr w:type="gramEnd"/>
+            <w:r>
+              <w:rPr>
+                <w:lang w:val="en-US"/>
+              </w:rPr>
+              <w:t xml:space="preserve"> Gaussian smoothing</w:t>
+            </w:r>
+            <w:r>
+              <w:rPr>
+                <w:lang w:val="en-US"/>
+              </w:rPr>
+              <w:t xml:space="preserve">, the mask is reset to 0. </w:t>
+            </w:r>
+            <w:proofErr w:type="gramStart"/>
+            <w:r>
+              <w:rPr>
+                <w:lang w:val="en-US"/>
+              </w:rPr>
+              <w:t>after</w:t>
+            </w:r>
+            <w:proofErr w:type="gramEnd"/>
+            <w:r>
+              <w:rPr>
+                <w:lang w:val="en-US"/>
+              </w:rPr>
+              <w:t xml:space="preserve"> the Gaussian step.</w:t>
             </w:r>
           </w:p>
         </w:tc>
@@ -10601,525 +10187,6 @@
                 <w:lang w:val="en-US"/>
               </w:rPr>
             </w:pPr>
-          </w:p>
-        </w:tc>
-        <w:tc>
-          <w:tcPr>
-            <w:tcW w:w="4201" w:type="dxa"/>
-          </w:tcPr>
-          <w:p>
-            <w:pPr>
-              <w:spacing w:before="240"/>
-              <w:rPr>
-                <w:rFonts w:ascii="Courier New" w:hAnsi="Courier New" w:cs="Courier New"/>
-                <w:lang w:val="en-US"/>
-              </w:rPr>
-            </w:pPr>
-          </w:p>
-        </w:tc>
-      </w:tr>
-      <w:tr>
-        <w:tc>
-          <w:tcPr>
-            <w:tcW w:w="5861" w:type="dxa"/>
-          </w:tcPr>
-          <w:p>
-            <w:pPr>
-              <w:spacing w:before="240"/>
-              <w:rPr>
-                <w:lang w:val="en-US"/>
-              </w:rPr>
-            </w:pPr>
-            <w:r>
-              <w:rPr>
-                <w:lang w:val="en-US"/>
-              </w:rPr>
-              <w:t>So far stacking was performed locally on the AP patches (both for “real” and “failed” APs). Now those patches are blended into the global “</w:t>
-            </w:r>
-            <w:proofErr w:type="spellStart"/>
-            <w:r>
-              <w:rPr>
-                <w:lang w:val="en-US"/>
-              </w:rPr>
-              <w:t>stacked_image_buffer</w:t>
-            </w:r>
-            <w:proofErr w:type="spellEnd"/>
-            <w:r>
-              <w:rPr>
-                <w:lang w:val="en-US"/>
-              </w:rPr>
-              <w:t>”. This is done by method “</w:t>
-            </w:r>
-            <w:proofErr w:type="spellStart"/>
-            <w:r>
-              <w:rPr>
-                <w:lang w:val="en-US"/>
-              </w:rPr>
-              <w:t>merge_alignment_point_buffers</w:t>
-            </w:r>
-            <w:proofErr w:type="spellEnd"/>
-            <w:r>
-              <w:rPr>
-                <w:lang w:val="en-US"/>
-              </w:rPr>
-              <w:t>”.</w:t>
-            </w:r>
-          </w:p>
-          <w:p>
-            <w:pPr>
-              <w:spacing w:before="240"/>
-              <w:rPr>
-                <w:lang w:val="en-US"/>
-              </w:rPr>
-            </w:pPr>
-            <w:r>
-              <w:rPr>
-                <w:lang w:val="en-US"/>
-              </w:rPr>
-              <w:t xml:space="preserve">It is crucial at this step to avoid sharp transitions between patches. After all, they have been rigidly shifted, most likely using different shift values. Therefore, overlapping patches </w:t>
-            </w:r>
-            <w:r>
-              <w:rPr>
-                <w:lang w:val="en-US"/>
-              </w:rPr>
-              <w:t xml:space="preserve">must be </w:t>
-            </w:r>
-            <w:r>
-              <w:rPr>
-                <w:lang w:val="en-US"/>
-              </w:rPr>
-              <w:t xml:space="preserve">blended with each other. The difficulty is, however, that the program so far has no notion of AP neighborhood (except for the </w:t>
-            </w:r>
-            <w:r>
-              <w:rPr>
-                <w:lang w:val="en-US"/>
-              </w:rPr>
-              <w:t xml:space="preserve">weak </w:t>
-            </w:r>
-            <w:r>
-              <w:rPr>
-                <w:lang w:val="en-US"/>
-              </w:rPr>
-              <w:t>association of “failed” with “real” APs.</w:t>
-            </w:r>
-            <w:r>
-              <w:rPr>
-                <w:lang w:val="en-US"/>
-              </w:rPr>
-              <w:t xml:space="preserve"> Therefore, a trick is used to perform the blending:</w:t>
-            </w:r>
-          </w:p>
-          <w:p>
-            <w:pPr>
-              <w:spacing w:before="240"/>
-              <w:rPr>
-                <w:lang w:val="en-US"/>
-              </w:rPr>
-            </w:pPr>
-            <w:r>
-              <w:rPr>
-                <w:lang w:val="en-US"/>
-              </w:rPr>
-              <w:t xml:space="preserve">For every patch, an array with the same shape as the AP patch is created. It is filled with “weights” between 0 and 1. Weights are 0 </w:t>
-            </w:r>
-            <w:r>
-              <w:rPr>
-                <w:lang w:val="en-US"/>
-              </w:rPr>
-              <w:t>outside</w:t>
-            </w:r>
-            <w:r>
-              <w:rPr>
-                <w:lang w:val="en-US"/>
-              </w:rPr>
-              <w:t xml:space="preserve"> the patch rim and increase linearly to 1 on the box rim. Within the box the weight is set constant to 1. The helper function “</w:t>
-            </w:r>
-            <w:proofErr w:type="spellStart"/>
-            <w:r>
-              <w:rPr>
-                <w:lang w:val="en-US"/>
-              </w:rPr>
-              <w:t>one_dim_weight</w:t>
-            </w:r>
-            <w:proofErr w:type="spellEnd"/>
-            <w:r>
-              <w:rPr>
-                <w:lang w:val="en-US"/>
-              </w:rPr>
-              <w:t>” computes the ramping from zero to one and back to zero across a 1D line through the patch.</w:t>
-            </w:r>
-          </w:p>
-          <w:p>
-            <w:pPr>
-              <w:spacing w:before="240"/>
-              <w:rPr>
-                <w:lang w:val="en-US"/>
-              </w:rPr>
-            </w:pPr>
-            <w:r>
-              <w:rPr>
-                <w:lang w:val="en-US"/>
-              </w:rPr>
-              <w:t xml:space="preserve">Parallel to the accumulation of the global image buffer, the </w:t>
-            </w:r>
-            <w:r>
-              <w:rPr>
-                <w:lang w:val="en-US"/>
-              </w:rPr>
-              <w:t xml:space="preserve">sum of the weights over all contributing images is accumulated </w:t>
-            </w:r>
-            <w:r>
-              <w:rPr>
-                <w:lang w:val="en-US"/>
-              </w:rPr>
-              <w:lastRenderedPageBreak/>
-              <w:t>pixel-wise in the buffer “</w:t>
-            </w:r>
-            <w:proofErr w:type="spellStart"/>
-            <w:r>
-              <w:rPr>
-                <w:lang w:val="en-US"/>
-              </w:rPr>
-              <w:t>single_frame_contributions</w:t>
-            </w:r>
-            <w:proofErr w:type="spellEnd"/>
-            <w:r>
-              <w:rPr>
-                <w:lang w:val="en-US"/>
-              </w:rPr>
-              <w:t>”. (To speed up this accumulation, the fact is exploited that for any given AP patch the weights of all stacked frames are the same. So, the sum of their contributions is just a single weight times the number of stacked frames.)</w:t>
-            </w:r>
-          </w:p>
-          <w:p>
-            <w:pPr>
-              <w:spacing w:before="240"/>
-              <w:rPr>
-                <w:lang w:val="en-US"/>
-              </w:rPr>
-            </w:pPr>
-            <w:r>
-              <w:rPr>
-                <w:lang w:val="en-US"/>
-              </w:rPr>
-              <w:t>When the stacking is done, the “</w:t>
-            </w:r>
-            <w:proofErr w:type="spellStart"/>
-            <w:r>
-              <w:rPr>
-                <w:lang w:val="en-US"/>
-              </w:rPr>
-              <w:t>single_frame_contributions</w:t>
-            </w:r>
-            <w:proofErr w:type="spellEnd"/>
-            <w:r>
-              <w:rPr>
-                <w:lang w:val="en-US"/>
-              </w:rPr>
-              <w:t>” buffer for each pixel contains the sum of weights over all patches and frames. As the last step, the global image buffer (“</w:t>
-            </w:r>
-            <w:proofErr w:type="spellStart"/>
-            <w:r>
-              <w:rPr>
-                <w:lang w:val="en-US"/>
-              </w:rPr>
-              <w:t>stacked_image_buffer</w:t>
-            </w:r>
-            <w:proofErr w:type="spellEnd"/>
-            <w:r>
-              <w:rPr>
-                <w:lang w:val="en-US"/>
-              </w:rPr>
-              <w:t>”) is divided pixel-wise by the “</w:t>
-            </w:r>
-            <w:proofErr w:type="spellStart"/>
-            <w:r>
-              <w:rPr>
-                <w:lang w:val="en-US"/>
-              </w:rPr>
-              <w:t>single_frame_contributions</w:t>
-            </w:r>
-            <w:proofErr w:type="spellEnd"/>
-            <w:r>
-              <w:rPr>
-                <w:lang w:val="en-US"/>
-              </w:rPr>
-              <w:t>” buffer. As a result of this “normalization” the overall brightness values of the “</w:t>
-            </w:r>
-            <w:proofErr w:type="spellStart"/>
-            <w:r>
-              <w:rPr>
-                <w:lang w:val="en-US"/>
-              </w:rPr>
-              <w:t>stacked_image_buffer</w:t>
-            </w:r>
-            <w:proofErr w:type="spellEnd"/>
-            <w:r>
-              <w:rPr>
-                <w:lang w:val="en-US"/>
-              </w:rPr>
-              <w:t>” correspond to the mean brightness of the stacked images.</w:t>
-            </w:r>
-            <w:r>
-              <w:rPr>
-                <w:lang w:val="en-US"/>
-              </w:rPr>
-              <w:t xml:space="preserve"> In particular, neighboring patches are blended with each other with the same overall weight at every pixel.</w:t>
-            </w:r>
-          </w:p>
-          <w:p>
-            <w:pPr>
-              <w:spacing w:before="240"/>
-              <w:rPr>
-                <w:lang w:val="en-US"/>
-              </w:rPr>
-            </w:pPr>
-            <w:r>
-              <w:rPr>
-                <w:lang w:val="en-US"/>
-              </w:rPr>
-              <w:t>If the parameter “</w:t>
-            </w:r>
-            <w:proofErr w:type="spellStart"/>
-            <w:r>
-              <w:rPr>
-                <w:lang w:val="en-US"/>
-              </w:rPr>
-              <w:t>stack_frames_merge_full_coverage</w:t>
-            </w:r>
-            <w:proofErr w:type="spellEnd"/>
-            <w:r>
-              <w:rPr>
-                <w:lang w:val="en-US"/>
-              </w:rPr>
-              <w:t>” (see section “Alignment point creation” above) is set to True, the “</w:t>
-            </w:r>
-            <w:proofErr w:type="spellStart"/>
-            <w:r>
-              <w:rPr>
-                <w:lang w:val="en-US"/>
-              </w:rPr>
-              <w:t>stacked_image_buffer</w:t>
-            </w:r>
-            <w:proofErr w:type="spellEnd"/>
-            <w:r>
-              <w:rPr>
-                <w:lang w:val="en-US"/>
-              </w:rPr>
-              <w:t xml:space="preserve">” at this point contains the final image. </w:t>
-            </w:r>
-          </w:p>
-          <w:p>
-            <w:pPr>
-              <w:spacing w:before="240"/>
-              <w:rPr>
-                <w:lang w:val="en-US"/>
-              </w:rPr>
-            </w:pPr>
-            <w:r>
-              <w:rPr>
-                <w:lang w:val="en-US"/>
-              </w:rPr>
-              <w:t xml:space="preserve">If it is set to False, however, there might be holes in the image due to a partial coverage of the entire frame by the APs. In this case the holes are filled by blending the </w:t>
-            </w:r>
-            <w:r>
-              <w:rPr>
-                <w:lang w:val="en-US"/>
-              </w:rPr>
-              <w:t xml:space="preserve">image </w:t>
-            </w:r>
-            <w:r>
-              <w:rPr>
-                <w:lang w:val="en-US"/>
-              </w:rPr>
-              <w:t>“</w:t>
-            </w:r>
-            <w:proofErr w:type="spellStart"/>
-            <w:r>
-              <w:rPr>
-                <w:lang w:val="en-US"/>
-              </w:rPr>
-              <w:t>stacked_image_buffer</w:t>
-            </w:r>
-            <w:proofErr w:type="spellEnd"/>
-            <w:r>
-              <w:rPr>
-                <w:lang w:val="en-US"/>
-              </w:rPr>
-              <w:t>” with another image called “</w:t>
-            </w:r>
-            <w:proofErr w:type="spellStart"/>
-            <w:r>
-              <w:rPr>
-                <w:lang w:val="en-US"/>
-              </w:rPr>
-              <w:t>averaged_background</w:t>
-            </w:r>
-            <w:proofErr w:type="spellEnd"/>
-            <w:r>
-              <w:rPr>
-                <w:lang w:val="en-US"/>
-              </w:rPr>
-              <w:t>”. This image is computed by averaging those frames with the highest overall quality, only taking into account their global relative shifts (no local warping).</w:t>
-            </w:r>
-          </w:p>
-          <w:p>
-            <w:pPr>
-              <w:spacing w:before="240"/>
-              <w:rPr>
-                <w:lang w:val="en-US"/>
-              </w:rPr>
-            </w:pPr>
-            <w:r>
-              <w:rPr>
-                <w:lang w:val="en-US"/>
-              </w:rPr>
-              <w:t>Since the program has not notion of the alignment point distribution, it cannot know where the background should be visible and where it should be hidden by the AP patches. In any case, AP patches (because of their better quality) must have p</w:t>
-            </w:r>
-            <w:r>
-              <w:rPr>
-                <w:lang w:val="en-US"/>
-              </w:rPr>
-              <w:t xml:space="preserve">riority. The following algorithm is used to fuse the two </w:t>
-            </w:r>
-            <w:r>
-              <w:rPr>
-                <w:lang w:val="en-US"/>
-              </w:rPr>
-              <w:lastRenderedPageBreak/>
-              <w:t>images:</w:t>
-            </w:r>
-          </w:p>
-          <w:p>
-            <w:pPr>
-              <w:pStyle w:val="Listenabsatz"/>
-              <w:numPr>
-                <w:ilvl w:val="0"/>
-                <w:numId w:val="5"/>
-              </w:numPr>
-              <w:spacing w:before="240"/>
-              <w:rPr>
-                <w:lang w:val="en-US"/>
-              </w:rPr>
-            </w:pPr>
-            <w:r>
-              <w:rPr>
-                <w:lang w:val="en-US"/>
-              </w:rPr>
-              <w:t>During stacking, the variable “</w:t>
-            </w:r>
-            <w:proofErr w:type="spellStart"/>
-            <w:r>
-              <w:rPr>
-                <w:rFonts w:ascii="Courier New" w:hAnsi="Courier New" w:cs="Courier New"/>
-                <w:lang w:val="en-US"/>
-              </w:rPr>
-              <w:t>number_single_frame_contributions</w:t>
-            </w:r>
-            <w:proofErr w:type="spellEnd"/>
-            <w:r>
-              <w:rPr>
-                <w:rFonts w:ascii="Courier New" w:hAnsi="Courier New" w:cs="Courier New"/>
-                <w:lang w:val="en-US"/>
-              </w:rPr>
-              <w:t xml:space="preserve">” </w:t>
-            </w:r>
-            <w:r>
-              <w:rPr>
-                <w:lang w:val="en-US"/>
-              </w:rPr>
-              <w:t>was computed in each pixel as the number of contributing frames. Where this number is 0, only the background image is available.</w:t>
-            </w:r>
-          </w:p>
-          <w:p>
-            <w:pPr>
-              <w:pStyle w:val="Listenabsatz"/>
-              <w:numPr>
-                <w:ilvl w:val="0"/>
-                <w:numId w:val="5"/>
-              </w:numPr>
-              <w:spacing w:before="240"/>
-              <w:rPr>
-                <w:lang w:val="en-US"/>
-              </w:rPr>
-            </w:pPr>
-            <w:r>
-              <w:rPr>
-                <w:lang w:val="en-US"/>
-              </w:rPr>
-              <w:t>For pixels inside an AP box, the “</w:t>
-            </w:r>
-            <w:proofErr w:type="spellStart"/>
-            <w:r>
-              <w:rPr>
-                <w:lang w:val="en-US"/>
-              </w:rPr>
-              <w:t>stacked_image_buffer</w:t>
-            </w:r>
-            <w:proofErr w:type="spellEnd"/>
-            <w:r>
-              <w:rPr>
-                <w:lang w:val="en-US"/>
-              </w:rPr>
-              <w:t>” must be used exclusively. It promises a better quality (because of de-warping) than the background image.</w:t>
-            </w:r>
-          </w:p>
-          <w:p>
-            <w:pPr>
-              <w:pStyle w:val="Listenabsatz"/>
-              <w:numPr>
-                <w:ilvl w:val="0"/>
-                <w:numId w:val="5"/>
-              </w:numPr>
-              <w:spacing w:before="240"/>
-              <w:rPr>
-                <w:lang w:val="en-US"/>
-              </w:rPr>
-            </w:pPr>
-            <w:r>
-              <w:rPr>
-                <w:lang w:val="en-US"/>
-              </w:rPr>
-              <w:t>For pixels in the blending zone between two APs, only the contributions of the APs should be taken. The background must not be mixed in.</w:t>
-            </w:r>
-          </w:p>
-          <w:p>
-            <w:pPr>
-              <w:pStyle w:val="Listenabsatz"/>
-              <w:numPr>
-                <w:ilvl w:val="0"/>
-                <w:numId w:val="5"/>
-              </w:numPr>
-              <w:spacing w:before="240"/>
-              <w:rPr>
-                <w:lang w:val="en-US"/>
-              </w:rPr>
-            </w:pPr>
-            <w:r>
-              <w:rPr>
-                <w:lang w:val="en-US"/>
-              </w:rPr>
-              <w:t xml:space="preserve">For pixels in the boundary zone of a single AP (patch minus box), a smooth blending with the background image is computed. This is done by computing a </w:t>
-            </w:r>
-            <w:r>
-              <w:rPr>
-                <w:lang w:val="en-US"/>
-              </w:rPr>
-              <w:t>“mask” which is 1 where only the APs should contribute, 0 where only the background is used, and some value in between in the blending zone. The values in the blending zone are smoothed by Gaussian blurring, the width of which can be set by a parameter.</w:t>
-            </w:r>
-          </w:p>
-        </w:tc>
-        <w:tc>
-          <w:tcPr>
-            <w:tcW w:w="4441" w:type="dxa"/>
-          </w:tcPr>
-          <w:p>
-            <w:pPr>
-              <w:spacing w:before="240"/>
-              <w:rPr>
-                <w:rFonts w:ascii="Courier New" w:hAnsi="Courier New" w:cs="Courier New"/>
-                <w:lang w:val="en-US"/>
-              </w:rPr>
-            </w:pPr>
             <w:proofErr w:type="spellStart"/>
             <w:r>
               <w:rPr>
@@ -11331,6 +10398,55 @@
           </w:p>
           <w:p>
             <w:pPr>
+              <w:spacing w:before="240"/>
+              <w:rPr>
+                <w:rFonts w:ascii="Courier New" w:hAnsi="Courier New" w:cs="Courier New"/>
+                <w:lang w:val="en-US"/>
+              </w:rPr>
+            </w:pPr>
+          </w:p>
+          <w:p>
+            <w:pPr>
+              <w:spacing w:before="240"/>
+              <w:rPr>
+                <w:rFonts w:ascii="Courier New" w:hAnsi="Courier New" w:cs="Courier New"/>
+                <w:lang w:val="en-US"/>
+              </w:rPr>
+            </w:pPr>
+            <w:proofErr w:type="spellStart"/>
+            <w:r>
+              <w:rPr>
+                <w:rFonts w:ascii="Courier New" w:hAnsi="Courier New" w:cs="Courier New"/>
+                <w:lang w:val="en-US"/>
+              </w:rPr>
+              <w:t>Number_single_frame</w:t>
+            </w:r>
+            <w:proofErr w:type="spellEnd"/>
+            <w:r>
+              <w:rPr>
+                <w:rFonts w:ascii="Courier New" w:hAnsi="Courier New" w:cs="Courier New"/>
+                <w:lang w:val="en-US"/>
+              </w:rPr>
+              <w:t>_</w:t>
+            </w:r>
+            <w:r>
+              <w:rPr>
+                <w:rFonts w:ascii="Courier New" w:hAnsi="Courier New" w:cs="Courier New"/>
+                <w:lang w:val="en-US"/>
+              </w:rPr>
+              <w:br/>
+            </w:r>
+            <w:r>
+              <w:rPr>
+                <w:rFonts w:ascii="Courier New" w:hAnsi="Courier New" w:cs="Courier New"/>
+                <w:lang w:val="en-US"/>
+              </w:rPr>
+              <w:lastRenderedPageBreak/>
+              <w:t>contributions</w:t>
+            </w:r>
+          </w:p>
+          <w:p>
+            <w:pPr>
               <w:pStyle w:val="HTMLVorformatiert"/>
               <w:shd w:val="clear" w:color="auto" w:fill="FFFFFF"/>
               <w:rPr>
@@ -11342,68 +10458,6 @@
           </w:p>
           <w:p>
             <w:pPr>
-              <w:pStyle w:val="HTMLVorformatiert"/>
-              <w:shd w:val="clear" w:color="auto" w:fill="FFFFFF"/>
-              <w:rPr>
-                <w:sz w:val="22"/>
-                <w:szCs w:val="22"/>
-                <w:lang w:val="en-US"/>
-              </w:rPr>
-            </w:pPr>
-          </w:p>
-          <w:p>
-            <w:pPr>
-              <w:pStyle w:val="HTMLVorformatiert"/>
-              <w:shd w:val="clear" w:color="auto" w:fill="FFFFFF"/>
-              <w:rPr>
-                <w:sz w:val="22"/>
-                <w:szCs w:val="22"/>
-                <w:lang w:val="en-US"/>
-              </w:rPr>
-            </w:pPr>
-            <w:r>
-              <w:rPr>
-                <w:sz w:val="22"/>
-                <w:szCs w:val="22"/>
-                <w:lang w:val="en-US"/>
-              </w:rPr>
-              <w:t>Parameter:</w:t>
-            </w:r>
-          </w:p>
-          <w:p>
-            <w:pPr>
-              <w:spacing w:before="240"/>
-              <w:rPr>
-                <w:rFonts w:ascii="Courier New" w:hAnsi="Courier New" w:cs="Courier New"/>
-                <w:lang w:val="en-US"/>
-              </w:rPr>
-            </w:pPr>
-            <w:proofErr w:type="spellStart"/>
-            <w:r>
-              <w:rPr>
-                <w:rFonts w:ascii="Courier New" w:hAnsi="Courier New" w:cs="Courier New"/>
-                <w:lang w:val="en-US"/>
-              </w:rPr>
-              <w:t>s</w:t>
-            </w:r>
-            <w:r>
-              <w:rPr>
-                <w:rFonts w:ascii="Courier New" w:hAnsi="Courier New" w:cs="Courier New"/>
-                <w:lang w:val="en-US"/>
-              </w:rPr>
-              <w:t>ta</w:t>
-            </w:r>
-            <w:r>
-              <w:rPr>
-                <w:rFonts w:ascii="Courier New" w:hAnsi="Courier New" w:cs="Courier New"/>
-                <w:lang w:val="en-US"/>
-              </w:rPr>
-              <w:t>ck_frames_merge_full_coverage</w:t>
-            </w:r>
-            <w:proofErr w:type="spellEnd"/>
-          </w:p>
-          <w:p>
-            <w:pPr>
               <w:spacing w:before="240"/>
               <w:rPr>
                 <w:rFonts w:ascii="Courier New" w:hAnsi="Courier New" w:cs="Courier New"/>
@@ -11584,6 +10638,7 @@
                 <w:rFonts w:ascii="Courier New" w:hAnsi="Courier New" w:cs="Courier New"/>
                 <w:lang w:val="en-US"/>
               </w:rPr>
+              <w:lastRenderedPageBreak/>
               <w:t>Parameter:</w:t>
             </w:r>
           </w:p>

</xml_diff>

<commit_message>
Algorithm documentation update begun
</commit_message>
<xml_diff>
--- a/Documentation/algorithm_summary.docx
+++ b/Documentation/algorithm_summary.docx
@@ -337,7 +337,7 @@
                 <w:szCs w:val="28"/>
                 <w:lang w:val="en-US"/>
               </w:rPr>
-              <w:t>Main control program</w:t>
+              <w:t>GUI control</w:t>
             </w:r>
           </w:p>
         </w:tc>
@@ -382,11 +382,81 @@
                 <w:lang w:val="en-US"/>
               </w:rPr>
             </w:pPr>
-            <w:r>
-              <w:rPr>
-                <w:lang w:val="en-US"/>
-              </w:rPr>
-              <w:t>All parameters controlling the program are set in the configuration object. Eventually these values are to be set by the GUI and maintained between executions in a configuration file.</w:t>
+            <w:proofErr w:type="spellStart"/>
+            <w:r>
+              <w:rPr>
+                <w:lang w:val="en-US"/>
+              </w:rPr>
+              <w:t>PlanetarySystemStacker</w:t>
+            </w:r>
+            <w:proofErr w:type="spellEnd"/>
+            <w:r>
+              <w:rPr>
+                <w:lang w:val="en-US"/>
+              </w:rPr>
+              <w:t xml:space="preserve"> comes with a GUI using the QT5 widget toolkit. The GUI is started with the main program in module “planetary_system_stacker.py”.</w:t>
+            </w:r>
+          </w:p>
+          <w:p>
+            <w:pPr>
+              <w:spacing w:before="240"/>
+              <w:rPr>
+                <w:lang w:val="en-US"/>
+              </w:rPr>
+            </w:pPr>
+            <w:r>
+              <w:rPr>
+                <w:lang w:val="en-US"/>
+              </w:rPr>
+              <w:t>The GUI starts a separate “workflow” thread which does all computations, especially those in batch mode.</w:t>
+            </w:r>
+          </w:p>
+          <w:p>
+            <w:pPr>
+              <w:spacing w:before="240"/>
+              <w:rPr>
+                <w:lang w:val="en-US"/>
+              </w:rPr>
+            </w:pPr>
+            <w:r>
+              <w:rPr>
+                <w:lang w:val="en-US"/>
+              </w:rPr>
+              <w:t>Individual processing phases of the workflow are triggered by the GUI using QT signals associated with slots in the Workflow object. The signals are emitted in method “</w:t>
+            </w:r>
+            <w:proofErr w:type="spellStart"/>
+            <w:r>
+              <w:rPr>
+                <w:lang w:val="en-US"/>
+              </w:rPr>
+              <w:t>work_next_task</w:t>
+            </w:r>
+            <w:proofErr w:type="spellEnd"/>
+            <w:r>
+              <w:rPr>
+                <w:lang w:val="en-US"/>
+              </w:rPr>
+              <w:t>”.</w:t>
+            </w:r>
+          </w:p>
+          <w:p>
+            <w:pPr>
+              <w:spacing w:before="240"/>
+              <w:rPr>
+                <w:lang w:val="en-US"/>
+              </w:rPr>
+            </w:pPr>
+            <w:r>
+              <w:rPr>
+                <w:lang w:val="en-US"/>
+              </w:rPr>
+              <w:t>The processing steps are the same as described below for the version using a main program without GUI. That version is mostly used for debugging purposes.</w:t>
+            </w:r>
+            <w:r>
+              <w:rPr>
+                <w:lang w:val="en-US"/>
+              </w:rPr>
+              <w:t xml:space="preserve"> The processing details, therefore, in the following are described for the main program case only.</w:t>
             </w:r>
           </w:p>
         </w:tc>
@@ -422,9 +492,155 @@
                 <w:rFonts w:ascii="Courier New" w:hAnsi="Courier New" w:cs="Courier New"/>
                 <w:lang w:val="en-US"/>
               </w:rPr>
-              <w:t>configuration.Configuration</w:t>
-            </w:r>
-            <w:proofErr w:type="spellEnd"/>
+              <w:t>planetary_system_stacker</w:t>
+            </w:r>
+            <w:r>
+              <w:rPr>
+                <w:rFonts w:ascii="Courier New" w:hAnsi="Courier New" w:cs="Courier New"/>
+                <w:lang w:val="en-US"/>
+              </w:rPr>
+              <w:t>.</w:t>
+            </w:r>
+            <w:proofErr w:type="spellEnd"/>
+            <w:r>
+              <w:rPr>
+                <w:rFonts w:ascii="Courier New" w:hAnsi="Courier New" w:cs="Courier New"/>
+                <w:lang w:val="en-US"/>
+              </w:rPr>
+              <w:br/>
+            </w:r>
+            <w:r>
+              <w:rPr>
+                <w:rFonts w:ascii="Courier New" w:hAnsi="Courier New" w:cs="Courier New"/>
+                <w:lang w:val="en-US"/>
+              </w:rPr>
+              <w:t>__main__</w:t>
+            </w:r>
+          </w:p>
+          <w:p>
+            <w:pPr>
+              <w:spacing w:before="240"/>
+              <w:rPr>
+                <w:rFonts w:ascii="Courier New" w:hAnsi="Courier New" w:cs="Courier New"/>
+                <w:lang w:val="en-US"/>
+              </w:rPr>
+            </w:pPr>
+            <w:proofErr w:type="spellStart"/>
+            <w:r>
+              <w:rPr>
+                <w:rFonts w:ascii="Courier New" w:hAnsi="Courier New" w:cs="Courier New"/>
+                <w:lang w:val="en-US"/>
+              </w:rPr>
+              <w:t>planetary_system_stacker</w:t>
+            </w:r>
+            <w:proofErr w:type="spellEnd"/>
+            <w:r>
+              <w:rPr>
+                <w:rFonts w:ascii="Courier New" w:hAnsi="Courier New" w:cs="Courier New"/>
+                <w:lang w:val="en-US"/>
+              </w:rPr>
+              <w:t>.</w:t>
+            </w:r>
+            <w:r>
+              <w:rPr>
+                <w:rFonts w:ascii="Courier New" w:hAnsi="Courier New" w:cs="Courier New"/>
+                <w:lang w:val="en-US"/>
+              </w:rPr>
+              <w:br/>
+            </w:r>
+            <w:proofErr w:type="spellStart"/>
+            <w:r>
+              <w:rPr>
+                <w:rFonts w:ascii="Courier New" w:hAnsi="Courier New" w:cs="Courier New"/>
+                <w:lang w:val="en-US"/>
+              </w:rPr>
+              <w:t>PlanetarySystemStacker.init</w:t>
+            </w:r>
+            <w:proofErr w:type="spellEnd"/>
+          </w:p>
+          <w:p>
+            <w:pPr>
+              <w:spacing w:before="240"/>
+              <w:rPr>
+                <w:rFonts w:ascii="Courier New" w:hAnsi="Courier New" w:cs="Courier New"/>
+                <w:lang w:val="en-US"/>
+              </w:rPr>
+            </w:pPr>
+            <w:proofErr w:type="spellStart"/>
+            <w:r>
+              <w:rPr>
+                <w:rFonts w:ascii="Courier New" w:hAnsi="Courier New" w:cs="Courier New"/>
+                <w:lang w:val="en-US"/>
+              </w:rPr>
+              <w:t>workflow.Workflow</w:t>
+            </w:r>
+            <w:proofErr w:type="spellEnd"/>
+          </w:p>
+          <w:p>
+            <w:pPr>
+              <w:spacing w:before="240"/>
+              <w:rPr>
+                <w:rFonts w:ascii="Courier New" w:hAnsi="Courier New" w:cs="Courier New"/>
+                <w:lang w:val="en-US"/>
+              </w:rPr>
+            </w:pPr>
+            <w:proofErr w:type="spellStart"/>
+            <w:r>
+              <w:rPr>
+                <w:rFonts w:ascii="Courier New" w:hAnsi="Courier New" w:cs="Courier New"/>
+                <w:lang w:val="en-US"/>
+              </w:rPr>
+              <w:t>planetary_system_stacker</w:t>
+            </w:r>
+            <w:proofErr w:type="spellEnd"/>
+            <w:r>
+              <w:rPr>
+                <w:rFonts w:ascii="Courier New" w:hAnsi="Courier New" w:cs="Courier New"/>
+                <w:lang w:val="en-US"/>
+              </w:rPr>
+              <w:t>.</w:t>
+            </w:r>
+            <w:r>
+              <w:rPr>
+                <w:rFonts w:ascii="Courier New" w:hAnsi="Courier New" w:cs="Courier New"/>
+                <w:lang w:val="en-US"/>
+              </w:rPr>
+              <w:br/>
+            </w:r>
+            <w:proofErr w:type="spellStart"/>
+            <w:r>
+              <w:rPr>
+                <w:rFonts w:ascii="Courier New" w:hAnsi="Courier New" w:cs="Courier New"/>
+                <w:lang w:val="en-US"/>
+              </w:rPr>
+              <w:t>PlanetarySystemStacker.</w:t>
+            </w:r>
+            <w:proofErr w:type="spellEnd"/>
+            <w:r>
+              <w:rPr>
+                <w:rFonts w:ascii="Courier New" w:hAnsi="Courier New" w:cs="Courier New"/>
+                <w:lang w:val="en-US"/>
+              </w:rPr>
+              <w:br/>
+            </w:r>
+            <w:proofErr w:type="spellStart"/>
+            <w:r>
+              <w:rPr>
+                <w:rFonts w:ascii="Courier New" w:hAnsi="Courier New" w:cs="Courier New"/>
+                <w:lang w:val="en-US"/>
+              </w:rPr>
+              <w:t>work_next_task</w:t>
+            </w:r>
+            <w:proofErr w:type="spellEnd"/>
+          </w:p>
+          <w:p>
+            <w:pPr>
+              <w:spacing w:before="240"/>
+              <w:rPr>
+                <w:rFonts w:ascii="Courier New" w:hAnsi="Courier New" w:cs="Courier New"/>
+                <w:lang w:val="en-US"/>
+              </w:rPr>
+            </w:pPr>
           </w:p>
         </w:tc>
       </w:tr>
@@ -442,66 +658,32 @@
             </w:pPr>
             <w:r>
               <w:rPr>
-                <w:lang w:val="en-US"/>
-              </w:rPr>
-              <w:t>Set the names of files to process. This can either be the names of video files (type .</w:t>
-            </w:r>
-            <w:proofErr w:type="spellStart"/>
-            <w:r>
-              <w:rPr>
-                <w:lang w:val="en-US"/>
-              </w:rPr>
-              <w:t>avi</w:t>
-            </w:r>
-            <w:proofErr w:type="spellEnd"/>
-            <w:r>
-              <w:rPr>
-                <w:lang w:val="en-US"/>
-              </w:rPr>
-              <w:t>) or names of directories containing image files (type .tiff).  In the latter case all files of one directory are taken as input for a single stacking operation. If those images differ in shape, an error is raised.</w:t>
-            </w:r>
-          </w:p>
-          <w:p>
-            <w:pPr>
-              <w:spacing w:before="240"/>
-              <w:rPr>
-                <w:lang w:val="en-US"/>
-              </w:rPr>
-            </w:pPr>
-            <w:r>
-              <w:rPr>
-                <w:lang w:val="en-US"/>
-              </w:rPr>
-              <w:t>If multiple video files or multiple directories are specified, multiple stacking operations are performed in batch mode in succession.</w:t>
-            </w:r>
-          </w:p>
-          <w:p>
-            <w:pPr>
-              <w:spacing w:before="240"/>
-              <w:rPr>
-                <w:lang w:val="en-US"/>
-              </w:rPr>
-            </w:pPr>
-            <w:r>
-              <w:rPr>
-                <w:lang w:val="en-US"/>
-              </w:rPr>
-              <w:t xml:space="preserve">The workflow for the entire stacking process for a video file or image directory is controlled by the “workflow” function. </w:t>
-            </w:r>
-            <w:r>
-              <w:rPr>
+                <w:b/>
+                <w:sz w:val="28"/>
+                <w:szCs w:val="28"/>
                 <w:lang w:val="en-US"/>
               </w:rPr>
               <w:lastRenderedPageBreak/>
-              <w:t>Eventually this is to be replaced by GUI control.</w:t>
-            </w:r>
-          </w:p>
-          <w:p>
-            <w:pPr>
-              <w:rPr>
-                <w:lang w:val="en-US"/>
-              </w:rPr>
-            </w:pPr>
+              <w:t>Main control program</w:t>
+            </w:r>
+            <w:r>
+              <w:rPr>
+                <w:b/>
+                <w:sz w:val="28"/>
+                <w:szCs w:val="28"/>
+                <w:lang w:val="en-US"/>
+              </w:rPr>
+              <w:t xml:space="preserve"> (for debugging</w:t>
+            </w:r>
+            <w:r>
+              <w:rPr>
+                <w:b/>
+                <w:sz w:val="28"/>
+                <w:szCs w:val="28"/>
+                <w:lang w:val="en-US"/>
+              </w:rPr>
+              <w:t>)</w:t>
+            </w:r>
           </w:p>
         </w:tc>
         <w:tc>
@@ -516,41 +698,6 @@
                 <w:lang w:val="en-US"/>
               </w:rPr>
             </w:pPr>
-            <w:proofErr w:type="spellStart"/>
-            <w:r>
-              <w:rPr>
-                <w:rFonts w:ascii="Courier New" w:hAnsi="Courier New" w:cs="Courier New"/>
-                <w:lang w:val="en-US"/>
-              </w:rPr>
-              <w:lastRenderedPageBreak/>
-              <w:t>input_names</w:t>
-            </w:r>
-            <w:proofErr w:type="spellEnd"/>
-          </w:p>
-          <w:p>
-            <w:pPr>
-              <w:spacing w:before="240"/>
-              <w:rPr>
-                <w:rFonts w:ascii="Courier New" w:hAnsi="Courier New" w:cs="Courier New"/>
-                <w:lang w:val="en-US"/>
-              </w:rPr>
-            </w:pPr>
-            <w:proofErr w:type="spellStart"/>
-            <w:r>
-              <w:rPr>
-                <w:rFonts w:ascii="Courier New" w:hAnsi="Courier New" w:cs="Courier New"/>
-                <w:lang w:val="en-US"/>
-              </w:rPr>
-              <w:t>input_type</w:t>
-            </w:r>
-            <w:proofErr w:type="spellEnd"/>
-            <w:r>
-              <w:rPr>
-                <w:rFonts w:ascii="Courier New" w:hAnsi="Courier New" w:cs="Courier New"/>
-                <w:lang w:val="en-US"/>
-              </w:rPr>
-              <w:t xml:space="preserve"> = “video” or “image”</w:t>
-            </w:r>
           </w:p>
         </w:tc>
         <w:tc>
@@ -565,40 +712,6 @@
                 <w:lang w:val="en-US"/>
               </w:rPr>
             </w:pPr>
-            <w:proofErr w:type="spellStart"/>
-            <w:r>
-              <w:rPr>
-                <w:rFonts w:ascii="Courier New" w:hAnsi="Courier New" w:cs="Courier New"/>
-                <w:lang w:val="en-US"/>
-              </w:rPr>
-              <w:t>main_program.__main</w:t>
-            </w:r>
-            <w:proofErr w:type="spellEnd"/>
-            <w:r>
-              <w:rPr>
-                <w:rFonts w:ascii="Courier New" w:hAnsi="Courier New" w:cs="Courier New"/>
-                <w:lang w:val="en-US"/>
-              </w:rPr>
-              <w:t>__</w:t>
-            </w:r>
-          </w:p>
-          <w:p>
-            <w:pPr>
-              <w:spacing w:before="240"/>
-              <w:rPr>
-                <w:rFonts w:ascii="Courier New" w:hAnsi="Courier New" w:cs="Courier New"/>
-                <w:lang w:val="en-US"/>
-              </w:rPr>
-            </w:pPr>
-            <w:proofErr w:type="spellStart"/>
-            <w:r>
-              <w:rPr>
-                <w:rFonts w:ascii="Courier New" w:hAnsi="Courier New" w:cs="Courier New"/>
-                <w:lang w:val="en-US"/>
-              </w:rPr>
-              <w:t>main_program.workflow</w:t>
-            </w:r>
-            <w:proofErr w:type="spellEnd"/>
           </w:p>
         </w:tc>
       </w:tr>
@@ -618,64 +731,7 @@
               <w:rPr>
                 <w:lang w:val="en-US"/>
               </w:rPr>
-              <w:lastRenderedPageBreak/>
-              <w:t>Optional: Select a “region of interest” (ROI) in the form (</w:t>
-            </w:r>
-            <w:proofErr w:type="spellStart"/>
-            <w:r>
-              <w:rPr>
-                <w:lang w:val="en-US"/>
-              </w:rPr>
-              <w:t>y_low</w:t>
-            </w:r>
-            <w:proofErr w:type="spellEnd"/>
-            <w:r>
-              <w:rPr>
-                <w:lang w:val="en-US"/>
-              </w:rPr>
-              <w:t xml:space="preserve">, </w:t>
-            </w:r>
-            <w:proofErr w:type="spellStart"/>
-            <w:r>
-              <w:rPr>
-                <w:lang w:val="en-US"/>
-              </w:rPr>
-              <w:t>y_high</w:t>
-            </w:r>
-            <w:proofErr w:type="spellEnd"/>
-            <w:r>
-              <w:rPr>
-                <w:lang w:val="en-US"/>
-              </w:rPr>
-              <w:t xml:space="preserve">, </w:t>
-            </w:r>
-            <w:proofErr w:type="spellStart"/>
-            <w:r>
-              <w:rPr>
-                <w:lang w:val="en-US"/>
-              </w:rPr>
-              <w:t>x_low</w:t>
-            </w:r>
-            <w:proofErr w:type="spellEnd"/>
-            <w:r>
-              <w:rPr>
-                <w:lang w:val="en-US"/>
-              </w:rPr>
-              <w:t xml:space="preserve">, </w:t>
-            </w:r>
-            <w:proofErr w:type="spellStart"/>
-            <w:r>
-              <w:rPr>
-                <w:lang w:val="en-US"/>
-              </w:rPr>
-              <w:t>x_high</w:t>
-            </w:r>
-            <w:proofErr w:type="spellEnd"/>
-            <w:r>
-              <w:rPr>
-                <w:lang w:val="en-US"/>
-              </w:rPr>
-              <w:t>). If set to “None”,  the full frames are used</w:t>
+              <w:t>All parameters controlling the program are set in the configuration object. Eventually these values are to be set by the GUI and maintained between executions in a configuration file.</w:t>
             </w:r>
           </w:p>
         </w:tc>
@@ -691,15 +747,6 @@
                 <w:lang w:val="en-US"/>
               </w:rPr>
             </w:pPr>
-            <w:proofErr w:type="spellStart"/>
-            <w:r>
-              <w:rPr>
-                <w:rFonts w:ascii="Courier New" w:hAnsi="Courier New" w:cs="Courier New"/>
-                <w:lang w:val="en-US"/>
-              </w:rPr>
-              <w:t>roi</w:t>
-            </w:r>
-            <w:proofErr w:type="spellEnd"/>
           </w:p>
         </w:tc>
         <w:tc>
@@ -720,16 +767,9 @@
                 <w:rFonts w:ascii="Courier New" w:hAnsi="Courier New" w:cs="Courier New"/>
                 <w:lang w:val="en-US"/>
               </w:rPr>
-              <w:t>main_program.__main</w:t>
-            </w:r>
-            <w:proofErr w:type="spellEnd"/>
-            <w:r>
-              <w:rPr>
-                <w:rFonts w:ascii="Courier New" w:hAnsi="Courier New" w:cs="Courier New"/>
-                <w:lang w:val="en-US"/>
-              </w:rPr>
-              <w:t>__</w:t>
-            </w:r>
+              <w:t>configuration.Configuration</w:t>
+            </w:r>
+            <w:proofErr w:type="spellEnd"/>
           </w:p>
         </w:tc>
       </w:tr>
@@ -749,7 +789,49 @@
               <w:rPr>
                 <w:lang w:val="en-US"/>
               </w:rPr>
-              <w:t>Optional: Select that input images should be converted to grayscale before processing. If set to “None”, color images are processed as three-channel RGB.</w:t>
+              <w:t>Set the names of files to process. This can either be the names of video files (type .</w:t>
+            </w:r>
+            <w:proofErr w:type="spellStart"/>
+            <w:r>
+              <w:rPr>
+                <w:lang w:val="en-US"/>
+              </w:rPr>
+              <w:t>avi</w:t>
+            </w:r>
+            <w:proofErr w:type="spellEnd"/>
+            <w:r>
+              <w:rPr>
+                <w:lang w:val="en-US"/>
+              </w:rPr>
+              <w:t>) or names of directories containing image files (type .tiff).  In the latter case all files of one directory are taken as input for a single stacking operation. If those images differ in shape, an error is raised.</w:t>
+            </w:r>
+          </w:p>
+          <w:p>
+            <w:pPr>
+              <w:spacing w:before="240"/>
+              <w:rPr>
+                <w:lang w:val="en-US"/>
+              </w:rPr>
+            </w:pPr>
+            <w:r>
+              <w:rPr>
+                <w:lang w:val="en-US"/>
+              </w:rPr>
+              <w:t>If multiple video files or multiple directories are specified, multiple stacking operations are performed in batch mode in succession.</w:t>
+            </w:r>
+          </w:p>
+          <w:p>
+            <w:pPr>
+              <w:spacing w:before="240"/>
+              <w:rPr>
+                <w:lang w:val="en-US"/>
+              </w:rPr>
+            </w:pPr>
+            <w:r>
+              <w:rPr>
+                <w:lang w:val="en-US"/>
+              </w:rPr>
+              <w:t xml:space="preserve">The workflow for the entire stacking process for a video file or image directory is controlled by the “workflow” function. </w:t>
             </w:r>
           </w:p>
         </w:tc>
@@ -771,15 +853,33 @@
                 <w:rFonts w:ascii="Courier New" w:hAnsi="Courier New" w:cs="Courier New"/>
                 <w:lang w:val="en-US"/>
               </w:rPr>
-              <w:t>convert_to_grayscale</w:t>
-            </w:r>
-            <w:proofErr w:type="spellEnd"/>
-            <w:r>
-              <w:rPr>
-                <w:rFonts w:ascii="Courier New" w:hAnsi="Courier New" w:cs="Courier New"/>
-                <w:lang w:val="en-US"/>
-              </w:rPr>
-              <w:t xml:space="preserve"> = True or False</w:t>
+              <w:t>input_names</w:t>
+            </w:r>
+            <w:proofErr w:type="spellEnd"/>
+          </w:p>
+          <w:p>
+            <w:pPr>
+              <w:spacing w:before="240"/>
+              <w:rPr>
+                <w:rFonts w:ascii="Courier New" w:hAnsi="Courier New" w:cs="Courier New"/>
+                <w:lang w:val="en-US"/>
+              </w:rPr>
+            </w:pPr>
+            <w:proofErr w:type="spellStart"/>
+            <w:r>
+              <w:rPr>
+                <w:rFonts w:ascii="Courier New" w:hAnsi="Courier New" w:cs="Courier New"/>
+                <w:lang w:val="en-US"/>
+              </w:rPr>
+              <w:t>input_type</w:t>
+            </w:r>
+            <w:proofErr w:type="spellEnd"/>
+            <w:r>
+              <w:rPr>
+                <w:rFonts w:ascii="Courier New" w:hAnsi="Courier New" w:cs="Courier New"/>
+                <w:lang w:val="en-US"/>
+              </w:rPr>
+              <w:t xml:space="preserve"> = “video” or “image”</w:t>
             </w:r>
           </w:p>
         </w:tc>
@@ -811,6 +911,24 @@
               </w:rPr>
               <w:t>__</w:t>
             </w:r>
+          </w:p>
+          <w:p>
+            <w:pPr>
+              <w:spacing w:before="240"/>
+              <w:rPr>
+                <w:rFonts w:ascii="Courier New" w:hAnsi="Courier New" w:cs="Courier New"/>
+                <w:lang w:val="en-US"/>
+              </w:rPr>
+            </w:pPr>
+            <w:proofErr w:type="spellStart"/>
+            <w:r>
+              <w:rPr>
+                <w:rFonts w:ascii="Courier New" w:hAnsi="Courier New" w:cs="Courier New"/>
+                <w:lang w:val="en-US"/>
+              </w:rPr>
+              <w:t>main_program.workflow</w:t>
+            </w:r>
+            <w:proofErr w:type="spellEnd"/>
           </w:p>
         </w:tc>
       </w:tr>
@@ -830,7 +948,63 @@
               <w:rPr>
                 <w:lang w:val="en-US"/>
               </w:rPr>
-              <w:t>For performance measurements, code sections can be timed. If the same section is executed several times, counters can be incremented. A timer object is created at start of execution. Individual counters can be added later. In the end, a table with the accumulated times of all counters can be printed.</w:t>
+              <w:t>Optional: Select a “region of interest” (ROI) in the form (</w:t>
+            </w:r>
+            <w:proofErr w:type="spellStart"/>
+            <w:r>
+              <w:rPr>
+                <w:lang w:val="en-US"/>
+              </w:rPr>
+              <w:t>y_low</w:t>
+            </w:r>
+            <w:proofErr w:type="spellEnd"/>
+            <w:r>
+              <w:rPr>
+                <w:lang w:val="en-US"/>
+              </w:rPr>
+              <w:t xml:space="preserve">, </w:t>
+            </w:r>
+            <w:proofErr w:type="spellStart"/>
+            <w:r>
+              <w:rPr>
+                <w:lang w:val="en-US"/>
+              </w:rPr>
+              <w:t>y_high</w:t>
+            </w:r>
+            <w:proofErr w:type="spellEnd"/>
+            <w:r>
+              <w:rPr>
+                <w:lang w:val="en-US"/>
+              </w:rPr>
+              <w:t xml:space="preserve">, </w:t>
+            </w:r>
+            <w:proofErr w:type="spellStart"/>
+            <w:r>
+              <w:rPr>
+                <w:lang w:val="en-US"/>
+              </w:rPr>
+              <w:t>x_low</w:t>
+            </w:r>
+            <w:proofErr w:type="spellEnd"/>
+            <w:r>
+              <w:rPr>
+                <w:lang w:val="en-US"/>
+              </w:rPr>
+              <w:t xml:space="preserve">, </w:t>
+            </w:r>
+            <w:proofErr w:type="spellStart"/>
+            <w:r>
+              <w:rPr>
+                <w:lang w:val="en-US"/>
+              </w:rPr>
+              <w:t>x_high</w:t>
+            </w:r>
+            <w:proofErr w:type="spellEnd"/>
+            <w:r>
+              <w:rPr>
+                <w:lang w:val="en-US"/>
+              </w:rPr>
+              <w:t>). If set to “None”,  the full frames are used</w:t>
             </w:r>
           </w:p>
         </w:tc>
@@ -852,7 +1026,7 @@
                 <w:rFonts w:ascii="Courier New" w:hAnsi="Courier New" w:cs="Courier New"/>
                 <w:lang w:val="en-US"/>
               </w:rPr>
-              <w:t>my_timer</w:t>
+              <w:t>roi</w:t>
             </w:r>
             <w:proofErr w:type="spellEnd"/>
           </w:p>
@@ -875,9 +1049,16 @@
                 <w:rFonts w:ascii="Courier New" w:hAnsi="Courier New" w:cs="Courier New"/>
                 <w:lang w:val="en-US"/>
               </w:rPr>
-              <w:t>timer.timer</w:t>
-            </w:r>
-            <w:proofErr w:type="spellEnd"/>
+              <w:t>main_program.__main</w:t>
+            </w:r>
+            <w:proofErr w:type="spellEnd"/>
+            <w:r>
+              <w:rPr>
+                <w:rFonts w:ascii="Courier New" w:hAnsi="Courier New" w:cs="Courier New"/>
+                <w:lang w:val="en-US"/>
+              </w:rPr>
+              <w:t>__</w:t>
+            </w:r>
           </w:p>
         </w:tc>
       </w:tr>
@@ -890,20 +1071,14 @@
             <w:pPr>
               <w:spacing w:before="240"/>
               <w:rPr>
-                <w:b/>
-                <w:sz w:val="28"/>
-                <w:szCs w:val="28"/>
-                <w:lang w:val="en-US"/>
-              </w:rPr>
-            </w:pPr>
-            <w:r>
-              <w:rPr>
-                <w:b/>
-                <w:sz w:val="28"/>
-                <w:szCs w:val="28"/>
-                <w:lang w:val="en-US"/>
-              </w:rPr>
-              <w:t>Read frames and create derived images</w:t>
+                <w:lang w:val="en-US"/>
+              </w:rPr>
+            </w:pPr>
+            <w:r>
+              <w:rPr>
+                <w:lang w:val="en-US"/>
+              </w:rPr>
+              <w:t>Optional: Select that input images should be converted to grayscale before processing. If set to “None”, color images are processed as three-channel RGB.</w:t>
             </w:r>
           </w:p>
         </w:tc>
@@ -919,6 +1094,22 @@
                 <w:lang w:val="en-US"/>
               </w:rPr>
             </w:pPr>
+            <w:proofErr w:type="spellStart"/>
+            <w:r>
+              <w:rPr>
+                <w:rFonts w:ascii="Courier New" w:hAnsi="Courier New" w:cs="Courier New"/>
+                <w:lang w:val="en-US"/>
+              </w:rPr>
+              <w:t>convert_to_grayscale</w:t>
+            </w:r>
+            <w:proofErr w:type="spellEnd"/>
+            <w:r>
+              <w:rPr>
+                <w:rFonts w:ascii="Courier New" w:hAnsi="Courier New" w:cs="Courier New"/>
+                <w:lang w:val="en-US"/>
+              </w:rPr>
+              <w:t xml:space="preserve"> = True or False</w:t>
+            </w:r>
           </w:p>
         </w:tc>
         <w:tc>
@@ -933,6 +1124,22 @@
                 <w:lang w:val="en-US"/>
               </w:rPr>
             </w:pPr>
+            <w:proofErr w:type="spellStart"/>
+            <w:r>
+              <w:rPr>
+                <w:rFonts w:ascii="Courier New" w:hAnsi="Courier New" w:cs="Courier New"/>
+                <w:lang w:val="en-US"/>
+              </w:rPr>
+              <w:t>main_program.__main</w:t>
+            </w:r>
+            <w:proofErr w:type="spellEnd"/>
+            <w:r>
+              <w:rPr>
+                <w:rFonts w:ascii="Courier New" w:hAnsi="Courier New" w:cs="Courier New"/>
+                <w:lang w:val="en-US"/>
+              </w:rPr>
+              <w:t>__</w:t>
+            </w:r>
           </w:p>
         </w:tc>
       </w:tr>
@@ -952,35 +1159,7 @@
               <w:rPr>
                 <w:lang w:val="en-US"/>
               </w:rPr>
-              <w:t>Read all frames, either from a single .</w:t>
-            </w:r>
-            <w:proofErr w:type="spellStart"/>
-            <w:r>
-              <w:rPr>
-                <w:lang w:val="en-US"/>
-              </w:rPr>
-              <w:t>avi</w:t>
-            </w:r>
-            <w:proofErr w:type="spellEnd"/>
-            <w:r>
-              <w:rPr>
-                <w:lang w:val="en-US"/>
-              </w:rPr>
-              <w:t xml:space="preserve"> file, or from a directory into a list structure. The shape of a single frame is (pixels in y, pixels in x [, </w:t>
-            </w:r>
-            <w:proofErr w:type="gramStart"/>
-            <w:r>
-              <w:rPr>
-                <w:lang w:val="en-US"/>
-              </w:rPr>
-              <w:t>3</w:t>
-            </w:r>
-            <w:proofErr w:type="gramEnd"/>
-            <w:r>
-              <w:rPr>
-                <w:lang w:val="en-US"/>
-              </w:rPr>
-              <w:t xml:space="preserve"> in case of color]).</w:t>
+              <w:t>For performance measurements, code sections can be timed. If the same section is executed several times, counters can be incremented. A timer object is created at start of execution. Individual counters can be added later. In the end, a table with the accumulated times of all counters can be printed.</w:t>
             </w:r>
           </w:p>
         </w:tc>
@@ -996,13 +1175,15 @@
                 <w:lang w:val="en-US"/>
               </w:rPr>
             </w:pPr>
-            <w:r>
-              <w:rPr>
-                <w:rFonts w:ascii="Courier New" w:hAnsi="Courier New" w:cs="Courier New"/>
-                <w:lang w:val="en-US"/>
-              </w:rPr>
-              <w:t>frames, shape</w:t>
-            </w:r>
+            <w:proofErr w:type="spellStart"/>
+            <w:r>
+              <w:rPr>
+                <w:rFonts w:ascii="Courier New" w:hAnsi="Courier New" w:cs="Courier New"/>
+                <w:lang w:val="en-US"/>
+              </w:rPr>
+              <w:t>my_timer</w:t>
+            </w:r>
+            <w:proofErr w:type="spellEnd"/>
           </w:p>
         </w:tc>
         <w:tc>
@@ -1023,7 +1204,7 @@
                 <w:rFonts w:ascii="Courier New" w:hAnsi="Courier New" w:cs="Courier New"/>
                 <w:lang w:val="en-US"/>
               </w:rPr>
-              <w:t>frames.Frames.init</w:t>
+              <w:t>timer.timer</w:t>
             </w:r>
             <w:proofErr w:type="spellEnd"/>
           </w:p>
@@ -1038,14 +1219,112 @@
             <w:pPr>
               <w:spacing w:before="240"/>
               <w:rPr>
-                <w:lang w:val="en-US"/>
-              </w:rPr>
-            </w:pPr>
-            <w:r>
-              <w:rPr>
-                <w:lang w:val="en-US"/>
-              </w:rPr>
-              <w:t>Parallel to the list of frames, three lists with different versions of the frames are computed:</w:t>
+                <w:b/>
+                <w:sz w:val="28"/>
+                <w:szCs w:val="28"/>
+                <w:lang w:val="en-US"/>
+              </w:rPr>
+            </w:pPr>
+            <w:r>
+              <w:rPr>
+                <w:b/>
+                <w:sz w:val="28"/>
+                <w:szCs w:val="28"/>
+                <w:lang w:val="en-US"/>
+              </w:rPr>
+              <w:lastRenderedPageBreak/>
+              <w:t>Read frames and create derived images</w:t>
+            </w:r>
+          </w:p>
+        </w:tc>
+        <w:tc>
+          <w:tcPr>
+            <w:tcW w:w="4441" w:type="dxa"/>
+          </w:tcPr>
+          <w:p>
+            <w:pPr>
+              <w:spacing w:before="240"/>
+              <w:rPr>
+                <w:rFonts w:ascii="Courier New" w:hAnsi="Courier New" w:cs="Courier New"/>
+                <w:lang w:val="en-US"/>
+              </w:rPr>
+            </w:pPr>
+          </w:p>
+        </w:tc>
+        <w:tc>
+          <w:tcPr>
+            <w:tcW w:w="4201" w:type="dxa"/>
+          </w:tcPr>
+          <w:p>
+            <w:pPr>
+              <w:spacing w:before="240"/>
+              <w:rPr>
+                <w:rFonts w:ascii="Courier New" w:hAnsi="Courier New" w:cs="Courier New"/>
+                <w:lang w:val="en-US"/>
+              </w:rPr>
+            </w:pPr>
+          </w:p>
+        </w:tc>
+      </w:tr>
+      <w:tr>
+        <w:tc>
+          <w:tcPr>
+            <w:tcW w:w="5861" w:type="dxa"/>
+          </w:tcPr>
+          <w:p>
+            <w:pPr>
+              <w:spacing w:before="240"/>
+              <w:rPr>
+                <w:lang w:val="en-US"/>
+              </w:rPr>
+            </w:pPr>
+            <w:proofErr w:type="spellStart"/>
+            <w:r>
+              <w:rPr>
+                <w:lang w:val="en-US"/>
+              </w:rPr>
+              <w:t>PlanetarySystemStacker</w:t>
+            </w:r>
+            <w:proofErr w:type="spellEnd"/>
+            <w:r>
+              <w:rPr>
+                <w:lang w:val="en-US"/>
+              </w:rPr>
+              <w:t xml:space="preserve"> </w:t>
+            </w:r>
+            <w:r>
+              <w:rPr>
+                <w:lang w:val="en-US"/>
+              </w:rPr>
+              <w:t xml:space="preserve">provides several buffering levels of data which are used more than once during a stacking job. For level 0, no data are buffered. Images are read from the input file when </w:t>
+            </w:r>
+            <w:proofErr w:type="gramStart"/>
+            <w:r>
+              <w:rPr>
+                <w:lang w:val="en-US"/>
+              </w:rPr>
+              <w:t>needed,</w:t>
+            </w:r>
+            <w:proofErr w:type="gramEnd"/>
+            <w:r>
+              <w:rPr>
+                <w:lang w:val="en-US"/>
+              </w:rPr>
+              <w:t xml:space="preserve"> and derived versions are re-computed. For level 4, frames are read only once, and all derived image versions are kept in memory.</w:t>
+            </w:r>
+          </w:p>
+          <w:p>
+            <w:pPr>
+              <w:spacing w:before="240"/>
+              <w:rPr>
+                <w:lang w:val="en-US"/>
+              </w:rPr>
+            </w:pPr>
+            <w:r>
+              <w:rPr>
+                <w:lang w:val="en-US"/>
+              </w:rPr>
+              <w:t>The program uses four versions of the image data:</w:t>
             </w:r>
           </w:p>
           <w:p>
@@ -1064,7 +1343,65 @@
               <w:rPr>
                 <w:lang w:val="en-US"/>
               </w:rPr>
-              <w:t>2D monochrome image (if the original frames were monochrome, this list points to the original frame list)</w:t>
+              <w:t xml:space="preserve">The original image data, </w:t>
+            </w:r>
+            <w:r>
+              <w:rPr>
+                <w:lang w:val="en-US"/>
+              </w:rPr>
+              <w:t xml:space="preserve">either </w:t>
+            </w:r>
+            <w:r>
+              <w:rPr>
+                <w:lang w:val="en-US"/>
+              </w:rPr>
+              <w:t xml:space="preserve">read </w:t>
+            </w:r>
+            <w:r>
+              <w:rPr>
+                <w:lang w:val="en-US"/>
+              </w:rPr>
+              <w:t>from a single .</w:t>
+            </w:r>
+            <w:proofErr w:type="spellStart"/>
+            <w:r>
+              <w:rPr>
+                <w:lang w:val="en-US"/>
+              </w:rPr>
+              <w:t>avi</w:t>
+            </w:r>
+            <w:proofErr w:type="spellEnd"/>
+            <w:r>
+              <w:rPr>
+                <w:lang w:val="en-US"/>
+              </w:rPr>
+              <w:t xml:space="preserve"> file, or from a directory</w:t>
+            </w:r>
+            <w:r>
+              <w:rPr>
+                <w:lang w:val="en-US"/>
+              </w:rPr>
+              <w:t xml:space="preserve"> with image files</w:t>
+            </w:r>
+            <w:r>
+              <w:rPr>
+                <w:lang w:val="en-US"/>
+              </w:rPr>
+              <w:t xml:space="preserve">. The shape of a single frame is (pixels in y, pixels in x [, </w:t>
+            </w:r>
+            <w:proofErr w:type="gramStart"/>
+            <w:r>
+              <w:rPr>
+                <w:lang w:val="en-US"/>
+              </w:rPr>
+              <w:t>3</w:t>
+            </w:r>
+            <w:proofErr w:type="gramEnd"/>
+            <w:r>
+              <w:rPr>
+                <w:lang w:val="en-US"/>
+              </w:rPr>
+              <w:t xml:space="preserve"> in case of color]).</w:t>
             </w:r>
           </w:p>
           <w:p>
@@ -1083,13 +1420,19 @@
               <w:rPr>
                 <w:lang w:val="en-US"/>
               </w:rPr>
-              <w:t>“Blurred” version of the monochrome image. It is computed by applying a Gaussian filter to the monochrome image</w:t>
-            </w:r>
-            <w:r>
-              <w:rPr>
-                <w:lang w:val="en-US"/>
-              </w:rPr>
-              <w:t>. The width of the Gaussian is an input parameter.</w:t>
+              <w:t xml:space="preserve">2D monochrome image (if the original frames were monochrome, this </w:t>
+            </w:r>
+            <w:r>
+              <w:rPr>
+                <w:lang w:val="en-US"/>
+              </w:rPr>
+              <w:t>is just a pointer</w:t>
+            </w:r>
+            <w:r>
+              <w:rPr>
+                <w:lang w:val="en-US"/>
+              </w:rPr>
+              <w:t xml:space="preserve"> to the original frame)</w:t>
             </w:r>
           </w:p>
           <w:p>
@@ -1108,6 +1451,25 @@
               <w:rPr>
                 <w:lang w:val="en-US"/>
               </w:rPr>
+              <w:t>“Blurred” version of the monochrome image. It is computed by applying a Gaussian filter to the monochrome image. The width of the Gaussian is an input parameter.</w:t>
+            </w:r>
+          </w:p>
+          <w:p>
+            <w:pPr>
+              <w:pStyle w:val="Listenabsatz"/>
+              <w:numPr>
+                <w:ilvl w:val="0"/>
+                <w:numId w:val="1"/>
+              </w:numPr>
+              <w:spacing w:before="240"/>
+              <w:rPr>
+                <w:lang w:val="en-US"/>
+              </w:rPr>
+            </w:pPr>
+            <w:r>
+              <w:rPr>
+                <w:lang w:val="en-US"/>
+              </w:rPr>
               <w:t>Laplacian of the Gaussian</w:t>
             </w:r>
           </w:p>
@@ -1122,21 +1484,41 @@
               <w:rPr>
                 <w:lang w:val="en-US"/>
               </w:rPr>
+              <w:t xml:space="preserve">Access to the </w:t>
+            </w:r>
+            <w:r>
+              <w:rPr>
+                <w:lang w:val="en-US"/>
+              </w:rPr>
+              <w:t>four image versions is via methods of class “Frame”. Depending on whether the data are buffered or not, a pointer to the object in memory is returned, or the image is read from the input file and/or computed by applying the appropriate filter.</w:t>
+            </w:r>
+          </w:p>
+          <w:p>
+            <w:pPr>
+              <w:spacing w:before="240"/>
+              <w:rPr>
+                <w:lang w:val="en-US"/>
+              </w:rPr>
+            </w:pPr>
+            <w:r>
+              <w:rPr>
+                <w:lang w:val="en-US"/>
+              </w:rPr>
+              <w:t>The blurred image versions are used later in shift computations. This helps avoiding spurious local minima caused by pixel noise.</w:t>
+            </w:r>
+          </w:p>
+          <w:p>
+            <w:pPr>
+              <w:spacing w:before="240"/>
+              <w:rPr>
+                <w:lang w:val="en-US"/>
+              </w:rPr>
+            </w:pPr>
+            <w:r>
+              <w:rPr>
+                <w:lang w:val="en-US"/>
+              </w:rPr>
               <w:lastRenderedPageBreak/>
-              <w:t>The blurred image versions are used later in shift computations. This helps avoiding spurious local minima caused by pixel noise.</w:t>
-            </w:r>
-          </w:p>
-          <w:p>
-            <w:pPr>
-              <w:spacing w:before="240"/>
-              <w:rPr>
-                <w:lang w:val="en-US"/>
-              </w:rPr>
-            </w:pPr>
-            <w:r>
-              <w:rPr>
-                <w:lang w:val="en-US"/>
-              </w:rPr>
               <w:t>The Laplacians are used for ranking image quality. This happens in two locations: First in ranking the overall frame quality for constructing the mean frame, and then when the frame quality in local areas around alignment points is computed in the stacking process.</w:t>
             </w:r>
           </w:p>
@@ -1153,68 +1535,153 @@
                 <w:lang w:val="en-US"/>
               </w:rPr>
             </w:pPr>
-            <w:proofErr w:type="spellStart"/>
             <w:r>
               <w:rPr>
                 <w:rFonts w:ascii="Courier New" w:hAnsi="Courier New" w:cs="Courier New"/>
                 <w:lang w:val="en-US"/>
               </w:rPr>
               <w:lastRenderedPageBreak/>
-              <w:t>frames_mono</w:t>
-            </w:r>
-            <w:proofErr w:type="spellEnd"/>
-            <w:r>
-              <w:rPr>
-                <w:rFonts w:ascii="Courier New" w:hAnsi="Courier New" w:cs="Courier New"/>
-                <w:lang w:val="en-US"/>
-              </w:rPr>
-              <w:t>,</w:t>
-            </w:r>
-          </w:p>
-          <w:p>
-            <w:pPr>
-              <w:spacing w:before="240"/>
-              <w:rPr>
-                <w:rFonts w:ascii="Courier New" w:hAnsi="Courier New" w:cs="Courier New"/>
-                <w:lang w:val="en-US"/>
-              </w:rPr>
-            </w:pPr>
-            <w:proofErr w:type="spellStart"/>
-            <w:r>
-              <w:rPr>
-                <w:rFonts w:ascii="Courier New" w:hAnsi="Courier New" w:cs="Courier New"/>
-                <w:lang w:val="en-US"/>
-              </w:rPr>
-              <w:t>frames_mono_blurred</w:t>
-            </w:r>
-            <w:proofErr w:type="spellEnd"/>
-          </w:p>
-          <w:p>
-            <w:pPr>
-              <w:spacing w:before="240"/>
-              <w:rPr>
-                <w:rFonts w:ascii="Courier New" w:hAnsi="Courier New" w:cs="Courier New"/>
-                <w:lang w:val="en-US"/>
-              </w:rPr>
-            </w:pPr>
-            <w:proofErr w:type="spellStart"/>
-            <w:r>
-              <w:rPr>
-                <w:rFonts w:ascii="Courier New" w:hAnsi="Courier New" w:cs="Courier New"/>
-                <w:lang w:val="en-US"/>
-              </w:rPr>
-              <w:t>frames_mono_blurred_laplacian</w:t>
-            </w:r>
-            <w:proofErr w:type="spellEnd"/>
-          </w:p>
-          <w:p>
-            <w:pPr>
-              <w:spacing w:before="240"/>
-              <w:rPr>
-                <w:rFonts w:ascii="Courier New" w:hAnsi="Courier New" w:cs="Courier New"/>
-                <w:lang w:val="en-US"/>
-              </w:rPr>
-            </w:pPr>
+              <w:t xml:space="preserve">parameter: </w:t>
+            </w:r>
+            <w:r>
+              <w:rPr>
+                <w:lang w:val="en-US"/>
+              </w:rPr>
+              <w:t xml:space="preserve"> </w:t>
+            </w:r>
+            <w:proofErr w:type="spellStart"/>
+            <w:r>
+              <w:rPr>
+                <w:rFonts w:ascii="Courier New" w:hAnsi="Courier New" w:cs="Courier New"/>
+                <w:i/>
+                <w:lang w:val="en-US"/>
+              </w:rPr>
+              <w:t>global_parameters_buffering</w:t>
+            </w:r>
+            <w:proofErr w:type="spellEnd"/>
+            <w:r>
+              <w:rPr>
+                <w:rFonts w:ascii="Courier New" w:hAnsi="Courier New" w:cs="Courier New"/>
+                <w:i/>
+                <w:lang w:val="en-US"/>
+              </w:rPr>
+              <w:t>_</w:t>
+            </w:r>
+            <w:r>
+              <w:rPr>
+                <w:rFonts w:ascii="Courier New" w:hAnsi="Courier New" w:cs="Courier New"/>
+                <w:i/>
+                <w:lang w:val="en-US"/>
+              </w:rPr>
+              <w:br/>
+            </w:r>
+            <w:r>
+              <w:rPr>
+                <w:rFonts w:ascii="Courier New" w:hAnsi="Courier New" w:cs="Courier New"/>
+                <w:i/>
+                <w:lang w:val="en-US"/>
+              </w:rPr>
+              <w:t>level</w:t>
+            </w:r>
+          </w:p>
+          <w:p>
+            <w:pPr>
+              <w:spacing w:before="240"/>
+              <w:rPr>
+                <w:rFonts w:ascii="Courier New" w:hAnsi="Courier New" w:cs="Courier New"/>
+                <w:lang w:val="en-US"/>
+              </w:rPr>
+            </w:pPr>
+          </w:p>
+          <w:p>
+            <w:pPr>
+              <w:spacing w:before="240"/>
+              <w:rPr>
+                <w:rFonts w:ascii="Courier New" w:hAnsi="Courier New" w:cs="Courier New"/>
+                <w:lang w:val="en-US"/>
+              </w:rPr>
+            </w:pPr>
+          </w:p>
+          <w:p>
+            <w:pPr>
+              <w:spacing w:before="240"/>
+              <w:rPr>
+                <w:rFonts w:ascii="Courier New" w:hAnsi="Courier New" w:cs="Courier New"/>
+                <w:lang w:val="en-US"/>
+              </w:rPr>
+            </w:pPr>
+          </w:p>
+          <w:p>
+            <w:pPr>
+              <w:spacing w:before="240"/>
+              <w:rPr>
+                <w:rFonts w:ascii="Courier New" w:hAnsi="Courier New" w:cs="Courier New"/>
+                <w:lang w:val="en-US"/>
+              </w:rPr>
+            </w:pPr>
+            <w:proofErr w:type="spellStart"/>
+            <w:r>
+              <w:rPr>
+                <w:rFonts w:ascii="Courier New" w:hAnsi="Courier New" w:cs="Courier New"/>
+                <w:lang w:val="en-US"/>
+              </w:rPr>
+              <w:t>buffer.original</w:t>
+            </w:r>
+            <w:proofErr w:type="spellEnd"/>
+          </w:p>
+          <w:p>
+            <w:pPr>
+              <w:spacing w:before="240"/>
+              <w:rPr>
+                <w:rFonts w:ascii="Courier New" w:hAnsi="Courier New" w:cs="Courier New"/>
+                <w:lang w:val="en-US"/>
+              </w:rPr>
+            </w:pPr>
+            <w:proofErr w:type="spellStart"/>
+            <w:r>
+              <w:rPr>
+                <w:rFonts w:ascii="Courier New" w:hAnsi="Courier New" w:cs="Courier New"/>
+                <w:lang w:val="en-US"/>
+              </w:rPr>
+              <w:t>buffer.monochrome</w:t>
+            </w:r>
+            <w:proofErr w:type="spellEnd"/>
+          </w:p>
+          <w:p>
+            <w:pPr>
+              <w:spacing w:before="240"/>
+              <w:rPr>
+                <w:rFonts w:ascii="Courier New" w:hAnsi="Courier New" w:cs="Courier New"/>
+                <w:lang w:val="en-US"/>
+              </w:rPr>
+            </w:pPr>
+            <w:proofErr w:type="spellStart"/>
+            <w:r>
+              <w:rPr>
+                <w:rFonts w:ascii="Courier New" w:hAnsi="Courier New" w:cs="Courier New"/>
+                <w:lang w:val="en-US"/>
+              </w:rPr>
+              <w:t>buffer.gaussian</w:t>
+            </w:r>
+            <w:proofErr w:type="spellEnd"/>
+          </w:p>
+          <w:p>
+            <w:pPr>
+              <w:spacing w:before="240"/>
+              <w:rPr>
+                <w:rFonts w:ascii="Courier New" w:hAnsi="Courier New" w:cs="Courier New"/>
+                <w:lang w:val="en-US"/>
+              </w:rPr>
+            </w:pPr>
+            <w:proofErr w:type="spellStart"/>
+            <w:r>
+              <w:rPr>
+                <w:rFonts w:ascii="Courier New" w:hAnsi="Courier New" w:cs="Courier New"/>
+                <w:lang w:val="en-US"/>
+              </w:rPr>
+              <w:t>buffer.laplacian</w:t>
+            </w:r>
+            <w:proofErr w:type="spellEnd"/>
           </w:p>
           <w:p>
             <w:pPr>
@@ -1273,13 +1740,216 @@
                 <w:lang w:val="en-US"/>
               </w:rPr>
             </w:pPr>
-            <w:proofErr w:type="spellStart"/>
-            <w:r>
-              <w:rPr>
-                <w:rFonts w:ascii="Courier New" w:hAnsi="Courier New" w:cs="Courier New"/>
-                <w:lang w:val="en-US"/>
-              </w:rPr>
-              <w:t>frames.Frames.add_monochrome</w:t>
+          </w:p>
+          <w:p>
+            <w:pPr>
+              <w:spacing w:before="240"/>
+              <w:rPr>
+                <w:rFonts w:ascii="Courier New" w:hAnsi="Courier New" w:cs="Courier New"/>
+                <w:lang w:val="en-US"/>
+              </w:rPr>
+            </w:pPr>
+          </w:p>
+          <w:p>
+            <w:pPr>
+              <w:spacing w:before="240"/>
+              <w:rPr>
+                <w:rFonts w:ascii="Courier New" w:hAnsi="Courier New" w:cs="Courier New"/>
+                <w:lang w:val="en-US"/>
+              </w:rPr>
+            </w:pPr>
+          </w:p>
+          <w:p>
+            <w:pPr>
+              <w:spacing w:before="240"/>
+              <w:rPr>
+                <w:rFonts w:ascii="Courier New" w:hAnsi="Courier New" w:cs="Courier New"/>
+                <w:lang w:val="en-US"/>
+              </w:rPr>
+            </w:pPr>
+          </w:p>
+          <w:p>
+            <w:pPr>
+              <w:spacing w:before="240"/>
+              <w:rPr>
+                <w:rFonts w:ascii="Courier New" w:hAnsi="Courier New" w:cs="Courier New"/>
+                <w:lang w:val="en-US"/>
+              </w:rPr>
+            </w:pPr>
+          </w:p>
+          <w:p>
+            <w:pPr>
+              <w:spacing w:before="240"/>
+              <w:rPr>
+                <w:rFonts w:ascii="Courier New" w:hAnsi="Courier New" w:cs="Courier New"/>
+                <w:lang w:val="en-US"/>
+              </w:rPr>
+            </w:pPr>
+          </w:p>
+          <w:p>
+            <w:pPr>
+              <w:spacing w:before="240"/>
+              <w:rPr>
+                <w:rFonts w:ascii="Courier New" w:hAnsi="Courier New" w:cs="Courier New"/>
+                <w:lang w:val="en-US"/>
+              </w:rPr>
+            </w:pPr>
+          </w:p>
+          <w:p>
+            <w:pPr>
+              <w:spacing w:before="240"/>
+              <w:rPr>
+                <w:rFonts w:ascii="Courier New" w:hAnsi="Courier New" w:cs="Courier New"/>
+                <w:lang w:val="en-US"/>
+              </w:rPr>
+            </w:pPr>
+          </w:p>
+          <w:p>
+            <w:pPr>
+              <w:spacing w:before="240"/>
+              <w:rPr>
+                <w:rFonts w:ascii="Courier New" w:hAnsi="Courier New" w:cs="Courier New"/>
+                <w:lang w:val="en-US"/>
+              </w:rPr>
+            </w:pPr>
+          </w:p>
+          <w:p>
+            <w:pPr>
+              <w:spacing w:before="240"/>
+              <w:rPr>
+                <w:rFonts w:ascii="Courier New" w:hAnsi="Courier New" w:cs="Courier New"/>
+                <w:lang w:val="en-US"/>
+              </w:rPr>
+            </w:pPr>
+          </w:p>
+          <w:p>
+            <w:pPr>
+              <w:spacing w:before="240"/>
+              <w:rPr>
+                <w:rFonts w:ascii="Courier New" w:hAnsi="Courier New" w:cs="Courier New"/>
+                <w:lang w:val="en-US"/>
+              </w:rPr>
+            </w:pPr>
+            <w:proofErr w:type="spellStart"/>
+            <w:r>
+              <w:rPr>
+                <w:rFonts w:ascii="Courier New" w:hAnsi="Courier New" w:cs="Courier New"/>
+                <w:lang w:val="en-US"/>
+              </w:rPr>
+              <w:t>frames.Frames.frames</w:t>
+            </w:r>
+            <w:proofErr w:type="spellEnd"/>
+          </w:p>
+          <w:p>
+            <w:pPr>
+              <w:spacing w:before="240"/>
+              <w:rPr>
+                <w:rFonts w:ascii="Courier New" w:hAnsi="Courier New" w:cs="Courier New"/>
+                <w:lang w:val="en-US"/>
+              </w:rPr>
+            </w:pPr>
+            <w:proofErr w:type="spellStart"/>
+            <w:r>
+              <w:rPr>
+                <w:rFonts w:ascii="Courier New" w:hAnsi="Courier New" w:cs="Courier New"/>
+                <w:lang w:val="en-US"/>
+              </w:rPr>
+              <w:t>frames.Frames.frames</w:t>
+            </w:r>
+            <w:r>
+              <w:rPr>
+                <w:rFonts w:ascii="Courier New" w:hAnsi="Courier New" w:cs="Courier New"/>
+                <w:lang w:val="en-US"/>
+              </w:rPr>
+              <w:t>_mono</w:t>
+            </w:r>
+            <w:proofErr w:type="spellEnd"/>
+          </w:p>
+          <w:p>
+            <w:pPr>
+              <w:spacing w:before="240"/>
+              <w:rPr>
+                <w:rFonts w:ascii="Courier New" w:hAnsi="Courier New" w:cs="Courier New"/>
+                <w:lang w:val="en-US"/>
+              </w:rPr>
+            </w:pPr>
+            <w:proofErr w:type="spellStart"/>
+            <w:r>
+              <w:rPr>
+                <w:rFonts w:ascii="Courier New" w:hAnsi="Courier New" w:cs="Courier New"/>
+                <w:lang w:val="en-US"/>
+              </w:rPr>
+              <w:t>frames.Frames.frames</w:t>
+            </w:r>
+            <w:r>
+              <w:rPr>
+                <w:rFonts w:ascii="Courier New" w:hAnsi="Courier New" w:cs="Courier New"/>
+                <w:lang w:val="en-US"/>
+              </w:rPr>
+              <w:t>_mono</w:t>
+            </w:r>
+            <w:proofErr w:type="spellEnd"/>
+            <w:r>
+              <w:rPr>
+                <w:rFonts w:ascii="Courier New" w:hAnsi="Courier New" w:cs="Courier New"/>
+                <w:lang w:val="en-US"/>
+              </w:rPr>
+              <w:t>_</w:t>
+            </w:r>
+            <w:r>
+              <w:rPr>
+                <w:rFonts w:ascii="Courier New" w:hAnsi="Courier New" w:cs="Courier New"/>
+                <w:lang w:val="en-US"/>
+              </w:rPr>
+              <w:br/>
+              <w:t>blurred</w:t>
+            </w:r>
+          </w:p>
+          <w:p>
+            <w:pPr>
+              <w:spacing w:before="240"/>
+              <w:rPr>
+                <w:rFonts w:ascii="Courier New" w:hAnsi="Courier New" w:cs="Courier New"/>
+                <w:lang w:val="en-US"/>
+              </w:rPr>
+            </w:pPr>
+            <w:proofErr w:type="spellStart"/>
+            <w:r>
+              <w:rPr>
+                <w:rFonts w:ascii="Courier New" w:hAnsi="Courier New" w:cs="Courier New"/>
+                <w:lang w:val="en-US"/>
+              </w:rPr>
+              <w:t>frames.Frames.frames_mono</w:t>
+            </w:r>
+            <w:proofErr w:type="spellEnd"/>
+            <w:r>
+              <w:rPr>
+                <w:rFonts w:ascii="Courier New" w:hAnsi="Courier New" w:cs="Courier New"/>
+                <w:lang w:val="en-US"/>
+              </w:rPr>
+              <w:t>_</w:t>
+            </w:r>
+            <w:r>
+              <w:rPr>
+                <w:rFonts w:ascii="Courier New" w:hAnsi="Courier New" w:cs="Courier New"/>
+                <w:lang w:val="en-US"/>
+              </w:rPr>
+              <w:br/>
+            </w:r>
+            <w:proofErr w:type="spellStart"/>
+            <w:r>
+              <w:rPr>
+                <w:rFonts w:ascii="Courier New" w:hAnsi="Courier New" w:cs="Courier New"/>
+                <w:lang w:val="en-US"/>
+              </w:rPr>
+              <w:t>blurred</w:t>
+            </w:r>
+            <w:r>
+              <w:rPr>
+                <w:rFonts w:ascii="Courier New" w:hAnsi="Courier New" w:cs="Courier New"/>
+                <w:lang w:val="en-US"/>
+              </w:rPr>
+              <w:t>_laplacian</w:t>
             </w:r>
             <w:proofErr w:type="spellEnd"/>
           </w:p>
@@ -2213,28 +2883,28 @@
               <w:rPr>
                 <w:lang w:val="en-US"/>
               </w:rPr>
-              <w:t xml:space="preserve">The values are normalized, so that the value for the best frame is 1.0. The index of the frame with the highest rank is </w:t>
+              <w:t>The values are normalized, so that the value for the best frame is 1.0. The index of the frame with the highest rank is computed. This frame is used as the reference for the computation of global frame shifts.</w:t>
+            </w:r>
+          </w:p>
+          <w:p>
+            <w:pPr>
+              <w:spacing w:before="240"/>
+              <w:rPr>
+                <w:lang w:val="en-US"/>
+              </w:rPr>
+            </w:pPr>
+            <w:r>
+              <w:rPr>
+                <w:lang w:val="en-US"/>
+              </w:rPr>
+              <w:t xml:space="preserve">A stride value can be specified. If set to a value &gt; 1, the images </w:t>
             </w:r>
             <w:r>
               <w:rPr>
                 <w:lang w:val="en-US"/>
               </w:rPr>
               <w:lastRenderedPageBreak/>
-              <w:t>computed. This frame is used as the reference for the computation of global frame shifts.</w:t>
-            </w:r>
-          </w:p>
-          <w:p>
-            <w:pPr>
-              <w:spacing w:before="240"/>
-              <w:rPr>
-                <w:lang w:val="en-US"/>
-              </w:rPr>
-            </w:pPr>
-            <w:r>
-              <w:rPr>
-                <w:lang w:val="en-US"/>
-              </w:rPr>
-              <w:t>A stride value can be specified. If set to a value &gt; 1, the images are down</w:t>
+              <w:t>are down</w:t>
             </w:r>
             <w:r>
               <w:rPr>
@@ -2651,7 +3321,37 @@
               <w:rPr>
                 <w:lang w:val="en-US"/>
               </w:rPr>
-              <w:t>Next all frames are aligned with each other. The frame with the highest rank is used as reference (see above). It is planned to implement two alignment algorithms: “Surface” and “Planet”.</w:t>
+              <w:t xml:space="preserve">Next all frames are aligned with each other. The frame with the highest rank is used as reference (see above). </w:t>
+            </w:r>
+            <w:r>
+              <w:rPr>
+                <w:lang w:val="en-US"/>
+              </w:rPr>
+              <w:t>T</w:t>
+            </w:r>
+            <w:r>
+              <w:rPr>
+                <w:lang w:val="en-US"/>
+              </w:rPr>
+              <w:t xml:space="preserve">wo alignment </w:t>
+            </w:r>
+            <w:r>
+              <w:rPr>
+                <w:lang w:val="en-US"/>
+              </w:rPr>
+              <w:t>modes</w:t>
+            </w:r>
+            <w:r>
+              <w:rPr>
+                <w:lang w:val="en-US"/>
+              </w:rPr>
+              <w:t xml:space="preserve"> are available</w:t>
+            </w:r>
+            <w:r>
+              <w:rPr>
+                <w:lang w:val="en-US"/>
+              </w:rPr>
+              <w:t>: “Surface” and “Planet”.</w:t>
             </w:r>
           </w:p>
           <w:p>
@@ -2963,7 +3663,6 @@
                 <w:rFonts w:eastAsiaTheme="minorEastAsia"/>
                 <w:lang w:val="en-US"/>
               </w:rPr>
-              <w:lastRenderedPageBreak/>
               <w:tab/>
               <w:t xml:space="preserve">       </w:t>
             </w:r>
@@ -3203,6 +3902,7 @@
               <w:rPr>
                 <w:lang w:val="en-US"/>
               </w:rPr>
+              <w:lastRenderedPageBreak/>
               <w:br/>
               <w:t xml:space="preserve">Next </w:t>
             </w:r>
@@ -3599,15 +4299,7 @@
                 <w:rFonts w:eastAsiaTheme="minorEastAsia"/>
                 <w:lang w:val="en-US"/>
               </w:rPr>
-              <w:t xml:space="preserve"> A “sampling stride” parameter can be selected. In this case the summation indices are incremented using this stride </w:t>
-            </w:r>
-            <w:r>
-              <w:rPr>
-                <w:rFonts w:eastAsiaTheme="minorEastAsia"/>
-                <w:lang w:val="en-US"/>
-              </w:rPr>
-              <w:lastRenderedPageBreak/>
-              <w:t>(to save compute time).</w:t>
+              <w:t xml:space="preserve"> A “sampling stride” parameter can be selected. In this case the summation indices are incremented using this stride (to save compute time).</w:t>
             </w:r>
             <w:r>
               <w:rPr>
@@ -3644,6 +4336,13 @@
                 <w:lang w:val="en-US"/>
               </w:rPr>
               <w:br/>
+            </w:r>
+            <w:r>
+              <w:rPr>
+                <w:rFonts w:eastAsiaTheme="minorEastAsia"/>
+                <w:lang w:val="en-US"/>
+              </w:rPr>
+              <w:lastRenderedPageBreak/>
               <w:t>For this new start point, again all positions with distance 1 are tested in search for a better minimum. The search ends when no improvement is found, or the maximum search width (parameter) is reached. In the latter case, the search is regarded as unsuccessful.</w:t>
             </w:r>
             <w:r>
@@ -3693,6 +4392,30 @@
               </w:rPr>
               <w:t>].</w:t>
             </w:r>
+            <w:r>
+              <w:rPr>
+                <w:rFonts w:eastAsiaTheme="minorEastAsia"/>
+                <w:lang w:val="en-US"/>
+              </w:rPr>
+              <w:br/>
+            </w:r>
+            <w:r>
+              <w:rPr>
+                <w:rFonts w:eastAsiaTheme="minorEastAsia"/>
+                <w:lang w:val="en-US"/>
+              </w:rPr>
+              <w:br/>
+              <w:t>All frame shifts are measured relative to the reference frame. To make it easier for the search algorithm described above, the computation starts for the frame captured just before the reference frame, and going backwards until the first frame is reached. In a second loop, the remaining frames are treated starting with the frame just after the reference frame and going to the end of the video.</w:t>
+            </w:r>
+            <w:r>
+              <w:rPr>
+                <w:rFonts w:eastAsiaTheme="minorEastAsia"/>
+                <w:lang w:val="en-US"/>
+              </w:rPr>
+              <w:t xml:space="preserve"> This way, the search always starts with a good approximation.</w:t>
+            </w:r>
+            <w:bookmarkStart w:id="0" w:name="_GoBack"/>
+            <w:bookmarkEnd w:id="0"/>
             <w:r>
               <w:rPr>
                 <w:rFonts w:eastAsiaTheme="minorEastAsia"/>
@@ -3742,7 +4465,21 @@
                 <w:rFonts w:eastAsiaTheme="minorEastAsia"/>
                 <w:lang w:val="en-US"/>
               </w:rPr>
-              <w:t>“Planet”: Not implemented yet</w:t>
+              <w:t xml:space="preserve">“Planet”: </w:t>
+            </w:r>
+            <w:r>
+              <w:rPr>
+                <w:rFonts w:eastAsiaTheme="minorEastAsia"/>
+                <w:lang w:val="en-US"/>
+              </w:rPr>
+              <w:t xml:space="preserve">Only applicable if the object is surrounded by black space in all directions. In this case alignment is much easier. </w:t>
+            </w:r>
+            <w:r>
+              <w:rPr>
+                <w:rFonts w:eastAsiaTheme="minorEastAsia"/>
+                <w:lang w:val="en-US"/>
+              </w:rPr>
+              <w:t>For each frame the “center of gravity” of the brightness distribution is computed. The differences in y and x give the relative shift.</w:t>
             </w:r>
           </w:p>
         </w:tc>
@@ -3775,32 +4512,50 @@
                 <w:lang w:val="en-US"/>
               </w:rPr>
             </w:pPr>
-          </w:p>
-          <w:p>
-            <w:pPr>
-              <w:spacing w:before="240"/>
-              <w:rPr>
-                <w:rFonts w:ascii="Courier New" w:hAnsi="Courier New" w:cs="Courier New"/>
-                <w:lang w:val="en-US"/>
-              </w:rPr>
-            </w:pPr>
-          </w:p>
-          <w:p>
-            <w:pPr>
-              <w:spacing w:before="240"/>
+            <w:proofErr w:type="spellStart"/>
+            <w:r>
               <w:rPr>
                 <w:rFonts w:ascii="Courier New" w:hAnsi="Courier New" w:cs="Courier New"/>
                 <w:i/>
                 <w:lang w:val="en-US"/>
               </w:rPr>
-            </w:pPr>
-            <w:proofErr w:type="spellStart"/>
+              <w:t>align_frames_</w:t>
+            </w:r>
             <w:r>
               <w:rPr>
                 <w:rFonts w:ascii="Courier New" w:hAnsi="Courier New" w:cs="Courier New"/>
                 <w:i/>
                 <w:lang w:val="en-US"/>
               </w:rPr>
+              <w:t>mode</w:t>
+            </w:r>
+            <w:proofErr w:type="spellEnd"/>
+          </w:p>
+          <w:p>
+            <w:pPr>
+              <w:spacing w:before="240"/>
+              <w:rPr>
+                <w:rFonts w:ascii="Courier New" w:hAnsi="Courier New" w:cs="Courier New"/>
+                <w:lang w:val="en-US"/>
+              </w:rPr>
+            </w:pPr>
+          </w:p>
+          <w:p>
+            <w:pPr>
+              <w:spacing w:before="240"/>
+              <w:rPr>
+                <w:rFonts w:ascii="Courier New" w:hAnsi="Courier New" w:cs="Courier New"/>
+                <w:i/>
+                <w:lang w:val="en-US"/>
+              </w:rPr>
+            </w:pPr>
+            <w:proofErr w:type="spellStart"/>
+            <w:r>
+              <w:rPr>
+                <w:rFonts w:ascii="Courier New" w:hAnsi="Courier New" w:cs="Courier New"/>
+                <w:i/>
+                <w:lang w:val="en-US"/>
+              </w:rPr>
               <w:t>align_frames_rectangle</w:t>
             </w:r>
             <w:proofErr w:type="spellEnd"/>
@@ -4206,6 +4961,7 @@
                 <w:rFonts w:ascii="Courier New" w:hAnsi="Courier New" w:cs="Courier New"/>
                 <w:lang w:val="en-US"/>
               </w:rPr>
+              <w:lastRenderedPageBreak/>
               <w:br/>
             </w:r>
           </w:p>
@@ -4492,6 +5248,7 @@
                 <w:rFonts w:ascii="Courier New" w:hAnsi="Courier New" w:cs="Courier New"/>
                 <w:lang w:val="en-US"/>
               </w:rPr>
+              <w:lastRenderedPageBreak/>
               <w:t>align_frames</w:t>
             </w:r>
             <w:proofErr w:type="spellEnd"/>
@@ -4686,7 +5443,14 @@
               <w:rPr>
                 <w:lang w:val="en-US"/>
               </w:rPr>
-              <w:t xml:space="preserve"> of the intersection of</w:t>
+              <w:t xml:space="preserve"> of the intersection </w:t>
+            </w:r>
+            <w:r>
+              <w:rPr>
+                <w:lang w:val="en-US"/>
+              </w:rPr>
+              <w:lastRenderedPageBreak/>
+              <w:t>of</w:t>
             </w:r>
             <w:r>
               <w:rPr>
@@ -4728,6 +5492,7 @@
                 <w:rFonts w:ascii="Courier New" w:hAnsi="Courier New" w:cs="Courier New"/>
                 <w:lang w:val="en-US"/>
               </w:rPr>
+              <w:lastRenderedPageBreak/>
               <w:t>intersection_shape</w:t>
             </w:r>
             <w:proofErr w:type="spellEnd"/>
@@ -4770,6 +5535,7 @@
                 <w:szCs w:val="28"/>
                 <w:lang w:val="en-US"/>
               </w:rPr>
+              <w:lastRenderedPageBreak/>
               <w:t>Mean frame computation</w:t>
             </w:r>
           </w:p>
@@ -4819,14 +5585,7 @@
               <w:rPr>
                 <w:lang w:val="en-US"/>
               </w:rPr>
-              <w:t xml:space="preserve">Next, the average frame is computed by averaging the best frames, taking into account their relative global shifts. At this </w:t>
-            </w:r>
-            <w:r>
-              <w:rPr>
-                <w:lang w:val="en-US"/>
-              </w:rPr>
-              <w:lastRenderedPageBreak/>
-              <w:t>point no local warp effects can be corrected</w:t>
+              <w:t>Next, the average frame is computed by averaging the best frames, taking into account their relative global shifts. At this point no local warp effects can be corrected</w:t>
             </w:r>
             <w:r>
               <w:rPr>
@@ -4934,7 +5693,6 @@
                 <w:rFonts w:ascii="Courier New" w:hAnsi="Courier New" w:cs="Courier New"/>
                 <w:lang w:val="en-US"/>
               </w:rPr>
-              <w:lastRenderedPageBreak/>
               <w:t>average_frame</w:t>
             </w:r>
             <w:proofErr w:type="spellEnd"/>
@@ -4953,7 +5711,6 @@
                 <w:rFonts w:ascii="Courier New" w:hAnsi="Courier New" w:cs="Courier New"/>
                 <w:lang w:val="en-US"/>
               </w:rPr>
-              <w:lastRenderedPageBreak/>
               <w:t>Parameter:</w:t>
             </w:r>
             <w:r>
@@ -5051,7 +5808,6 @@
                 <w:rFonts w:ascii="Courier New" w:hAnsi="Courier New" w:cs="Courier New"/>
                 <w:lang w:val="en-US"/>
               </w:rPr>
-              <w:lastRenderedPageBreak/>
               <w:t>align_frames.</w:t>
             </w:r>
             <w:r>
@@ -5113,7 +5869,6 @@
               <w:rPr>
                 <w:lang w:val="en-US"/>
               </w:rPr>
-              <w:lastRenderedPageBreak/>
               <w:t xml:space="preserve">If a “region of interest” was selected, </w:t>
             </w:r>
             <w:r>
@@ -5272,6 +6027,7 @@
               <w:rPr>
                 <w:lang w:val="en-US"/>
               </w:rPr>
+              <w:lastRenderedPageBreak/>
               <w:t>Next, the alignment points</w:t>
             </w:r>
             <w:r>
@@ -5410,7 +6166,6 @@
               <w:rPr>
                 <w:lang w:val="en-US"/>
               </w:rPr>
-              <w:lastRenderedPageBreak/>
               <w:t xml:space="preserve">The “reference box” with the section of the average frame at the location of the alignment box. </w:t>
             </w:r>
           </w:p>
@@ -5619,8 +6374,9 @@
                 <w:noProof/>
                 <w:lang w:eastAsia="de-DE"/>
               </w:rPr>
+              <w:lastRenderedPageBreak/>
               <w:drawing>
-                <wp:inline distT="0" distB="0" distL="0" distR="0" wp14:anchorId="2FBAB812" wp14:editId="293445BC">
+                <wp:inline distT="0" distB="0" distL="0" distR="0" wp14:anchorId="3EDFB096" wp14:editId="26864E00">
                   <wp:extent cx="2068559" cy="2115047"/>
                   <wp:effectExtent l="0" t="0" r="8255" b="0"/>
                   <wp:docPr id="1" name="Grafik 1" descr="D:\SW-Development\Python\PlanetarySystemStacker\Examples\Saturn\sat_c11_ser_F0001-1731.avi.aps_copy.jpg"/>
@@ -5700,7 +6456,6 @@
               <w:rPr>
                 <w:lang w:val="en-US"/>
               </w:rPr>
-              <w:lastRenderedPageBreak/>
               <w:t>In AP grid creation, APs are put on the AP list only if they satisfy several conditions:</w:t>
             </w:r>
           </w:p>
@@ -6608,6 +7363,7 @@
                 <w:rFonts w:ascii="Courier New" w:hAnsi="Courier New" w:cs="Courier New"/>
                 <w:lang w:val="en-US"/>
               </w:rPr>
+              <w:lastRenderedPageBreak/>
               <w:t>alignment_points</w:t>
             </w:r>
             <w:proofErr w:type="spellEnd"/>
@@ -7744,7 +8500,6 @@
                 <w:rFonts w:ascii="Courier New" w:hAnsi="Courier New" w:cs="Courier New"/>
                 <w:lang w:val="en-US"/>
               </w:rPr>
-              <w:lastRenderedPageBreak/>
               <w:t>miscellaneous.Miscellaneous</w:t>
             </w:r>
             <w:proofErr w:type="spellEnd"/>
@@ -7803,7 +8558,6 @@
                 <w:szCs w:val="28"/>
                 <w:lang w:val="en-US"/>
               </w:rPr>
-              <w:lastRenderedPageBreak/>
               <w:t>Rank</w:t>
             </w:r>
             <w:r>
@@ -7871,6 +8625,7 @@
               <w:rPr>
                 <w:lang w:val="en-US"/>
               </w:rPr>
+              <w:lastRenderedPageBreak/>
               <w:t xml:space="preserve">After all APs have been set, </w:t>
             </w:r>
             <w:r>
@@ -8026,160 +8781,160 @@
               <w:rPr>
                 <w:lang w:val="en-US"/>
               </w:rPr>
-              <w:t xml:space="preserve">In this case </w:t>
+              <w:t>In this case the parameter “</w:t>
+            </w:r>
+            <w:proofErr w:type="spellStart"/>
+            <w:r>
+              <w:rPr>
+                <w:lang w:val="en-US"/>
+              </w:rPr>
+              <w:t>alignment_point_pixel_stride</w:t>
+            </w:r>
+            <w:proofErr w:type="spellEnd"/>
+            <w:r>
+              <w:rPr>
+                <w:lang w:val="en-US"/>
+              </w:rPr>
+              <w:t>” is ignored, and the old parameter “</w:t>
+            </w:r>
+            <w:proofErr w:type="spellStart"/>
+            <w:r>
+              <w:rPr>
+                <w:lang w:val="en-US"/>
+              </w:rPr>
+              <w:t>rank_frames_pixel_stride</w:t>
+            </w:r>
+            <w:proofErr w:type="spellEnd"/>
+            <w:r>
+              <w:rPr>
+                <w:lang w:val="en-US"/>
+              </w:rPr>
+              <w:t>” is re-used instead (because the Laplacians were computed with this stride).</w:t>
+            </w:r>
+          </w:p>
+          <w:p>
+            <w:pPr>
+              <w:spacing w:before="240"/>
+              <w:rPr>
+                <w:lang w:val="en-US"/>
+              </w:rPr>
+            </w:pPr>
+            <w:r>
+              <w:rPr>
+                <w:lang w:val="en-US"/>
+              </w:rPr>
+              <w:t>T</w:t>
+            </w:r>
+            <w:r>
+              <w:rPr>
+                <w:lang w:val="en-US"/>
+              </w:rPr>
+              <w:t>he qualities are stored for all frames in a list. The list is stored in the AP dictionary as “</w:t>
+            </w:r>
+            <w:proofErr w:type="spellStart"/>
+            <w:r>
+              <w:rPr>
+                <w:lang w:val="en-US"/>
+              </w:rPr>
+              <w:t>alignment_</w:t>
+            </w:r>
+            <w:proofErr w:type="gramStart"/>
+            <w:r>
+              <w:rPr>
+                <w:lang w:val="en-US"/>
+              </w:rPr>
+              <w:t>point</w:t>
+            </w:r>
+            <w:proofErr w:type="spellEnd"/>
+            <w:r>
+              <w:rPr>
+                <w:lang w:val="en-US"/>
+              </w:rPr>
+              <w:t>[</w:t>
+            </w:r>
+            <w:proofErr w:type="gramEnd"/>
+            <w:r>
+              <w:rPr>
+                <w:lang w:val="en-US"/>
+              </w:rPr>
+              <w:t>‘</w:t>
+            </w:r>
+            <w:proofErr w:type="spellStart"/>
+            <w:r>
+              <w:rPr>
+                <w:lang w:val="en-US"/>
+              </w:rPr>
+              <w:t>frame_qualities</w:t>
+            </w:r>
+            <w:proofErr w:type="spellEnd"/>
+            <w:r>
+              <w:rPr>
+                <w:lang w:val="en-US"/>
+              </w:rPr>
+              <w:t>’]. A list of the best frame indices (up to the specified percentage of frames to be stacked) is computed and stored in the AP dictionary as “</w:t>
+            </w:r>
+            <w:proofErr w:type="spellStart"/>
+            <w:r>
+              <w:rPr>
+                <w:lang w:val="en-US"/>
+              </w:rPr>
+              <w:t>alignment_</w:t>
+            </w:r>
+            <w:proofErr w:type="gramStart"/>
+            <w:r>
+              <w:rPr>
+                <w:lang w:val="en-US"/>
+              </w:rPr>
+              <w:t>point</w:t>
+            </w:r>
+            <w:proofErr w:type="spellEnd"/>
+            <w:r>
+              <w:rPr>
+                <w:lang w:val="en-US"/>
+              </w:rPr>
+              <w:t>[</w:t>
+            </w:r>
+            <w:proofErr w:type="gramEnd"/>
+            <w:r>
+              <w:rPr>
+                <w:lang w:val="en-US"/>
+              </w:rPr>
+              <w:t>‘</w:t>
+            </w:r>
+            <w:proofErr w:type="spellStart"/>
+            <w:r>
+              <w:rPr>
+                <w:lang w:val="en-US"/>
+              </w:rPr>
+              <w:t>best_frame_indices</w:t>
+            </w:r>
+            <w:proofErr w:type="spellEnd"/>
+            <w:r>
+              <w:rPr>
+                <w:lang w:val="en-US"/>
+              </w:rPr>
+              <w:t>’]. Note that these lists in general are different at different APs because of local seeing.</w:t>
+            </w:r>
+          </w:p>
+          <w:p>
+            <w:pPr>
+              <w:spacing w:before="240"/>
+              <w:rPr>
+                <w:lang w:val="en-US"/>
+              </w:rPr>
+            </w:pPr>
+            <w:r>
+              <w:rPr>
+                <w:lang w:val="en-US"/>
+              </w:rPr>
+              <w:t xml:space="preserve">To make the association of APs and best frames also accessible from the frame side, the APs are appended to the list of “used </w:t>
             </w:r>
             <w:r>
               <w:rPr>
                 <w:lang w:val="en-US"/>
               </w:rPr>
               <w:lastRenderedPageBreak/>
-              <w:t>the parameter “</w:t>
-            </w:r>
-            <w:proofErr w:type="spellStart"/>
-            <w:r>
-              <w:rPr>
-                <w:lang w:val="en-US"/>
-              </w:rPr>
-              <w:t>alignment_point_pixel_stride</w:t>
-            </w:r>
-            <w:proofErr w:type="spellEnd"/>
-            <w:r>
-              <w:rPr>
-                <w:lang w:val="en-US"/>
-              </w:rPr>
-              <w:t>” is ignored, and the old parameter “</w:t>
-            </w:r>
-            <w:proofErr w:type="spellStart"/>
-            <w:r>
-              <w:rPr>
-                <w:lang w:val="en-US"/>
-              </w:rPr>
-              <w:t>rank_frames_pixel_stride</w:t>
-            </w:r>
-            <w:proofErr w:type="spellEnd"/>
-            <w:r>
-              <w:rPr>
-                <w:lang w:val="en-US"/>
-              </w:rPr>
-              <w:t>” is re-used instead (because the Laplacians were computed with this stride).</w:t>
-            </w:r>
-          </w:p>
-          <w:p>
-            <w:pPr>
-              <w:spacing w:before="240"/>
-              <w:rPr>
-                <w:lang w:val="en-US"/>
-              </w:rPr>
-            </w:pPr>
-            <w:r>
-              <w:rPr>
-                <w:lang w:val="en-US"/>
-              </w:rPr>
-              <w:t>T</w:t>
-            </w:r>
-            <w:r>
-              <w:rPr>
-                <w:lang w:val="en-US"/>
-              </w:rPr>
-              <w:t>he qualities are stored for all frames in a list. The list is stored in the AP dictionary as “</w:t>
-            </w:r>
-            <w:proofErr w:type="spellStart"/>
-            <w:r>
-              <w:rPr>
-                <w:lang w:val="en-US"/>
-              </w:rPr>
-              <w:t>alignment_</w:t>
-            </w:r>
-            <w:proofErr w:type="gramStart"/>
-            <w:r>
-              <w:rPr>
-                <w:lang w:val="en-US"/>
-              </w:rPr>
-              <w:t>point</w:t>
-            </w:r>
-            <w:proofErr w:type="spellEnd"/>
-            <w:r>
-              <w:rPr>
-                <w:lang w:val="en-US"/>
-              </w:rPr>
-              <w:t>[</w:t>
-            </w:r>
-            <w:proofErr w:type="gramEnd"/>
-            <w:r>
-              <w:rPr>
-                <w:lang w:val="en-US"/>
-              </w:rPr>
-              <w:t>‘</w:t>
-            </w:r>
-            <w:proofErr w:type="spellStart"/>
-            <w:r>
-              <w:rPr>
-                <w:lang w:val="en-US"/>
-              </w:rPr>
-              <w:t>frame_qualities</w:t>
-            </w:r>
-            <w:proofErr w:type="spellEnd"/>
-            <w:r>
-              <w:rPr>
-                <w:lang w:val="en-US"/>
-              </w:rPr>
-              <w:t>’]. A list of the best frame indices (up to the specified percentage of frames to be stacked) is computed and stored in the AP dictionary as “</w:t>
-            </w:r>
-            <w:proofErr w:type="spellStart"/>
-            <w:r>
-              <w:rPr>
-                <w:lang w:val="en-US"/>
-              </w:rPr>
-              <w:t>alignment_</w:t>
-            </w:r>
-            <w:proofErr w:type="gramStart"/>
-            <w:r>
-              <w:rPr>
-                <w:lang w:val="en-US"/>
-              </w:rPr>
-              <w:t>point</w:t>
-            </w:r>
-            <w:proofErr w:type="spellEnd"/>
-            <w:r>
-              <w:rPr>
-                <w:lang w:val="en-US"/>
-              </w:rPr>
-              <w:t>[</w:t>
-            </w:r>
-            <w:proofErr w:type="gramEnd"/>
-            <w:r>
-              <w:rPr>
-                <w:lang w:val="en-US"/>
-              </w:rPr>
-              <w:t>‘</w:t>
-            </w:r>
-            <w:proofErr w:type="spellStart"/>
-            <w:r>
-              <w:rPr>
-                <w:lang w:val="en-US"/>
-              </w:rPr>
-              <w:t>best_frame_indices</w:t>
-            </w:r>
-            <w:proofErr w:type="spellEnd"/>
-            <w:r>
-              <w:rPr>
-                <w:lang w:val="en-US"/>
-              </w:rPr>
-              <w:t>’]. Note that these lists in general are different at different APs because of local seeing.</w:t>
-            </w:r>
-          </w:p>
-          <w:p>
-            <w:pPr>
-              <w:spacing w:before="240"/>
-              <w:rPr>
-                <w:lang w:val="en-US"/>
-              </w:rPr>
-            </w:pPr>
-            <w:r>
-              <w:rPr>
-                <w:lang w:val="en-US"/>
-              </w:rPr>
-              <w:t>To make the association of APs and best frames also accessible from the frame side, the APs are appended to the list of “used alignment points” of their corresponding frame objects. These lists are used in stacking below.</w:t>
+              <w:t>alignment points” of their corresponding frame objects. These lists are used in stacking below.</w:t>
             </w:r>
           </w:p>
         </w:tc>
@@ -8576,7 +9331,6 @@
                 <w:rFonts w:ascii="Courier New" w:hAnsi="Courier New" w:cs="Courier New"/>
                 <w:lang w:val="en-US"/>
               </w:rPr>
-              <w:lastRenderedPageBreak/>
               <w:t>alignment_points</w:t>
             </w:r>
             <w:proofErr w:type="spellEnd"/>
@@ -8744,13 +9498,7 @@
               <w:rPr>
                 <w:lang w:val="en-US"/>
               </w:rPr>
-              <w:t xml:space="preserve"> (array </w:t>
-            </w:r>
-            <w:r>
-              <w:rPr>
-                <w:lang w:val="en-US"/>
-              </w:rPr>
-              <w:t>“</w:t>
+              <w:t xml:space="preserve"> (array “</w:t>
             </w:r>
             <w:proofErr w:type="spellStart"/>
             <w:r>
@@ -8764,13 +9512,7 @@
               <w:rPr>
                 <w:lang w:val="en-US"/>
               </w:rPr>
-              <w:t>”</w:t>
-            </w:r>
-            <w:r>
-              <w:rPr>
-                <w:lang w:val="en-US"/>
-              </w:rPr>
-              <w:t>)</w:t>
+              <w:t>”)</w:t>
             </w:r>
             <w:r>
               <w:rPr>
@@ -8802,163 +9544,151 @@
               <w:rPr>
                 <w:lang w:val="en-US"/>
               </w:rPr>
-              <w:t xml:space="preserve"> It is filled with “weights” between 0 and 1. Weights are 0 outside the patch rim and increase linearly to 1 on the </w:t>
-            </w:r>
+              <w:t xml:space="preserve"> It is filled with “weights” between 0 and 1. Weights are 0 outside the patch rim and increase linearly to 1 on the box rim. Within the box the weight is set constant to 1. The helper function “</w:t>
+            </w:r>
+            <w:proofErr w:type="spellStart"/>
+            <w:r>
+              <w:rPr>
+                <w:lang w:val="en-US"/>
+              </w:rPr>
+              <w:t>one_dim_weight</w:t>
+            </w:r>
+            <w:proofErr w:type="spellEnd"/>
+            <w:r>
+              <w:rPr>
+                <w:lang w:val="en-US"/>
+              </w:rPr>
+              <w:t>” computes the ramping from zero to one and back to zero across a 1D line through the patch. Array “</w:t>
+            </w:r>
+            <w:proofErr w:type="spellStart"/>
+            <w:r>
+              <w:rPr>
+                <w:lang w:val="en-US"/>
+              </w:rPr>
+              <w:t>sum_single_frame_weights</w:t>
+            </w:r>
+            <w:proofErr w:type="spellEnd"/>
+            <w:r>
+              <w:rPr>
+                <w:lang w:val="en-US"/>
+              </w:rPr>
+              <w:t xml:space="preserve">” accumulates the contributions from all APs. </w:t>
+            </w:r>
+            <w:r>
+              <w:rPr>
+                <w:lang w:val="en-US"/>
+              </w:rPr>
+              <w:t>This array is used later for buffer normalization.</w:t>
+            </w:r>
+          </w:p>
+          <w:p>
+            <w:pPr>
+              <w:spacing w:before="240"/>
+              <w:rPr>
+                <w:lang w:val="en-US"/>
+              </w:rPr>
+            </w:pPr>
+            <w:r>
+              <w:rPr>
+                <w:lang w:val="en-US"/>
+              </w:rPr>
+              <w:t>The variable “</w:t>
+            </w:r>
+            <w:proofErr w:type="spellStart"/>
+            <w:r>
+              <w:rPr>
+                <w:lang w:val="en-US"/>
+              </w:rPr>
+              <w:t>number_stacking_holes</w:t>
+            </w:r>
+            <w:proofErr w:type="spellEnd"/>
+            <w:r>
+              <w:rPr>
+                <w:lang w:val="en-US"/>
+              </w:rPr>
+              <w:t>” contains the number of zero entries in array</w:t>
+            </w:r>
+            <w:r>
+              <w:rPr>
+                <w:lang w:val="en-US"/>
+              </w:rPr>
+              <w:t xml:space="preserve"> “</w:t>
+            </w:r>
+            <w:proofErr w:type="spellStart"/>
+            <w:r>
+              <w:rPr>
+                <w:lang w:val="en-US"/>
+              </w:rPr>
+              <w:t>number_single_frame_contributions</w:t>
+            </w:r>
+            <w:proofErr w:type="spellEnd"/>
+            <w:r>
+              <w:rPr>
+                <w:lang w:val="en-US"/>
+              </w:rPr>
+              <w:t>”, i.e. the number of pixels where the background image is needed in stacking. “</w:t>
+            </w:r>
+            <w:proofErr w:type="spellStart"/>
+            <w:r>
+              <w:rPr>
+                <w:lang w:val="en-US"/>
+              </w:rPr>
+              <w:t>fraction_stacking_holes</w:t>
+            </w:r>
+            <w:proofErr w:type="spellEnd"/>
+            <w:r>
+              <w:rPr>
+                <w:lang w:val="en-US"/>
+              </w:rPr>
+              <w:t>” is the fraction of those pixels as compared to the entire image.</w:t>
+            </w:r>
+          </w:p>
+          <w:p>
+            <w:pPr>
+              <w:spacing w:before="240"/>
+              <w:rPr>
+                <w:lang w:val="en-US"/>
+              </w:rPr>
+            </w:pPr>
+            <w:r>
+              <w:rPr>
+                <w:lang w:val="en-US"/>
+              </w:rPr>
+              <w:t>If “</w:t>
+            </w:r>
+            <w:proofErr w:type="spellStart"/>
+            <w:r>
+              <w:rPr>
+                <w:lang w:val="en-US"/>
+              </w:rPr>
+              <w:t>number_stacking_holes</w:t>
+            </w:r>
+            <w:proofErr w:type="spellEnd"/>
+            <w:r>
+              <w:rPr>
+                <w:lang w:val="en-US"/>
+              </w:rPr>
+              <w:t>” is zero, no background image is needed in stacking.</w:t>
+            </w:r>
+            <w:r>
+              <w:rPr>
+                <w:lang w:val="en-US"/>
+              </w:rPr>
+              <w:t xml:space="preserve"> In this case everything is set for stacking.</w:t>
+            </w:r>
+          </w:p>
+          <w:p>
+            <w:pPr>
+              <w:spacing w:before="240"/>
+              <w:rPr>
+                <w:lang w:val="en-US"/>
+              </w:rPr>
+            </w:pPr>
             <w:r>
               <w:rPr>
                 <w:lang w:val="en-US"/>
               </w:rPr>
               <w:lastRenderedPageBreak/>
-              <w:t>box rim. Within the box the weight is set constant to 1. The helper function “</w:t>
-            </w:r>
-            <w:proofErr w:type="spellStart"/>
-            <w:r>
-              <w:rPr>
-                <w:lang w:val="en-US"/>
-              </w:rPr>
-              <w:t>one_dim_weight</w:t>
-            </w:r>
-            <w:proofErr w:type="spellEnd"/>
-            <w:r>
-              <w:rPr>
-                <w:lang w:val="en-US"/>
-              </w:rPr>
-              <w:t>” computes the ramping from zero to one and back to zero across a 1D line through the patch.</w:t>
-            </w:r>
-            <w:r>
-              <w:rPr>
-                <w:lang w:val="en-US"/>
-              </w:rPr>
-              <w:t xml:space="preserve"> Array “</w:t>
-            </w:r>
-            <w:proofErr w:type="spellStart"/>
-            <w:r>
-              <w:rPr>
-                <w:lang w:val="en-US"/>
-              </w:rPr>
-              <w:t>sum_single_frame_weights</w:t>
-            </w:r>
-            <w:proofErr w:type="spellEnd"/>
-            <w:r>
-              <w:rPr>
-                <w:lang w:val="en-US"/>
-              </w:rPr>
-              <w:t xml:space="preserve">” accumulates the contributions from all APs. </w:t>
-            </w:r>
-            <w:r>
-              <w:rPr>
-                <w:lang w:val="en-US"/>
-              </w:rPr>
-              <w:t>This array is used later for buffer normalization.</w:t>
-            </w:r>
-          </w:p>
-          <w:p>
-            <w:pPr>
-              <w:spacing w:before="240"/>
-              <w:rPr>
-                <w:lang w:val="en-US"/>
-              </w:rPr>
-            </w:pPr>
-            <w:r>
-              <w:rPr>
-                <w:lang w:val="en-US"/>
-              </w:rPr>
-              <w:t>The variable “</w:t>
-            </w:r>
-            <w:proofErr w:type="spellStart"/>
-            <w:r>
-              <w:rPr>
-                <w:lang w:val="en-US"/>
-              </w:rPr>
-              <w:t>number_stacking_holes</w:t>
-            </w:r>
-            <w:proofErr w:type="spellEnd"/>
-            <w:r>
-              <w:rPr>
-                <w:lang w:val="en-US"/>
-              </w:rPr>
-              <w:t>” contains the number of zero entries in array</w:t>
-            </w:r>
-            <w:r>
-              <w:rPr>
-                <w:lang w:val="en-US"/>
-              </w:rPr>
-              <w:t xml:space="preserve"> “</w:t>
-            </w:r>
-            <w:proofErr w:type="spellStart"/>
-            <w:r>
-              <w:rPr>
-                <w:lang w:val="en-US"/>
-              </w:rPr>
-              <w:t>number_single_frame_contributions</w:t>
-            </w:r>
-            <w:proofErr w:type="spellEnd"/>
-            <w:r>
-              <w:rPr>
-                <w:lang w:val="en-US"/>
-              </w:rPr>
-              <w:t>”, i.e. the number of pixels where the background image is needed in stacking. “</w:t>
-            </w:r>
-            <w:proofErr w:type="spellStart"/>
-            <w:r>
-              <w:rPr>
-                <w:lang w:val="en-US"/>
-              </w:rPr>
-              <w:t>fraction_stacking_holes</w:t>
-            </w:r>
-            <w:proofErr w:type="spellEnd"/>
-            <w:r>
-              <w:rPr>
-                <w:lang w:val="en-US"/>
-              </w:rPr>
-              <w:t>” is the fraction of those pixels as compared to the entire image.</w:t>
-            </w:r>
-          </w:p>
-          <w:p>
-            <w:pPr>
-              <w:spacing w:before="240"/>
-              <w:rPr>
-                <w:lang w:val="en-US"/>
-              </w:rPr>
-            </w:pPr>
-            <w:r>
-              <w:rPr>
-                <w:lang w:val="en-US"/>
-              </w:rPr>
-              <w:t>If “</w:t>
-            </w:r>
-            <w:proofErr w:type="spellStart"/>
-            <w:r>
-              <w:rPr>
-                <w:lang w:val="en-US"/>
-              </w:rPr>
-              <w:t>number_stacking_holes</w:t>
-            </w:r>
-            <w:proofErr w:type="spellEnd"/>
-            <w:r>
-              <w:rPr>
-                <w:lang w:val="en-US"/>
-              </w:rPr>
-              <w:t>” is zero, no background image is needed in stacking.</w:t>
-            </w:r>
-            <w:r>
-              <w:rPr>
-                <w:lang w:val="en-US"/>
-              </w:rPr>
-              <w:t xml:space="preserve"> In this case everything is set for stacking.</w:t>
-            </w:r>
-          </w:p>
-          <w:p>
-            <w:pPr>
-              <w:spacing w:before="240"/>
-              <w:rPr>
-                <w:lang w:val="en-US"/>
-              </w:rPr>
-            </w:pPr>
-            <w:r>
-              <w:rPr>
-                <w:lang w:val="en-US"/>
-              </w:rPr>
               <w:t>If it is greater than zero, the stacked image contains holes, so it has to be blended with a background image. The background is computed as the average of the best frames. Only global shifts are applied, no warping. This image must be blended gradually with the stacked image. This is done using a mask array which is set to:</w:t>
             </w:r>
           </w:p>
@@ -9023,13 +9753,7 @@
               <w:rPr>
                 <w:lang w:val="en-US"/>
               </w:rPr>
-              <w:t>1</w:t>
-            </w:r>
-            <w:r>
-              <w:rPr>
-                <w:lang w:val="en-US"/>
-              </w:rPr>
-              <w:t xml:space="preserve">.  </w:t>
+              <w:t xml:space="preserve">1.  </w:t>
             </w:r>
             <w:proofErr w:type="gramStart"/>
             <w:r>
@@ -9043,13 +9767,7 @@
               <w:rPr>
                 <w:lang w:val="en-US"/>
               </w:rPr>
-              <w:t xml:space="preserve"> points covered by more tha</w:t>
-            </w:r>
-            <w:r>
-              <w:rPr>
-                <w:lang w:val="en-US"/>
-              </w:rPr>
-              <w:t>n one AP</w:t>
+              <w:t xml:space="preserve"> points covered by more than one AP</w:t>
             </w:r>
             <w:r>
               <w:rPr>
@@ -9175,14 +9893,7 @@
               <w:rPr>
                 <w:lang w:val="en-US"/>
               </w:rPr>
-              <w:t xml:space="preserve"> the AP interior, </w:t>
-            </w:r>
-            <w:r>
-              <w:rPr>
-                <w:lang w:val="en-US"/>
-              </w:rPr>
-              <w:lastRenderedPageBreak/>
-              <w:t xml:space="preserve">so </w:t>
+              <w:t xml:space="preserve"> the AP interior, so </w:t>
             </w:r>
             <w:r>
               <w:rPr>
@@ -9369,13 +10080,7 @@
               <w:rPr>
                 <w:lang w:val="en-US"/>
               </w:rPr>
-              <w:t xml:space="preserve">A list </w:t>
-            </w:r>
-            <w:r>
-              <w:rPr>
-                <w:lang w:val="en-US"/>
-              </w:rPr>
-              <w:t>“</w:t>
+              <w:t>A list “</w:t>
             </w:r>
             <w:proofErr w:type="spellStart"/>
             <w:r>
@@ -9389,13 +10094,14 @@
               <w:rPr>
                 <w:lang w:val="en-US"/>
               </w:rPr>
-              <w:t xml:space="preserve">” </w:t>
-            </w:r>
-            <w:r>
-              <w:rPr>
-                <w:lang w:val="en-US"/>
-              </w:rPr>
-              <w:t>of dictionaries is constructed. For each patch where the background image is to be computed during stacking, it specifies the bounds in y and x.</w:t>
+              <w:t xml:space="preserve">” of dictionaries is constructed. For </w:t>
+            </w:r>
+            <w:r>
+              <w:rPr>
+                <w:lang w:val="en-US"/>
+              </w:rPr>
+              <w:lastRenderedPageBreak/>
+              <w:t>each patch where the background image is to be computed during stacking, it specifies the bounds in y and x.</w:t>
             </w:r>
           </w:p>
         </w:tc>
@@ -9537,7 +10243,7 @@
                 <w:color w:val="000000"/>
                 <w:sz w:val="20"/>
                 <w:szCs w:val="20"/>
-                <w:lang w:eastAsia="de-DE"/>
+                <w:lang w:val="en-US" w:eastAsia="de-DE"/>
               </w:rPr>
             </w:pPr>
             <w:proofErr w:type="spellStart"/>
@@ -9547,7 +10253,7 @@
                 <w:color w:val="000000"/>
                 <w:sz w:val="20"/>
                 <w:szCs w:val="20"/>
-                <w:lang w:eastAsia="de-DE"/>
+                <w:lang w:val="en-US" w:eastAsia="de-DE"/>
               </w:rPr>
               <w:t>alignment_point</w:t>
             </w:r>
@@ -9558,7 +10264,7 @@
                 <w:color w:val="000000"/>
                 <w:sz w:val="20"/>
                 <w:szCs w:val="20"/>
-                <w:lang w:eastAsia="de-DE"/>
+                <w:lang w:val="en-US" w:eastAsia="de-DE"/>
               </w:rPr>
               <w:t>[</w:t>
             </w:r>
@@ -9591,7 +10297,7 @@
                 <w:color w:val="000000"/>
                 <w:sz w:val="20"/>
                 <w:szCs w:val="20"/>
-                <w:lang w:eastAsia="de-DE"/>
+                <w:lang w:val="en-US" w:eastAsia="de-DE"/>
               </w:rPr>
               <w:t>]</w:t>
             </w:r>
@@ -9941,6 +10647,7 @@
                 <w:rFonts w:ascii="Courier New" w:hAnsi="Courier New" w:cs="Courier New"/>
                 <w:lang w:val="en-US"/>
               </w:rPr>
+              <w:lastRenderedPageBreak/>
               <w:t>background_patches</w:t>
             </w:r>
             <w:proofErr w:type="spellEnd"/>
@@ -10296,14 +11003,7 @@
               <w:rPr>
                 <w:lang w:val="en-US"/>
               </w:rPr>
-              <w:t xml:space="preserve">”. It is most </w:t>
-            </w:r>
-            <w:r>
-              <w:rPr>
-                <w:lang w:val="en-US"/>
-              </w:rPr>
-              <w:lastRenderedPageBreak/>
-              <w:t>stable, reasonably fast and reliable.</w:t>
+              <w:t>”. It is most stable, reasonably fast and reliable.</w:t>
             </w:r>
           </w:p>
           <w:p>
@@ -10379,7 +11079,6 @@
                 <w:i/>
                 <w:lang w:val="en-US"/>
               </w:rPr>
-              <w:lastRenderedPageBreak/>
               <w:t>shift_pixel</w:t>
             </w:r>
             <w:proofErr w:type="spellEnd"/>
@@ -10536,7 +11235,6 @@
                 <w:rFonts w:ascii="Courier New" w:hAnsi="Courier New" w:cs="Courier New"/>
                 <w:lang w:val="en-US"/>
               </w:rPr>
-              <w:lastRenderedPageBreak/>
               <w:t>alignment_points</w:t>
             </w:r>
             <w:proofErr w:type="spellEnd"/>
@@ -10614,42 +11312,48 @@
               <w:rPr>
                 <w:lang w:val="en-US"/>
               </w:rPr>
+              <w:t>Next, the total shift at the AP is computed as the sum of the global frame shift and the local warp shift “</w:t>
+            </w:r>
+            <w:proofErr w:type="spellStart"/>
+            <w:r>
+              <w:rPr>
+                <w:lang w:val="en-US"/>
+              </w:rPr>
+              <w:t>shift_pixel</w:t>
+            </w:r>
+            <w:proofErr w:type="spellEnd"/>
+            <w:r>
+              <w:rPr>
+                <w:lang w:val="en-US"/>
+              </w:rPr>
+              <w:t xml:space="preserve">”. </w:t>
+            </w:r>
+            <w:r>
+              <w:rPr>
+                <w:lang w:val="en-US"/>
+              </w:rPr>
+              <w:t>Using these shift values, function “</w:t>
+            </w:r>
+            <w:proofErr w:type="spellStart"/>
+            <w:r>
+              <w:rPr>
+                <w:lang w:val="en-US"/>
+              </w:rPr>
+              <w:t>remap_rigid</w:t>
+            </w:r>
+            <w:proofErr w:type="spellEnd"/>
+            <w:r>
+              <w:rPr>
+                <w:lang w:val="en-US"/>
+              </w:rPr>
+              <w:t xml:space="preserve">” shifts the AP patch around the AP in the current frame and adds it to the AP’s </w:t>
+            </w:r>
+            <w:r>
+              <w:rPr>
+                <w:lang w:val="en-US"/>
+              </w:rPr>
               <w:lastRenderedPageBreak/>
-              <w:t>Next, the total shift at the AP is computed as the sum of the global frame shift and the local warp shift “</w:t>
-            </w:r>
-            <w:proofErr w:type="spellStart"/>
-            <w:r>
-              <w:rPr>
-                <w:lang w:val="en-US"/>
-              </w:rPr>
-              <w:t>shift_pixel</w:t>
-            </w:r>
-            <w:proofErr w:type="spellEnd"/>
-            <w:r>
-              <w:rPr>
-                <w:lang w:val="en-US"/>
-              </w:rPr>
-              <w:t xml:space="preserve">”. </w:t>
-            </w:r>
-            <w:r>
-              <w:rPr>
-                <w:lang w:val="en-US"/>
-              </w:rPr>
-              <w:t>Using these shift values, function “</w:t>
-            </w:r>
-            <w:proofErr w:type="spellStart"/>
-            <w:r>
-              <w:rPr>
-                <w:lang w:val="en-US"/>
-              </w:rPr>
-              <w:t>remap_rigid</w:t>
-            </w:r>
-            <w:proofErr w:type="spellEnd"/>
-            <w:r>
-              <w:rPr>
-                <w:lang w:val="en-US"/>
-              </w:rPr>
-              <w:t>” shifts the AP patch around the AP in the current frame and adds it to the AP’s stacking buffer.</w:t>
+              <w:t>stacking buffer.</w:t>
             </w:r>
             <w:r>
               <w:rPr>
@@ -10676,6 +11380,7 @@
                 <w:rFonts w:ascii="Courier New" w:hAnsi="Courier New" w:cs="Courier New"/>
                 <w:lang w:val="en-US"/>
               </w:rPr>
+              <w:lastRenderedPageBreak/>
               <w:t>[</w:t>
             </w:r>
             <w:proofErr w:type="spellStart"/>
@@ -10772,6 +11477,7 @@
                 <w:rFonts w:ascii="Courier New" w:hAnsi="Courier New" w:cs="Courier New"/>
                 <w:lang w:val="en-US"/>
               </w:rPr>
+              <w:lastRenderedPageBreak/>
               <w:t>stack_frames</w:t>
             </w:r>
             <w:proofErr w:type="spellEnd"/>
@@ -10833,6 +11539,7 @@
               <w:rPr>
                 <w:lang w:val="en-US"/>
               </w:rPr>
+              <w:lastRenderedPageBreak/>
               <w:t>Within the same loop over all frames, the (partial) background image is computed. Therefore, each frame has to be loaded only once.</w:t>
             </w:r>
           </w:p>
@@ -10988,137 +11695,131 @@
               <w:rPr>
                 <w:lang w:val="en-US"/>
               </w:rPr>
-              <w:t xml:space="preserve">It is crucial at this step to avoid sharp transitions between patches. After all, they have been rigidly shifted, most likely </w:t>
-            </w:r>
+              <w:t xml:space="preserve">It is crucial at this step to avoid sharp transitions between patches. After all, they have been rigidly shifted, most likely using different shift values. Therefore, overlapping patches </w:t>
+            </w:r>
+            <w:r>
+              <w:rPr>
+                <w:lang w:val="en-US"/>
+              </w:rPr>
+              <w:t xml:space="preserve">must be </w:t>
+            </w:r>
+            <w:r>
+              <w:rPr>
+                <w:lang w:val="en-US"/>
+              </w:rPr>
+              <w:t>blended with each other. The difficulty is, however, that the program so far has no notion of AP neighborhood.</w:t>
+            </w:r>
+            <w:r>
+              <w:rPr>
+                <w:lang w:val="en-US"/>
+              </w:rPr>
+              <w:t xml:space="preserve"> </w:t>
+            </w:r>
+            <w:r>
+              <w:rPr>
+                <w:lang w:val="en-US"/>
+              </w:rPr>
+              <w:t>This problem is solved by multiplying the AP patches with weight functions which smoothly go to zero on the patch rim.</w:t>
+            </w:r>
+          </w:p>
+          <w:p>
+            <w:pPr>
+              <w:spacing w:before="240"/>
+              <w:rPr>
+                <w:lang w:val="en-US"/>
+              </w:rPr>
+            </w:pPr>
+            <w:r>
+              <w:rPr>
+                <w:lang w:val="en-US"/>
+              </w:rPr>
+              <w:t>In</w:t>
+            </w:r>
+            <w:r>
+              <w:rPr>
+                <w:lang w:val="en-US"/>
+              </w:rPr>
+              <w:t xml:space="preserve"> the </w:t>
+            </w:r>
+            <w:r>
+              <w:rPr>
+                <w:lang w:val="en-US"/>
+              </w:rPr>
+              <w:t>next</w:t>
+            </w:r>
+            <w:r>
+              <w:rPr>
+                <w:lang w:val="en-US"/>
+              </w:rPr>
+              <w:t xml:space="preserve"> step, the global image buffer (“</w:t>
+            </w:r>
+            <w:proofErr w:type="spellStart"/>
+            <w:r>
+              <w:rPr>
+                <w:lang w:val="en-US"/>
+              </w:rPr>
+              <w:t>stacked_image_buffer</w:t>
+            </w:r>
+            <w:proofErr w:type="spellEnd"/>
+            <w:r>
+              <w:rPr>
+                <w:lang w:val="en-US"/>
+              </w:rPr>
+              <w:t>”) is divided pixel-wise by the “</w:t>
+            </w:r>
+            <w:proofErr w:type="spellStart"/>
+            <w:r>
+              <w:rPr>
+                <w:lang w:val="en-US"/>
+              </w:rPr>
+              <w:t>sum_single_frame_weights</w:t>
+            </w:r>
+            <w:proofErr w:type="spellEnd"/>
+            <w:r>
+              <w:rPr>
+                <w:lang w:val="en-US"/>
+              </w:rPr>
+              <w:t>” buffer. As a result of this “normalization” the overall brightness values of the “</w:t>
+            </w:r>
+            <w:proofErr w:type="spellStart"/>
+            <w:r>
+              <w:rPr>
+                <w:lang w:val="en-US"/>
+              </w:rPr>
+              <w:t>stacked_image_buffer</w:t>
+            </w:r>
+            <w:proofErr w:type="spellEnd"/>
+            <w:r>
+              <w:rPr>
+                <w:lang w:val="en-US"/>
+              </w:rPr>
+              <w:t>” correspond to the mean brightness of the stacked images.</w:t>
+            </w:r>
+            <w:r>
+              <w:rPr>
+                <w:lang w:val="en-US"/>
+              </w:rPr>
+              <w:t xml:space="preserve"> In particular, neighboring patches are blended with each other with the same overall weight at every pixel.</w:t>
+            </w:r>
+            <w:r>
+              <w:rPr>
+                <w:lang w:val="en-US"/>
+              </w:rPr>
+              <w:t xml:space="preserve"> This is true, however, only for pixels where at least one AP patch has contributed. There might be holes in between.</w:t>
+            </w:r>
+          </w:p>
+          <w:p>
+            <w:pPr>
+              <w:spacing w:before="240"/>
+              <w:rPr>
+                <w:lang w:val="en-US"/>
+              </w:rPr>
+            </w:pPr>
             <w:r>
               <w:rPr>
                 <w:lang w:val="en-US"/>
               </w:rPr>
               <w:lastRenderedPageBreak/>
-              <w:t xml:space="preserve">using different shift values. Therefore, overlapping patches </w:t>
-            </w:r>
-            <w:r>
-              <w:rPr>
-                <w:lang w:val="en-US"/>
-              </w:rPr>
-              <w:t xml:space="preserve">must be </w:t>
-            </w:r>
-            <w:r>
-              <w:rPr>
-                <w:lang w:val="en-US"/>
-              </w:rPr>
-              <w:t>blended with each other. The difficulty is, however, that the program so far has no notion of AP neighborhood.</w:t>
-            </w:r>
-            <w:r>
-              <w:rPr>
-                <w:lang w:val="en-US"/>
-              </w:rPr>
-              <w:t xml:space="preserve"> </w:t>
-            </w:r>
-            <w:r>
-              <w:rPr>
-                <w:lang w:val="en-US"/>
-              </w:rPr>
-              <w:t>This problem is solved by multiplying the AP patches with weight functions which smoothly go to zero on the patch rim.</w:t>
-            </w:r>
-          </w:p>
-          <w:p>
-            <w:pPr>
-              <w:spacing w:before="240"/>
-              <w:rPr>
-                <w:lang w:val="en-US"/>
-              </w:rPr>
-            </w:pPr>
-            <w:r>
-              <w:rPr>
-                <w:lang w:val="en-US"/>
-              </w:rPr>
-              <w:t>In</w:t>
-            </w:r>
-            <w:r>
-              <w:rPr>
-                <w:lang w:val="en-US"/>
-              </w:rPr>
-              <w:t xml:space="preserve"> the </w:t>
-            </w:r>
-            <w:r>
-              <w:rPr>
-                <w:lang w:val="en-US"/>
-              </w:rPr>
-              <w:t>next</w:t>
-            </w:r>
-            <w:r>
-              <w:rPr>
-                <w:lang w:val="en-US"/>
-              </w:rPr>
-              <w:t xml:space="preserve"> step, the global image buffer (“</w:t>
-            </w:r>
-            <w:proofErr w:type="spellStart"/>
-            <w:r>
-              <w:rPr>
-                <w:lang w:val="en-US"/>
-              </w:rPr>
-              <w:t>stacked_image_buffer</w:t>
-            </w:r>
-            <w:proofErr w:type="spellEnd"/>
-            <w:r>
-              <w:rPr>
-                <w:lang w:val="en-US"/>
-              </w:rPr>
-              <w:t>”) is divided pixel-wise by the “</w:t>
-            </w:r>
-            <w:proofErr w:type="spellStart"/>
-            <w:r>
-              <w:rPr>
-                <w:lang w:val="en-US"/>
-              </w:rPr>
-              <w:t>sum_single_frame_weights</w:t>
-            </w:r>
-            <w:proofErr w:type="spellEnd"/>
-            <w:r>
-              <w:rPr>
-                <w:lang w:val="en-US"/>
-              </w:rPr>
-              <w:t>” buffer. As a result of this “normalization” the overall brightness values of the “</w:t>
-            </w:r>
-            <w:proofErr w:type="spellStart"/>
-            <w:r>
-              <w:rPr>
-                <w:lang w:val="en-US"/>
-              </w:rPr>
-              <w:t>stacked_image_buffer</w:t>
-            </w:r>
-            <w:proofErr w:type="spellEnd"/>
-            <w:r>
-              <w:rPr>
-                <w:lang w:val="en-US"/>
-              </w:rPr>
-              <w:t>” correspond to the mean brightness of the stacked images.</w:t>
-            </w:r>
-            <w:r>
-              <w:rPr>
-                <w:lang w:val="en-US"/>
-              </w:rPr>
-              <w:t xml:space="preserve"> In particular, neighboring patches are blended with each other with the same overall weight at every pixel.</w:t>
-            </w:r>
-            <w:r>
-              <w:rPr>
-                <w:lang w:val="en-US"/>
-              </w:rPr>
-              <w:t xml:space="preserve"> This is true, however, only for pixels where at least one AP patch has contributed. There might be holes in between.</w:t>
-            </w:r>
-          </w:p>
-          <w:p>
-            <w:pPr>
-              <w:spacing w:before="240"/>
-              <w:rPr>
-                <w:lang w:val="en-US"/>
-              </w:rPr>
-            </w:pPr>
-            <w:r>
-              <w:rPr>
-                <w:lang w:val="en-US"/>
-              </w:rPr>
               <w:t>If there are holes between the AP patches (i.e. “</w:t>
             </w:r>
             <w:proofErr w:type="spellStart"/>
@@ -11614,8 +12315,6 @@
                 <w:lang w:val="en-US"/>
               </w:rPr>
             </w:pPr>
-            <w:bookmarkStart w:id="0" w:name="_GoBack"/>
-            <w:bookmarkEnd w:id="0"/>
           </w:p>
         </w:tc>
         <w:tc>

</xml_diff>

<commit_message>
algorithm summary and roadmap updated
</commit_message>
<xml_diff>
--- a/Documentation/algorithm_summary.docx
+++ b/Documentation/algorithm_summary.docx
@@ -45,7 +45,19 @@
         <w:rPr>
           <w:lang w:val="en-US"/>
         </w:rPr>
-        <w:t>Version 0.7.0)</w:t>
+        <w:t>Version 0.</w:t>
+      </w:r>
+      <w:r>
+        <w:rPr>
+          <w:lang w:val="en-US"/>
+        </w:rPr>
+        <w:t>8.22</w:t>
+      </w:r>
+      <w:r>
+        <w:rPr>
+          <w:lang w:val="en-US"/>
+        </w:rPr>
+        <w:t>)</w:t>
       </w:r>
     </w:p>
     <w:p>
@@ -132,17 +144,18 @@
           <w:insideH w:val="single" w:sz="4" w:space="0" w:color="EEECE1" w:themeColor="background2"/>
           <w:insideV w:val="single" w:sz="4" w:space="0" w:color="EEECE1" w:themeColor="background2"/>
         </w:tblBorders>
+        <w:tblLayout w:type="fixed"/>
         <w:tblLook w:val="04A0" w:firstRow="1" w:lastRow="0" w:firstColumn="1" w:lastColumn="0" w:noHBand="0" w:noVBand="1"/>
       </w:tblPr>
       <w:tblGrid>
-        <w:gridCol w:w="6118"/>
-        <w:gridCol w:w="4184"/>
-        <w:gridCol w:w="4201"/>
+        <w:gridCol w:w="6020"/>
+        <w:gridCol w:w="4436"/>
+        <w:gridCol w:w="4047"/>
       </w:tblGrid>
       <w:tr>
         <w:tc>
           <w:tcPr>
-            <w:tcW w:w="5861" w:type="dxa"/>
+            <w:tcW w:w="6020" w:type="dxa"/>
           </w:tcPr>
           <w:p>
             <w:pPr>
@@ -210,7 +223,7 @@
         </w:tc>
         <w:tc>
           <w:tcPr>
-            <w:tcW w:w="4441" w:type="dxa"/>
+            <w:tcW w:w="4436" w:type="dxa"/>
           </w:tcPr>
           <w:p>
             <w:pPr>
@@ -269,7 +282,7 @@
         </w:tc>
         <w:tc>
           <w:tcPr>
-            <w:tcW w:w="4201" w:type="dxa"/>
+            <w:tcW w:w="4047" w:type="dxa"/>
           </w:tcPr>
           <w:p>
             <w:pPr>
@@ -342,7 +355,7 @@
       <w:tr>
         <w:tc>
           <w:tcPr>
-            <w:tcW w:w="5861" w:type="dxa"/>
+            <w:tcW w:w="6020" w:type="dxa"/>
           </w:tcPr>
           <w:p>
             <w:pPr>
@@ -367,7 +380,7 @@
         </w:tc>
         <w:tc>
           <w:tcPr>
-            <w:tcW w:w="4441" w:type="dxa"/>
+            <w:tcW w:w="4436" w:type="dxa"/>
           </w:tcPr>
           <w:p>
             <w:pPr>
@@ -381,7 +394,7 @@
         </w:tc>
         <w:tc>
           <w:tcPr>
-            <w:tcW w:w="4201" w:type="dxa"/>
+            <w:tcW w:w="4047" w:type="dxa"/>
           </w:tcPr>
           <w:p>
             <w:pPr>
@@ -397,7 +410,7 @@
       <w:tr>
         <w:tc>
           <w:tcPr>
-            <w:tcW w:w="5861" w:type="dxa"/>
+            <w:tcW w:w="6020" w:type="dxa"/>
           </w:tcPr>
           <w:p>
             <w:pPr>
@@ -486,7 +499,7 @@
         </w:tc>
         <w:tc>
           <w:tcPr>
-            <w:tcW w:w="4441" w:type="dxa"/>
+            <w:tcW w:w="4436" w:type="dxa"/>
           </w:tcPr>
           <w:p>
             <w:pPr>
@@ -500,7 +513,7 @@
         </w:tc>
         <w:tc>
           <w:tcPr>
-            <w:tcW w:w="4201" w:type="dxa"/>
+            <w:tcW w:w="4047" w:type="dxa"/>
           </w:tcPr>
           <w:p>
             <w:pPr>
@@ -678,7 +691,7 @@
       <w:tr>
         <w:tc>
           <w:tcPr>
-            <w:tcW w:w="5861" w:type="dxa"/>
+            <w:tcW w:w="6020" w:type="dxa"/>
           </w:tcPr>
           <w:p>
             <w:pPr>
@@ -694,6 +707,7 @@
                 <w:szCs w:val="28"/>
                 <w:lang w:val="en-US"/>
               </w:rPr>
+              <w:lastRenderedPageBreak/>
               <w:t>Main control program</w:t>
             </w:r>
             <w:r>
@@ -718,7 +732,7 @@
         </w:tc>
         <w:tc>
           <w:tcPr>
-            <w:tcW w:w="4441" w:type="dxa"/>
+            <w:tcW w:w="4436" w:type="dxa"/>
           </w:tcPr>
           <w:p>
             <w:pPr>
@@ -732,7 +746,7 @@
         </w:tc>
         <w:tc>
           <w:tcPr>
-            <w:tcW w:w="4201" w:type="dxa"/>
+            <w:tcW w:w="4047" w:type="dxa"/>
           </w:tcPr>
           <w:p>
             <w:pPr>
@@ -748,7 +762,7 @@
       <w:tr>
         <w:tc>
           <w:tcPr>
-            <w:tcW w:w="5861" w:type="dxa"/>
+            <w:tcW w:w="6020" w:type="dxa"/>
           </w:tcPr>
           <w:p>
             <w:pPr>
@@ -761,14 +775,13 @@
               <w:rPr>
                 <w:lang w:val="en-US"/>
               </w:rPr>
-              <w:lastRenderedPageBreak/>
               <w:t>All parameters controlling the program are set in the configuration object. Eventually these values are to be set by the GUI and maintained between executions in a configuration file.</w:t>
             </w:r>
           </w:p>
         </w:tc>
         <w:tc>
           <w:tcPr>
-            <w:tcW w:w="4441" w:type="dxa"/>
+            <w:tcW w:w="4436" w:type="dxa"/>
           </w:tcPr>
           <w:p>
             <w:pPr>
@@ -782,7 +795,7 @@
         </w:tc>
         <w:tc>
           <w:tcPr>
-            <w:tcW w:w="4201" w:type="dxa"/>
+            <w:tcW w:w="4047" w:type="dxa"/>
           </w:tcPr>
           <w:p>
             <w:pPr>
@@ -807,7 +820,7 @@
       <w:tr>
         <w:tc>
           <w:tcPr>
-            <w:tcW w:w="5861" w:type="dxa"/>
+            <w:tcW w:w="6020" w:type="dxa"/>
           </w:tcPr>
           <w:p>
             <w:pPr>
@@ -862,7 +875,33 @@
               <w:rPr>
                 <w:lang w:val="en-US"/>
               </w:rPr>
-              <w:t>) or names of directories containing image files (type .tiff</w:t>
+              <w:t xml:space="preserve">) or names of directories containing image files (type </w:t>
+            </w:r>
+            <w:r>
+              <w:rPr>
+                <w:lang w:val="en-US"/>
+              </w:rPr>
+              <w:t>.</w:t>
+            </w:r>
+            <w:proofErr w:type="spellStart"/>
+            <w:r>
+              <w:rPr>
+                <w:lang w:val="en-US"/>
+              </w:rPr>
+              <w:t>png</w:t>
+            </w:r>
+            <w:proofErr w:type="spellEnd"/>
+            <w:r>
+              <w:rPr>
+                <w:lang w:val="en-US"/>
+              </w:rPr>
+              <w:t xml:space="preserve"> /</w:t>
+            </w:r>
+            <w:r>
+              <w:rPr>
+                <w:lang w:val="en-US"/>
+              </w:rPr>
+              <w:t>.tiff</w:t>
             </w:r>
             <w:r>
               <w:rPr>
@@ -908,7 +947,7 @@
         </w:tc>
         <w:tc>
           <w:tcPr>
-            <w:tcW w:w="4441" w:type="dxa"/>
+            <w:tcW w:w="4436" w:type="dxa"/>
           </w:tcPr>
           <w:p>
             <w:pPr>
@@ -956,7 +995,7 @@
         </w:tc>
         <w:tc>
           <w:tcPr>
-            <w:tcW w:w="4201" w:type="dxa"/>
+            <w:tcW w:w="4047" w:type="dxa"/>
           </w:tcPr>
           <w:p>
             <w:pPr>
@@ -1006,7 +1045,7 @@
       <w:tr>
         <w:tc>
           <w:tcPr>
-            <w:tcW w:w="5861" w:type="dxa"/>
+            <w:tcW w:w="6020" w:type="dxa"/>
           </w:tcPr>
           <w:p>
             <w:pPr>
@@ -1081,7 +1120,7 @@
         </w:tc>
         <w:tc>
           <w:tcPr>
-            <w:tcW w:w="4441" w:type="dxa"/>
+            <w:tcW w:w="4436" w:type="dxa"/>
           </w:tcPr>
           <w:p>
             <w:pPr>
@@ -1104,7 +1143,7 @@
         </w:tc>
         <w:tc>
           <w:tcPr>
-            <w:tcW w:w="4201" w:type="dxa"/>
+            <w:tcW w:w="4047" w:type="dxa"/>
           </w:tcPr>
           <w:p>
             <w:pPr>
@@ -1136,7 +1175,7 @@
       <w:tr>
         <w:tc>
           <w:tcPr>
-            <w:tcW w:w="5861" w:type="dxa"/>
+            <w:tcW w:w="6020" w:type="dxa"/>
           </w:tcPr>
           <w:p>
             <w:pPr>
@@ -1155,7 +1194,7 @@
         </w:tc>
         <w:tc>
           <w:tcPr>
-            <w:tcW w:w="4441" w:type="dxa"/>
+            <w:tcW w:w="4436" w:type="dxa"/>
           </w:tcPr>
           <w:p>
             <w:pPr>
@@ -1185,7 +1224,7 @@
         </w:tc>
         <w:tc>
           <w:tcPr>
-            <w:tcW w:w="4201" w:type="dxa"/>
+            <w:tcW w:w="4047" w:type="dxa"/>
           </w:tcPr>
           <w:p>
             <w:pPr>
@@ -1217,7 +1256,7 @@
       <w:tr>
         <w:tc>
           <w:tcPr>
-            <w:tcW w:w="5861" w:type="dxa"/>
+            <w:tcW w:w="6020" w:type="dxa"/>
           </w:tcPr>
           <w:p>
             <w:pPr>
@@ -1236,7 +1275,7 @@
         </w:tc>
         <w:tc>
           <w:tcPr>
-            <w:tcW w:w="4441" w:type="dxa"/>
+            <w:tcW w:w="4436" w:type="dxa"/>
           </w:tcPr>
           <w:p>
             <w:pPr>
@@ -1259,7 +1298,7 @@
         </w:tc>
         <w:tc>
           <w:tcPr>
-            <w:tcW w:w="4201" w:type="dxa"/>
+            <w:tcW w:w="4047" w:type="dxa"/>
           </w:tcPr>
           <w:p>
             <w:pPr>
@@ -1284,7 +1323,7 @@
       <w:tr>
         <w:tc>
           <w:tcPr>
-            <w:tcW w:w="5861" w:type="dxa"/>
+            <w:tcW w:w="6020" w:type="dxa"/>
           </w:tcPr>
           <w:p>
             <w:pPr>
@@ -1303,13 +1342,14 @@
                 <w:szCs w:val="28"/>
                 <w:lang w:val="en-US"/>
               </w:rPr>
+              <w:lastRenderedPageBreak/>
               <w:t>Read frames and create derived images</w:t>
             </w:r>
           </w:p>
         </w:tc>
         <w:tc>
           <w:tcPr>
-            <w:tcW w:w="4441" w:type="dxa"/>
+            <w:tcW w:w="4436" w:type="dxa"/>
           </w:tcPr>
           <w:p>
             <w:pPr>
@@ -1323,7 +1363,7 @@
         </w:tc>
         <w:tc>
           <w:tcPr>
-            <w:tcW w:w="4201" w:type="dxa"/>
+            <w:tcW w:w="4047" w:type="dxa"/>
           </w:tcPr>
           <w:p>
             <w:pPr>
@@ -1339,7 +1379,7 @@
       <w:tr>
         <w:tc>
           <w:tcPr>
-            <w:tcW w:w="5861" w:type="dxa"/>
+            <w:tcW w:w="6020" w:type="dxa"/>
           </w:tcPr>
           <w:p>
             <w:pPr>
@@ -1366,14 +1406,7 @@
               <w:rPr>
                 <w:lang w:val="en-US"/>
               </w:rPr>
-              <w:t xml:space="preserve">provides several buffering levels of data </w:t>
-            </w:r>
-            <w:r>
-              <w:rPr>
-                <w:lang w:val="en-US"/>
-              </w:rPr>
-              <w:lastRenderedPageBreak/>
-              <w:t xml:space="preserve">which are used more than once during a stacking job. For level 0, no data are buffered. Images are read from the input file when </w:t>
+              <w:t xml:space="preserve">provides several buffering levels of data which are used more than once during a stacking job. For level 0, no data are buffered. Images are read from the input file when </w:t>
             </w:r>
             <w:proofErr w:type="gramStart"/>
             <w:r>
@@ -1565,13 +1598,20 @@
               <w:rPr>
                 <w:lang w:val="en-US"/>
               </w:rPr>
-              <w:t>The Laplacians are used for ranking image quality. This happens in two locations: First in ranking the overall frame quality for constructing the mean frame, and then when the frame quality in local areas around alignment points is computed in the stacking process.</w:t>
+              <w:t xml:space="preserve">The Laplacians are used for ranking image quality. This happens </w:t>
+            </w:r>
+            <w:r>
+              <w:rPr>
+                <w:lang w:val="en-US"/>
+              </w:rPr>
+              <w:lastRenderedPageBreak/>
+              <w:t>in two locations: First in ranking the overall frame quality for constructing the mean frame, and then when the frame quality in local areas around alignment points is computed in the stacking process.</w:t>
             </w:r>
           </w:p>
         </w:tc>
         <w:tc>
           <w:tcPr>
-            <w:tcW w:w="4441" w:type="dxa"/>
+            <w:tcW w:w="4436" w:type="dxa"/>
           </w:tcPr>
           <w:p>
             <w:pPr>
@@ -1602,7 +1642,6 @@
                 <w:i/>
                 <w:lang w:val="en-US"/>
               </w:rPr>
-              <w:lastRenderedPageBreak/>
               <w:t>global_parameters_buffering</w:t>
             </w:r>
             <w:proofErr w:type="spellEnd"/>
@@ -1796,7 +1835,7 @@
         </w:tc>
         <w:tc>
           <w:tcPr>
-            <w:tcW w:w="4201" w:type="dxa"/>
+            <w:tcW w:w="4047" w:type="dxa"/>
           </w:tcPr>
           <w:p>
             <w:pPr>
@@ -1812,7 +1851,6 @@
                 <w:rFonts w:ascii="Courier New" w:hAnsi="Courier New" w:cs="Courier New"/>
                 <w:lang w:val="en-US"/>
               </w:rPr>
-              <w:lastRenderedPageBreak/>
               <w:t>frames.Frames.init</w:t>
             </w:r>
             <w:proofErr w:type="spellEnd"/>
@@ -2022,7 +2060,7 @@
       <w:tr>
         <w:tc>
           <w:tcPr>
-            <w:tcW w:w="5861" w:type="dxa"/>
+            <w:tcW w:w="6020" w:type="dxa"/>
           </w:tcPr>
           <w:p>
             <w:pPr>
@@ -2057,7 +2095,7 @@
         </w:tc>
         <w:tc>
           <w:tcPr>
-            <w:tcW w:w="4441" w:type="dxa"/>
+            <w:tcW w:w="4436" w:type="dxa"/>
           </w:tcPr>
           <w:p>
             <w:pPr>
@@ -2071,7 +2109,7 @@
         </w:tc>
         <w:tc>
           <w:tcPr>
-            <w:tcW w:w="4201" w:type="dxa"/>
+            <w:tcW w:w="4047" w:type="dxa"/>
           </w:tcPr>
           <w:p>
             <w:pPr>
@@ -2087,7 +2125,7 @@
       <w:tr>
         <w:tc>
           <w:tcPr>
-            <w:tcW w:w="5861" w:type="dxa"/>
+            <w:tcW w:w="6020" w:type="dxa"/>
           </w:tcPr>
           <w:p>
             <w:pPr>
@@ -2100,7 +2138,6 @@
               <w:rPr>
                 <w:lang w:val="en-US"/>
               </w:rPr>
-              <w:lastRenderedPageBreak/>
               <w:t>Next all frames are ordered by their overall image quality. This is done by computing the amount of structure in the (</w:t>
             </w:r>
             <w:r>
@@ -2988,6 +3025,7 @@
               <w:rPr>
                 <w:lang w:val="en-US"/>
               </w:rPr>
+              <w:lastRenderedPageBreak/>
               <w:t>Usually the method “Laplace” is to be preferred.</w:t>
             </w:r>
             <w:r>
@@ -3000,7 +3038,7 @@
         </w:tc>
         <w:tc>
           <w:tcPr>
-            <w:tcW w:w="4441" w:type="dxa"/>
+            <w:tcW w:w="4436" w:type="dxa"/>
           </w:tcPr>
           <w:p>
             <w:pPr>
@@ -3016,6 +3054,7 @@
                 <w:rFonts w:ascii="Courier New" w:hAnsi="Courier New" w:cs="Courier New"/>
                 <w:lang w:val="en-US"/>
               </w:rPr>
+              <w:lastRenderedPageBreak/>
               <w:t>frame_ranks</w:t>
             </w:r>
             <w:proofErr w:type="spellEnd"/>
@@ -3123,7 +3162,7 @@
         </w:tc>
         <w:tc>
           <w:tcPr>
-            <w:tcW w:w="4201" w:type="dxa"/>
+            <w:tcW w:w="4047" w:type="dxa"/>
           </w:tcPr>
           <w:p>
             <w:pPr>
@@ -3315,7 +3354,7 @@
       <w:tr>
         <w:tc>
           <w:tcPr>
-            <w:tcW w:w="5861" w:type="dxa"/>
+            <w:tcW w:w="6020" w:type="dxa"/>
           </w:tcPr>
           <w:p>
             <w:pPr>
@@ -3334,13 +3373,14 @@
                 <w:szCs w:val="28"/>
                 <w:lang w:val="en-US"/>
               </w:rPr>
+              <w:lastRenderedPageBreak/>
               <w:t>Global frame alignment</w:t>
             </w:r>
           </w:p>
         </w:tc>
         <w:tc>
           <w:tcPr>
-            <w:tcW w:w="4441" w:type="dxa"/>
+            <w:tcW w:w="4436" w:type="dxa"/>
           </w:tcPr>
           <w:p>
             <w:pPr>
@@ -3354,7 +3394,7 @@
         </w:tc>
         <w:tc>
           <w:tcPr>
-            <w:tcW w:w="4201" w:type="dxa"/>
+            <w:tcW w:w="4047" w:type="dxa"/>
           </w:tcPr>
           <w:p>
             <w:pPr>
@@ -3370,7 +3410,7 @@
       <w:tr>
         <w:tc>
           <w:tcPr>
-            <w:tcW w:w="5861" w:type="dxa"/>
+            <w:tcW w:w="6020" w:type="dxa"/>
           </w:tcPr>
           <w:p>
             <w:pPr>
@@ -3383,7 +3423,6 @@
               <w:rPr>
                 <w:lang w:val="en-US"/>
               </w:rPr>
-              <w:lastRenderedPageBreak/>
               <w:t xml:space="preserve">Next all frames are aligned with each other. The frame with the highest rank is used as reference (see above). </w:t>
             </w:r>
             <w:r>
@@ -3969,7 +4008,14 @@
                 <w:lang w:val="en-US"/>
               </w:rPr>
               <w:br/>
-              <w:t>An ordered list of alignment patches with decreasing merit function is computed. Frame alignment (see below) is tried using the patch with the highest score. If it fails for some frame, the process is repeated using the next patch, and so on, until the alignment succeeds for all frames or there are no patches left.</w:t>
+              <w:t xml:space="preserve">An ordered list of alignment patches with decreasing </w:t>
+            </w:r>
+            <w:r>
+              <w:rPr>
+                <w:lang w:val="en-US"/>
+              </w:rPr>
+              <w:lastRenderedPageBreak/>
+              <w:t>merit function is computed. Frame alignment (see below) is tried using the patch with the highest score. If it fails for some frame, the process is repeated using the next patch, and so on, until the alignment succeeds for all frames or there are no patches left.</w:t>
             </w:r>
             <w:r>
               <w:rPr>
@@ -3981,7 +4027,6 @@
               <w:rPr>
                 <w:lang w:val="en-US"/>
               </w:rPr>
-              <w:lastRenderedPageBreak/>
               <w:br/>
               <w:t xml:space="preserve">Next </w:t>
             </w:r>
@@ -5034,7 +5079,14 @@
               <w:rPr>
                 <w:lang w:val="en-US"/>
               </w:rPr>
-              <w:t>around the optimal shift point of the first phase, this time with a search radius of 4. The result of the second phase is accepted if in both phases the optimum was not attained on the border of the search area. Otherwise, the result is set to [0, 0] (zero shift), and the result is marked “unsuccessful”.</w:t>
+              <w:t xml:space="preserve">around the optimal shift point of the first phase, this time with a search radius of 4. The </w:t>
+            </w:r>
+            <w:r>
+              <w:rPr>
+                <w:lang w:val="en-US"/>
+              </w:rPr>
+              <w:lastRenderedPageBreak/>
+              <w:t>result of the second phase is accepted if in both phases the optimum was not attained on the border of the search area. Otherwise, the result is set to [0, 0] (zero shift), and the result is marked “unsuccessful”.</w:t>
             </w:r>
           </w:p>
           <w:p>
@@ -5075,14 +5127,7 @@
               <w:rPr>
                 <w:lang w:val="en-US"/>
               </w:rPr>
-              <w:t xml:space="preserve">” (stable but expensive):  Search all </w:t>
-            </w:r>
-            <w:r>
-              <w:rPr>
-                <w:lang w:val="en-US"/>
-              </w:rPr>
-              <w:lastRenderedPageBreak/>
-              <w:t>positions for a local minimum of the expression</w:t>
+              <w:t>” (stable but expensive):  Search all positions for a local minimum of the expression</w:t>
             </w:r>
           </w:p>
           <w:p>
@@ -5696,6 +5741,13 @@
                 <w:lang w:val="en-US"/>
               </w:rPr>
               <w:br/>
+            </w:r>
+            <w:r>
+              <w:rPr>
+                <w:rFonts w:eastAsiaTheme="minorEastAsia"/>
+                <w:lang w:val="en-US"/>
+              </w:rPr>
+              <w:lastRenderedPageBreak/>
               <w:t>First, for all positions with distance 1 in y or x the match quality is computed. If</w:t>
             </w:r>
             <w:r>
@@ -5718,15 +5770,7 @@
                 <w:lang w:val="en-US"/>
               </w:rPr>
               <w:br/>
-              <w:t xml:space="preserve">For this new start point, again all positions with distance </w:t>
-            </w:r>
-            <w:r>
-              <w:rPr>
-                <w:rFonts w:eastAsiaTheme="minorEastAsia"/>
-                <w:lang w:val="en-US"/>
-              </w:rPr>
-              <w:lastRenderedPageBreak/>
-              <w:t>1 are tested in search for a better minimum. The search ends when no improvement is found, or the maximum search width (parameter) is reached. In the latter case, the search is regarded as unsuccessful.</w:t>
+              <w:t>For this new start point, again all positions with distance 1 are tested in search for a better minimum. The search ends when no improvement is found, or the maximum search width (parameter) is reached. In the latter case, the search is regarded as unsuccessful.</w:t>
             </w:r>
             <w:r>
               <w:rPr>
@@ -5853,7 +5897,15 @@
                 <w:rFonts w:eastAsiaTheme="minorEastAsia"/>
                 <w:lang w:val="en-US"/>
               </w:rPr>
-              <w:t xml:space="preserve">Only applicable if the object is surrounded by black space in all directions. In this case alignment is much easier. </w:t>
+              <w:t xml:space="preserve">Only applicable if the object is surrounded by black space in all directions. In this case alignment is </w:t>
+            </w:r>
+            <w:r>
+              <w:rPr>
+                <w:rFonts w:eastAsiaTheme="minorEastAsia"/>
+                <w:lang w:val="en-US"/>
+              </w:rPr>
+              <w:lastRenderedPageBreak/>
+              <w:t xml:space="preserve">much easier. </w:t>
             </w:r>
             <w:r>
               <w:rPr>
@@ -5866,7 +5918,7 @@
         </w:tc>
         <w:tc>
           <w:tcPr>
-            <w:tcW w:w="4441" w:type="dxa"/>
+            <w:tcW w:w="4436" w:type="dxa"/>
           </w:tcPr>
           <w:p>
             <w:pPr>
@@ -6627,7 +6679,7 @@
         </w:tc>
         <w:tc>
           <w:tcPr>
-            <w:tcW w:w="4201" w:type="dxa"/>
+            <w:tcW w:w="4047" w:type="dxa"/>
           </w:tcPr>
           <w:p>
             <w:pPr>
@@ -6825,6 +6877,7 @@
                 <w:rFonts w:ascii="Courier New" w:hAnsi="Courier New" w:cs="Courier New"/>
                 <w:lang w:val="en-US"/>
               </w:rPr>
+              <w:lastRenderedPageBreak/>
               <w:t>compute_alignment_rect</w:t>
             </w:r>
             <w:proofErr w:type="spellEnd"/>
@@ -7128,7 +7181,6 @@
                 <w:rFonts w:ascii="Courier New" w:hAnsi="Courier New" w:cs="Courier New"/>
                 <w:lang w:val="en-US"/>
               </w:rPr>
-              <w:lastRenderedPageBreak/>
               <w:t>miscellaneous.Miscellaneous</w:t>
             </w:r>
             <w:proofErr w:type="spellEnd"/>
@@ -7245,7 +7297,7 @@
       <w:tr>
         <w:tc>
           <w:tcPr>
-            <w:tcW w:w="5861" w:type="dxa"/>
+            <w:tcW w:w="6020" w:type="dxa"/>
           </w:tcPr>
           <w:p>
             <w:pPr>
@@ -7297,7 +7349,7 @@
         </w:tc>
         <w:tc>
           <w:tcPr>
-            <w:tcW w:w="4441" w:type="dxa"/>
+            <w:tcW w:w="4436" w:type="dxa"/>
           </w:tcPr>
           <w:p>
             <w:pPr>
@@ -7320,7 +7372,7 @@
         </w:tc>
         <w:tc>
           <w:tcPr>
-            <w:tcW w:w="4201" w:type="dxa"/>
+            <w:tcW w:w="4047" w:type="dxa"/>
           </w:tcPr>
           <w:p>
             <w:pPr>
@@ -7336,7 +7388,7 @@
       <w:tr>
         <w:tc>
           <w:tcPr>
-            <w:tcW w:w="5861" w:type="dxa"/>
+            <w:tcW w:w="6020" w:type="dxa"/>
           </w:tcPr>
           <w:p>
             <w:pPr>
@@ -7355,14 +7407,13 @@
                 <w:szCs w:val="28"/>
                 <w:lang w:val="en-US"/>
               </w:rPr>
-              <w:lastRenderedPageBreak/>
               <w:t>Mean frame computation</w:t>
             </w:r>
           </w:p>
         </w:tc>
         <w:tc>
           <w:tcPr>
-            <w:tcW w:w="4441" w:type="dxa"/>
+            <w:tcW w:w="4436" w:type="dxa"/>
           </w:tcPr>
           <w:p>
             <w:pPr>
@@ -7376,7 +7427,7 @@
         </w:tc>
         <w:tc>
           <w:tcPr>
-            <w:tcW w:w="4201" w:type="dxa"/>
+            <w:tcW w:w="4047" w:type="dxa"/>
           </w:tcPr>
           <w:p>
             <w:pPr>
@@ -7392,7 +7443,7 @@
       <w:tr>
         <w:tc>
           <w:tcPr>
-            <w:tcW w:w="5861" w:type="dxa"/>
+            <w:tcW w:w="6020" w:type="dxa"/>
           </w:tcPr>
           <w:p>
             <w:pPr>
@@ -7497,7 +7548,7 @@
         </w:tc>
         <w:tc>
           <w:tcPr>
-            <w:tcW w:w="4441" w:type="dxa"/>
+            <w:tcW w:w="4436" w:type="dxa"/>
           </w:tcPr>
           <w:p>
             <w:pPr>
@@ -7612,7 +7663,7 @@
         </w:tc>
         <w:tc>
           <w:tcPr>
-            <w:tcW w:w="4201" w:type="dxa"/>
+            <w:tcW w:w="4047" w:type="dxa"/>
           </w:tcPr>
           <w:p>
             <w:pPr>
@@ -7676,7 +7727,7 @@
       <w:tr>
         <w:tc>
           <w:tcPr>
-            <w:tcW w:w="5861" w:type="dxa"/>
+            <w:tcW w:w="6020" w:type="dxa"/>
           </w:tcPr>
           <w:p>
             <w:pPr>
@@ -7701,7 +7752,7 @@
         </w:tc>
         <w:tc>
           <w:tcPr>
-            <w:tcW w:w="4441" w:type="dxa"/>
+            <w:tcW w:w="4436" w:type="dxa"/>
           </w:tcPr>
           <w:p>
             <w:pPr>
@@ -7715,7 +7766,7 @@
         </w:tc>
         <w:tc>
           <w:tcPr>
-            <w:tcW w:w="4201" w:type="dxa"/>
+            <w:tcW w:w="4047" w:type="dxa"/>
           </w:tcPr>
           <w:p>
             <w:pPr>
@@ -7779,7 +7830,7 @@
       <w:tr>
         <w:tc>
           <w:tcPr>
-            <w:tcW w:w="5861" w:type="dxa"/>
+            <w:tcW w:w="6020" w:type="dxa"/>
           </w:tcPr>
           <w:p>
             <w:pPr>
@@ -7801,7 +7852,7 @@
         </w:tc>
         <w:tc>
           <w:tcPr>
-            <w:tcW w:w="4441" w:type="dxa"/>
+            <w:tcW w:w="4436" w:type="dxa"/>
           </w:tcPr>
           <w:p>
             <w:pPr>
@@ -7815,7 +7866,7 @@
         </w:tc>
         <w:tc>
           <w:tcPr>
-            <w:tcW w:w="4201" w:type="dxa"/>
+            <w:tcW w:w="4047" w:type="dxa"/>
           </w:tcPr>
           <w:p>
             <w:pPr>
@@ -7834,7 +7885,7 @@
         </w:trPr>
         <w:tc>
           <w:tcPr>
-            <w:tcW w:w="5861" w:type="dxa"/>
+            <w:tcW w:w="6020" w:type="dxa"/>
           </w:tcPr>
           <w:p>
             <w:pPr>
@@ -7847,6 +7898,7 @@
               <w:rPr>
                 <w:lang w:val="en-US"/>
               </w:rPr>
+              <w:lastRenderedPageBreak/>
               <w:t>Next, the alignment points</w:t>
             </w:r>
             <w:r>
@@ -7966,14 +8018,7 @@
               <w:rPr>
                 <w:lang w:val="en-US"/>
               </w:rPr>
-              <w:t xml:space="preserve">n </w:t>
-            </w:r>
-            <w:r>
-              <w:rPr>
-                <w:lang w:val="en-US"/>
-              </w:rPr>
-              <w:lastRenderedPageBreak/>
-              <w:t>the box. It is the area used for stacking around this AP.</w:t>
+              <w:t>n the box. It is the area used for stacking around this AP.</w:t>
             </w:r>
           </w:p>
           <w:p>
@@ -8226,8 +8271,9 @@
                 <w:noProof/>
                 <w:lang w:eastAsia="de-DE"/>
               </w:rPr>
+              <w:lastRenderedPageBreak/>
               <w:drawing>
-                <wp:inline distT="0" distB="0" distL="0" distR="0" wp14:anchorId="28F0154F" wp14:editId="1D6E379E">
+                <wp:inline distT="0" distB="0" distL="0" distR="0" wp14:anchorId="3074F5D3" wp14:editId="120768DC">
                   <wp:extent cx="2068559" cy="2115047"/>
                   <wp:effectExtent l="0" t="0" r="8255" b="0"/>
                   <wp:docPr id="1" name="Grafik 1" descr="D:\SW-Development\Python\PlanetarySystemStacker\Examples\Saturn\sat_c11_ser_F0001-1731.avi.aps_copy.jpg"/>
@@ -8287,7 +8333,6 @@
               <w:rPr>
                 <w:lang w:val="en-US"/>
               </w:rPr>
-              <w:lastRenderedPageBreak/>
               <w:t xml:space="preserve">The automatic AP creation produces a staggered grid of points. In rows where the </w:t>
             </w:r>
             <w:r>
@@ -8397,7 +8442,7 @@
         </w:tc>
         <w:tc>
           <w:tcPr>
-            <w:tcW w:w="4441" w:type="dxa"/>
+            <w:tcW w:w="4436" w:type="dxa"/>
           </w:tcPr>
           <w:p>
             <w:pPr>
@@ -8872,7 +8917,7 @@
         </w:tc>
         <w:tc>
           <w:tcPr>
-            <w:tcW w:w="4201" w:type="dxa"/>
+            <w:tcW w:w="4047" w:type="dxa"/>
           </w:tcPr>
           <w:p>
             <w:pPr>
@@ -9155,6 +9200,7 @@
                 <w:rFonts w:ascii="Courier New" w:hAnsi="Courier New" w:cs="Courier New"/>
                 <w:lang w:val="en-US"/>
               </w:rPr>
+              <w:lastRenderedPageBreak/>
               <w:t>AlignmentPoints</w:t>
             </w:r>
             <w:proofErr w:type="spellEnd"/>
@@ -9416,7 +9462,7 @@
       <w:tr>
         <w:tc>
           <w:tcPr>
-            <w:tcW w:w="5861" w:type="dxa"/>
+            <w:tcW w:w="6020" w:type="dxa"/>
           </w:tcPr>
           <w:p>
             <w:pPr>
@@ -9474,7 +9520,7 @@
         </w:tc>
         <w:tc>
           <w:tcPr>
-            <w:tcW w:w="4441" w:type="dxa"/>
+            <w:tcW w:w="4436" w:type="dxa"/>
           </w:tcPr>
           <w:p>
             <w:pPr>
@@ -9637,7 +9683,7 @@
         </w:tc>
         <w:tc>
           <w:tcPr>
-            <w:tcW w:w="4201" w:type="dxa"/>
+            <w:tcW w:w="4047" w:type="dxa"/>
           </w:tcPr>
           <w:p>
             <w:pPr>
@@ -9653,7 +9699,7 @@
       <w:tr>
         <w:tc>
           <w:tcPr>
-            <w:tcW w:w="5861" w:type="dxa"/>
+            <w:tcW w:w="6020" w:type="dxa"/>
           </w:tcPr>
           <w:p>
             <w:pPr>
@@ -10170,7 +10216,7 @@
         </w:tc>
         <w:tc>
           <w:tcPr>
-            <w:tcW w:w="4441" w:type="dxa"/>
+            <w:tcW w:w="4436" w:type="dxa"/>
           </w:tcPr>
           <w:p>
             <w:pPr>
@@ -10282,7 +10328,7 @@
         </w:tc>
         <w:tc>
           <w:tcPr>
-            <w:tcW w:w="4201" w:type="dxa"/>
+            <w:tcW w:w="4047" w:type="dxa"/>
           </w:tcPr>
           <w:p>
             <w:pPr>
@@ -10298,7 +10344,6 @@
                 <w:rFonts w:ascii="Courier New" w:hAnsi="Courier New" w:cs="Courier New"/>
                 <w:lang w:val="en-US"/>
               </w:rPr>
-              <w:lastRenderedPageBreak/>
               <w:t>miscellaneous.Miscellaneous</w:t>
             </w:r>
             <w:proofErr w:type="spellEnd"/>
@@ -10338,7 +10383,7 @@
       <w:tr>
         <w:tc>
           <w:tcPr>
-            <w:tcW w:w="5861" w:type="dxa"/>
+            <w:tcW w:w="6020" w:type="dxa"/>
           </w:tcPr>
           <w:p>
             <w:pPr>
@@ -10357,7 +10402,6 @@
                 <w:szCs w:val="28"/>
                 <w:lang w:val="en-US"/>
               </w:rPr>
-              <w:lastRenderedPageBreak/>
               <w:t>Rank</w:t>
             </w:r>
             <w:r>
@@ -10382,7 +10426,7 @@
         </w:tc>
         <w:tc>
           <w:tcPr>
-            <w:tcW w:w="4441" w:type="dxa"/>
+            <w:tcW w:w="4436" w:type="dxa"/>
           </w:tcPr>
           <w:p>
             <w:pPr>
@@ -10396,7 +10440,7 @@
         </w:tc>
         <w:tc>
           <w:tcPr>
-            <w:tcW w:w="4201" w:type="dxa"/>
+            <w:tcW w:w="4047" w:type="dxa"/>
           </w:tcPr>
           <w:p>
             <w:pPr>
@@ -10412,7 +10456,7 @@
       <w:tr>
         <w:tc>
           <w:tcPr>
-            <w:tcW w:w="5861" w:type="dxa"/>
+            <w:tcW w:w="6020" w:type="dxa"/>
           </w:tcPr>
           <w:p>
             <w:pPr>
@@ -10431,7 +10475,14 @@
               <w:rPr>
                 <w:lang w:val="en-US"/>
               </w:rPr>
-              <w:t>for each frame and each AP the image quality is computed, based on the alignment box around the AP. This is a very compute intensive operation. For computing the local frame qualities, as above three methods can be chosen from</w:t>
+              <w:t xml:space="preserve">for each frame and each AP the image quality is computed, based on the alignment box around the AP. This is a very compute intensive operation. For computing the local frame qualities, as above three methods can </w:t>
+            </w:r>
+            <w:r>
+              <w:rPr>
+                <w:lang w:val="en-US"/>
+              </w:rPr>
+              <w:lastRenderedPageBreak/>
+              <w:t>be chosen from</w:t>
             </w:r>
             <w:r>
               <w:rPr>
@@ -10600,14 +10651,7 @@
               <w:rPr>
                 <w:lang w:val="en-US"/>
               </w:rPr>
-              <w:t xml:space="preserve">” is ignored, and the old </w:t>
-            </w:r>
-            <w:r>
-              <w:rPr>
-                <w:lang w:val="en-US"/>
-              </w:rPr>
-              <w:lastRenderedPageBreak/>
-              <w:t>parameter “</w:t>
+              <w:t>” is ignored, and the old parameter “</w:t>
             </w:r>
             <w:proofErr w:type="spellStart"/>
             <w:r>
@@ -10745,7 +10789,7 @@
         </w:tc>
         <w:tc>
           <w:tcPr>
-            <w:tcW w:w="4441" w:type="dxa"/>
+            <w:tcW w:w="4436" w:type="dxa"/>
           </w:tcPr>
           <w:p>
             <w:pPr>
@@ -10873,6 +10917,7 @@
                 <w:rFonts w:ascii="Courier New" w:hAnsi="Courier New" w:cs="Courier New"/>
                 <w:lang w:val="en-US"/>
               </w:rPr>
+              <w:lastRenderedPageBreak/>
               <w:t>Parameters:</w:t>
             </w:r>
           </w:p>
@@ -11130,7 +11175,7 @@
         </w:tc>
         <w:tc>
           <w:tcPr>
-            <w:tcW w:w="4201" w:type="dxa"/>
+            <w:tcW w:w="4047" w:type="dxa"/>
           </w:tcPr>
           <w:p>
             <w:pPr>
@@ -11211,7 +11256,7 @@
       <w:tr>
         <w:tc>
           <w:tcPr>
-            <w:tcW w:w="5861" w:type="dxa"/>
+            <w:tcW w:w="6020" w:type="dxa"/>
           </w:tcPr>
           <w:p>
             <w:pPr>
@@ -11237,7 +11282,7 @@
         </w:tc>
         <w:tc>
           <w:tcPr>
-            <w:tcW w:w="4441" w:type="dxa"/>
+            <w:tcW w:w="4436" w:type="dxa"/>
           </w:tcPr>
           <w:p>
             <w:pPr>
@@ -11251,7 +11296,7 @@
         </w:tc>
         <w:tc>
           <w:tcPr>
-            <w:tcW w:w="4201" w:type="dxa"/>
+            <w:tcW w:w="4047" w:type="dxa"/>
           </w:tcPr>
           <w:p>
             <w:pPr>
@@ -11267,7 +11312,7 @@
       <w:tr>
         <w:tc>
           <w:tcPr>
-            <w:tcW w:w="5861" w:type="dxa"/>
+            <w:tcW w:w="6020" w:type="dxa"/>
           </w:tcPr>
           <w:p>
             <w:pPr>
@@ -11280,6 +11325,7 @@
               <w:rPr>
                 <w:lang w:val="en-US"/>
               </w:rPr>
+              <w:lastRenderedPageBreak/>
               <w:t>In preparation of frame stacking, method “</w:t>
             </w:r>
             <w:proofErr w:type="spellStart"/>
@@ -12073,14 +12119,7 @@
                               <w:rFonts w:ascii="Cambria Math" w:hAnsi="Cambria Math"/>
                               <w:lang w:val="en-US"/>
                             </w:rPr>
-                            <m:t>hi</m:t>
-                          </m:r>
-                          <m:r>
-                            <w:rPr>
-                              <w:rFonts w:ascii="Cambria Math" w:hAnsi="Cambria Math"/>
-                              <w:lang w:val="en-US"/>
-                            </w:rPr>
-                            <m:t>gh</m:t>
+                            <m:t>high</m:t>
                           </m:r>
                         </m:sub>
                       </m:sSub>
@@ -12713,7 +12752,14 @@
               <w:rPr>
                 <w:lang w:val="en-US"/>
               </w:rPr>
-              <w:t>” computes the ramping from zero to one and back to zero across a 1D line through the patch. Array “</w:t>
+              <w:t xml:space="preserve">” computes the ramping </w:t>
+            </w:r>
+            <w:r>
+              <w:rPr>
+                <w:lang w:val="en-US"/>
+              </w:rPr>
+              <w:lastRenderedPageBreak/>
+              <w:t>from zero to one and back to zero across a 1D line through the patch. Array “</w:t>
             </w:r>
             <w:proofErr w:type="spellStart"/>
             <w:r>
@@ -12892,102 +12938,108 @@
               <w:rPr>
                 <w:lang w:val="en-US"/>
               </w:rPr>
+              <w:t>If it is greater than zero, the stacked image contains holes, so it has to be blended with a background image. The background is computed as the average of the best frames. Only global shifts are applied, no warping. This image must be blended gr</w:t>
+            </w:r>
+            <w:r>
+              <w:rPr>
+                <w:lang w:val="en-US"/>
+              </w:rPr>
+              <w:t>adually with the stacked image.</w:t>
+            </w:r>
+          </w:p>
+          <w:p>
+            <w:pPr>
+              <w:spacing w:before="240"/>
+              <w:rPr>
+                <w:lang w:val="en-US"/>
+              </w:rPr>
+            </w:pPr>
+            <w:r>
+              <w:rPr>
+                <w:lang w:val="en-US"/>
+              </w:rPr>
+              <w:t xml:space="preserve">First the number of points where the background image is needed is computed. Because the background is to be blended gradually with the AP patches, this number is greater than the number of points where the accumulated patch weights are zero. More specifically, </w:t>
+            </w:r>
+            <w:r>
+              <w:rPr>
+                <w:lang w:val="en-US"/>
+              </w:rPr>
+              <w:t>“</w:t>
+            </w:r>
+            <w:proofErr w:type="spellStart"/>
+            <w:r>
+              <w:rPr>
+                <w:lang w:val="en-US"/>
+              </w:rPr>
+              <w:t>points_where_background_used</w:t>
+            </w:r>
+            <w:proofErr w:type="spellEnd"/>
+            <w:r>
+              <w:rPr>
+                <w:lang w:val="en-US"/>
+              </w:rPr>
+              <w:t xml:space="preserve">” </w:t>
+            </w:r>
+            <w:r>
+              <w:rPr>
+                <w:lang w:val="en-US"/>
+              </w:rPr>
+              <w:t xml:space="preserve">is </w:t>
+            </w:r>
+            <w:r>
+              <w:rPr>
+                <w:lang w:val="en-US"/>
+              </w:rPr>
+              <w:t>the number of points where the accumulated weights are greater than “</w:t>
+            </w:r>
+            <w:proofErr w:type="spellStart"/>
+            <w:r>
+              <w:rPr>
+                <w:lang w:val="en-US"/>
+              </w:rPr>
+              <w:t>stack_frames_background_blend_threshold</w:t>
+            </w:r>
+            <w:proofErr w:type="spellEnd"/>
+            <w:r>
+              <w:rPr>
+                <w:lang w:val="en-US"/>
+              </w:rPr>
+              <w:t>”.</w:t>
+            </w:r>
+          </w:p>
+          <w:p>
+            <w:pPr>
+              <w:spacing w:before="240"/>
+              <w:rPr>
+                <w:lang w:val="en-US"/>
+              </w:rPr>
+            </w:pPr>
+            <w:r>
+              <w:rPr>
+                <w:lang w:val="en-US"/>
+              </w:rPr>
+              <w:t>If the fraction of the points where the background is required, as compared to the total number of pixels, is above the threshold “</w:t>
+            </w:r>
+            <w:proofErr w:type="spellStart"/>
+            <w:r>
+              <w:rPr>
+                <w:lang w:val="en-US"/>
+              </w:rPr>
+              <w:t>stack_frames_background_fraction</w:t>
+            </w:r>
+            <w:proofErr w:type="spellEnd"/>
+            <w:r>
+              <w:rPr>
+                <w:lang w:val="en-US"/>
+              </w:rPr>
+              <w:t xml:space="preserve">”, it is decided to compute a full background image. If not, the entire frame is subdivided into rectangular patches, and for each patch the background is </w:t>
+            </w:r>
+            <w:r>
+              <w:rPr>
+                <w:lang w:val="en-US"/>
+              </w:rPr>
               <w:lastRenderedPageBreak/>
-              <w:t>If it is greater than zero, the stacked image contains holes, so it has to be blended with a background image. The background is computed as the average of the best frames. Only global shifts are applied, no warping. This image must be blended gr</w:t>
-            </w:r>
-            <w:r>
-              <w:rPr>
-                <w:lang w:val="en-US"/>
-              </w:rPr>
-              <w:t>adually with the stacked image.</w:t>
-            </w:r>
-          </w:p>
-          <w:p>
-            <w:pPr>
-              <w:spacing w:before="240"/>
-              <w:rPr>
-                <w:lang w:val="en-US"/>
-              </w:rPr>
-            </w:pPr>
-            <w:r>
-              <w:rPr>
-                <w:lang w:val="en-US"/>
-              </w:rPr>
-              <w:t xml:space="preserve">First the number of points where the background image is needed is computed. Because the background is to be blended gradually with the AP patches, this number is greater than the number of points where the accumulated patch weights are zero. More specifically, </w:t>
-            </w:r>
-            <w:r>
-              <w:rPr>
-                <w:lang w:val="en-US"/>
-              </w:rPr>
-              <w:t>“</w:t>
-            </w:r>
-            <w:proofErr w:type="spellStart"/>
-            <w:r>
-              <w:rPr>
-                <w:lang w:val="en-US"/>
-              </w:rPr>
-              <w:t>points_where_background_used</w:t>
-            </w:r>
-            <w:proofErr w:type="spellEnd"/>
-            <w:r>
-              <w:rPr>
-                <w:lang w:val="en-US"/>
-              </w:rPr>
-              <w:t xml:space="preserve">” </w:t>
-            </w:r>
-            <w:r>
-              <w:rPr>
-                <w:lang w:val="en-US"/>
-              </w:rPr>
-              <w:t xml:space="preserve">is </w:t>
-            </w:r>
-            <w:r>
-              <w:rPr>
-                <w:lang w:val="en-US"/>
-              </w:rPr>
-              <w:t>the number of points where the accumulated weights are greater than “</w:t>
-            </w:r>
-            <w:proofErr w:type="spellStart"/>
-            <w:r>
-              <w:rPr>
-                <w:lang w:val="en-US"/>
-              </w:rPr>
-              <w:t>stack_frames_background_blend_threshold</w:t>
-            </w:r>
-            <w:proofErr w:type="spellEnd"/>
-            <w:r>
-              <w:rPr>
-                <w:lang w:val="en-US"/>
-              </w:rPr>
-              <w:t>”.</w:t>
-            </w:r>
-          </w:p>
-          <w:p>
-            <w:pPr>
-              <w:spacing w:before="240"/>
-              <w:rPr>
-                <w:lang w:val="en-US"/>
-              </w:rPr>
-            </w:pPr>
-            <w:r>
-              <w:rPr>
-                <w:lang w:val="en-US"/>
-              </w:rPr>
-              <w:t>If the fraction of the points where the background is required, as compared to the total number of pixels, is above the threshold “</w:t>
-            </w:r>
-            <w:proofErr w:type="spellStart"/>
-            <w:r>
-              <w:rPr>
-                <w:lang w:val="en-US"/>
-              </w:rPr>
-              <w:t>stack_frames_background_fraction</w:t>
-            </w:r>
-            <w:proofErr w:type="spellEnd"/>
-            <w:r>
-              <w:rPr>
-                <w:lang w:val="en-US"/>
-              </w:rPr>
-              <w:t>”, it is decided to compute a full background image. If not, the entire frame is subdivided into rectangular patches, and for each patch the background is computed if the patch contains pixels where the background is required. In this case, a</w:t>
+              <w:t>computed if the patch contains pixels where the background is required. In this case, a</w:t>
             </w:r>
             <w:r>
               <w:rPr>
@@ -13013,7 +13065,7 @@
         </w:tc>
         <w:tc>
           <w:tcPr>
-            <w:tcW w:w="4441" w:type="dxa"/>
+            <w:tcW w:w="4436" w:type="dxa"/>
           </w:tcPr>
           <w:p>
             <w:pPr>
@@ -13349,6 +13401,7 @@
                 <w:rFonts w:ascii="Courier New" w:hAnsi="Courier New" w:cs="Courier New"/>
                 <w:lang w:val="en-US"/>
               </w:rPr>
+              <w:lastRenderedPageBreak/>
               <w:t>sum_single_frame_weights</w:t>
             </w:r>
             <w:proofErr w:type="spellEnd"/>
@@ -13593,6 +13646,7 @@
                 <w:i/>
                 <w:lang w:val="en-US"/>
               </w:rPr>
+              <w:lastRenderedPageBreak/>
               <w:t>threshold</w:t>
             </w:r>
           </w:p>
@@ -13652,7 +13706,7 @@
         </w:tc>
         <w:tc>
           <w:tcPr>
-            <w:tcW w:w="4201" w:type="dxa"/>
+            <w:tcW w:w="4047" w:type="dxa"/>
           </w:tcPr>
           <w:p>
             <w:pPr>
@@ -13886,7 +13940,7 @@
       <w:tr>
         <w:tc>
           <w:tcPr>
-            <w:tcW w:w="5861" w:type="dxa"/>
+            <w:tcW w:w="6020" w:type="dxa"/>
           </w:tcPr>
           <w:p>
             <w:pPr>
@@ -13912,7 +13966,7 @@
         </w:tc>
         <w:tc>
           <w:tcPr>
-            <w:tcW w:w="4441" w:type="dxa"/>
+            <w:tcW w:w="4436" w:type="dxa"/>
           </w:tcPr>
           <w:p>
             <w:pPr>
@@ -13951,7 +14005,7 @@
         </w:tc>
         <w:tc>
           <w:tcPr>
-            <w:tcW w:w="4201" w:type="dxa"/>
+            <w:tcW w:w="4047" w:type="dxa"/>
           </w:tcPr>
           <w:p>
             <w:pPr>
@@ -14008,7 +14062,7 @@
       <w:tr>
         <w:tc>
           <w:tcPr>
-            <w:tcW w:w="5861" w:type="dxa"/>
+            <w:tcW w:w="6020" w:type="dxa"/>
           </w:tcPr>
           <w:p>
             <w:pPr>
@@ -14058,7 +14112,6 @@
               <w:rPr>
                 <w:lang w:val="en-US"/>
               </w:rPr>
-              <w:lastRenderedPageBreak/>
               <w:t>“</w:t>
             </w:r>
             <w:proofErr w:type="spellStart"/>
@@ -14569,6 +14622,7 @@
                   <w:rFonts w:ascii="Cambria Math" w:eastAsiaTheme="minorEastAsia" w:hAnsi="Cambria Math"/>
                   <w:lang w:val="en-US"/>
                 </w:rPr>
+                <w:lastRenderedPageBreak/>
                 <m:t xml:space="preserve">f= </m:t>
               </m:r>
             </m:oMath>
@@ -15376,14 +15430,7 @@
                                                 <w:rFonts w:ascii="Cambria Math" w:hAnsi="Cambria Math"/>
                                                 <w:lang w:val="en-US"/>
                                               </w:rPr>
-                                              <m:t>re</m:t>
-                                            </m:r>
-                                            <m:r>
-                                              <w:rPr>
-                                                <w:rFonts w:ascii="Cambria Math" w:hAnsi="Cambria Math"/>
-                                                <w:lang w:val="en-US"/>
-                                              </w:rPr>
-                                              <m:t>ference</m:t>
+                                              <m:t>reference</m:t>
                                             </m:r>
                                           </m:sub>
                                         </m:sSub>
@@ -15446,14 +15493,7 @@
               <w:rPr>
                 <w:lang w:val="en-US"/>
               </w:rPr>
-              <w:t xml:space="preserve">Global Frame </w:t>
-            </w:r>
-            <w:r>
-              <w:rPr>
-                <w:lang w:val="en-US"/>
-              </w:rPr>
-              <w:lastRenderedPageBreak/>
-              <w:t>Alignment”</w:t>
+              <w:t>Global Frame Alignment”</w:t>
             </w:r>
             <w:r>
               <w:rPr>
@@ -15558,7 +15598,7 @@
         </w:tc>
         <w:tc>
           <w:tcPr>
-            <w:tcW w:w="4441" w:type="dxa"/>
+            <w:tcW w:w="4436" w:type="dxa"/>
           </w:tcPr>
           <w:p>
             <w:pPr>
@@ -15801,6 +15841,7 @@
                 <w:szCs w:val="22"/>
                 <w:lang w:val="en-US" w:eastAsia="en-US"/>
               </w:rPr>
+              <w:lastRenderedPageBreak/>
               <w:t>alignment_points_penalty</w:t>
             </w:r>
             <w:proofErr w:type="spellEnd"/>
@@ -16024,7 +16065,7 @@
         </w:tc>
         <w:tc>
           <w:tcPr>
-            <w:tcW w:w="4201" w:type="dxa"/>
+            <w:tcW w:w="4047" w:type="dxa"/>
           </w:tcPr>
           <w:p>
             <w:pPr>
@@ -16105,7 +16146,7 @@
       <w:tr>
         <w:tc>
           <w:tcPr>
-            <w:tcW w:w="5861" w:type="dxa"/>
+            <w:tcW w:w="6020" w:type="dxa"/>
           </w:tcPr>
           <w:p>
             <w:pPr>
@@ -16185,13 +16226,20 @@
               <w:rPr>
                 <w:lang w:val="en-US"/>
               </w:rPr>
-              <w:t xml:space="preserve"> Here for the first time the original (color) frames are used, and not the blurred monochrome versions which had been the basis for all quality analyses and shift computations.</w:t>
+              <w:t xml:space="preserve"> Here for the first time the original (color) frames are used, and not the blurred monochrome versions which had </w:t>
+            </w:r>
+            <w:r>
+              <w:rPr>
+                <w:lang w:val="en-US"/>
+              </w:rPr>
+              <w:lastRenderedPageBreak/>
+              <w:t>been the basis for all quality analyses and shift computations.</w:t>
             </w:r>
           </w:p>
         </w:tc>
         <w:tc>
           <w:tcPr>
-            <w:tcW w:w="4441" w:type="dxa"/>
+            <w:tcW w:w="4436" w:type="dxa"/>
           </w:tcPr>
           <w:p>
             <w:pPr>
@@ -16206,6 +16254,7 @@
                 <w:rFonts w:ascii="Courier New" w:hAnsi="Courier New" w:cs="Courier New"/>
                 <w:lang w:val="en-US"/>
               </w:rPr>
+              <w:lastRenderedPageBreak/>
               <w:t>[</w:t>
             </w:r>
             <w:proofErr w:type="spellStart"/>
@@ -16334,7 +16383,7 @@
         </w:tc>
         <w:tc>
           <w:tcPr>
-            <w:tcW w:w="4201" w:type="dxa"/>
+            <w:tcW w:w="4047" w:type="dxa"/>
           </w:tcPr>
           <w:p>
             <w:pPr>
@@ -16350,6 +16399,7 @@
                 <w:rFonts w:ascii="Courier New" w:hAnsi="Courier New" w:cs="Courier New"/>
                 <w:lang w:val="en-US"/>
               </w:rPr>
+              <w:lastRenderedPageBreak/>
               <w:t>stack_frames</w:t>
             </w:r>
             <w:proofErr w:type="spellEnd"/>
@@ -16398,7 +16448,7 @@
       <w:tr>
         <w:tc>
           <w:tcPr>
-            <w:tcW w:w="5861" w:type="dxa"/>
+            <w:tcW w:w="6020" w:type="dxa"/>
           </w:tcPr>
           <w:p>
             <w:pPr>
@@ -16411,13 +16461,14 @@
               <w:rPr>
                 <w:lang w:val="en-US"/>
               </w:rPr>
+              <w:lastRenderedPageBreak/>
               <w:t>Within the same loop over all frames, the (partial) background image is computed. Therefore, each frame has to be loaded only once.</w:t>
             </w:r>
           </w:p>
         </w:tc>
         <w:tc>
           <w:tcPr>
-            <w:tcW w:w="4441" w:type="dxa"/>
+            <w:tcW w:w="4436" w:type="dxa"/>
           </w:tcPr>
           <w:p>
             <w:pPr>
@@ -16440,7 +16491,7 @@
         </w:tc>
         <w:tc>
           <w:tcPr>
-            <w:tcW w:w="4201" w:type="dxa"/>
+            <w:tcW w:w="4047" w:type="dxa"/>
           </w:tcPr>
           <w:p>
             <w:pPr>
@@ -16456,7 +16507,7 @@
       <w:tr>
         <w:tc>
           <w:tcPr>
-            <w:tcW w:w="5861" w:type="dxa"/>
+            <w:tcW w:w="6020" w:type="dxa"/>
           </w:tcPr>
           <w:p>
             <w:pPr>
@@ -16481,7 +16532,7 @@
         </w:tc>
         <w:tc>
           <w:tcPr>
-            <w:tcW w:w="4441" w:type="dxa"/>
+            <w:tcW w:w="4436" w:type="dxa"/>
           </w:tcPr>
           <w:p>
             <w:pPr>
@@ -16495,7 +16546,7 @@
         </w:tc>
         <w:tc>
           <w:tcPr>
-            <w:tcW w:w="4201" w:type="dxa"/>
+            <w:tcW w:w="4047" w:type="dxa"/>
           </w:tcPr>
           <w:p>
             <w:pPr>
@@ -16511,7 +16562,7 @@
       <w:tr>
         <w:tc>
           <w:tcPr>
-            <w:tcW w:w="5861" w:type="dxa"/>
+            <w:tcW w:w="6020" w:type="dxa"/>
           </w:tcPr>
           <w:p>
             <w:pPr>
@@ -16566,14 +16617,7 @@
               <w:rPr>
                 <w:lang w:val="en-US"/>
               </w:rPr>
-              <w:t xml:space="preserve">It is crucial at this step to avoid sharp transitions between patches. After all, they have been rigidly shifted, most likely using </w:t>
-            </w:r>
-            <w:r>
-              <w:rPr>
-                <w:lang w:val="en-US"/>
-              </w:rPr>
-              <w:lastRenderedPageBreak/>
-              <w:t xml:space="preserve">different shift values. Therefore, overlapping patches </w:t>
+              <w:t xml:space="preserve">It is crucial at this step to avoid sharp transitions between patches. After all, they have been rigidly shifted, most likely using different shift values. Therefore, overlapping patches </w:t>
             </w:r>
             <w:r>
               <w:rPr>
@@ -16739,7 +16783,14 @@
               <w:rPr>
                 <w:lang w:val="en-US"/>
               </w:rPr>
-              <w:t xml:space="preserve"> has the correct brightness within AP patches. If the whole image is covered with APs, the stacking is completed at this point. Otherwise, the “</w:t>
+              <w:t xml:space="preserve"> has the correct brightness within AP patches. If the whole image is covered with APs, the stacking is </w:t>
+            </w:r>
+            <w:r>
+              <w:rPr>
+                <w:lang w:val="en-US"/>
+              </w:rPr>
+              <w:lastRenderedPageBreak/>
+              <w:t>completed at this point. Otherwise, the “</w:t>
             </w:r>
             <w:proofErr w:type="spellStart"/>
             <w:r>
@@ -17027,22 +17078,7 @@
                   <w:rFonts w:ascii="Cambria Math" w:eastAsiaTheme="minorEastAsia" w:hAnsi="Cambria Math"/>
                   <w:lang w:val="en-US"/>
                 </w:rPr>
-                <w:lastRenderedPageBreak/>
-                <m:t>result=fw*</m:t>
-              </m:r>
-              <m:r>
-                <w:rPr>
-                  <w:rFonts w:ascii="Cambria Math" w:eastAsiaTheme="minorEastAsia" w:hAnsi="Cambria Math"/>
-                  <w:lang w:val="en-US"/>
-                </w:rPr>
-                <m:t>foreground_image</m:t>
-              </m:r>
-              <m:r>
-                <w:rPr>
-                  <w:rFonts w:ascii="Cambria Math" w:eastAsiaTheme="minorEastAsia" w:hAnsi="Cambria Math"/>
-                  <w:lang w:val="en-US"/>
-                </w:rPr>
-                <m:t xml:space="preserve">+ </m:t>
+                <m:t xml:space="preserve">result=fw*foreground_image+ </m:t>
               </m:r>
               <m:d>
                 <m:dPr>
@@ -17162,7 +17198,7 @@
         </w:tc>
         <w:tc>
           <w:tcPr>
-            <w:tcW w:w="4441" w:type="dxa"/>
+            <w:tcW w:w="4436" w:type="dxa"/>
           </w:tcPr>
           <w:p>
             <w:pPr>
@@ -17514,7 +17550,7 @@
         </w:tc>
         <w:tc>
           <w:tcPr>
-            <w:tcW w:w="4201" w:type="dxa"/>
+            <w:tcW w:w="4047" w:type="dxa"/>
           </w:tcPr>
           <w:p>
             <w:pPr>
@@ -17633,7 +17669,7 @@
       <w:tr>
         <w:tc>
           <w:tcPr>
-            <w:tcW w:w="5861" w:type="dxa"/>
+            <w:tcW w:w="6020" w:type="dxa"/>
           </w:tcPr>
           <w:p>
             <w:pPr>
@@ -17659,7 +17695,7 @@
         </w:tc>
         <w:tc>
           <w:tcPr>
-            <w:tcW w:w="4441" w:type="dxa"/>
+            <w:tcW w:w="4436" w:type="dxa"/>
           </w:tcPr>
           <w:p>
             <w:pPr>
@@ -17673,7 +17709,7 @@
         </w:tc>
         <w:tc>
           <w:tcPr>
-            <w:tcW w:w="4201" w:type="dxa"/>
+            <w:tcW w:w="4047" w:type="dxa"/>
           </w:tcPr>
           <w:p>
             <w:pPr>
@@ -17689,7 +17725,7 @@
       <w:tr>
         <w:tc>
           <w:tcPr>
-            <w:tcW w:w="5861" w:type="dxa"/>
+            <w:tcW w:w="6020" w:type="dxa"/>
           </w:tcPr>
           <w:p>
             <w:pPr>
@@ -17716,7 +17752,19 @@
               <w:rPr>
                 <w:lang w:val="en-US"/>
               </w:rPr>
-              <w:t>” is written to a file. At this point 16bit Tiff</w:t>
+              <w:t xml:space="preserve">” is written to a file. At this point 16bit </w:t>
+            </w:r>
+            <w:r>
+              <w:rPr>
+                <w:lang w:val="en-US"/>
+              </w:rPr>
+              <w:t xml:space="preserve">PNG, </w:t>
+            </w:r>
+            <w:r>
+              <w:rPr>
+                <w:lang w:val="en-US"/>
+              </w:rPr>
+              <w:t>Tiff</w:t>
             </w:r>
             <w:r>
               <w:rPr>
@@ -17734,7 +17782,7 @@
         </w:tc>
         <w:tc>
           <w:tcPr>
-            <w:tcW w:w="4441" w:type="dxa"/>
+            <w:tcW w:w="4436" w:type="dxa"/>
           </w:tcPr>
           <w:p>
             <w:pPr>
@@ -17748,7 +17796,7 @@
         </w:tc>
         <w:tc>
           <w:tcPr>
-            <w:tcW w:w="4201" w:type="dxa"/>
+            <w:tcW w:w="4047" w:type="dxa"/>
           </w:tcPr>
           <w:p>
             <w:pPr>
@@ -17773,7 +17821,7 @@
       <w:tr>
         <w:tc>
           <w:tcPr>
-            <w:tcW w:w="5861" w:type="dxa"/>
+            <w:tcW w:w="6020" w:type="dxa"/>
           </w:tcPr>
           <w:p>
             <w:pPr>
@@ -17806,7 +17854,7 @@
         </w:tc>
         <w:tc>
           <w:tcPr>
-            <w:tcW w:w="4441" w:type="dxa"/>
+            <w:tcW w:w="4436" w:type="dxa"/>
           </w:tcPr>
           <w:p>
             <w:pPr>
@@ -17820,7 +17868,7 @@
         </w:tc>
         <w:tc>
           <w:tcPr>
-            <w:tcW w:w="4201" w:type="dxa"/>
+            <w:tcW w:w="4047" w:type="dxa"/>
           </w:tcPr>
           <w:p>
             <w:pPr>
@@ -17836,7 +17884,7 @@
       <w:tr>
         <w:tc>
           <w:tcPr>
-            <w:tcW w:w="5861" w:type="dxa"/>
+            <w:tcW w:w="6020" w:type="dxa"/>
           </w:tcPr>
           <w:p>
             <w:pPr>
@@ -17849,35 +17897,381 @@
               <w:rPr>
                 <w:lang w:val="en-US"/>
               </w:rPr>
-              <w:t>PSS includes the option to sharpen the stacked image as the last step of the processing workflow. As an alternative, this step can be invoked directly for a given TIFF or FITS image.</w:t>
-            </w:r>
-          </w:p>
-          <w:p>
-            <w:pPr>
-              <w:spacing w:before="240"/>
-              <w:rPr>
-                <w:lang w:val="en-US"/>
-              </w:rPr>
-            </w:pPr>
-            <w:proofErr w:type="spellStart"/>
-            <w:r>
-              <w:rPr>
-                <w:lang w:val="en-US"/>
-              </w:rPr>
-              <w:t>Postprocessin</w:t>
-            </w:r>
-            <w:r>
-              <w:rPr>
-                <w:lang w:val="en-US"/>
-              </w:rPr>
-              <w:t>g</w:t>
-            </w:r>
-            <w:proofErr w:type="spellEnd"/>
-            <w:r>
-              <w:rPr>
-                <w:lang w:val="en-US"/>
-              </w:rPr>
-              <w:t xml:space="preserve"> uses a multi-level </w:t>
+              <w:lastRenderedPageBreak/>
+              <w:t xml:space="preserve">PSS includes the option to </w:t>
+            </w:r>
+            <w:proofErr w:type="spellStart"/>
+            <w:r>
+              <w:rPr>
+                <w:lang w:val="en-US"/>
+              </w:rPr>
+              <w:t>postprocess</w:t>
+            </w:r>
+            <w:proofErr w:type="spellEnd"/>
+            <w:r>
+              <w:rPr>
+                <w:lang w:val="en-US"/>
+              </w:rPr>
+              <w:t xml:space="preserve"> the stacked image as the last step of the workflow. As an alternative, this step can be invoked directly</w:t>
+            </w:r>
+            <w:r>
+              <w:rPr>
+                <w:lang w:val="en-US"/>
+              </w:rPr>
+              <w:t xml:space="preserve"> for a given TIFF, PNG, or FITS image.</w:t>
+            </w:r>
+            <w:r>
+              <w:rPr>
+                <w:lang w:val="en-US"/>
+              </w:rPr>
+              <w:t xml:space="preserve"> All computations are performed in 32bit float arithmetic.</w:t>
+            </w:r>
+          </w:p>
+          <w:p>
+            <w:pPr>
+              <w:spacing w:before="240"/>
+              <w:rPr>
+                <w:lang w:val="en-US"/>
+              </w:rPr>
+            </w:pPr>
+            <w:proofErr w:type="spellStart"/>
+            <w:r>
+              <w:rPr>
+                <w:lang w:val="en-US"/>
+              </w:rPr>
+              <w:t>Postprocessing</w:t>
+            </w:r>
+            <w:proofErr w:type="spellEnd"/>
+            <w:r>
+              <w:rPr>
+                <w:lang w:val="en-US"/>
+              </w:rPr>
+              <w:t xml:space="preserve"> is done in two steps:</w:t>
+            </w:r>
+          </w:p>
+          <w:p>
+            <w:pPr>
+              <w:pStyle w:val="Listenabsatz"/>
+              <w:numPr>
+                <w:ilvl w:val="0"/>
+                <w:numId w:val="3"/>
+              </w:numPr>
+              <w:spacing w:before="240"/>
+              <w:rPr>
+                <w:lang w:val="en-US"/>
+              </w:rPr>
+            </w:pPr>
+            <w:r>
+              <w:rPr>
+                <w:lang w:val="en-US"/>
+              </w:rPr>
+              <w:t>RGB channel alignment (either automatic or manual)</w:t>
+            </w:r>
+          </w:p>
+          <w:p>
+            <w:pPr>
+              <w:pStyle w:val="Listenabsatz"/>
+              <w:numPr>
+                <w:ilvl w:val="0"/>
+                <w:numId w:val="3"/>
+              </w:numPr>
+              <w:spacing w:before="240"/>
+              <w:rPr>
+                <w:lang w:val="en-US"/>
+              </w:rPr>
+            </w:pPr>
+            <w:r>
+              <w:rPr>
+                <w:lang w:val="en-US"/>
+              </w:rPr>
+              <w:t xml:space="preserve">Sharpening / </w:t>
+            </w:r>
+            <w:proofErr w:type="spellStart"/>
+            <w:r>
+              <w:rPr>
+                <w:lang w:val="en-US"/>
+              </w:rPr>
+              <w:t>denoising</w:t>
+            </w:r>
+            <w:proofErr w:type="spellEnd"/>
+            <w:r>
+              <w:rPr>
+                <w:lang w:val="en-US"/>
+              </w:rPr>
+              <w:t xml:space="preserve"> (wavelets)</w:t>
+            </w:r>
+          </w:p>
+          <w:p>
+            <w:pPr>
+              <w:spacing w:before="240"/>
+              <w:rPr>
+                <w:lang w:val="en-US"/>
+              </w:rPr>
+            </w:pPr>
+            <w:r>
+              <w:rPr>
+                <w:lang w:val="en-US"/>
+              </w:rPr>
+              <w:t>Input to the RGB channel alignment is the “</w:t>
+            </w:r>
+            <w:proofErr w:type="spellStart"/>
+            <w:r>
+              <w:rPr>
+                <w:lang w:val="en-US"/>
+              </w:rPr>
+              <w:t>image_original</w:t>
+            </w:r>
+            <w:proofErr w:type="spellEnd"/>
+            <w:r>
+              <w:rPr>
+                <w:lang w:val="en-US"/>
+              </w:rPr>
+              <w:t xml:space="preserve">”, i.e. the summation image from stacking. Channel alignment can be done either with 1 pixel resolution, or with sub-pixel resolution (0.5 or 0.25 pixel). If sub-pixel resolution is selected, the original image is enlarged first, using </w:t>
+            </w:r>
+            <w:proofErr w:type="spellStart"/>
+            <w:r>
+              <w:rPr>
+                <w:lang w:val="en-US"/>
+              </w:rPr>
+              <w:t>bicubic</w:t>
+            </w:r>
+            <w:proofErr w:type="spellEnd"/>
+            <w:r>
+              <w:rPr>
+                <w:lang w:val="en-US"/>
+              </w:rPr>
+              <w:t xml:space="preserve"> interpolat</w:t>
+            </w:r>
+            <w:r>
+              <w:rPr>
+                <w:lang w:val="en-US"/>
+              </w:rPr>
+              <w:t>ion, to twice or four times the original image scale.</w:t>
+            </w:r>
+          </w:p>
+          <w:p>
+            <w:pPr>
+              <w:spacing w:before="240"/>
+              <w:rPr>
+                <w:lang w:val="en-US"/>
+              </w:rPr>
+            </w:pPr>
+            <w:r>
+              <w:rPr>
+                <w:lang w:val="en-US"/>
+              </w:rPr>
+              <w:t>Automatic alignment first aligns the red, and then the blue channel with respect to the green channel. The best match is determined using the same “</w:t>
+            </w:r>
+            <w:proofErr w:type="spellStart"/>
+            <w:r>
+              <w:rPr>
+                <w:lang w:val="en-US"/>
+              </w:rPr>
+              <w:t>MultiLevelCorrelation</w:t>
+            </w:r>
+            <w:proofErr w:type="spellEnd"/>
+            <w:r>
+              <w:rPr>
+                <w:lang w:val="en-US"/>
+              </w:rPr>
+              <w:t xml:space="preserve">” algorithm as in the “Global frame alignment” step in stacking (see above). The entire frame is taken as the alignment window. For very large input images (DSLR images) this is a heavyweight computation, especially if sub-pixel resolution is selected. If RAM is not sufficient to store the interpolated images, sub-pixel resolution </w:t>
+            </w:r>
+            <w:r>
+              <w:rPr>
+                <w:lang w:val="en-US"/>
+              </w:rPr>
+              <w:t>is restricted automatically to a level where they fit.</w:t>
+            </w:r>
+          </w:p>
+          <w:p>
+            <w:pPr>
+              <w:spacing w:before="240"/>
+              <w:rPr>
+                <w:lang w:val="en-US"/>
+              </w:rPr>
+            </w:pPr>
+            <w:r>
+              <w:rPr>
+                <w:lang w:val="en-US"/>
+              </w:rPr>
+              <w:t>As an alternative (or subsequent correction step) to automatic alignment, manual adjustments are possible, again in 1, 0.5, or 0.25 pixel steps. Implementation is complicated, because the GUI response would be extremely slow if after each correction step the whole sharpening pipeline had to be processed. Therefore, in “</w:t>
+            </w:r>
+            <w:proofErr w:type="spellStart"/>
+            <w:r>
+              <w:rPr>
+                <w:lang w:val="en-US"/>
+              </w:rPr>
+              <w:t>shift_image</w:t>
+            </w:r>
+            <w:proofErr w:type="spellEnd"/>
+            <w:r>
+              <w:rPr>
+                <w:lang w:val="en-US"/>
+              </w:rPr>
+              <w:t xml:space="preserve"> mode” the current </w:t>
+            </w:r>
+            <w:proofErr w:type="spellStart"/>
+            <w:r>
+              <w:rPr>
+                <w:lang w:val="en-US"/>
+              </w:rPr>
+              <w:t>postprocessed</w:t>
+            </w:r>
+            <w:proofErr w:type="spellEnd"/>
+            <w:r>
+              <w:rPr>
+                <w:lang w:val="en-US"/>
+              </w:rPr>
+              <w:t xml:space="preserve"> </w:t>
+            </w:r>
+            <w:r>
+              <w:rPr>
+                <w:lang w:val="en-US"/>
+              </w:rPr>
+              <w:lastRenderedPageBreak/>
+              <w:t>image is interpolated appropriately and stored in the “</w:t>
+            </w:r>
+            <w:proofErr w:type="spellStart"/>
+            <w:r>
+              <w:rPr>
+                <w:lang w:val="en-US"/>
+              </w:rPr>
+              <w:t>images_uncorrected</w:t>
+            </w:r>
+            <w:proofErr w:type="spellEnd"/>
+            <w:r>
+              <w:rPr>
+                <w:lang w:val="en-US"/>
+              </w:rPr>
+              <w:t>” list. If then one of the correction buttons is pressed, the accumulated correction shift</w:t>
+            </w:r>
+            <w:r>
+              <w:rPr>
+                <w:lang w:val="en-US"/>
+              </w:rPr>
+              <w:t>s (“</w:t>
+            </w:r>
+            <w:proofErr w:type="spellStart"/>
+            <w:r>
+              <w:rPr>
+                <w:lang w:val="en-US"/>
+              </w:rPr>
+              <w:t>correction_red</w:t>
+            </w:r>
+            <w:proofErr w:type="spellEnd"/>
+            <w:r>
+              <w:rPr>
+                <w:lang w:val="en-US"/>
+              </w:rPr>
+              <w:t>” and “</w:t>
+            </w:r>
+            <w:proofErr w:type="spellStart"/>
+            <w:r>
+              <w:rPr>
+                <w:lang w:val="en-US"/>
+              </w:rPr>
+              <w:t>correction_blue</w:t>
+            </w:r>
+            <w:proofErr w:type="spellEnd"/>
+            <w:r>
+              <w:rPr>
+                <w:lang w:val="en-US"/>
+              </w:rPr>
+              <w:t>”) are</w:t>
+            </w:r>
+            <w:r>
+              <w:rPr>
+                <w:lang w:val="en-US"/>
+              </w:rPr>
+              <w:t xml:space="preserve"> applied to the </w:t>
+            </w:r>
+            <w:r>
+              <w:rPr>
+                <w:lang w:val="en-US"/>
+              </w:rPr>
+              <w:t>“</w:t>
+            </w:r>
+            <w:proofErr w:type="spellStart"/>
+            <w:r>
+              <w:rPr>
+                <w:lang w:val="en-US"/>
+              </w:rPr>
+              <w:t>image_uncorrected</w:t>
+            </w:r>
+            <w:proofErr w:type="spellEnd"/>
+            <w:r>
+              <w:rPr>
+                <w:lang w:val="en-US"/>
+              </w:rPr>
+              <w:t>”.</w:t>
+            </w:r>
+          </w:p>
+          <w:p>
+            <w:pPr>
+              <w:spacing w:before="240"/>
+              <w:rPr>
+                <w:lang w:val="en-US"/>
+              </w:rPr>
+            </w:pPr>
+            <w:r>
+              <w:rPr>
+                <w:lang w:val="en-US"/>
+              </w:rPr>
+              <w:t>The result of RGB alignment is stored in “</w:t>
+            </w:r>
+            <w:proofErr w:type="spellStart"/>
+            <w:r>
+              <w:rPr>
+                <w:lang w:val="en-US"/>
+              </w:rPr>
+              <w:t>input_image</w:t>
+            </w:r>
+            <w:proofErr w:type="spellEnd"/>
+            <w:r>
+              <w:rPr>
+                <w:lang w:val="en-US"/>
+              </w:rPr>
+              <w:t xml:space="preserve">” as input to the wavelet </w:t>
+            </w:r>
+            <w:proofErr w:type="spellStart"/>
+            <w:r>
+              <w:rPr>
+                <w:lang w:val="en-US"/>
+              </w:rPr>
+              <w:t>pipleline</w:t>
+            </w:r>
+            <w:proofErr w:type="spellEnd"/>
+            <w:r>
+              <w:rPr>
+                <w:lang w:val="en-US"/>
+              </w:rPr>
+              <w:t xml:space="preserve">. </w:t>
+            </w:r>
+            <w:r>
+              <w:rPr>
+                <w:lang w:val="en-US"/>
+              </w:rPr>
+              <w:t xml:space="preserve">Sharpening / </w:t>
+            </w:r>
+            <w:proofErr w:type="spellStart"/>
+            <w:r>
+              <w:rPr>
+                <w:lang w:val="en-US"/>
+              </w:rPr>
+              <w:t>denoising</w:t>
+            </w:r>
+            <w:proofErr w:type="spellEnd"/>
+            <w:r>
+              <w:rPr>
+                <w:lang w:val="en-US"/>
+              </w:rPr>
+              <w:t xml:space="preserve"> </w:t>
+            </w:r>
+            <w:r>
+              <w:rPr>
+                <w:lang w:val="en-US"/>
+              </w:rPr>
+              <w:t xml:space="preserve">uses a multi-level </w:t>
             </w:r>
             <w:proofErr w:type="spellStart"/>
             <w:r>
@@ -17891,7 +18285,19 @@
               <w:rPr>
                 <w:lang w:val="en-US"/>
               </w:rPr>
-              <w:t xml:space="preserve"> masking algorithm:</w:t>
+              <w:t xml:space="preserve"> masking algorithm</w:t>
+            </w:r>
+            <w:r>
+              <w:rPr>
+                <w:lang w:val="en-US"/>
+              </w:rPr>
+              <w:t>, using both Gaussian and Bilateral filters</w:t>
+            </w:r>
+            <w:r>
+              <w:rPr>
+                <w:lang w:val="en-US"/>
+              </w:rPr>
+              <w:t>:</w:t>
             </w:r>
           </w:p>
           <w:p>
@@ -17919,7 +18325,19 @@
               <w:rPr>
                 <w:lang w:val="en-US"/>
               </w:rPr>
-              <w:t xml:space="preserve">”, a chain of up to four </w:t>
+              <w:t xml:space="preserve">”, a chain of up to </w:t>
+            </w:r>
+            <w:r>
+              <w:rPr>
+                <w:lang w:val="en-US"/>
+              </w:rPr>
+              <w:t>ten (as currently set in the configurable module)</w:t>
+            </w:r>
+            <w:r>
+              <w:rPr>
+                <w:lang w:val="en-US"/>
+              </w:rPr>
+              <w:t xml:space="preserve"> </w:t>
             </w:r>
             <w:proofErr w:type="spellStart"/>
             <w:r>
@@ -17973,7 +18391,7 @@
                       <w:rFonts w:ascii="Cambria Math" w:hAnsi="Cambria Math"/>
                       <w:lang w:val="en-US"/>
                     </w:rPr>
-                    <m:t>image</m:t>
+                    <m:t>layer_input</m:t>
                   </m:r>
                 </m:e>
                 <m:sub>
@@ -18026,7 +18444,43 @@
                   <w:rFonts w:ascii="Cambria Math" w:eastAsiaTheme="minorEastAsia" w:hAnsi="Cambria Math"/>
                   <w:lang w:val="en-US"/>
                 </w:rPr>
-                <m:t xml:space="preserve">for i=1, …, n_layers </m:t>
+                <m:t xml:space="preserve">for i=0, …, </m:t>
+              </m:r>
+              <m:sSub>
+                <m:sSubPr>
+                  <m:ctrlPr>
+                    <w:rPr>
+                      <w:rFonts w:ascii="Cambria Math" w:eastAsiaTheme="minorEastAsia" w:hAnsi="Cambria Math"/>
+                      <w:i/>
+                      <w:lang w:val="en-US"/>
+                    </w:rPr>
+                  </m:ctrlPr>
+                </m:sSubPr>
+                <m:e>
+                  <m:r>
+                    <w:rPr>
+                      <w:rFonts w:ascii="Cambria Math" w:eastAsiaTheme="minorEastAsia" w:hAnsi="Cambria Math"/>
+                      <w:lang w:val="en-US"/>
+                    </w:rPr>
+                    <m:t>n</m:t>
+                  </m:r>
+                </m:e>
+                <m:sub>
+                  <m:r>
+                    <w:rPr>
+                      <w:rFonts w:ascii="Cambria Math" w:eastAsiaTheme="minorEastAsia" w:hAnsi="Cambria Math"/>
+                      <w:lang w:val="en-US"/>
+                    </w:rPr>
+                    <m:t>layers</m:t>
+                  </m:r>
+                </m:sub>
+              </m:sSub>
+              <m:r>
+                <w:rPr>
+                  <w:rFonts w:ascii="Cambria Math" w:eastAsiaTheme="minorEastAsia" w:hAnsi="Cambria Math"/>
+                  <w:lang w:val="en-US"/>
+                </w:rPr>
+                <m:t xml:space="preserve">-1 </m:t>
               </m:r>
             </m:oMath>
             <w:r>
@@ -18042,14 +18496,7 @@
                   <w:rFonts w:ascii="Cambria Math" w:eastAsiaTheme="minorEastAsia" w:hAnsi="Cambria Math"/>
                   <w:lang w:val="en-US"/>
                 </w:rPr>
-                <m:t>n_layers</m:t>
-              </m:r>
-              <m:r>
-                <w:rPr>
-                  <w:rFonts w:ascii="Cambria Math" w:eastAsiaTheme="minorEastAsia" w:hAnsi="Cambria Math"/>
-                  <w:lang w:val="en-US"/>
-                </w:rPr>
-                <m:t xml:space="preserve"> ≤4</m:t>
+                <m:t>n_layers ≤10</m:t>
               </m:r>
             </m:oMath>
             <w:r>
@@ -18063,28 +18510,16 @@
           <w:p>
             <w:pPr>
               <w:spacing w:before="240"/>
+              <w:ind w:left="426"/>
               <w:rPr>
                 <w:rFonts w:eastAsiaTheme="minorEastAsia"/>
                 <w:lang w:val="en-US"/>
               </w:rPr>
             </w:pPr>
-            <w:r>
-              <w:rPr>
-                <w:rFonts w:eastAsiaTheme="minorEastAsia"/>
-                <w:lang w:val="en-US"/>
-              </w:rPr>
-              <w:t>Either sharpen the image:</w:t>
-            </w:r>
-          </w:p>
-          <w:p>
-            <w:pPr>
-              <w:spacing w:before="240"/>
-              <w:rPr>
-                <w:rFonts w:eastAsiaTheme="minorEastAsia"/>
-                <w:lang w:val="en-US"/>
-              </w:rPr>
-            </w:pPr>
             <m:oMathPara>
+              <m:oMathParaPr>
+                <m:jc m:val="left"/>
+              </m:oMathParaPr>
               <m:oMath>
                 <m:sSub>
                   <m:sSubPr>
@@ -18102,7 +18537,7 @@
                         <w:rFonts w:ascii="Cambria Math" w:eastAsiaTheme="minorEastAsia" w:hAnsi="Cambria Math"/>
                         <w:lang w:val="en-US"/>
                       </w:rPr>
-                      <m:t>image</m:t>
+                      <m:t>layer_gauss</m:t>
                     </m:r>
                   </m:e>
                   <m:sub>
@@ -18138,108 +18573,7 @@
                         <w:rFonts w:ascii="Cambria Math" w:hAnsi="Cambria Math"/>
                         <w:lang w:val="en-US"/>
                       </w:rPr>
-                      <m:t>image</m:t>
-                    </m:r>
-                  </m:e>
-                  <m:sub>
-                    <m:r>
-                      <w:rPr>
-                        <w:rFonts w:ascii="Cambria Math" w:hAnsi="Cambria Math"/>
-                        <w:lang w:val="en-US"/>
-                      </w:rPr>
-                      <m:t>i-1</m:t>
-                    </m:r>
-                  </m:sub>
-                </m:sSub>
-                <m:r>
-                  <w:rPr>
-                    <w:rFonts w:ascii="Cambria Math" w:hAnsi="Cambria Math"/>
-                    <w:lang w:val="en-US"/>
-                  </w:rPr>
-                  <m:t>+</m:t>
-                </m:r>
-                <m:sSub>
-                  <m:sSubPr>
-                    <m:ctrlPr>
-                      <w:rPr>
-                        <w:rFonts w:ascii="Cambria Math" w:hAnsi="Cambria Math"/>
-                        <w:i/>
-                        <w:lang w:val="en-US"/>
-                      </w:rPr>
-                    </m:ctrlPr>
-                  </m:sSubPr>
-                  <m:e>
-                    <m:r>
-                      <w:rPr>
-                        <w:rFonts w:ascii="Cambria Math" w:hAnsi="Cambria Math"/>
-                        <w:lang w:val="en-US"/>
-                      </w:rPr>
-                      <m:t>amount</m:t>
-                    </m:r>
-                  </m:e>
-                  <m:sub>
-                    <m:r>
-                      <w:rPr>
-                        <w:rFonts w:ascii="Cambria Math" w:hAnsi="Cambria Math"/>
-                        <w:lang w:val="en-US"/>
-                      </w:rPr>
-                      <m:t>i</m:t>
-                    </m:r>
-                  </m:sub>
-                </m:sSub>
-                <m:r>
-                  <w:rPr>
-                    <w:rFonts w:ascii="Cambria Math" w:hAnsi="Cambria Math"/>
-                    <w:lang w:val="en-US"/>
-                  </w:rPr>
-                  <m:t>(</m:t>
-                </m:r>
-                <m:sSub>
-                  <m:sSubPr>
-                    <m:ctrlPr>
-                      <w:rPr>
-                        <w:rFonts w:ascii="Cambria Math" w:hAnsi="Cambria Math"/>
-                        <w:i/>
-                        <w:lang w:val="en-US"/>
-                      </w:rPr>
-                    </m:ctrlPr>
-                  </m:sSubPr>
-                  <m:e>
-                    <m:sSub>
-                      <m:sSubPr>
-                        <m:ctrlPr>
-                          <w:rPr>
-                            <w:rFonts w:ascii="Cambria Math" w:hAnsi="Cambria Math"/>
-                            <w:i/>
-                            <w:lang w:val="en-US"/>
-                          </w:rPr>
-                        </m:ctrlPr>
-                      </m:sSubPr>
-                      <m:e>
-                        <m:r>
-                          <w:rPr>
-                            <w:rFonts w:ascii="Cambria Math" w:hAnsi="Cambria Math"/>
-                            <w:lang w:val="en-US"/>
-                          </w:rPr>
-                          <m:t>image</m:t>
-                        </m:r>
-                      </m:e>
-                      <m:sub>
-                        <m:r>
-                          <w:rPr>
-                            <w:rFonts w:ascii="Cambria Math" w:hAnsi="Cambria Math"/>
-                            <w:lang w:val="en-US"/>
-                          </w:rPr>
-                          <m:t>i-1</m:t>
-                        </m:r>
-                      </m:sub>
-                    </m:sSub>
-                    <m:r>
-                      <w:rPr>
-                        <w:rFonts w:ascii="Cambria Math" w:hAnsi="Cambria Math"/>
-                        <w:lang w:val="en-US"/>
-                      </w:rPr>
-                      <m:t>-G</m:t>
+                      <m:t>G</m:t>
                     </m:r>
                   </m:e>
                   <m:sub>
@@ -18279,7 +18613,7 @@
                             <w:rFonts w:ascii="Cambria Math" w:hAnsi="Cambria Math"/>
                             <w:lang w:val="en-US"/>
                           </w:rPr>
-                          <m:t>image</m:t>
+                          <m:t>layer_input</m:t>
                         </m:r>
                       </m:e>
                       <m:sub>
@@ -18288,7 +18622,7 @@
                             <w:rFonts w:ascii="Cambria Math" w:hAnsi="Cambria Math"/>
                             <w:lang w:val="en-US"/>
                           </w:rPr>
-                          <m:t>i-1</m:t>
+                          <m:t>i</m:t>
                         </m:r>
                       </m:sub>
                     </m:sSub>
@@ -18307,6 +18641,7 @@
           <w:p>
             <w:pPr>
               <w:spacing w:before="240"/>
+              <w:ind w:left="426"/>
               <w:rPr>
                 <w:rFonts w:eastAsiaTheme="minorEastAsia"/>
                 <w:lang w:val="en-US"/>
@@ -18317,7 +18652,6 @@
                 <w:rFonts w:eastAsiaTheme="minorEastAsia"/>
                 <w:lang w:val="en-US"/>
               </w:rPr>
-              <w:lastRenderedPageBreak/>
               <w:t xml:space="preserve">using a Gaussian low-pass filter </w:t>
             </w:r>
             <m:oMath>
@@ -18356,35 +18690,7 @@
                 <w:rFonts w:eastAsiaTheme="minorEastAsia"/>
                 <w:lang w:val="en-US"/>
               </w:rPr>
-              <w:t xml:space="preserve"> with </w:t>
-            </w:r>
-            <w:r>
-              <w:rPr>
-                <w:rFonts w:eastAsiaTheme="minorEastAsia"/>
-                <w:lang w:val="en-US"/>
-              </w:rPr>
-              <w:t>“</w:t>
-            </w:r>
-            <w:r>
-              <w:rPr>
-                <w:rFonts w:eastAsiaTheme="minorEastAsia"/>
-                <w:lang w:val="en-US"/>
-              </w:rPr>
-              <w:t>radius</w:t>
-            </w:r>
-            <w:r>
-              <w:rPr>
-                <w:rFonts w:eastAsiaTheme="minorEastAsia"/>
-                <w:lang w:val="en-US"/>
-              </w:rPr>
-              <w:t>”</w:t>
-            </w:r>
-            <w:r>
-              <w:rPr>
-                <w:rFonts w:eastAsiaTheme="minorEastAsia"/>
-                <w:lang w:val="en-US"/>
-              </w:rPr>
-              <w:t xml:space="preserve"> </w:t>
+              <w:t xml:space="preserve"> with “radius” </w:t>
             </w:r>
             <m:oMath>
               <m:sSub>
@@ -18428,35 +18734,16 @@
           <w:p>
             <w:pPr>
               <w:spacing w:before="240"/>
+              <w:ind w:left="426"/>
               <w:rPr>
                 <w:rFonts w:eastAsiaTheme="minorEastAsia"/>
                 <w:lang w:val="en-US"/>
               </w:rPr>
             </w:pPr>
-            <w:r>
-              <w:rPr>
-                <w:rFonts w:eastAsiaTheme="minorEastAsia"/>
-                <w:lang w:val="en-US"/>
-              </w:rPr>
-              <w:t>O</w:t>
-            </w:r>
-            <w:r>
-              <w:rPr>
-                <w:rFonts w:eastAsiaTheme="minorEastAsia"/>
-                <w:lang w:val="en-US"/>
-              </w:rPr>
-              <w:t>r apply a de-noising filter:</w:t>
-            </w:r>
-          </w:p>
-          <w:p>
-            <w:pPr>
-              <w:spacing w:before="240"/>
-              <w:rPr>
-                <w:rFonts w:eastAsiaTheme="minorEastAsia"/>
-                <w:lang w:val="en-US"/>
-              </w:rPr>
-            </w:pPr>
             <m:oMathPara>
+              <m:oMathParaPr>
+                <m:jc m:val="left"/>
+              </m:oMathParaPr>
               <m:oMath>
                 <m:sSub>
                   <m:sSubPr>
@@ -18474,7 +18761,7 @@
                         <w:rFonts w:ascii="Cambria Math" w:eastAsiaTheme="minorEastAsia" w:hAnsi="Cambria Math"/>
                         <w:lang w:val="en-US"/>
                       </w:rPr>
-                      <m:t>image</m:t>
+                      <m:t>layer_bilateral</m:t>
                     </m:r>
                   </m:e>
                   <m:sub>
@@ -18510,49 +18797,13 @@
                         <w:rFonts w:ascii="Cambria Math" w:hAnsi="Cambria Math"/>
                         <w:lang w:val="en-US"/>
                       </w:rPr>
-                      <m:t>a</m:t>
+                      <m:t>B</m:t>
                     </m:r>
                   </m:e>
                   <m:sub>
                     <m:r>
                       <w:rPr>
                         <w:rFonts w:ascii="Cambria Math" w:hAnsi="Cambria Math"/>
-                        <w:lang w:val="en-US"/>
-                      </w:rPr>
-                      <m:t>i</m:t>
-                    </m:r>
-                  </m:sub>
-                </m:sSub>
-                <m:r>
-                  <w:rPr>
-                    <w:rFonts w:ascii="Cambria Math" w:eastAsiaTheme="minorEastAsia" w:hAnsi="Cambria Math"/>
-                    <w:lang w:val="en-US"/>
-                  </w:rPr>
-                  <m:t xml:space="preserve">* </m:t>
-                </m:r>
-                <m:sSub>
-                  <m:sSubPr>
-                    <m:ctrlPr>
-                      <w:rPr>
-                        <w:rFonts w:ascii="Cambria Math" w:eastAsiaTheme="minorEastAsia" w:hAnsi="Cambria Math"/>
-                        <w:i/>
-                        <w:lang w:val="en-US"/>
-                      </w:rPr>
-                    </m:ctrlPr>
-                  </m:sSubPr>
-                  <m:e>
-                    <m:r>
-                      <w:rPr>
-                        <w:rFonts w:ascii="Cambria Math" w:eastAsiaTheme="minorEastAsia" w:hAnsi="Cambria Math"/>
-                        <w:lang w:val="en-US"/>
-                      </w:rPr>
-                      <m:t>G</m:t>
-                    </m:r>
-                  </m:e>
-                  <m:sub>
-                    <m:r>
-                      <w:rPr>
-                        <w:rFonts w:ascii="Cambria Math" w:eastAsiaTheme="minorEastAsia" w:hAnsi="Cambria Math"/>
                         <w:lang w:val="en-US"/>
                       </w:rPr>
                       <m:t>i</m:t>
@@ -18586,7 +18837,7 @@
                             <w:rFonts w:ascii="Cambria Math" w:hAnsi="Cambria Math"/>
                             <w:lang w:val="en-US"/>
                           </w:rPr>
-                          <m:t>image</m:t>
+                          <m:t>layer_input</m:t>
                         </m:r>
                       </m:e>
                       <m:sub>
@@ -18595,7 +18846,624 @@
                             <w:rFonts w:ascii="Cambria Math" w:hAnsi="Cambria Math"/>
                             <w:lang w:val="en-US"/>
                           </w:rPr>
-                          <m:t>i-1</m:t>
+                          <m:t>i</m:t>
+                        </m:r>
+                      </m:sub>
+                    </m:sSub>
+                  </m:e>
+                </m:d>
+                <m:r>
+                  <w:rPr>
+                    <w:rFonts w:ascii="Cambria Math" w:hAnsi="Cambria Math"/>
+                    <w:lang w:val="en-US"/>
+                  </w:rPr>
+                  <m:t>)</m:t>
+                </m:r>
+              </m:oMath>
+            </m:oMathPara>
+          </w:p>
+          <w:p>
+            <w:pPr>
+              <w:spacing w:before="240"/>
+              <w:ind w:left="426"/>
+              <w:rPr>
+                <w:rFonts w:eastAsiaTheme="minorEastAsia"/>
+                <w:lang w:val="en-US"/>
+              </w:rPr>
+            </w:pPr>
+            <w:r>
+              <w:rPr>
+                <w:rFonts w:eastAsiaTheme="minorEastAsia"/>
+                <w:lang w:val="en-US"/>
+              </w:rPr>
+              <w:t xml:space="preserve">using a </w:t>
+            </w:r>
+            <w:r>
+              <w:rPr>
+                <w:rFonts w:eastAsiaTheme="minorEastAsia"/>
+                <w:lang w:val="en-US"/>
+              </w:rPr>
+              <w:t>b</w:t>
+            </w:r>
+            <w:r>
+              <w:rPr>
+                <w:rFonts w:eastAsiaTheme="minorEastAsia"/>
+                <w:lang w:val="en-US"/>
+              </w:rPr>
+              <w:t xml:space="preserve">ilateral filter </w:t>
+            </w:r>
+            <m:oMath>
+              <m:sSub>
+                <m:sSubPr>
+                  <m:ctrlPr>
+                    <w:rPr>
+                      <w:rFonts w:ascii="Cambria Math" w:eastAsiaTheme="minorEastAsia" w:hAnsi="Cambria Math"/>
+                      <w:i/>
+                      <w:lang w:val="en-US"/>
+                    </w:rPr>
+                  </m:ctrlPr>
+                </m:sSubPr>
+                <m:e>
+                  <m:r>
+                    <w:rPr>
+                      <w:rFonts w:ascii="Cambria Math" w:eastAsiaTheme="minorEastAsia" w:hAnsi="Cambria Math"/>
+                      <w:lang w:val="en-US"/>
+                    </w:rPr>
+                    <m:t>B</m:t>
+                  </m:r>
+                </m:e>
+                <m:sub>
+                  <m:r>
+                    <w:rPr>
+                      <w:rFonts w:ascii="Cambria Math" w:eastAsiaTheme="minorEastAsia" w:hAnsi="Cambria Math"/>
+                      <w:lang w:val="en-US"/>
+                    </w:rPr>
+                    <m:t>i</m:t>
+                  </m:r>
+                </m:sub>
+              </m:sSub>
+            </m:oMath>
+            <w:r>
+              <w:rPr>
+                <w:rFonts w:eastAsiaTheme="minorEastAsia"/>
+                <w:lang w:val="en-US"/>
+              </w:rPr>
+              <w:t xml:space="preserve"> with “radius” </w:t>
+            </w:r>
+            <m:oMath>
+              <m:sSub>
+                <m:sSubPr>
+                  <m:ctrlPr>
+                    <w:rPr>
+                      <w:rFonts w:ascii="Cambria Math" w:eastAsiaTheme="minorEastAsia" w:hAnsi="Cambria Math"/>
+                      <w:i/>
+                      <w:lang w:val="en-US"/>
+                    </w:rPr>
+                  </m:ctrlPr>
+                </m:sSubPr>
+                <m:e>
+                  <m:r>
+                    <w:rPr>
+                      <w:rFonts w:ascii="Cambria Math" w:eastAsiaTheme="minorEastAsia" w:hAnsi="Cambria Math"/>
+                      <w:lang w:val="en-US"/>
+                    </w:rPr>
+                    <m:t>radius</m:t>
+                  </m:r>
+                </m:e>
+                <m:sub>
+                  <m:r>
+                    <w:rPr>
+                      <w:rFonts w:ascii="Cambria Math" w:eastAsiaTheme="minorEastAsia" w:hAnsi="Cambria Math"/>
+                      <w:lang w:val="en-US"/>
+                    </w:rPr>
+                    <m:t>i</m:t>
+                  </m:r>
+                </m:sub>
+              </m:sSub>
+            </m:oMath>
+            <w:r>
+              <w:rPr>
+                <w:rFonts w:eastAsiaTheme="minorEastAsia"/>
+                <w:lang w:val="en-US"/>
+              </w:rPr>
+              <w:t xml:space="preserve"> and “bilateral range” </w:t>
+            </w:r>
+            <m:oMath>
+              <m:sSub>
+                <m:sSubPr>
+                  <m:ctrlPr>
+                    <w:rPr>
+                      <w:rFonts w:ascii="Cambria Math" w:eastAsiaTheme="minorEastAsia" w:hAnsi="Cambria Math"/>
+                      <w:i/>
+                      <w:lang w:val="en-US"/>
+                    </w:rPr>
+                  </m:ctrlPr>
+                </m:sSubPr>
+                <m:e>
+                  <m:r>
+                    <w:rPr>
+                      <w:rFonts w:ascii="Cambria Math" w:eastAsiaTheme="minorEastAsia" w:hAnsi="Cambria Math"/>
+                      <w:lang w:val="en-US"/>
+                    </w:rPr>
+                    <m:t>bi_range</m:t>
+                  </m:r>
+                </m:e>
+                <m:sub>
+                  <m:r>
+                    <w:rPr>
+                      <w:rFonts w:ascii="Cambria Math" w:eastAsiaTheme="minorEastAsia" w:hAnsi="Cambria Math"/>
+                      <w:lang w:val="en-US"/>
+                    </w:rPr>
+                    <m:t>i</m:t>
+                  </m:r>
+                </m:sub>
+              </m:sSub>
+            </m:oMath>
+          </w:p>
+          <w:p>
+            <w:pPr>
+              <w:spacing w:before="240"/>
+              <w:ind w:left="426"/>
+              <w:rPr>
+                <w:rFonts w:eastAsiaTheme="minorEastAsia"/>
+                <w:lang w:val="en-US"/>
+              </w:rPr>
+            </w:pPr>
+            <m:oMath>
+              <m:sSub>
+                <m:sSubPr>
+                  <m:ctrlPr>
+                    <w:rPr>
+                      <w:rFonts w:ascii="Cambria Math" w:eastAsiaTheme="minorEastAsia" w:hAnsi="Cambria Math"/>
+                      <w:i/>
+                      <w:lang w:val="en-US"/>
+                    </w:rPr>
+                  </m:ctrlPr>
+                </m:sSubPr>
+                <m:e>
+                  <m:r>
+                    <w:rPr>
+                      <w:rFonts w:ascii="Cambria Math" w:eastAsiaTheme="minorEastAsia" w:hAnsi="Cambria Math"/>
+                      <w:lang w:val="en-US"/>
+                    </w:rPr>
+                    <m:t>layer_input</m:t>
+                  </m:r>
+                </m:e>
+                <m:sub>
+                  <m:r>
+                    <w:rPr>
+                      <w:rFonts w:ascii="Cambria Math" w:eastAsiaTheme="minorEastAsia" w:hAnsi="Cambria Math"/>
+                      <w:lang w:val="en-US"/>
+                    </w:rPr>
+                    <m:t>i+1</m:t>
+                  </m:r>
+                </m:sub>
+              </m:sSub>
+              <m:r>
+                <w:rPr>
+                  <w:rFonts w:ascii="Cambria Math" w:eastAsiaTheme="minorEastAsia" w:hAnsi="Cambria Math"/>
+                  <w:lang w:val="en-US"/>
+                </w:rPr>
+                <m:t xml:space="preserve">= </m:t>
+              </m:r>
+              <m:sSub>
+                <m:sSubPr>
+                  <m:ctrlPr>
+                    <w:rPr>
+                      <w:rFonts w:ascii="Cambria Math" w:hAnsi="Cambria Math"/>
+                      <w:i/>
+                      <w:lang w:val="en-US"/>
+                    </w:rPr>
+                  </m:ctrlPr>
+                </m:sSubPr>
+                <m:e>
+                  <m:r>
+                    <w:rPr>
+                      <w:rFonts w:ascii="Cambria Math" w:hAnsi="Cambria Math"/>
+                      <w:lang w:val="en-US"/>
+                    </w:rPr>
+                    <m:t>bi_fraction</m:t>
+                  </m:r>
+                </m:e>
+                <m:sub>
+                  <m:r>
+                    <w:rPr>
+                      <w:rFonts w:ascii="Cambria Math" w:hAnsi="Cambria Math"/>
+                      <w:lang w:val="en-US"/>
+                    </w:rPr>
+                    <m:t>i</m:t>
+                  </m:r>
+                </m:sub>
+              </m:sSub>
+              <m:r>
+                <w:rPr>
+                  <w:rFonts w:ascii="Cambria Math" w:hAnsi="Cambria Math"/>
+                  <w:lang w:val="en-US"/>
+                </w:rPr>
+                <m:t>*</m:t>
+              </m:r>
+              <m:sSub>
+                <m:sSubPr>
+                  <m:ctrlPr>
+                    <w:rPr>
+                      <w:rFonts w:ascii="Cambria Math" w:eastAsiaTheme="minorEastAsia" w:hAnsi="Cambria Math"/>
+                      <w:i/>
+                      <w:lang w:val="en-US"/>
+                    </w:rPr>
+                  </m:ctrlPr>
+                </m:sSubPr>
+                <m:e>
+                  <m:r>
+                    <w:rPr>
+                      <w:rFonts w:ascii="Cambria Math" w:eastAsiaTheme="minorEastAsia" w:hAnsi="Cambria Math"/>
+                      <w:lang w:val="en-US"/>
+                    </w:rPr>
+                    <m:t>layer_bilateral</m:t>
+                  </m:r>
+                </m:e>
+                <m:sub>
+                  <m:r>
+                    <w:rPr>
+                      <w:rFonts w:ascii="Cambria Math" w:eastAsiaTheme="minorEastAsia" w:hAnsi="Cambria Math"/>
+                      <w:lang w:val="en-US"/>
+                    </w:rPr>
+                    <m:t>i</m:t>
+                  </m:r>
+                </m:sub>
+              </m:sSub>
+              <m:r>
+                <w:rPr>
+                  <w:rFonts w:ascii="Cambria Math" w:eastAsiaTheme="minorEastAsia" w:hAnsi="Cambria Math"/>
+                  <w:lang w:val="en-US"/>
+                </w:rPr>
+                <m:t xml:space="preserve"> +(1-</m:t>
+              </m:r>
+              <m:sSub>
+                <m:sSubPr>
+                  <m:ctrlPr>
+                    <w:rPr>
+                      <w:rFonts w:ascii="Cambria Math" w:eastAsiaTheme="minorEastAsia" w:hAnsi="Cambria Math"/>
+                      <w:i/>
+                      <w:lang w:val="en-US"/>
+                    </w:rPr>
+                  </m:ctrlPr>
+                </m:sSubPr>
+                <m:e>
+                  <m:r>
+                    <w:rPr>
+                      <w:rFonts w:ascii="Cambria Math" w:eastAsiaTheme="minorEastAsia" w:hAnsi="Cambria Math"/>
+                      <w:lang w:val="en-US"/>
+                    </w:rPr>
+                    <m:t>bi_fraction</m:t>
+                  </m:r>
+                </m:e>
+                <m:sub>
+                  <m:r>
+                    <w:rPr>
+                      <w:rFonts w:ascii="Cambria Math" w:eastAsiaTheme="minorEastAsia" w:hAnsi="Cambria Math"/>
+                      <w:lang w:val="en-US"/>
+                    </w:rPr>
+                    <m:t>i</m:t>
+                  </m:r>
+                </m:sub>
+              </m:sSub>
+              <m:r>
+                <w:rPr>
+                  <w:rFonts w:ascii="Cambria Math" w:eastAsiaTheme="minorEastAsia" w:hAnsi="Cambria Math"/>
+                  <w:lang w:val="en-US"/>
+                </w:rPr>
+                <m:t>)</m:t>
+              </m:r>
+            </m:oMath>
+            <w:r>
+              <w:rPr>
+                <w:rFonts w:eastAsiaTheme="minorEastAsia"/>
+                <w:lang w:val="en-US"/>
+              </w:rPr>
+              <w:t xml:space="preserve"> * </w:t>
+            </w:r>
+            <m:oMath>
+              <m:sSub>
+                <m:sSubPr>
+                  <m:ctrlPr>
+                    <w:rPr>
+                      <w:rFonts w:ascii="Cambria Math" w:eastAsiaTheme="minorEastAsia" w:hAnsi="Cambria Math"/>
+                      <w:i/>
+                      <w:lang w:val="en-US"/>
+                    </w:rPr>
+                  </m:ctrlPr>
+                </m:sSubPr>
+                <m:e>
+                  <m:r>
+                    <w:rPr>
+                      <w:rFonts w:ascii="Cambria Math" w:eastAsiaTheme="minorEastAsia" w:hAnsi="Cambria Math"/>
+                      <w:lang w:val="en-US"/>
+                    </w:rPr>
+                    <m:t>layer_gauss</m:t>
+                  </m:r>
+                </m:e>
+                <m:sub>
+                  <m:r>
+                    <w:rPr>
+                      <w:rFonts w:ascii="Cambria Math" w:eastAsiaTheme="minorEastAsia" w:hAnsi="Cambria Math"/>
+                      <w:lang w:val="en-US"/>
+                    </w:rPr>
+                    <m:t>i</m:t>
+                  </m:r>
+                </m:sub>
+              </m:sSub>
+            </m:oMath>
+          </w:p>
+          <w:p>
+            <w:pPr>
+              <w:spacing w:before="240"/>
+              <w:ind w:left="426"/>
+              <w:rPr>
+                <w:rFonts w:eastAsiaTheme="minorEastAsia"/>
+                <w:lang w:val="en-US"/>
+              </w:rPr>
+            </w:pPr>
+            <m:oMathPara>
+              <m:oMathParaPr>
+                <m:jc m:val="left"/>
+              </m:oMathParaPr>
+              <m:oMath>
+                <m:sSub>
+                  <m:sSubPr>
+                    <m:ctrlPr>
+                      <w:rPr>
+                        <w:rFonts w:ascii="Cambria Math" w:eastAsiaTheme="minorEastAsia" w:hAnsi="Cambria Math"/>
+                        <w:i/>
+                        <w:lang w:val="en-US"/>
+                      </w:rPr>
+                    </m:ctrlPr>
+                  </m:sSubPr>
+                  <m:e>
+                    <m:r>
+                      <w:rPr>
+                        <w:rFonts w:ascii="Cambria Math" w:eastAsiaTheme="minorEastAsia" w:hAnsi="Cambria Math"/>
+                        <w:lang w:val="en-US"/>
+                      </w:rPr>
+                      <m:t>layer_with_noise</m:t>
+                    </m:r>
+                  </m:e>
+                  <m:sub>
+                    <m:r>
+                      <w:rPr>
+                        <w:rFonts w:ascii="Cambria Math" w:eastAsiaTheme="minorEastAsia" w:hAnsi="Cambria Math"/>
+                        <w:lang w:val="en-US"/>
+                      </w:rPr>
+                      <m:t>i</m:t>
+                    </m:r>
+                  </m:sub>
+                </m:sSub>
+                <m:r>
+                  <w:rPr>
+                    <w:rFonts w:ascii="Cambria Math" w:eastAsiaTheme="minorEastAsia" w:hAnsi="Cambria Math"/>
+                    <w:lang w:val="en-US"/>
+                  </w:rPr>
+                  <m:t xml:space="preserve">= </m:t>
+                </m:r>
+                <m:sSub>
+                  <m:sSubPr>
+                    <m:ctrlPr>
+                      <w:rPr>
+                        <w:rFonts w:ascii="Cambria Math" w:hAnsi="Cambria Math"/>
+                        <w:i/>
+                        <w:lang w:val="en-US"/>
+                      </w:rPr>
+                    </m:ctrlPr>
+                  </m:sSubPr>
+                  <m:e>
+                    <m:r>
+                      <w:rPr>
+                        <w:rFonts w:ascii="Cambria Math" w:hAnsi="Cambria Math"/>
+                        <w:lang w:val="en-US"/>
+                      </w:rPr>
+                      <m:t>layer_input</m:t>
+                    </m:r>
+                  </m:e>
+                  <m:sub>
+                    <m:r>
+                      <w:rPr>
+                        <w:rFonts w:ascii="Cambria Math" w:hAnsi="Cambria Math"/>
+                        <w:lang w:val="en-US"/>
+                      </w:rPr>
+                      <m:t>i</m:t>
+                    </m:r>
+                  </m:sub>
+                </m:sSub>
+                <m:r>
+                  <w:rPr>
+                    <w:rFonts w:ascii="Cambria Math" w:hAnsi="Cambria Math"/>
+                    <w:lang w:val="en-US"/>
+                  </w:rPr>
+                  <m:t>-</m:t>
+                </m:r>
+                <m:sSub>
+                  <m:sSubPr>
+                    <m:ctrlPr>
+                      <w:rPr>
+                        <w:rFonts w:ascii="Cambria Math" w:eastAsiaTheme="minorEastAsia" w:hAnsi="Cambria Math"/>
+                        <w:i/>
+                        <w:lang w:val="en-US"/>
+                      </w:rPr>
+                    </m:ctrlPr>
+                  </m:sSubPr>
+                  <m:e>
+                    <m:r>
+                      <w:rPr>
+                        <w:rFonts w:ascii="Cambria Math" w:eastAsiaTheme="minorEastAsia" w:hAnsi="Cambria Math"/>
+                        <w:lang w:val="en-US"/>
+                      </w:rPr>
+                      <m:t>layer_input</m:t>
+                    </m:r>
+                  </m:e>
+                  <m:sub>
+                    <m:r>
+                      <w:rPr>
+                        <w:rFonts w:ascii="Cambria Math" w:eastAsiaTheme="minorEastAsia" w:hAnsi="Cambria Math"/>
+                        <w:lang w:val="en-US"/>
+                      </w:rPr>
+                      <m:t>i+1</m:t>
+                    </m:r>
+                  </m:sub>
+                </m:sSub>
+              </m:oMath>
+            </m:oMathPara>
+          </w:p>
+          <w:p>
+            <w:pPr>
+              <w:spacing w:before="240"/>
+              <w:ind w:left="426"/>
+              <w:rPr>
+                <w:rFonts w:eastAsiaTheme="minorEastAsia"/>
+                <w:lang w:val="en-US"/>
+              </w:rPr>
+            </w:pPr>
+            <m:oMathPara>
+              <m:oMathParaPr>
+                <m:jc m:val="left"/>
+              </m:oMathParaPr>
+              <m:oMath>
+                <m:sSub>
+                  <m:sSubPr>
+                    <m:ctrlPr>
+                      <w:rPr>
+                        <w:rFonts w:ascii="Cambria Math" w:eastAsiaTheme="minorEastAsia" w:hAnsi="Cambria Math"/>
+                        <w:i/>
+                        <w:lang w:val="en-US"/>
+                      </w:rPr>
+                    </m:ctrlPr>
+                  </m:sSubPr>
+                  <m:e>
+                    <m:r>
+                      <w:rPr>
+                        <w:rFonts w:ascii="Cambria Math" w:eastAsiaTheme="minorEastAsia" w:hAnsi="Cambria Math"/>
+                        <w:lang w:val="en-US"/>
+                      </w:rPr>
+                      <m:t>layer_dn</m:t>
+                    </m:r>
+                  </m:e>
+                  <m:sub>
+                    <m:r>
+                      <w:rPr>
+                        <w:rFonts w:ascii="Cambria Math" w:eastAsiaTheme="minorEastAsia" w:hAnsi="Cambria Math"/>
+                        <w:lang w:val="en-US"/>
+                      </w:rPr>
+                      <m:t>i</m:t>
+                    </m:r>
+                  </m:sub>
+                </m:sSub>
+                <m:r>
+                  <w:rPr>
+                    <w:rFonts w:ascii="Cambria Math" w:eastAsiaTheme="minorEastAsia" w:hAnsi="Cambria Math"/>
+                    <w:lang w:val="en-US"/>
+                  </w:rPr>
+                  <m:t xml:space="preserve">= </m:t>
+                </m:r>
+                <m:sSub>
+                  <m:sSubPr>
+                    <m:ctrlPr>
+                      <w:rPr>
+                        <w:rFonts w:ascii="Cambria Math" w:hAnsi="Cambria Math"/>
+                        <w:i/>
+                        <w:lang w:val="en-US"/>
+                      </w:rPr>
+                    </m:ctrlPr>
+                  </m:sSubPr>
+                  <m:e>
+                    <m:r>
+                      <w:rPr>
+                        <w:rFonts w:ascii="Cambria Math" w:hAnsi="Cambria Math"/>
+                        <w:lang w:val="en-US"/>
+                      </w:rPr>
+                      <m:t>dn</m:t>
+                    </m:r>
+                  </m:e>
+                  <m:sub>
+                    <m:r>
+                      <w:rPr>
+                        <w:rFonts w:ascii="Cambria Math" w:hAnsi="Cambria Math"/>
+                        <w:lang w:val="en-US"/>
+                      </w:rPr>
+                      <m:t>i</m:t>
+                    </m:r>
+                  </m:sub>
+                </m:sSub>
+                <m:r>
+                  <w:rPr>
+                    <w:rFonts w:ascii="Cambria Math" w:hAnsi="Cambria Math"/>
+                    <w:lang w:val="en-US"/>
+                  </w:rPr>
+                  <m:t xml:space="preserve">* </m:t>
+                </m:r>
+                <m:sSub>
+                  <m:sSubPr>
+                    <m:ctrlPr>
+                      <w:rPr>
+                        <w:rFonts w:ascii="Cambria Math" w:hAnsi="Cambria Math"/>
+                        <w:i/>
+                        <w:lang w:val="en-US"/>
+                      </w:rPr>
+                    </m:ctrlPr>
+                  </m:sSubPr>
+                  <m:e>
+                    <m:r>
+                      <w:rPr>
+                        <w:rFonts w:ascii="Cambria Math" w:hAnsi="Cambria Math"/>
+                        <w:lang w:val="en-US"/>
+                      </w:rPr>
+                      <m:t>G</m:t>
+                    </m:r>
+                  </m:e>
+                  <m:sub>
+                    <m:r>
+                      <w:rPr>
+                        <w:rFonts w:ascii="Cambria Math" w:hAnsi="Cambria Math"/>
+                        <w:lang w:val="en-US"/>
+                      </w:rPr>
+                      <m:t>i</m:t>
+                    </m:r>
+                  </m:sub>
+                </m:sSub>
+                <m:d>
+                  <m:dPr>
+                    <m:ctrlPr>
+                      <w:rPr>
+                        <w:rFonts w:ascii="Cambria Math" w:hAnsi="Cambria Math"/>
+                        <w:i/>
+                        <w:lang w:val="en-US"/>
+                      </w:rPr>
+                    </m:ctrlPr>
+                  </m:dPr>
+                  <m:e>
+                    <m:sSub>
+                      <m:sSubPr>
+                        <m:ctrlPr>
+                          <w:rPr>
+                            <w:rFonts w:ascii="Cambria Math" w:eastAsiaTheme="minorEastAsia" w:hAnsi="Cambria Math"/>
+                            <w:i/>
+                            <w:lang w:val="en-US"/>
+                          </w:rPr>
+                        </m:ctrlPr>
+                      </m:sSubPr>
+                      <m:e>
+                        <m:r>
+                          <w:rPr>
+                            <w:rFonts w:ascii="Cambria Math" w:eastAsiaTheme="minorEastAsia" w:hAnsi="Cambria Math"/>
+                            <w:lang w:val="en-US"/>
+                          </w:rPr>
+                          <m:t>layer_with_noise</m:t>
+                        </m:r>
+                      </m:e>
+                      <m:sub>
+                        <m:r>
+                          <w:rPr>
+                            <w:rFonts w:ascii="Cambria Math" w:eastAsiaTheme="minorEastAsia" w:hAnsi="Cambria Math"/>
+                            <w:lang w:val="en-US"/>
+                          </w:rPr>
+                          <m:t>i</m:t>
                         </m:r>
                       </m:sub>
                     </m:sSub>
@@ -18642,7 +19510,7 @@
                             <w:rFonts w:ascii="Cambria Math" w:hAnsi="Cambria Math"/>
                             <w:lang w:val="en-US"/>
                           </w:rPr>
-                          <m:t>a</m:t>
+                          <m:t>dn</m:t>
                         </m:r>
                       </m:e>
                       <m:sub>
@@ -18668,7 +19536,7 @@
                   <m:sSubPr>
                     <m:ctrlPr>
                       <w:rPr>
-                        <w:rFonts w:ascii="Cambria Math" w:hAnsi="Cambria Math"/>
+                        <w:rFonts w:ascii="Cambria Math" w:eastAsiaTheme="minorEastAsia" w:hAnsi="Cambria Math"/>
                         <w:i/>
                         <w:lang w:val="en-US"/>
                       </w:rPr>
@@ -18677,35 +19545,29 @@
                   <m:e>
                     <m:r>
                       <w:rPr>
-                        <w:rFonts w:ascii="Cambria Math" w:hAnsi="Cambria Math"/>
+                        <w:rFonts w:ascii="Cambria Math" w:eastAsiaTheme="minorEastAsia" w:hAnsi="Cambria Math"/>
                         <w:lang w:val="en-US"/>
                       </w:rPr>
-                      <m:t>image</m:t>
+                      <m:t>layer_with_noise</m:t>
                     </m:r>
                   </m:e>
                   <m:sub>
                     <m:r>
                       <w:rPr>
-                        <w:rFonts w:ascii="Cambria Math" w:hAnsi="Cambria Math"/>
+                        <w:rFonts w:ascii="Cambria Math" w:eastAsiaTheme="minorEastAsia" w:hAnsi="Cambria Math"/>
                         <w:lang w:val="en-US"/>
                       </w:rPr>
-                      <m:t>i-1</m:t>
+                      <m:t>i</m:t>
                     </m:r>
                   </m:sub>
                 </m:sSub>
-                <m:r>
-                  <w:rPr>
-                    <w:rFonts w:ascii="Cambria Math" w:hAnsi="Cambria Math"/>
-                    <w:lang w:val="en-US"/>
-                  </w:rPr>
-                  <m:t>,</m:t>
-                </m:r>
               </m:oMath>
             </m:oMathPara>
           </w:p>
           <w:p>
             <w:pPr>
               <w:spacing w:before="240"/>
+              <w:ind w:left="426"/>
               <w:rPr>
                 <w:rFonts w:eastAsiaTheme="minorEastAsia"/>
                 <w:lang w:val="en-US"/>
@@ -18716,14 +19578,8 @@
                 <w:rFonts w:eastAsiaTheme="minorEastAsia"/>
                 <w:lang w:val="en-US"/>
               </w:rPr>
-              <w:t xml:space="preserve">again using </w:t>
-            </w:r>
-            <w:r>
-              <w:rPr>
-                <w:rFonts w:eastAsiaTheme="minorEastAsia"/>
-                <w:lang w:val="en-US"/>
-              </w:rPr>
-              <w:t xml:space="preserve">a Gaussian low-pass filter </w:t>
+              <w:lastRenderedPageBreak/>
+              <w:t xml:space="preserve">using the same Gaussian low-pass filter </w:t>
             </w:r>
             <m:oMath>
               <m:sSub>
@@ -18761,35 +19617,7 @@
                 <w:rFonts w:eastAsiaTheme="minorEastAsia"/>
                 <w:lang w:val="en-US"/>
               </w:rPr>
-              <w:t xml:space="preserve"> with </w:t>
-            </w:r>
-            <w:r>
-              <w:rPr>
-                <w:rFonts w:eastAsiaTheme="minorEastAsia"/>
-                <w:lang w:val="en-US"/>
-              </w:rPr>
-              <w:t>“</w:t>
-            </w:r>
-            <w:r>
-              <w:rPr>
-                <w:rFonts w:eastAsiaTheme="minorEastAsia"/>
-                <w:lang w:val="en-US"/>
-              </w:rPr>
-              <w:t>radius</w:t>
-            </w:r>
-            <w:r>
-              <w:rPr>
-                <w:rFonts w:eastAsiaTheme="minorEastAsia"/>
-                <w:lang w:val="en-US"/>
-              </w:rPr>
-              <w:t>”</w:t>
-            </w:r>
-            <w:r>
-              <w:rPr>
-                <w:rFonts w:eastAsiaTheme="minorEastAsia"/>
-                <w:lang w:val="en-US"/>
-              </w:rPr>
-              <w:t xml:space="preserve"> </w:t>
+              <w:t xml:space="preserve"> with “radius” </w:t>
             </w:r>
             <m:oMath>
               <m:sSub>
@@ -18827,7 +19655,241 @@
                 <w:rFonts w:eastAsiaTheme="minorEastAsia"/>
                 <w:lang w:val="en-US"/>
               </w:rPr>
-              <w:t xml:space="preserve"> and an “amount” </w:t>
+              <w:t xml:space="preserve"> as above, and the de</w:t>
+            </w:r>
+            <w:r>
+              <w:rPr>
+                <w:rFonts w:eastAsiaTheme="minorEastAsia"/>
+                <w:lang w:val="en-US"/>
+              </w:rPr>
+              <w:t>-</w:t>
+            </w:r>
+            <w:r>
+              <w:rPr>
+                <w:rFonts w:eastAsiaTheme="minorEastAsia"/>
+                <w:lang w:val="en-US"/>
+              </w:rPr>
+              <w:t xml:space="preserve">noise ratio </w:t>
+            </w:r>
+            <m:oMath>
+              <m:sSub>
+                <m:sSubPr>
+                  <m:ctrlPr>
+                    <w:rPr>
+                      <w:rFonts w:ascii="Cambria Math" w:hAnsi="Cambria Math"/>
+                      <w:i/>
+                      <w:lang w:val="en-US"/>
+                    </w:rPr>
+                  </m:ctrlPr>
+                </m:sSubPr>
+                <m:e>
+                  <m:r>
+                    <w:rPr>
+                      <w:rFonts w:ascii="Cambria Math" w:hAnsi="Cambria Math"/>
+                      <w:lang w:val="en-US"/>
+                    </w:rPr>
+                    <m:t>dn</m:t>
+                  </m:r>
+                </m:e>
+                <m:sub>
+                  <m:r>
+                    <w:rPr>
+                      <w:rFonts w:ascii="Cambria Math" w:hAnsi="Cambria Math"/>
+                      <w:lang w:val="en-US"/>
+                    </w:rPr>
+                    <m:t>i</m:t>
+                  </m:r>
+                </m:sub>
+              </m:sSub>
+            </m:oMath>
+          </w:p>
+          <w:p>
+            <w:pPr>
+              <w:spacing w:before="240"/>
+              <w:rPr>
+                <w:rFonts w:eastAsiaTheme="minorEastAsia"/>
+                <w:lang w:val="en-US"/>
+              </w:rPr>
+            </w:pPr>
+            <m:oMathPara>
+              <m:oMathParaPr>
+                <m:jc m:val="left"/>
+              </m:oMathParaPr>
+              <m:oMath>
+                <m:r>
+                  <w:rPr>
+                    <w:rFonts w:ascii="Cambria Math" w:eastAsiaTheme="minorEastAsia" w:hAnsi="Cambria Math"/>
+                    <w:lang w:val="en-US"/>
+                  </w:rPr>
+                  <m:t xml:space="preserve">final_image= </m:t>
+                </m:r>
+                <m:sSub>
+                  <m:sSubPr>
+                    <m:ctrlPr>
+                      <w:rPr>
+                        <w:rFonts w:ascii="Cambria Math" w:eastAsiaTheme="minorEastAsia" w:hAnsi="Cambria Math"/>
+                        <w:i/>
+                        <w:lang w:val="en-US"/>
+                      </w:rPr>
+                    </m:ctrlPr>
+                  </m:sSubPr>
+                  <m:e>
+                    <m:r>
+                      <w:rPr>
+                        <w:rFonts w:ascii="Cambria Math" w:eastAsiaTheme="minorEastAsia" w:hAnsi="Cambria Math"/>
+                        <w:lang w:val="en-US"/>
+                      </w:rPr>
+                      <m:t>layer_input</m:t>
+                    </m:r>
+                  </m:e>
+                  <m:sub>
+                    <m:r>
+                      <w:rPr>
+                        <w:rFonts w:ascii="Cambria Math" w:eastAsiaTheme="minorEastAsia" w:hAnsi="Cambria Math"/>
+                        <w:lang w:val="en-US"/>
+                      </w:rPr>
+                      <m:t>i+1</m:t>
+                    </m:r>
+                  </m:sub>
+                </m:sSub>
+                <m:r>
+                  <w:rPr>
+                    <w:rFonts w:ascii="Cambria Math" w:eastAsiaTheme="minorEastAsia" w:hAnsi="Cambria Math"/>
+                    <w:lang w:val="en-US"/>
+                  </w:rPr>
+                  <m:t>+</m:t>
+                </m:r>
+              </m:oMath>
+            </m:oMathPara>
+          </w:p>
+          <w:p>
+            <w:pPr>
+              <w:spacing w:before="240"/>
+              <w:rPr>
+                <w:rFonts w:eastAsiaTheme="minorEastAsia"/>
+                <w:lang w:val="en-US"/>
+              </w:rPr>
+            </w:pPr>
+            <m:oMathPara>
+              <m:oMathParaPr>
+                <m:jc m:val="left"/>
+              </m:oMathParaPr>
+              <m:oMath>
+                <m:nary>
+                  <m:naryPr>
+                    <m:chr m:val="∑"/>
+                    <m:limLoc m:val="undOvr"/>
+                    <m:ctrlPr>
+                      <w:rPr>
+                        <w:rFonts w:ascii="Cambria Math" w:eastAsiaTheme="minorEastAsia" w:hAnsi="Cambria Math"/>
+                        <w:i/>
+                        <w:lang w:val="en-US"/>
+                      </w:rPr>
+                    </m:ctrlPr>
+                  </m:naryPr>
+                  <m:sub>
+                    <m:r>
+                      <w:rPr>
+                        <w:rFonts w:ascii="Cambria Math" w:eastAsiaTheme="minorEastAsia" w:hAnsi="Cambria Math"/>
+                        <w:lang w:val="en-US"/>
+                      </w:rPr>
+                      <m:t>i=0</m:t>
+                    </m:r>
+                  </m:sub>
+                  <m:sup>
+                    <m:r>
+                      <w:rPr>
+                        <w:rFonts w:ascii="Cambria Math" w:eastAsiaTheme="minorEastAsia" w:hAnsi="Cambria Math"/>
+                        <w:lang w:val="en-US"/>
+                      </w:rPr>
+                      <m:t>n_layers-1</m:t>
+                    </m:r>
+                  </m:sup>
+                  <m:e>
+                    <m:sSub>
+                      <m:sSubPr>
+                        <m:ctrlPr>
+                          <w:rPr>
+                            <w:rFonts w:ascii="Cambria Math" w:eastAsiaTheme="minorEastAsia" w:hAnsi="Cambria Math"/>
+                            <w:i/>
+                            <w:lang w:val="en-US"/>
+                          </w:rPr>
+                        </m:ctrlPr>
+                      </m:sSubPr>
+                      <m:e>
+                        <m:r>
+                          <w:rPr>
+                            <w:rFonts w:ascii="Cambria Math" w:eastAsiaTheme="minorEastAsia" w:hAnsi="Cambria Math"/>
+                            <w:lang w:val="en-US"/>
+                          </w:rPr>
+                          <m:t>layer_amount</m:t>
+                        </m:r>
+                      </m:e>
+                      <m:sub>
+                        <m:r>
+                          <w:rPr>
+                            <w:rFonts w:ascii="Cambria Math" w:eastAsiaTheme="minorEastAsia" w:hAnsi="Cambria Math"/>
+                            <w:lang w:val="en-US"/>
+                          </w:rPr>
+                          <m:t>i</m:t>
+                        </m:r>
+                      </m:sub>
+                    </m:sSub>
+                  </m:e>
+                </m:nary>
+                <m:r>
+                  <w:rPr>
+                    <w:rFonts w:ascii="Cambria Math" w:eastAsiaTheme="minorEastAsia" w:hAnsi="Cambria Math"/>
+                    <w:lang w:val="en-US"/>
+                  </w:rPr>
+                  <m:t>*</m:t>
+                </m:r>
+                <m:sSub>
+                  <m:sSubPr>
+                    <m:ctrlPr>
+                      <w:rPr>
+                        <w:rFonts w:ascii="Cambria Math" w:eastAsiaTheme="minorEastAsia" w:hAnsi="Cambria Math"/>
+                        <w:i/>
+                        <w:lang w:val="en-US"/>
+                      </w:rPr>
+                    </m:ctrlPr>
+                  </m:sSubPr>
+                  <m:e>
+                    <m:r>
+                      <w:rPr>
+                        <w:rFonts w:ascii="Cambria Math" w:eastAsiaTheme="minorEastAsia" w:hAnsi="Cambria Math"/>
+                        <w:lang w:val="en-US"/>
+                      </w:rPr>
+                      <m:t>layer_dn</m:t>
+                    </m:r>
+                  </m:e>
+                  <m:sub>
+                    <m:r>
+                      <w:rPr>
+                        <w:rFonts w:ascii="Cambria Math" w:eastAsiaTheme="minorEastAsia" w:hAnsi="Cambria Math"/>
+                        <w:lang w:val="en-US"/>
+                      </w:rPr>
+                      <m:t>i</m:t>
+                    </m:r>
+                  </m:sub>
+                </m:sSub>
+              </m:oMath>
+            </m:oMathPara>
+          </w:p>
+          <w:p>
+            <w:pPr>
+              <w:spacing w:before="240"/>
+              <w:rPr>
+                <w:rFonts w:eastAsiaTheme="minorEastAsia"/>
+                <w:lang w:val="en-US"/>
+              </w:rPr>
+            </w:pPr>
+            <w:r>
+              <w:rPr>
+                <w:rFonts w:eastAsiaTheme="minorEastAsia"/>
+                <w:lang w:val="en-US"/>
+              </w:rPr>
+              <w:t xml:space="preserve">With </w:t>
             </w:r>
             <m:oMath>
               <m:sSub>
@@ -18846,7 +19908,7 @@
                       <w:rFonts w:ascii="Cambria Math" w:eastAsiaTheme="minorEastAsia" w:hAnsi="Cambria Math"/>
                       <w:lang w:val="en-US"/>
                     </w:rPr>
-                    <m:t>a</m:t>
+                    <m:t>layer_amount</m:t>
                   </m:r>
                 </m:e>
                 <m:sub>
@@ -18865,16 +19927,41 @@
                 <w:rFonts w:eastAsiaTheme="minorEastAsia"/>
                 <w:lang w:val="en-US"/>
               </w:rPr>
-              <w:t xml:space="preserve"> with </w:t>
+              <w:t xml:space="preserve"> being the strength of the corresponding wavelet component.</w:t>
+            </w:r>
+          </w:p>
+          <w:p>
+            <w:pPr>
+              <w:spacing w:before="240"/>
+              <w:rPr>
+                <w:rFonts w:eastAsiaTheme="minorEastAsia"/>
+                <w:lang w:val="en-US"/>
+              </w:rPr>
+            </w:pPr>
+            <w:r>
+              <w:rPr>
+                <w:rFonts w:eastAsiaTheme="minorEastAsia"/>
+                <w:lang w:val="en-US"/>
+              </w:rPr>
+              <w:t xml:space="preserve">Please note that this algorithm reduces to the one used by </w:t>
+            </w:r>
+            <w:proofErr w:type="spellStart"/>
+            <w:r>
+              <w:rPr>
+                <w:rFonts w:eastAsiaTheme="minorEastAsia"/>
+                <w:lang w:val="en-US"/>
+              </w:rPr>
+              <w:t>Registax</w:t>
+            </w:r>
+            <w:proofErr w:type="spellEnd"/>
+            <w:r>
+              <w:rPr>
+                <w:rFonts w:eastAsiaTheme="minorEastAsia"/>
+                <w:lang w:val="en-US"/>
+              </w:rPr>
+              <w:t xml:space="preserve"> 6 if </w:t>
             </w:r>
             <m:oMath>
-              <m:r>
-                <w:rPr>
-                  <w:rFonts w:ascii="Cambria Math" w:eastAsiaTheme="minorEastAsia" w:hAnsi="Cambria Math"/>
-                  <w:lang w:val="en-US"/>
-                </w:rPr>
-                <m:t>0 &lt;</m:t>
-              </m:r>
               <m:sSub>
                 <m:sSubPr>
                   <m:ctrlPr>
@@ -18891,7 +19978,7 @@
                       <w:rFonts w:ascii="Cambria Math" w:eastAsiaTheme="minorEastAsia" w:hAnsi="Cambria Math"/>
                       <w:lang w:val="en-US"/>
                     </w:rPr>
-                    <m:t>a</m:t>
+                    <m:t>bi_fraction</m:t>
                   </m:r>
                 </m:e>
                 <m:sub>
@@ -18904,29 +19991,87 @@
                   </m:r>
                 </m:sub>
               </m:sSub>
-              <m:r>
-                <w:rPr>
-                  <w:rFonts w:ascii="Cambria Math" w:eastAsiaTheme="minorEastAsia" w:hAnsi="Cambria Math"/>
-                  <w:lang w:val="en-US"/>
-                </w:rPr>
-                <m:t>≤1</m:t>
-              </m:r>
             </m:oMath>
-          </w:p>
-          <w:p>
-            <w:pPr>
-              <w:spacing w:before="240"/>
+            <w:r>
               <w:rPr>
                 <w:rFonts w:eastAsiaTheme="minorEastAsia"/>
                 <w:lang w:val="en-US"/>
               </w:rPr>
-            </w:pPr>
-            <w:r>
+              <w:t xml:space="preserve"> is set to zero for all layers.</w:t>
+            </w:r>
+          </w:p>
+          <w:p>
+            <w:pPr>
+              <w:spacing w:before="240"/>
               <w:rPr>
                 <w:rFonts w:eastAsiaTheme="minorEastAsia"/>
                 <w:lang w:val="en-US"/>
               </w:rPr>
-              <w:t>The resulting image is written to a file, again using either the 16bit TIFF or FITS format.</w:t>
+            </w:pPr>
+            <w:r>
+              <w:rPr>
+                <w:rFonts w:eastAsiaTheme="minorEastAsia"/>
+                <w:lang w:val="en-US"/>
+              </w:rPr>
+              <w:t>The resulting image</w:t>
+            </w:r>
+            <w:r>
+              <w:rPr>
+                <w:rFonts w:eastAsiaTheme="minorEastAsia"/>
+                <w:lang w:val="en-US"/>
+              </w:rPr>
+              <w:t xml:space="preserve"> “</w:t>
+            </w:r>
+            <w:proofErr w:type="spellStart"/>
+            <w:r>
+              <w:rPr>
+                <w:rFonts w:eastAsiaTheme="minorEastAsia"/>
+                <w:lang w:val="en-US"/>
+              </w:rPr>
+              <w:t>final_image</w:t>
+            </w:r>
+            <w:proofErr w:type="spellEnd"/>
+            <w:r>
+              <w:rPr>
+                <w:rFonts w:eastAsiaTheme="minorEastAsia"/>
+                <w:lang w:val="en-US"/>
+              </w:rPr>
+              <w:t>”</w:t>
+            </w:r>
+            <w:r>
+              <w:rPr>
+                <w:rFonts w:eastAsiaTheme="minorEastAsia"/>
+                <w:lang w:val="en-US"/>
+              </w:rPr>
+              <w:t xml:space="preserve"> is </w:t>
+            </w:r>
+            <w:r>
+              <w:rPr>
+                <w:rFonts w:eastAsiaTheme="minorEastAsia"/>
+                <w:lang w:val="en-US"/>
+              </w:rPr>
+              <w:t xml:space="preserve">converted to 16bit unsigned integer and </w:t>
+            </w:r>
+            <w:r>
+              <w:rPr>
+                <w:rFonts w:eastAsiaTheme="minorEastAsia"/>
+                <w:lang w:val="en-US"/>
+              </w:rPr>
+              <w:t xml:space="preserve">written to a file, again using either the 16bit </w:t>
+            </w:r>
+            <w:r>
+              <w:rPr>
+                <w:rFonts w:eastAsiaTheme="minorEastAsia"/>
+                <w:lang w:val="en-US"/>
+              </w:rPr>
+              <w:t xml:space="preserve">PNG, </w:t>
+            </w:r>
+            <w:r>
+              <w:rPr>
+                <w:rFonts w:eastAsiaTheme="minorEastAsia"/>
+                <w:lang w:val="en-US"/>
+              </w:rPr>
+              <w:t>TIFF or FITS format.</w:t>
             </w:r>
           </w:p>
           <w:p>
@@ -18958,8 +20103,225 @@
         </w:tc>
         <w:tc>
           <w:tcPr>
-            <w:tcW w:w="4441" w:type="dxa"/>
+            <w:tcW w:w="4436" w:type="dxa"/>
           </w:tcPr>
+          <w:p>
+            <w:pPr>
+              <w:spacing w:before="240"/>
+              <w:rPr>
+                <w:rFonts w:ascii="Courier New" w:hAnsi="Courier New" w:cs="Courier New"/>
+                <w:lang w:val="en-US"/>
+              </w:rPr>
+            </w:pPr>
+          </w:p>
+          <w:p>
+            <w:pPr>
+              <w:spacing w:before="240"/>
+              <w:rPr>
+                <w:rFonts w:ascii="Courier New" w:hAnsi="Courier New" w:cs="Courier New"/>
+                <w:lang w:val="en-US"/>
+              </w:rPr>
+            </w:pPr>
+          </w:p>
+          <w:p>
+            <w:pPr>
+              <w:spacing w:before="240"/>
+              <w:rPr>
+                <w:rFonts w:ascii="Courier New" w:hAnsi="Courier New" w:cs="Courier New"/>
+                <w:lang w:val="en-US"/>
+              </w:rPr>
+            </w:pPr>
+          </w:p>
+          <w:p>
+            <w:pPr>
+              <w:spacing w:before="240"/>
+              <w:rPr>
+                <w:rFonts w:ascii="Courier New" w:hAnsi="Courier New" w:cs="Courier New"/>
+                <w:lang w:val="en-US"/>
+              </w:rPr>
+            </w:pPr>
+          </w:p>
+          <w:p>
+            <w:pPr>
+              <w:spacing w:before="240"/>
+              <w:rPr>
+                <w:rFonts w:ascii="Courier New" w:hAnsi="Courier New" w:cs="Courier New"/>
+                <w:lang w:val="en-US"/>
+              </w:rPr>
+            </w:pPr>
+          </w:p>
+          <w:p>
+            <w:pPr>
+              <w:spacing w:before="240"/>
+              <w:rPr>
+                <w:rFonts w:ascii="Courier New" w:hAnsi="Courier New" w:cs="Courier New"/>
+                <w:lang w:val="en-US"/>
+              </w:rPr>
+            </w:pPr>
+          </w:p>
+          <w:p>
+            <w:pPr>
+              <w:spacing w:before="240"/>
+              <w:rPr>
+                <w:rFonts w:ascii="Courier New" w:hAnsi="Courier New" w:cs="Courier New"/>
+                <w:lang w:val="en-US"/>
+              </w:rPr>
+            </w:pPr>
+            <w:proofErr w:type="spellStart"/>
+            <w:r>
+              <w:rPr>
+                <w:rFonts w:ascii="Courier New" w:hAnsi="Courier New" w:cs="Courier New"/>
+                <w:lang w:val="en-US"/>
+              </w:rPr>
+              <w:t>image_original</w:t>
+            </w:r>
+            <w:proofErr w:type="spellEnd"/>
+          </w:p>
+          <w:p>
+            <w:pPr>
+              <w:spacing w:before="240"/>
+              <w:rPr>
+                <w:rFonts w:ascii="Courier New" w:hAnsi="Courier New" w:cs="Courier New"/>
+                <w:lang w:val="en-US"/>
+              </w:rPr>
+            </w:pPr>
+            <w:proofErr w:type="spellStart"/>
+            <w:r>
+              <w:rPr>
+                <w:rFonts w:ascii="Courier New" w:hAnsi="Courier New" w:cs="Courier New"/>
+                <w:lang w:val="en-US"/>
+              </w:rPr>
+              <w:t>input_image</w:t>
+            </w:r>
+            <w:proofErr w:type="spellEnd"/>
+          </w:p>
+          <w:p>
+            <w:pPr>
+              <w:spacing w:before="240"/>
+              <w:rPr>
+                <w:rFonts w:ascii="Courier New" w:hAnsi="Courier New" w:cs="Courier New"/>
+                <w:lang w:val="en-US"/>
+              </w:rPr>
+            </w:pPr>
+          </w:p>
+          <w:p>
+            <w:pPr>
+              <w:spacing w:before="240"/>
+              <w:rPr>
+                <w:rFonts w:ascii="Courier New" w:hAnsi="Courier New" w:cs="Courier New"/>
+                <w:lang w:val="en-US"/>
+              </w:rPr>
+            </w:pPr>
+          </w:p>
+          <w:p>
+            <w:pPr>
+              <w:spacing w:before="240"/>
+              <w:rPr>
+                <w:rFonts w:ascii="Courier New" w:hAnsi="Courier New" w:cs="Courier New"/>
+                <w:lang w:val="en-US"/>
+              </w:rPr>
+            </w:pPr>
+          </w:p>
+          <w:p>
+            <w:pPr>
+              <w:spacing w:before="240"/>
+              <w:rPr>
+                <w:rFonts w:ascii="Courier New" w:hAnsi="Courier New" w:cs="Courier New"/>
+                <w:lang w:val="en-US"/>
+              </w:rPr>
+            </w:pPr>
+          </w:p>
+          <w:p>
+            <w:pPr>
+              <w:spacing w:before="240"/>
+              <w:rPr>
+                <w:rFonts w:ascii="Courier New" w:hAnsi="Courier New" w:cs="Courier New"/>
+                <w:lang w:val="en-US"/>
+              </w:rPr>
+            </w:pPr>
+          </w:p>
+          <w:p>
+            <w:pPr>
+              <w:spacing w:before="240"/>
+              <w:rPr>
+                <w:rFonts w:ascii="Courier New" w:hAnsi="Courier New" w:cs="Courier New"/>
+                <w:lang w:val="en-US"/>
+              </w:rPr>
+            </w:pPr>
+          </w:p>
+          <w:p>
+            <w:pPr>
+              <w:spacing w:before="240"/>
+              <w:rPr>
+                <w:rFonts w:ascii="Courier New" w:hAnsi="Courier New" w:cs="Courier New"/>
+                <w:lang w:val="en-US"/>
+              </w:rPr>
+            </w:pPr>
+          </w:p>
+          <w:p>
+            <w:pPr>
+              <w:shd w:val="clear" w:color="auto" w:fill="FFFFFF"/>
+              <w:tabs>
+                <w:tab w:val="left" w:pos="916"/>
+                <w:tab w:val="left" w:pos="1832"/>
+                <w:tab w:val="left" w:pos="2748"/>
+                <w:tab w:val="left" w:pos="3664"/>
+                <w:tab w:val="left" w:pos="4580"/>
+                <w:tab w:val="left" w:pos="5496"/>
+                <w:tab w:val="left" w:pos="6412"/>
+                <w:tab w:val="left" w:pos="7328"/>
+                <w:tab w:val="left" w:pos="8244"/>
+                <w:tab w:val="left" w:pos="9160"/>
+                <w:tab w:val="left" w:pos="10076"/>
+                <w:tab w:val="left" w:pos="10992"/>
+                <w:tab w:val="left" w:pos="11908"/>
+                <w:tab w:val="left" w:pos="12824"/>
+                <w:tab w:val="left" w:pos="13740"/>
+                <w:tab w:val="left" w:pos="14656"/>
+              </w:tabs>
+              <w:rPr>
+                <w:rFonts w:ascii="Courier New" w:eastAsia="Times New Roman" w:hAnsi="Courier New" w:cs="Courier New"/>
+                <w:color w:val="000000"/>
+                <w:lang w:val="en-US" w:eastAsia="de-DE"/>
+              </w:rPr>
+            </w:pPr>
+            <w:proofErr w:type="spellStart"/>
+            <w:r>
+              <w:rPr>
+                <w:rFonts w:ascii="Courier New" w:eastAsia="Times New Roman" w:hAnsi="Courier New" w:cs="Courier New"/>
+                <w:color w:val="000000"/>
+                <w:lang w:val="en-US" w:eastAsia="de-DE"/>
+              </w:rPr>
+              <w:t>postproc_version</w:t>
+            </w:r>
+            <w:proofErr w:type="spellEnd"/>
+            <w:r>
+              <w:rPr>
+                <w:rFonts w:ascii="Courier New" w:eastAsia="Times New Roman" w:hAnsi="Courier New" w:cs="Courier New"/>
+                <w:color w:val="000000"/>
+                <w:lang w:val="en-US" w:eastAsia="de-DE"/>
+              </w:rPr>
+              <w:t>.</w:t>
+            </w:r>
+            <w:r>
+              <w:rPr>
+                <w:rFonts w:ascii="Courier New" w:eastAsia="Times New Roman" w:hAnsi="Courier New" w:cs="Courier New"/>
+                <w:color w:val="000000"/>
+                <w:lang w:val="en-US" w:eastAsia="de-DE"/>
+              </w:rPr>
+              <w:br/>
+            </w:r>
+            <w:proofErr w:type="spellStart"/>
+            <w:r>
+              <w:rPr>
+                <w:rFonts w:ascii="Courier New" w:eastAsia="Times New Roman" w:hAnsi="Courier New" w:cs="Courier New"/>
+                <w:color w:val="000000"/>
+                <w:lang w:val="en-US" w:eastAsia="de-DE"/>
+              </w:rPr>
+              <w:t>images_uncorrected</w:t>
+            </w:r>
+            <w:proofErr w:type="spellEnd"/>
+          </w:p>
           <w:p>
             <w:pPr>
               <w:spacing w:before="240"/>
@@ -18972,7 +20334,7 @@
         </w:tc>
         <w:tc>
           <w:tcPr>
-            <w:tcW w:w="4201" w:type="dxa"/>
+            <w:tcW w:w="4047" w:type="dxa"/>
           </w:tcPr>
           <w:p>
             <w:pPr>
@@ -19067,34 +20429,19 @@
           </w:p>
           <w:p>
             <w:pPr>
-              <w:spacing w:before="240"/>
-              <w:rPr>
-                <w:rFonts w:ascii="Courier New" w:hAnsi="Courier New" w:cs="Courier New"/>
-                <w:lang w:val="en-US"/>
-              </w:rPr>
-            </w:pPr>
-          </w:p>
-          <w:p>
-            <w:pPr>
-              <w:spacing w:before="240"/>
-              <w:rPr>
-                <w:rFonts w:ascii="Courier New" w:hAnsi="Courier New" w:cs="Courier New"/>
-                <w:lang w:val="en-US"/>
-              </w:rPr>
-            </w:pPr>
-          </w:p>
-          <w:p>
-            <w:pPr>
-              <w:spacing w:before="240"/>
-              <w:rPr>
-                <w:rFonts w:ascii="Courier New" w:hAnsi="Courier New" w:cs="Courier New"/>
-                <w:lang w:val="en-US"/>
-              </w:rPr>
-            </w:pPr>
-            <w:proofErr w:type="spellStart"/>
-            <w:r>
-              <w:rPr>
-                <w:rFonts w:ascii="Courier New" w:hAnsi="Courier New" w:cs="Courier New"/>
+              <w:pStyle w:val="HTMLVorformatiert"/>
+              <w:shd w:val="clear" w:color="auto" w:fill="FFFFFF"/>
+              <w:rPr>
+                <w:sz w:val="22"/>
+                <w:szCs w:val="22"/>
+                <w:lang w:val="en-US"/>
+              </w:rPr>
+            </w:pPr>
+            <w:proofErr w:type="spellStart"/>
+            <w:r>
+              <w:rPr>
+                <w:sz w:val="22"/>
+                <w:szCs w:val="22"/>
                 <w:lang w:val="en-US"/>
               </w:rPr>
               <w:t>miscellaneous.Miscellaneous</w:t>
@@ -19102,27 +20449,276 @@
             <w:proofErr w:type="spellEnd"/>
             <w:r>
               <w:rPr>
-                <w:rFonts w:ascii="Courier New" w:hAnsi="Courier New" w:cs="Courier New"/>
+                <w:sz w:val="22"/>
+                <w:szCs w:val="22"/>
                 <w:lang w:val="en-US"/>
               </w:rPr>
               <w:t>.</w:t>
             </w:r>
-            <w:r>
-              <w:rPr>
-                <w:rFonts w:ascii="Courier New" w:hAnsi="Courier New" w:cs="Courier New"/>
-                <w:lang w:val="en-US"/>
-              </w:rPr>
-              <w:br/>
-            </w:r>
-            <w:proofErr w:type="spellStart"/>
-            <w:r>
-              <w:rPr>
-                <w:rFonts w:ascii="Courier New" w:hAnsi="Courier New" w:cs="Courier New"/>
-                <w:lang w:val="en-US"/>
-              </w:rPr>
-              <w:t>gaussian_sharpen</w:t>
-            </w:r>
-            <w:proofErr w:type="spellEnd"/>
+          </w:p>
+          <w:p>
+            <w:pPr>
+              <w:pStyle w:val="HTMLVorformatiert"/>
+              <w:shd w:val="clear" w:color="auto" w:fill="FFFFFF"/>
+              <w:rPr>
+                <w:color w:val="000000"/>
+                <w:sz w:val="22"/>
+                <w:szCs w:val="22"/>
+                <w:lang w:val="en-US"/>
+              </w:rPr>
+            </w:pPr>
+            <w:proofErr w:type="spellStart"/>
+            <w:r>
+              <w:rPr>
+                <w:color w:val="000000"/>
+                <w:sz w:val="22"/>
+                <w:szCs w:val="22"/>
+                <w:lang w:val="en-US"/>
+              </w:rPr>
+              <w:t>auto_rgb_align</w:t>
+            </w:r>
+            <w:proofErr w:type="spellEnd"/>
+          </w:p>
+          <w:p>
+            <w:pPr>
+              <w:spacing w:before="240"/>
+              <w:rPr>
+                <w:rFonts w:ascii="Courier New" w:hAnsi="Courier New" w:cs="Courier New"/>
+                <w:lang w:val="en-US"/>
+              </w:rPr>
+            </w:pPr>
+          </w:p>
+          <w:p>
+            <w:pPr>
+              <w:pStyle w:val="HTMLVorformatiert"/>
+              <w:shd w:val="clear" w:color="auto" w:fill="FFFFFF"/>
+              <w:rPr>
+                <w:sz w:val="22"/>
+                <w:szCs w:val="22"/>
+                <w:lang w:val="en-US"/>
+              </w:rPr>
+            </w:pPr>
+            <w:proofErr w:type="spellStart"/>
+            <w:r>
+              <w:rPr>
+                <w:sz w:val="22"/>
+                <w:szCs w:val="22"/>
+                <w:lang w:val="en-US"/>
+              </w:rPr>
+              <w:t>miscellaneous.Miscellaneous</w:t>
+            </w:r>
+            <w:proofErr w:type="spellEnd"/>
+            <w:r>
+              <w:rPr>
+                <w:sz w:val="22"/>
+                <w:szCs w:val="22"/>
+                <w:lang w:val="en-US"/>
+              </w:rPr>
+              <w:t>.</w:t>
+            </w:r>
+          </w:p>
+          <w:p>
+            <w:pPr>
+              <w:shd w:val="clear" w:color="auto" w:fill="FFFFFF"/>
+              <w:tabs>
+                <w:tab w:val="left" w:pos="916"/>
+                <w:tab w:val="left" w:pos="1832"/>
+                <w:tab w:val="left" w:pos="2748"/>
+                <w:tab w:val="left" w:pos="3664"/>
+                <w:tab w:val="left" w:pos="4580"/>
+                <w:tab w:val="left" w:pos="5496"/>
+                <w:tab w:val="left" w:pos="6412"/>
+                <w:tab w:val="left" w:pos="7328"/>
+                <w:tab w:val="left" w:pos="8244"/>
+                <w:tab w:val="left" w:pos="9160"/>
+                <w:tab w:val="left" w:pos="10076"/>
+                <w:tab w:val="left" w:pos="10992"/>
+                <w:tab w:val="left" w:pos="11908"/>
+                <w:tab w:val="left" w:pos="12824"/>
+                <w:tab w:val="left" w:pos="13740"/>
+                <w:tab w:val="left" w:pos="14656"/>
+              </w:tabs>
+              <w:rPr>
+                <w:rFonts w:ascii="Courier New" w:eastAsia="Times New Roman" w:hAnsi="Courier New" w:cs="Courier New"/>
+                <w:color w:val="000000"/>
+                <w:lang w:val="en-US" w:eastAsia="de-DE"/>
+              </w:rPr>
+            </w:pPr>
+            <w:proofErr w:type="spellStart"/>
+            <w:r>
+              <w:rPr>
+                <w:rFonts w:ascii="Courier New" w:eastAsia="Times New Roman" w:hAnsi="Courier New" w:cs="Courier New"/>
+                <w:color w:val="000000"/>
+                <w:lang w:val="en-US" w:eastAsia="de-DE"/>
+              </w:rPr>
+              <w:t>measure_rgb_shift</w:t>
+            </w:r>
+            <w:proofErr w:type="spellEnd"/>
+          </w:p>
+          <w:p>
+            <w:pPr>
+              <w:pStyle w:val="HTMLVorformatiert"/>
+              <w:shd w:val="clear" w:color="auto" w:fill="FFFFFF"/>
+              <w:rPr>
+                <w:color w:val="000000"/>
+                <w:sz w:val="22"/>
+                <w:szCs w:val="22"/>
+                <w:lang w:val="en-US"/>
+              </w:rPr>
+            </w:pPr>
+          </w:p>
+          <w:p>
+            <w:pPr>
+              <w:spacing w:before="240"/>
+              <w:rPr>
+                <w:rFonts w:ascii="Courier New" w:hAnsi="Courier New" w:cs="Courier New"/>
+                <w:lang w:val="en-US"/>
+              </w:rPr>
+            </w:pPr>
+          </w:p>
+          <w:p>
+            <w:pPr>
+              <w:spacing w:before="240"/>
+              <w:rPr>
+                <w:rFonts w:ascii="Courier New" w:hAnsi="Courier New" w:cs="Courier New"/>
+                <w:lang w:val="en-US"/>
+              </w:rPr>
+            </w:pPr>
+          </w:p>
+          <w:p>
+            <w:pPr>
+              <w:spacing w:before="240"/>
+              <w:rPr>
+                <w:rFonts w:ascii="Courier New" w:hAnsi="Courier New" w:cs="Courier New"/>
+                <w:lang w:val="en-US"/>
+              </w:rPr>
+            </w:pPr>
+          </w:p>
+          <w:p>
+            <w:pPr>
+              <w:spacing w:before="240"/>
+              <w:rPr>
+                <w:rFonts w:ascii="Courier New" w:hAnsi="Courier New" w:cs="Courier New"/>
+                <w:lang w:val="en-US"/>
+              </w:rPr>
+            </w:pPr>
+          </w:p>
+          <w:p>
+            <w:pPr>
+              <w:spacing w:before="240"/>
+              <w:rPr>
+                <w:rFonts w:ascii="Courier New" w:hAnsi="Courier New" w:cs="Courier New"/>
+                <w:lang w:val="en-US"/>
+              </w:rPr>
+            </w:pPr>
+          </w:p>
+          <w:p>
+            <w:pPr>
+              <w:spacing w:before="240"/>
+              <w:rPr>
+                <w:rFonts w:ascii="Courier New" w:hAnsi="Courier New" w:cs="Courier New"/>
+                <w:lang w:val="en-US"/>
+              </w:rPr>
+            </w:pPr>
+          </w:p>
+          <w:p>
+            <w:pPr>
+              <w:pStyle w:val="HTMLVorformatiert"/>
+              <w:shd w:val="clear" w:color="auto" w:fill="FFFFFF"/>
+              <w:rPr>
+                <w:sz w:val="22"/>
+                <w:szCs w:val="22"/>
+                <w:lang w:val="en-US"/>
+              </w:rPr>
+            </w:pPr>
+          </w:p>
+          <w:p>
+            <w:pPr>
+              <w:pStyle w:val="HTMLVorformatiert"/>
+              <w:shd w:val="clear" w:color="auto" w:fill="FFFFFF"/>
+              <w:rPr>
+                <w:sz w:val="22"/>
+                <w:szCs w:val="22"/>
+                <w:lang w:val="en-US"/>
+              </w:rPr>
+            </w:pPr>
+            <w:proofErr w:type="spellStart"/>
+            <w:r>
+              <w:rPr>
+                <w:sz w:val="22"/>
+                <w:szCs w:val="22"/>
+                <w:lang w:val="en-US"/>
+              </w:rPr>
+              <w:t>miscellaneous.Miscellaneous</w:t>
+            </w:r>
+            <w:proofErr w:type="spellEnd"/>
+            <w:r>
+              <w:rPr>
+                <w:sz w:val="22"/>
+                <w:szCs w:val="22"/>
+                <w:lang w:val="en-US"/>
+              </w:rPr>
+              <w:t>.</w:t>
+            </w:r>
+          </w:p>
+          <w:p>
+            <w:pPr>
+              <w:pStyle w:val="HTMLVorformatiert"/>
+              <w:shd w:val="clear" w:color="auto" w:fill="FFFFFF"/>
+              <w:rPr>
+                <w:color w:val="000000"/>
+                <w:sz w:val="22"/>
+                <w:szCs w:val="22"/>
+                <w:lang w:val="en-US"/>
+              </w:rPr>
+            </w:pPr>
+            <w:proofErr w:type="spellStart"/>
+            <w:r>
+              <w:rPr>
+                <w:color w:val="000000"/>
+                <w:sz w:val="22"/>
+                <w:szCs w:val="22"/>
+                <w:lang w:val="en-US"/>
+              </w:rPr>
+              <w:t>shift_colors</w:t>
+            </w:r>
+            <w:proofErr w:type="spellEnd"/>
+          </w:p>
+          <w:p>
+            <w:pPr>
+              <w:spacing w:before="240"/>
+              <w:rPr>
+                <w:rFonts w:ascii="Courier New" w:hAnsi="Courier New" w:cs="Courier New"/>
+                <w:lang w:val="en-US"/>
+              </w:rPr>
+            </w:pPr>
+          </w:p>
+          <w:p>
+            <w:pPr>
+              <w:spacing w:before="240"/>
+              <w:rPr>
+                <w:rFonts w:ascii="Courier New" w:hAnsi="Courier New" w:cs="Courier New"/>
+                <w:lang w:val="en-US"/>
+              </w:rPr>
+            </w:pPr>
+          </w:p>
+          <w:p>
+            <w:pPr>
+              <w:spacing w:before="240"/>
+              <w:rPr>
+                <w:rFonts w:ascii="Courier New" w:hAnsi="Courier New" w:cs="Courier New"/>
+                <w:lang w:val="en-US"/>
+              </w:rPr>
+            </w:pPr>
+          </w:p>
+          <w:p>
+            <w:pPr>
+              <w:spacing w:before="240"/>
+              <w:rPr>
+                <w:rFonts w:ascii="Courier New" w:hAnsi="Courier New" w:cs="Courier New"/>
+                <w:lang w:val="en-US"/>
+              </w:rPr>
+            </w:pPr>
           </w:p>
           <w:p>
             <w:pPr>
@@ -19143,70 +20739,13 @@
             </w:pPr>
             <w:bookmarkStart w:id="0" w:name="_GoBack"/>
             <w:bookmarkEnd w:id="0"/>
-            <w:proofErr w:type="spellStart"/>
-            <w:r>
-              <w:rPr>
-                <w:rFonts w:ascii="Courier New" w:hAnsi="Courier New" w:cs="Courier New"/>
-                <w:lang w:val="en-US"/>
-              </w:rPr>
-              <w:t>miscellaneous.Miscellaneous</w:t>
-            </w:r>
-            <w:proofErr w:type="spellEnd"/>
-            <w:r>
-              <w:rPr>
-                <w:rFonts w:ascii="Courier New" w:hAnsi="Courier New" w:cs="Courier New"/>
-                <w:lang w:val="en-US"/>
-              </w:rPr>
-              <w:t>.</w:t>
-            </w:r>
-            <w:r>
-              <w:rPr>
-                <w:rFonts w:ascii="Courier New" w:hAnsi="Courier New" w:cs="Courier New"/>
-                <w:lang w:val="en-US"/>
-              </w:rPr>
-              <w:br/>
-            </w:r>
-            <w:proofErr w:type="spellStart"/>
-            <w:r>
-              <w:rPr>
-                <w:rFonts w:ascii="Courier New" w:hAnsi="Courier New" w:cs="Courier New"/>
-                <w:lang w:val="en-US"/>
-              </w:rPr>
-              <w:t>gaussian_</w:t>
-            </w:r>
-            <w:r>
-              <w:rPr>
-                <w:rFonts w:ascii="Courier New" w:hAnsi="Courier New" w:cs="Courier New"/>
-                <w:lang w:val="en-US"/>
-              </w:rPr>
-              <w:t>blur</w:t>
-            </w:r>
-            <w:proofErr w:type="spellEnd"/>
-          </w:p>
-          <w:p>
-            <w:pPr>
-              <w:spacing w:before="240"/>
-              <w:rPr>
-                <w:rFonts w:ascii="Courier New" w:hAnsi="Courier New" w:cs="Courier New"/>
-                <w:lang w:val="en-US"/>
-              </w:rPr>
-            </w:pPr>
-          </w:p>
-          <w:p>
-            <w:pPr>
-              <w:spacing w:before="240"/>
-              <w:rPr>
-                <w:rFonts w:ascii="Courier New" w:hAnsi="Courier New" w:cs="Courier New"/>
-                <w:lang w:val="en-US"/>
-              </w:rPr>
-            </w:pPr>
           </w:p>
         </w:tc>
       </w:tr>
       <w:tr>
         <w:tc>
           <w:tcPr>
-            <w:tcW w:w="5861" w:type="dxa"/>
+            <w:tcW w:w="6020" w:type="dxa"/>
           </w:tcPr>
           <w:p>
             <w:pPr>
@@ -19219,7 +20758,7 @@
         </w:tc>
         <w:tc>
           <w:tcPr>
-            <w:tcW w:w="4441" w:type="dxa"/>
+            <w:tcW w:w="4436" w:type="dxa"/>
           </w:tcPr>
           <w:p>
             <w:pPr>
@@ -19233,7 +20772,7 @@
         </w:tc>
         <w:tc>
           <w:tcPr>
-            <w:tcW w:w="4201" w:type="dxa"/>
+            <w:tcW w:w="4047" w:type="dxa"/>
           </w:tcPr>
           <w:p>
             <w:pPr>
@@ -19491,6 +21030,119 @@
     </w:lvl>
   </w:abstractNum>
   <w:abstractNum w:abstractNumId="2">
+    <w:nsid w:val="22C94490"/>
+    <w:multiLevelType w:val="hybridMultilevel"/>
+    <w:tmpl w:val="FF0E88EA"/>
+    <w:lvl w:ilvl="0" w:tplc="04070001">
+      <w:start w:val="1"/>
+      <w:numFmt w:val="bullet"/>
+      <w:lvlText w:val=""/>
+      <w:lvlJc w:val="left"/>
+      <w:pPr>
+        <w:ind w:left="720" w:hanging="360"/>
+      </w:pPr>
+      <w:rPr>
+        <w:rFonts w:ascii="Symbol" w:hAnsi="Symbol" w:hint="default"/>
+      </w:rPr>
+    </w:lvl>
+    <w:lvl w:ilvl="1" w:tplc="04070003" w:tentative="1">
+      <w:start w:val="1"/>
+      <w:numFmt w:val="bullet"/>
+      <w:lvlText w:val="o"/>
+      <w:lvlJc w:val="left"/>
+      <w:pPr>
+        <w:ind w:left="1440" w:hanging="360"/>
+      </w:pPr>
+      <w:rPr>
+        <w:rFonts w:ascii="Courier New" w:hAnsi="Courier New" w:cs="Courier New" w:hint="default"/>
+      </w:rPr>
+    </w:lvl>
+    <w:lvl w:ilvl="2" w:tplc="04070005" w:tentative="1">
+      <w:start w:val="1"/>
+      <w:numFmt w:val="bullet"/>
+      <w:lvlText w:val=""/>
+      <w:lvlJc w:val="left"/>
+      <w:pPr>
+        <w:ind w:left="2160" w:hanging="360"/>
+      </w:pPr>
+      <w:rPr>
+        <w:rFonts w:ascii="Wingdings" w:hAnsi="Wingdings" w:hint="default"/>
+      </w:rPr>
+    </w:lvl>
+    <w:lvl w:ilvl="3" w:tplc="04070001" w:tentative="1">
+      <w:start w:val="1"/>
+      <w:numFmt w:val="bullet"/>
+      <w:lvlText w:val=""/>
+      <w:lvlJc w:val="left"/>
+      <w:pPr>
+        <w:ind w:left="2880" w:hanging="360"/>
+      </w:pPr>
+      <w:rPr>
+        <w:rFonts w:ascii="Symbol" w:hAnsi="Symbol" w:hint="default"/>
+      </w:rPr>
+    </w:lvl>
+    <w:lvl w:ilvl="4" w:tplc="04070003" w:tentative="1">
+      <w:start w:val="1"/>
+      <w:numFmt w:val="bullet"/>
+      <w:lvlText w:val="o"/>
+      <w:lvlJc w:val="left"/>
+      <w:pPr>
+        <w:ind w:left="3600" w:hanging="360"/>
+      </w:pPr>
+      <w:rPr>
+        <w:rFonts w:ascii="Courier New" w:hAnsi="Courier New" w:cs="Courier New" w:hint="default"/>
+      </w:rPr>
+    </w:lvl>
+    <w:lvl w:ilvl="5" w:tplc="04070005" w:tentative="1">
+      <w:start w:val="1"/>
+      <w:numFmt w:val="bullet"/>
+      <w:lvlText w:val=""/>
+      <w:lvlJc w:val="left"/>
+      <w:pPr>
+        <w:ind w:left="4320" w:hanging="360"/>
+      </w:pPr>
+      <w:rPr>
+        <w:rFonts w:ascii="Wingdings" w:hAnsi="Wingdings" w:hint="default"/>
+      </w:rPr>
+    </w:lvl>
+    <w:lvl w:ilvl="6" w:tplc="04070001" w:tentative="1">
+      <w:start w:val="1"/>
+      <w:numFmt w:val="bullet"/>
+      <w:lvlText w:val=""/>
+      <w:lvlJc w:val="left"/>
+      <w:pPr>
+        <w:ind w:left="5040" w:hanging="360"/>
+      </w:pPr>
+      <w:rPr>
+        <w:rFonts w:ascii="Symbol" w:hAnsi="Symbol" w:hint="default"/>
+      </w:rPr>
+    </w:lvl>
+    <w:lvl w:ilvl="7" w:tplc="04070003" w:tentative="1">
+      <w:start w:val="1"/>
+      <w:numFmt w:val="bullet"/>
+      <w:lvlText w:val="o"/>
+      <w:lvlJc w:val="left"/>
+      <w:pPr>
+        <w:ind w:left="5760" w:hanging="360"/>
+      </w:pPr>
+      <w:rPr>
+        <w:rFonts w:ascii="Courier New" w:hAnsi="Courier New" w:cs="Courier New" w:hint="default"/>
+      </w:rPr>
+    </w:lvl>
+    <w:lvl w:ilvl="8" w:tplc="04070005" w:tentative="1">
+      <w:start w:val="1"/>
+      <w:numFmt w:val="bullet"/>
+      <w:lvlText w:val=""/>
+      <w:lvlJc w:val="left"/>
+      <w:pPr>
+        <w:ind w:left="6480" w:hanging="360"/>
+      </w:pPr>
+      <w:rPr>
+        <w:rFonts w:ascii="Wingdings" w:hAnsi="Wingdings" w:hint="default"/>
+      </w:rPr>
+    </w:lvl>
+  </w:abstractNum>
+  <w:abstractNum w:abstractNumId="3">
     <w:nsid w:val="36DA0B54"/>
     <w:multiLevelType w:val="hybridMultilevel"/>
     <w:tmpl w:val="9DC05CEC"/>
@@ -19602,7 +21254,7 @@
       </w:rPr>
     </w:lvl>
   </w:abstractNum>
-  <w:abstractNum w:abstractNumId="3">
+  <w:abstractNum w:abstractNumId="4">
     <w:nsid w:val="4AB84683"/>
     <w:multiLevelType w:val="hybridMultilevel"/>
     <w:tmpl w:val="A622E39A"/>
@@ -19714,7 +21366,7 @@
       </w:rPr>
     </w:lvl>
   </w:abstractNum>
-  <w:abstractNum w:abstractNumId="4">
+  <w:abstractNum w:abstractNumId="5">
     <w:nsid w:val="59920179"/>
     <w:multiLevelType w:val="hybridMultilevel"/>
     <w:tmpl w:val="F6769F00"/>
@@ -19827,19 +21479,22 @@
     </w:lvl>
   </w:abstractNum>
   <w:num w:numId="1">
-    <w:abstractNumId w:val="2"/>
+    <w:abstractNumId w:val="3"/>
   </w:num>
   <w:num w:numId="2">
-    <w:abstractNumId w:val="3"/>
+    <w:abstractNumId w:val="4"/>
   </w:num>
   <w:num w:numId="3">
     <w:abstractNumId w:val="1"/>
   </w:num>
   <w:num w:numId="4">
-    <w:abstractNumId w:val="4"/>
+    <w:abstractNumId w:val="5"/>
   </w:num>
   <w:num w:numId="5">
     <w:abstractNumId w:val="0"/>
+  </w:num>
+  <w:num w:numId="6">
+    <w:abstractNumId w:val="2"/>
   </w:num>
 </w:numbering>
 </file>
@@ -20904,7 +22559,7 @@
 </file>
 
 <file path=customXml/itemProps1.xml><?xml version="1.0" encoding="utf-8"?>
-<ds:datastoreItem xmlns:ds="http://schemas.openxmlformats.org/officeDocument/2006/customXml" ds:itemID="{57ACED6E-5E87-4DA6-83DE-936456D67508}">
+<ds:datastoreItem xmlns:ds="http://schemas.openxmlformats.org/officeDocument/2006/customXml" ds:itemID="{DBA21857-C107-4319-903A-CDB0137C90F2}">
   <ds:schemaRefs>
     <ds:schemaRef ds:uri="http://schemas.openxmlformats.org/officeDocument/2006/bibliography"/>
   </ds:schemaRefs>

</xml_diff>

<commit_message>
Bug fixed in algorithm summary (no code change)
</commit_message>
<xml_diff>
--- a/Documentation/algorithm_summary.docx
+++ b/Documentation/algorithm_summary.docx
@@ -1,6 +1,6 @@
 
 <file path=word/document.xml><?xml version="1.0" encoding="utf-8"?>
-<w:document xmlns:wpc="http://schemas.microsoft.com/office/word/2010/wordprocessingCanvas" xmlns:mc="http://schemas.openxmlformats.org/markup-compatibility/2006" xmlns:o="urn:schemas-microsoft-com:office:office" xmlns:r="http://schemas.openxmlformats.org/officeDocument/2006/relationships" xmlns:m="http://schemas.openxmlformats.org/officeDocument/2006/math" xmlns:v="urn:schemas-microsoft-com:vml" xmlns:wp14="http://schemas.microsoft.com/office/word/2010/wordprocessingDrawing" xmlns:wp="http://schemas.openxmlformats.org/drawingml/2006/wordprocessingDrawing" xmlns:w10="urn:schemas-microsoft-com:office:word" xmlns:w="http://schemas.openxmlformats.org/wordprocessingml/2006/main" xmlns:w14="http://schemas.microsoft.com/office/word/2010/wordml" xmlns:wpg="http://schemas.microsoft.com/office/word/2010/wordprocessingGroup" xmlns:wpi="http://schemas.microsoft.com/office/word/2010/wordprocessingInk" xmlns:wne="http://schemas.microsoft.com/office/word/2006/wordml" xmlns:wps="http://schemas.microsoft.com/office/word/2010/wordprocessingShape" mc:Ignorable="w14 wp14">
+<w:document xmlns:wpc="http://schemas.microsoft.com/office/word/2010/wordprocessingCanvas" xmlns:cx="http://schemas.microsoft.com/office/drawing/2014/chartex" xmlns:cx1="http://schemas.microsoft.com/office/drawing/2015/9/8/chartex" xmlns:cx2="http://schemas.microsoft.com/office/drawing/2015/10/21/chartex" xmlns:cx3="http://schemas.microsoft.com/office/drawing/2016/5/9/chartex" xmlns:cx4="http://schemas.microsoft.com/office/drawing/2016/5/10/chartex" xmlns:cx5="http://schemas.microsoft.com/office/drawing/2016/5/11/chartex" xmlns:cx6="http://schemas.microsoft.com/office/drawing/2016/5/12/chartex" xmlns:cx7="http://schemas.microsoft.com/office/drawing/2016/5/13/chartex" xmlns:cx8="http://schemas.microsoft.com/office/drawing/2016/5/14/chartex" xmlns:mc="http://schemas.openxmlformats.org/markup-compatibility/2006" xmlns:aink="http://schemas.microsoft.com/office/drawing/2016/ink" xmlns:am3d="http://schemas.microsoft.com/office/drawing/2017/model3d" xmlns:o="urn:schemas-microsoft-com:office:office" xmlns:r="http://schemas.openxmlformats.org/officeDocument/2006/relationships" xmlns:m="http://schemas.openxmlformats.org/officeDocument/2006/math" xmlns:v="urn:schemas-microsoft-com:vml" xmlns:wp14="http://schemas.microsoft.com/office/word/2010/wordprocessingDrawing" xmlns:wp="http://schemas.openxmlformats.org/drawingml/2006/wordprocessingDrawing" xmlns:w10="urn:schemas-microsoft-com:office:word" xmlns:w="http://schemas.openxmlformats.org/wordprocessingml/2006/main" xmlns:w14="http://schemas.microsoft.com/office/word/2010/wordml" xmlns:w15="http://schemas.microsoft.com/office/word/2012/wordml" xmlns:w16cex="http://schemas.microsoft.com/office/word/2018/wordml/cex" xmlns:w16cid="http://schemas.microsoft.com/office/word/2016/wordml/cid" xmlns:w16="http://schemas.microsoft.com/office/word/2018/wordml" xmlns:w16sdtdh="http://schemas.microsoft.com/office/word/2020/wordml/sdtdatahash" xmlns:w16se="http://schemas.microsoft.com/office/word/2015/wordml/symex" xmlns:wpg="http://schemas.microsoft.com/office/word/2010/wordprocessingGroup" xmlns:wpi="http://schemas.microsoft.com/office/word/2010/wordprocessingInk" xmlns:wne="http://schemas.microsoft.com/office/word/2006/wordml" xmlns:wps="http://schemas.microsoft.com/office/word/2010/wordprocessingShape" mc:Ignorable="w14 w15 w16se w16cid w16 w16cex w16sdtdh wp14">
   <w:body>
     <w:p>
       <w:pPr>
@@ -51,7 +51,19 @@
         <w:rPr>
           <w:lang w:val="en-US"/>
         </w:rPr>
-        <w:t>8.22</w:t>
+        <w:t>9</w:t>
+      </w:r>
+      <w:r>
+        <w:rPr>
+          <w:lang w:val="en-US"/>
+        </w:rPr>
+        <w:t>.</w:t>
+      </w:r>
+      <w:r>
+        <w:rPr>
+          <w:lang w:val="en-US"/>
+        </w:rPr>
+        <w:t>8</w:t>
       </w:r>
       <w:r>
         <w:rPr>
@@ -847,30 +859,8 @@
               <w:rPr>
                 <w:lang w:val="en-US"/>
               </w:rPr>
-              <w:t xml:space="preserve"> / .</w:t>
-            </w:r>
-            <w:proofErr w:type="spellStart"/>
-            <w:r>
-              <w:rPr>
-                <w:lang w:val="en-US"/>
-              </w:rPr>
-              <w:t>ser</w:t>
-            </w:r>
-            <w:proofErr w:type="spellEnd"/>
-            <w:r>
-              <w:rPr>
-                <w:lang w:val="en-US"/>
-              </w:rPr>
-              <w:t xml:space="preserve"> / .</w:t>
-            </w:r>
-            <w:proofErr w:type="spellStart"/>
-            <w:r>
-              <w:rPr>
-                <w:lang w:val="en-US"/>
-              </w:rPr>
-              <w:t>mov</w:t>
-            </w:r>
-            <w:proofErr w:type="spellEnd"/>
+              <w:t xml:space="preserve"> / .ser / .mov</w:t>
+            </w:r>
             <w:r>
               <w:rPr>
                 <w:lang w:val="en-US"/>
@@ -1406,21 +1396,7 @@
               <w:rPr>
                 <w:lang w:val="en-US"/>
               </w:rPr>
-              <w:t xml:space="preserve">provides several buffering levels of data which are used more than once during a stacking job. For level 0, no data are buffered. Images are read from the input file when </w:t>
-            </w:r>
-            <w:proofErr w:type="gramStart"/>
-            <w:r>
-              <w:rPr>
-                <w:lang w:val="en-US"/>
-              </w:rPr>
-              <w:t>needed,</w:t>
-            </w:r>
-            <w:proofErr w:type="gramEnd"/>
-            <w:r>
-              <w:rPr>
-                <w:lang w:val="en-US"/>
-              </w:rPr>
-              <w:t xml:space="preserve"> and derived versions are re-computed. For level 4, frames are read only once, and all derived image versions are kept in memory.</w:t>
+              <w:t>provides several buffering levels of data which are used more than once during a stacking job. For level 0, no data are buffered. Images are read from the input file when needed, and derived versions are re-computed. For level 4, frames are read only once, and all derived image versions are kept in memory.</w:t>
             </w:r>
           </w:p>
           <w:p>
@@ -1467,21 +1443,7 @@
               <w:rPr>
                 <w:lang w:val="en-US"/>
               </w:rPr>
-              <w:t xml:space="preserve"> file, or from a directory with image files. The shape of a single frame is (pixels in y, pixels in x [, </w:t>
-            </w:r>
-            <w:proofErr w:type="gramStart"/>
-            <w:r>
-              <w:rPr>
-                <w:lang w:val="en-US"/>
-              </w:rPr>
-              <w:t>3</w:t>
-            </w:r>
-            <w:proofErr w:type="gramEnd"/>
-            <w:r>
-              <w:rPr>
-                <w:lang w:val="en-US"/>
-              </w:rPr>
-              <w:t xml:space="preserve"> in case of color]).</w:t>
+              <w:t xml:space="preserve"> file, or from a directory with image files. The shape of a single frame is (pixels in y, pixels in x [, 3 in case of color]).</w:t>
             </w:r>
           </w:p>
           <w:p>
@@ -2079,7 +2041,6 @@
                 <w:szCs w:val="28"/>
                 <w:lang w:val="en-US"/>
               </w:rPr>
-              <w:lastRenderedPageBreak/>
               <w:t>Global f</w:t>
             </w:r>
             <w:r>
@@ -3373,7 +3334,6 @@
                 <w:szCs w:val="28"/>
                 <w:lang w:val="en-US"/>
               </w:rPr>
-              <w:lastRenderedPageBreak/>
               <w:t>Global frame alignment</w:t>
             </w:r>
           </w:p>
@@ -3525,16 +3485,8 @@
                 <w:lang w:val="en-US"/>
               </w:rPr>
               <w:tab/>
-            </w:r>
-            <w:proofErr w:type="gramStart"/>
-            <w:r>
-              <w:rPr>
-                <w:rFonts w:eastAsiaTheme="minorEastAsia"/>
-                <w:lang w:val="en-US"/>
-              </w:rPr>
               <w:t>min(</w:t>
             </w:r>
-            <w:proofErr w:type="gramEnd"/>
             <m:oMath>
               <m:nary>
                 <m:naryPr>
@@ -5348,19 +5300,11 @@
               </w:rPr>
               <w:br/>
             </w:r>
-            <w:proofErr w:type="gramStart"/>
-            <w:r>
-              <w:rPr>
-                <w:lang w:val="en-US"/>
-              </w:rPr>
-              <w:t>spiraling</w:t>
-            </w:r>
-            <w:proofErr w:type="gramEnd"/>
-            <w:r>
-              <w:rPr>
-                <w:lang w:val="en-US"/>
-              </w:rPr>
-              <w:t xml:space="preserve"> out from zero shift.</w:t>
+            <w:r>
+              <w:rPr>
+                <w:lang w:val="en-US"/>
+              </w:rPr>
+              <w:t>spiraling out from zero shift.</w:t>
             </w:r>
             <w:r>
               <w:rPr>
@@ -5430,30 +5374,8 @@
               <w:rPr>
                 <w:lang w:val="en-US"/>
               </w:rPr>
-              <w:t xml:space="preserve">”, but not all positions around zero </w:t>
-            </w:r>
-            <w:proofErr w:type="gramStart"/>
-            <w:r>
-              <w:rPr>
-                <w:lang w:val="en-US"/>
-              </w:rPr>
-              <w:t>shift</w:t>
-            </w:r>
-            <w:proofErr w:type="gramEnd"/>
-            <w:r>
-              <w:rPr>
-                <w:lang w:val="en-US"/>
-              </w:rPr>
-              <w:t xml:space="preserve"> are evaluated, but only those in the direction of the steepest descent of the evaluation function. More precisely</w:t>
-            </w:r>
-            <w:proofErr w:type="gramStart"/>
-            <w:r>
-              <w:rPr>
-                <w:lang w:val="en-US"/>
-              </w:rPr>
-              <w:t>:</w:t>
-            </w:r>
-            <w:proofErr w:type="gramEnd"/>
+              <w:t>”, but not all positions around zero shift are evaluated, but only those in the direction of the steepest descent of the evaluation function. More precisely:</w:t>
+            </w:r>
             <w:r>
               <w:rPr>
                 <w:lang w:val="en-US"/>
@@ -8273,7 +8195,7 @@
               </w:rPr>
               <w:lastRenderedPageBreak/>
               <w:drawing>
-                <wp:inline distT="0" distB="0" distL="0" distR="0" wp14:anchorId="3074F5D3" wp14:editId="120768DC">
+                <wp:inline distT="0" distB="0" distL="0" distR="0" wp14:anchorId="4F687C08" wp14:editId="766B1F56">
                   <wp:extent cx="2068559" cy="2115047"/>
                   <wp:effectExtent l="0" t="0" r="8255" b="0"/>
                   <wp:docPr id="1" name="Grafik 1" descr="D:\SW-Development\Python\PlanetarySystemStacker\Examples\Saturn\sat_c11_ser_F0001-1731.avi.aps_copy.jpg"/>
@@ -8290,7 +8212,7 @@
                           </pic:cNvPicPr>
                         </pic:nvPicPr>
                         <pic:blipFill>
-                          <a:blip r:embed="rId7">
+                          <a:blip r:embed="rId6">
                             <a:extLst>
                               <a:ext uri="{28A0092B-C50C-407E-A947-70E740481C1C}">
                                 <a14:useLocalDpi xmlns:a14="http://schemas.microsoft.com/office/drawing/2010/main" val="0"/>
@@ -8422,21 +8344,7 @@
               <w:rPr>
                 <w:lang w:val="en-US"/>
               </w:rPr>
-              <w:t xml:space="preserve">A “structure” value representing the amount of local structure in the alignment box must exceed a third threshold (structure threshold). The values are normalized such that it is 1. </w:t>
-            </w:r>
-            <w:proofErr w:type="gramStart"/>
-            <w:r>
-              <w:rPr>
-                <w:lang w:val="en-US"/>
-              </w:rPr>
-              <w:t>for</w:t>
-            </w:r>
-            <w:proofErr w:type="gramEnd"/>
-            <w:r>
-              <w:rPr>
-                <w:lang w:val="en-US"/>
-              </w:rPr>
-              <w:t xml:space="preserve"> the AP with maximum structure.</w:t>
+              <w:t>A “structure” value representing the amount of local structure in the alignment box must exceed a third threshold (structure threshold). The values are normalized such that it is 1. for the AP with maximum structure.</w:t>
             </w:r>
           </w:p>
         </w:tc>
@@ -10692,28 +10600,14 @@
               <w:rPr>
                 <w:lang w:val="en-US"/>
               </w:rPr>
-              <w:t>alignment_</w:t>
-            </w:r>
-            <w:proofErr w:type="gramStart"/>
-            <w:r>
-              <w:rPr>
-                <w:lang w:val="en-US"/>
-              </w:rPr>
-              <w:t>point</w:t>
-            </w:r>
-            <w:proofErr w:type="spellEnd"/>
-            <w:r>
-              <w:rPr>
-                <w:lang w:val="en-US"/>
-              </w:rPr>
-              <w:t>[</w:t>
-            </w:r>
-            <w:proofErr w:type="gramEnd"/>
-            <w:r>
-              <w:rPr>
-                <w:lang w:val="en-US"/>
-              </w:rPr>
-              <w:t>‘</w:t>
+              <w:t>alignment_point</w:t>
+            </w:r>
+            <w:proofErr w:type="spellEnd"/>
+            <w:r>
+              <w:rPr>
+                <w:lang w:val="en-US"/>
+              </w:rPr>
+              <w:t>[‘</w:t>
             </w:r>
             <w:proofErr w:type="spellStart"/>
             <w:r>
@@ -10734,28 +10628,14 @@
               <w:rPr>
                 <w:lang w:val="en-US"/>
               </w:rPr>
-              <w:t>alignment_</w:t>
-            </w:r>
-            <w:proofErr w:type="gramStart"/>
-            <w:r>
-              <w:rPr>
-                <w:lang w:val="en-US"/>
-              </w:rPr>
-              <w:t>point</w:t>
-            </w:r>
-            <w:proofErr w:type="spellEnd"/>
-            <w:r>
-              <w:rPr>
-                <w:lang w:val="en-US"/>
-              </w:rPr>
-              <w:t>[</w:t>
-            </w:r>
-            <w:proofErr w:type="gramEnd"/>
-            <w:r>
-              <w:rPr>
-                <w:lang w:val="en-US"/>
-              </w:rPr>
-              <w:t>‘</w:t>
+              <w:t>alignment_point</w:t>
+            </w:r>
+            <w:proofErr w:type="spellEnd"/>
+            <w:r>
+              <w:rPr>
+                <w:lang w:val="en-US"/>
+              </w:rPr>
+              <w:t>[‘</w:t>
             </w:r>
             <w:proofErr w:type="spellStart"/>
             <w:r>
@@ -11275,7 +11155,6 @@
                 <w:szCs w:val="28"/>
                 <w:lang w:val="en-US"/>
               </w:rPr>
-              <w:lastRenderedPageBreak/>
               <w:t>Frame stacking</w:t>
             </w:r>
           </w:p>
@@ -11433,16 +11312,8 @@
               <w:rPr>
                 <w:lang w:val="en-US"/>
               </w:rPr>
-              <w:t xml:space="preserve"> </w:t>
-            </w:r>
-            <w:proofErr w:type="gramStart"/>
-            <w:r>
-              <w:rPr>
-                <w:lang w:val="en-US"/>
-              </w:rPr>
-              <w:t xml:space="preserve">, </w:t>
-            </w:r>
-            <w:proofErr w:type="gramEnd"/>
+              <w:t xml:space="preserve"> , </w:t>
+            </w:r>
             <m:oMath>
               <m:sSub>
                 <m:sSubPr>
@@ -16159,7 +16030,6 @@
               <w:rPr>
                 <w:lang w:val="en-US"/>
               </w:rPr>
-              <w:lastRenderedPageBreak/>
               <w:t>Next, the total shift at the AP is computed as the sum of the global frame shift and the local warp shift “</w:t>
             </w:r>
             <w:r>
@@ -16461,7 +16331,6 @@
               <w:rPr>
                 <w:lang w:val="en-US"/>
               </w:rPr>
-              <w:lastRenderedPageBreak/>
               <w:t>Within the same loop over all frames, the (partial) background image is computed. Therefore, each frame has to be loaded only once.</w:t>
             </w:r>
           </w:p>
@@ -17688,7 +17557,6 @@
                 <w:szCs w:val="28"/>
                 <w:lang w:val="en-US"/>
               </w:rPr>
-              <w:lastRenderedPageBreak/>
               <w:t>Saving the final image</w:t>
             </w:r>
           </w:p>
@@ -17830,7 +17698,6 @@
                 <w:lang w:val="en-US"/>
               </w:rPr>
             </w:pPr>
-            <w:proofErr w:type="spellStart"/>
             <w:r>
               <w:rPr>
                 <w:b/>
@@ -17838,17 +17705,7 @@
                 <w:szCs w:val="28"/>
                 <w:lang w:val="en-US"/>
               </w:rPr>
-              <w:t>Postprocessing</w:t>
-            </w:r>
-            <w:proofErr w:type="spellEnd"/>
-            <w:r>
-              <w:rPr>
-                <w:b/>
-                <w:sz w:val="28"/>
-                <w:szCs w:val="28"/>
-                <w:lang w:val="en-US"/>
-              </w:rPr>
-              <w:t xml:space="preserve"> (Sharpening)</w:t>
+              <w:t>Postprocessing (Sharpening)</w:t>
             </w:r>
           </w:p>
         </w:tc>
@@ -17900,14 +17757,12 @@
               <w:lastRenderedPageBreak/>
               <w:t xml:space="preserve">PSS includes the option to </w:t>
             </w:r>
-            <w:proofErr w:type="spellStart"/>
             <w:r>
               <w:rPr>
                 <w:lang w:val="en-US"/>
               </w:rPr>
               <w:t>postprocess</w:t>
             </w:r>
-            <w:proofErr w:type="spellEnd"/>
             <w:r>
               <w:rPr>
                 <w:lang w:val="en-US"/>
@@ -17934,19 +17789,11 @@
                 <w:lang w:val="en-US"/>
               </w:rPr>
             </w:pPr>
-            <w:proofErr w:type="spellStart"/>
-            <w:r>
-              <w:rPr>
-                <w:lang w:val="en-US"/>
-              </w:rPr>
-              <w:t>Postprocessing</w:t>
-            </w:r>
-            <w:proofErr w:type="spellEnd"/>
-            <w:r>
-              <w:rPr>
-                <w:lang w:val="en-US"/>
-              </w:rPr>
-              <w:t xml:space="preserve"> is done in two steps:</w:t>
+            <w:r>
+              <w:rPr>
+                <w:lang w:val="en-US"/>
+              </w:rPr>
+              <w:t>Postprocessing is done in two steps:</w:t>
             </w:r>
           </w:p>
           <w:p>
@@ -17984,16 +17831,8 @@
               <w:rPr>
                 <w:lang w:val="en-US"/>
               </w:rPr>
-              <w:t xml:space="preserve">Sharpening / </w:t>
-            </w:r>
-            <w:proofErr w:type="spellStart"/>
-            <w:r>
-              <w:rPr>
-                <w:lang w:val="en-US"/>
-              </w:rPr>
-              <w:t>denoising</w:t>
-            </w:r>
-            <w:proofErr w:type="spellEnd"/>
+              <w:t>Sharpening / denoising</w:t>
+            </w:r>
             <w:r>
               <w:rPr>
                 <w:lang w:val="en-US"/>
@@ -18026,21 +17865,7 @@
               <w:rPr>
                 <w:lang w:val="en-US"/>
               </w:rPr>
-              <w:t xml:space="preserve">”, i.e. the summation image from stacking. Channel alignment can be done either with 1 pixel resolution, or with sub-pixel resolution (0.5 or 0.25 pixel). If sub-pixel resolution is selected, the original image is enlarged first, using </w:t>
-            </w:r>
-            <w:proofErr w:type="spellStart"/>
-            <w:r>
-              <w:rPr>
-                <w:lang w:val="en-US"/>
-              </w:rPr>
-              <w:t>bicubic</w:t>
-            </w:r>
-            <w:proofErr w:type="spellEnd"/>
-            <w:r>
-              <w:rPr>
-                <w:lang w:val="en-US"/>
-              </w:rPr>
-              <w:t xml:space="preserve"> interpolat</w:t>
+              <w:t>”, i.e. the summation image from stacking. Channel alignment can be done either with 1 pixel resolution, or with sub-pixel resolution (0.5 or 0.25 pixel). If sub-pixel resolution is selected, the original image is enlarged first, using bicubic interpolat</w:t>
             </w:r>
             <w:r>
               <w:rPr>
@@ -18108,21 +17933,7 @@
               <w:rPr>
                 <w:lang w:val="en-US"/>
               </w:rPr>
-              <w:t xml:space="preserve"> mode” the current </w:t>
-            </w:r>
-            <w:proofErr w:type="spellStart"/>
-            <w:r>
-              <w:rPr>
-                <w:lang w:val="en-US"/>
-              </w:rPr>
-              <w:t>postprocessed</w:t>
-            </w:r>
-            <w:proofErr w:type="spellEnd"/>
-            <w:r>
-              <w:rPr>
-                <w:lang w:val="en-US"/>
-              </w:rPr>
-              <w:t xml:space="preserve"> </w:t>
+              <w:t xml:space="preserve"> mode” the current postprocessed </w:t>
             </w:r>
             <w:r>
               <w:rPr>
@@ -18251,41 +18062,13 @@
               <w:rPr>
                 <w:lang w:val="en-US"/>
               </w:rPr>
-              <w:t xml:space="preserve">Sharpening / </w:t>
-            </w:r>
-            <w:proofErr w:type="spellStart"/>
-            <w:r>
-              <w:rPr>
-                <w:lang w:val="en-US"/>
-              </w:rPr>
-              <w:t>denoising</w:t>
-            </w:r>
-            <w:proofErr w:type="spellEnd"/>
-            <w:r>
-              <w:rPr>
-                <w:lang w:val="en-US"/>
-              </w:rPr>
-              <w:t xml:space="preserve"> </w:t>
-            </w:r>
-            <w:r>
-              <w:rPr>
-                <w:lang w:val="en-US"/>
-              </w:rPr>
-              <w:t xml:space="preserve">uses a multi-level </w:t>
-            </w:r>
-            <w:proofErr w:type="spellStart"/>
-            <w:r>
-              <w:rPr>
-                <w:lang w:val="en-US"/>
-              </w:rPr>
-              <w:t>unsharp</w:t>
-            </w:r>
-            <w:proofErr w:type="spellEnd"/>
-            <w:r>
-              <w:rPr>
-                <w:lang w:val="en-US"/>
-              </w:rPr>
-              <w:t xml:space="preserve"> masking algorithm</w:t>
+              <w:t xml:space="preserve">Sharpening / denoising </w:t>
+            </w:r>
+            <w:r>
+              <w:rPr>
+                <w:lang w:val="en-US"/>
+              </w:rPr>
+              <w:t>uses a multi-level unsharp masking algorithm</w:t>
             </w:r>
             <w:r>
               <w:rPr>
@@ -18337,21 +18120,7 @@
               <w:rPr>
                 <w:lang w:val="en-US"/>
               </w:rPr>
-              <w:t xml:space="preserve"> </w:t>
-            </w:r>
-            <w:proofErr w:type="spellStart"/>
-            <w:r>
-              <w:rPr>
-                <w:lang w:val="en-US"/>
-              </w:rPr>
-              <w:t>postprocessing</w:t>
-            </w:r>
-            <w:proofErr w:type="spellEnd"/>
-            <w:r>
-              <w:rPr>
-                <w:lang w:val="en-US"/>
-              </w:rPr>
-              <w:t xml:space="preserve"> layers is </w:t>
+              <w:t xml:space="preserve"> postprocessing layers is </w:t>
             </w:r>
             <w:r>
               <w:rPr>
@@ -19748,7 +19517,7 @@
                         <w:rFonts w:ascii="Cambria Math" w:eastAsiaTheme="minorEastAsia" w:hAnsi="Cambria Math"/>
                         <w:lang w:val="en-US"/>
                       </w:rPr>
-                      <m:t>i+1</m:t>
+                      <m:t>n_layers</m:t>
                     </m:r>
                   </m:sub>
                 </m:sSub>
@@ -20737,8 +20506,6 @@
                 <w:lang w:val="en-US"/>
               </w:rPr>
             </w:pPr>
-            <w:bookmarkStart w:id="0" w:name="_GoBack"/>
-            <w:bookmarkEnd w:id="0"/>
           </w:p>
         </w:tc>
       </w:tr>
@@ -20804,8 +20571,8 @@
 </file>
 
 <file path=word/numbering.xml><?xml version="1.0" encoding="utf-8"?>
-<w:numbering xmlns:wpc="http://schemas.microsoft.com/office/word/2010/wordprocessingCanvas" xmlns:mc="http://schemas.openxmlformats.org/markup-compatibility/2006" xmlns:o="urn:schemas-microsoft-com:office:office" xmlns:r="http://schemas.openxmlformats.org/officeDocument/2006/relationships" xmlns:m="http://schemas.openxmlformats.org/officeDocument/2006/math" xmlns:v="urn:schemas-microsoft-com:vml" xmlns:wp14="http://schemas.microsoft.com/office/word/2010/wordprocessingDrawing" xmlns:wp="http://schemas.openxmlformats.org/drawingml/2006/wordprocessingDrawing" xmlns:w10="urn:schemas-microsoft-com:office:word" xmlns:w="http://schemas.openxmlformats.org/wordprocessingml/2006/main" xmlns:w14="http://schemas.microsoft.com/office/word/2010/wordml" xmlns:wpg="http://schemas.microsoft.com/office/word/2010/wordprocessingGroup" xmlns:wpi="http://schemas.microsoft.com/office/word/2010/wordprocessingInk" xmlns:wne="http://schemas.microsoft.com/office/word/2006/wordml" xmlns:wps="http://schemas.microsoft.com/office/word/2010/wordprocessingShape" mc:Ignorable="w14 wp14">
-  <w:abstractNum w:abstractNumId="0">
+<w:numbering xmlns:wpc="http://schemas.microsoft.com/office/word/2010/wordprocessingCanvas" xmlns:cx="http://schemas.microsoft.com/office/drawing/2014/chartex" xmlns:cx1="http://schemas.microsoft.com/office/drawing/2015/9/8/chartex" xmlns:cx2="http://schemas.microsoft.com/office/drawing/2015/10/21/chartex" xmlns:cx3="http://schemas.microsoft.com/office/drawing/2016/5/9/chartex" xmlns:cx4="http://schemas.microsoft.com/office/drawing/2016/5/10/chartex" xmlns:cx5="http://schemas.microsoft.com/office/drawing/2016/5/11/chartex" xmlns:cx6="http://schemas.microsoft.com/office/drawing/2016/5/12/chartex" xmlns:cx7="http://schemas.microsoft.com/office/drawing/2016/5/13/chartex" xmlns:cx8="http://schemas.microsoft.com/office/drawing/2016/5/14/chartex" xmlns:mc="http://schemas.openxmlformats.org/markup-compatibility/2006" xmlns:aink="http://schemas.microsoft.com/office/drawing/2016/ink" xmlns:am3d="http://schemas.microsoft.com/office/drawing/2017/model3d" xmlns:o="urn:schemas-microsoft-com:office:office" xmlns:r="http://schemas.openxmlformats.org/officeDocument/2006/relationships" xmlns:m="http://schemas.openxmlformats.org/officeDocument/2006/math" xmlns:v="urn:schemas-microsoft-com:vml" xmlns:wp14="http://schemas.microsoft.com/office/word/2010/wordprocessingDrawing" xmlns:wp="http://schemas.openxmlformats.org/drawingml/2006/wordprocessingDrawing" xmlns:w10="urn:schemas-microsoft-com:office:word" xmlns:w="http://schemas.openxmlformats.org/wordprocessingml/2006/main" xmlns:w14="http://schemas.microsoft.com/office/word/2010/wordml" xmlns:w15="http://schemas.microsoft.com/office/word/2012/wordml" xmlns:w16cex="http://schemas.microsoft.com/office/word/2018/wordml/cex" xmlns:w16cid="http://schemas.microsoft.com/office/word/2016/wordml/cid" xmlns:w16="http://schemas.microsoft.com/office/word/2018/wordml" xmlns:w16sdtdh="http://schemas.microsoft.com/office/word/2020/wordml/sdtdatahash" xmlns:w16se="http://schemas.microsoft.com/office/word/2015/wordml/symex" xmlns:wpg="http://schemas.microsoft.com/office/word/2010/wordprocessingGroup" xmlns:wpi="http://schemas.microsoft.com/office/word/2010/wordprocessingInk" xmlns:wne="http://schemas.microsoft.com/office/word/2006/wordml" xmlns:wps="http://schemas.microsoft.com/office/word/2010/wordprocessingShape" mc:Ignorable="w14 w15 w16se w16cid w16 w16cex w16sdtdh wp14">
+  <w:abstractNum w:abstractNumId="0" w15:restartNumberingAfterBreak="0">
     <w:nsid w:val="03F63447"/>
     <w:multiLevelType w:val="hybridMultilevel"/>
     <w:tmpl w:val="699CE6F4"/>
@@ -20917,7 +20684,7 @@
       </w:rPr>
     </w:lvl>
   </w:abstractNum>
-  <w:abstractNum w:abstractNumId="1">
+  <w:abstractNum w:abstractNumId="1" w15:restartNumberingAfterBreak="0">
     <w:nsid w:val="0E312553"/>
     <w:multiLevelType w:val="hybridMultilevel"/>
     <w:tmpl w:val="802EF130"/>
@@ -21029,7 +20796,7 @@
       </w:rPr>
     </w:lvl>
   </w:abstractNum>
-  <w:abstractNum w:abstractNumId="2">
+  <w:abstractNum w:abstractNumId="2" w15:restartNumberingAfterBreak="0">
     <w:nsid w:val="22C94490"/>
     <w:multiLevelType w:val="hybridMultilevel"/>
     <w:tmpl w:val="FF0E88EA"/>
@@ -21142,7 +20909,7 @@
       </w:rPr>
     </w:lvl>
   </w:abstractNum>
-  <w:abstractNum w:abstractNumId="3">
+  <w:abstractNum w:abstractNumId="3" w15:restartNumberingAfterBreak="0">
     <w:nsid w:val="36DA0B54"/>
     <w:multiLevelType w:val="hybridMultilevel"/>
     <w:tmpl w:val="9DC05CEC"/>
@@ -21254,7 +21021,7 @@
       </w:rPr>
     </w:lvl>
   </w:abstractNum>
-  <w:abstractNum w:abstractNumId="4">
+  <w:abstractNum w:abstractNumId="4" w15:restartNumberingAfterBreak="0">
     <w:nsid w:val="4AB84683"/>
     <w:multiLevelType w:val="hybridMultilevel"/>
     <w:tmpl w:val="A622E39A"/>
@@ -21366,7 +21133,7 @@
       </w:rPr>
     </w:lvl>
   </w:abstractNum>
-  <w:abstractNum w:abstractNumId="5">
+  <w:abstractNum w:abstractNumId="5" w15:restartNumberingAfterBreak="0">
     <w:nsid w:val="59920179"/>
     <w:multiLevelType w:val="hybridMultilevel"/>
     <w:tmpl w:val="F6769F00"/>
@@ -21500,7 +21267,7 @@
 </file>
 
 <file path=word/styles.xml><?xml version="1.0" encoding="utf-8"?>
-<w:styles xmlns:mc="http://schemas.openxmlformats.org/markup-compatibility/2006" xmlns:r="http://schemas.openxmlformats.org/officeDocument/2006/relationships" xmlns:w="http://schemas.openxmlformats.org/wordprocessingml/2006/main" xmlns:w14="http://schemas.microsoft.com/office/word/2010/wordml" mc:Ignorable="w14">
+<w:styles xmlns:mc="http://schemas.openxmlformats.org/markup-compatibility/2006" xmlns:r="http://schemas.openxmlformats.org/officeDocument/2006/relationships" xmlns:w="http://schemas.openxmlformats.org/wordprocessingml/2006/main" xmlns:w14="http://schemas.microsoft.com/office/word/2010/wordml" xmlns:w15="http://schemas.microsoft.com/office/word/2012/wordml" xmlns:w16cex="http://schemas.microsoft.com/office/word/2018/wordml/cex" xmlns:w16cid="http://schemas.microsoft.com/office/word/2016/wordml/cid" xmlns:w16="http://schemas.microsoft.com/office/word/2018/wordml" xmlns:w16sdtdh="http://schemas.microsoft.com/office/word/2020/wordml/sdtdatahash" xmlns:w16se="http://schemas.microsoft.com/office/word/2015/wordml/symex" mc:Ignorable="w14 w15 w16se w16cid w16 w16cex w16sdtdh">
   <w:docDefaults>
     <w:rPrDefault>
       <w:rPr>
@@ -21516,529 +21283,383 @@
       </w:pPr>
     </w:pPrDefault>
   </w:docDefaults>
-  <w:latentStyles w:defLockedState="0" w:defUIPriority="99" w:defSemiHidden="1" w:defUnhideWhenUsed="1" w:defQFormat="0" w:count="267">
-    <w:lsdException w:name="Normal" w:semiHidden="0" w:uiPriority="0" w:unhideWhenUsed="0" w:qFormat="1"/>
-    <w:lsdException w:name="heading 1" w:semiHidden="0" w:uiPriority="9" w:unhideWhenUsed="0" w:qFormat="1"/>
-    <w:lsdException w:name="heading 2" w:uiPriority="9" w:qFormat="1"/>
-    <w:lsdException w:name="heading 3" w:uiPriority="9" w:qFormat="1"/>
-    <w:lsdException w:name="heading 4" w:uiPriority="9" w:qFormat="1"/>
-    <w:lsdException w:name="heading 5" w:uiPriority="9" w:qFormat="1"/>
-    <w:lsdException w:name="heading 6" w:uiPriority="9" w:qFormat="1"/>
-    <w:lsdException w:name="heading 7" w:uiPriority="9" w:qFormat="1"/>
-    <w:lsdException w:name="heading 8" w:uiPriority="9" w:qFormat="1"/>
-    <w:lsdException w:name="heading 9" w:uiPriority="9" w:qFormat="1"/>
-    <w:lsdException w:name="toc 1" w:uiPriority="39"/>
-    <w:lsdException w:name="toc 2" w:uiPriority="39"/>
-    <w:lsdException w:name="toc 3" w:uiPriority="39"/>
-    <w:lsdException w:name="toc 4" w:uiPriority="39"/>
-    <w:lsdException w:name="toc 5" w:uiPriority="39"/>
-    <w:lsdException w:name="toc 6" w:uiPriority="39"/>
-    <w:lsdException w:name="toc 7" w:uiPriority="39"/>
-    <w:lsdException w:name="toc 8" w:uiPriority="39"/>
-    <w:lsdException w:name="toc 9" w:uiPriority="39"/>
-    <w:lsdException w:name="caption" w:uiPriority="35" w:qFormat="1"/>
-    <w:lsdException w:name="Title" w:semiHidden="0" w:uiPriority="10" w:unhideWhenUsed="0" w:qFormat="1"/>
-    <w:lsdException w:name="Default Paragraph Font" w:uiPriority="1"/>
-    <w:lsdException w:name="Subtitle" w:semiHidden="0" w:uiPriority="11" w:unhideWhenUsed="0" w:qFormat="1"/>
-    <w:lsdException w:name="Strong" w:semiHidden="0" w:uiPriority="22" w:unhideWhenUsed="0" w:qFormat="1"/>
-    <w:lsdException w:name="Emphasis" w:semiHidden="0" w:uiPriority="20" w:unhideWhenUsed="0" w:qFormat="1"/>
-    <w:lsdException w:name="Table Grid" w:semiHidden="0" w:uiPriority="59" w:unhideWhenUsed="0"/>
-    <w:lsdException w:name="Placeholder Text" w:unhideWhenUsed="0"/>
-    <w:lsdException w:name="No Spacing" w:semiHidden="0" w:uiPriority="1" w:unhideWhenUsed="0" w:qFormat="1"/>
-    <w:lsdException w:name="Light Shading" w:semiHidden="0" w:uiPriority="60" w:unhideWhenUsed="0"/>
-    <w:lsdException w:name="Light List" w:semiHidden="0" w:uiPriority="61" w:unhideWhenUsed="0"/>
-    <w:lsdException w:name="Light Grid" w:semiHidden="0" w:uiPriority="62" w:unhideWhenUsed="0"/>
-    <w:lsdException w:name="Medium Shading 1" w:semiHidden="0" w:uiPriority="63" w:unhideWhenUsed="0"/>
-    <w:lsdException w:name="Medium Shading 2" w:semiHidden="0" w:uiPriority="64" w:unhideWhenUsed="0"/>
-    <w:lsdException w:name="Medium List 1" w:semiHidden="0" w:uiPriority="65" w:unhideWhenUsed="0"/>
-    <w:lsdException w:name="Medium List 2" w:semiHidden="0" w:uiPriority="66" w:unhideWhenUsed="0"/>
-    <w:lsdException w:name="Medium Grid 1" w:semiHidden="0" w:uiPriority="67" w:unhideWhenUsed="0"/>
-    <w:lsdException w:name="Medium Grid 2" w:semiHidden="0" w:uiPriority="68" w:unhideWhenUsed="0"/>
-    <w:lsdException w:name="Medium Grid 3" w:semiHidden="0" w:uiPriority="69" w:unhideWhenUsed="0"/>
-    <w:lsdException w:name="Dark List" w:semiHidden="0" w:uiPriority="70" w:unhideWhenUsed="0"/>
-    <w:lsdException w:name="Colorful Shading" w:semiHidden="0" w:uiPriority="71" w:unhideWhenUsed="0"/>
-    <w:lsdException w:name="Colorful List" w:semiHidden="0" w:uiPriority="72" w:unhideWhenUsed="0"/>
-    <w:lsdException w:name="Colorful Grid" w:semiHidden="0" w:uiPriority="73" w:unhideWhenUsed="0"/>
-    <w:lsdException w:name="Light Shading Accent 1" w:semiHidden="0" w:uiPriority="60" w:unhideWhenUsed="0"/>
-    <w:lsdException w:name="Light List Accent 1" w:semiHidden="0" w:uiPriority="61" w:unhideWhenUsed="0"/>
-    <w:lsdException w:name="Light Grid Accent 1" w:semiHidden="0" w:uiPriority="62" w:unhideWhenUsed="0"/>
-    <w:lsdException w:name="Medium Shading 1 Accent 1" w:semiHidden="0" w:uiPriority="63" w:unhideWhenUsed="0"/>
-    <w:lsdException w:name="Medium Shading 2 Accent 1" w:semiHidden="0" w:uiPriority="64" w:unhideWhenUsed="0"/>
-    <w:lsdException w:name="Medium List 1 Accent 1" w:semiHidden="0" w:uiPriority="65" w:unhideWhenUsed="0"/>
-    <w:lsdException w:name="Revision" w:unhideWhenUsed="0"/>
-    <w:lsdException w:name="List Paragraph" w:semiHidden="0" w:uiPriority="34" w:unhideWhenUsed="0" w:qFormat="1"/>
-    <w:lsdException w:name="Quote" w:semiHidden="0" w:uiPriority="29" w:unhideWhenUsed="0" w:qFormat="1"/>
-    <w:lsdException w:name="Intense Quote" w:semiHidden="0" w:uiPriority="30" w:unhideWhenUsed="0" w:qFormat="1"/>
-    <w:lsdException w:name="Medium List 2 Accent 1" w:semiHidden="0" w:uiPriority="66" w:unhideWhenUsed="0"/>
-    <w:lsdException w:name="Medium Grid 1 Accent 1" w:semiHidden="0" w:uiPriority="67" w:unhideWhenUsed="0"/>
-    <w:lsdException w:name="Medium Grid 2 Accent 1" w:semiHidden="0" w:uiPriority="68" w:unhideWhenUsed="0"/>
-    <w:lsdException w:name="Medium Grid 3 Accent 1" w:semiHidden="0" w:uiPriority="69" w:unhideWhenUsed="0"/>
-    <w:lsdException w:name="Dark List Accent 1" w:semiHidden="0" w:uiPriority="70" w:unhideWhenUsed="0"/>
-    <w:lsdException w:name="Colorful Shading Accent 1" w:semiHidden="0" w:uiPriority="71" w:unhideWhenUsed="0"/>
-    <w:lsdException w:name="Colorful List Accent 1" w:semiHidden="0" w:uiPriority="72" w:unhideWhenUsed="0"/>
-    <w:lsdException w:name="Colorful Grid Accent 1" w:semiHidden="0" w:uiPriority="73" w:unhideWhenUsed="0"/>
-    <w:lsdException w:name="Light Shading Accent 2" w:semiHidden="0" w:uiPriority="60" w:unhideWhenUsed="0"/>
-    <w:lsdException w:name="Light List Accent 2" w:semiHidden="0" w:uiPriority="61" w:unhideWhenUsed="0"/>
-    <w:lsdException w:name="Light Grid Accent 2" w:semiHidden="0" w:uiPriority="62" w:unhideWhenUsed="0"/>
-    <w:lsdException w:name="Medium Shading 1 Accent 2" w:semiHidden="0" w:uiPriority="63" w:unhideWhenUsed="0"/>
-    <w:lsdException w:name="Medium Shading 2 Accent 2" w:semiHidden="0" w:uiPriority="64" w:unhideWhenUsed="0"/>
-    <w:lsdException w:name="Medium List 1 Accent 2" w:semiHidden="0" w:uiPriority="65" w:unhideWhenUsed="0"/>
-    <w:lsdException w:name="Medium List 2 Accent 2" w:semiHidden="0" w:uiPriority="66" w:unhideWhenUsed="0"/>
-    <w:lsdException w:name="Medium Grid 1 Accent 2" w:semiHidden="0" w:uiPriority="67" w:unhideWhenUsed="0"/>
-    <w:lsdException w:name="Medium Grid 2 Accent 2" w:semiHidden="0" w:uiPriority="68" w:unhideWhenUsed="0"/>
-    <w:lsdException w:name="Medium Grid 3 Accent 2" w:semiHidden="0" w:uiPriority="69" w:unhideWhenUsed="0"/>
-    <w:lsdException w:name="Dark List Accent 2" w:semiHidden="0" w:uiPriority="70" w:unhideWhenUsed="0"/>
-    <w:lsdException w:name="Colorful Shading Accent 2" w:semiHidden="0" w:uiPriority="71" w:unhideWhenUsed="0"/>
-    <w:lsdException w:name="Colorful List Accent 2" w:semiHidden="0" w:uiPriority="72" w:unhideWhenUsed="0"/>
-    <w:lsdException w:name="Colorful Grid Accent 2" w:semiHidden="0" w:uiPriority="73" w:unhideWhenUsed="0"/>
-    <w:lsdException w:name="Light Shading Accent 3" w:semiHidden="0" w:uiPriority="60" w:unhideWhenUsed="0"/>
-    <w:lsdException w:name="Light List Accent 3" w:semiHidden="0" w:uiPriority="61" w:unhideWhenUsed="0"/>
-    <w:lsdException w:name="Light Grid Accent 3" w:semiHidden="0" w:uiPriority="62" w:unhideWhenUsed="0"/>
-    <w:lsdException w:name="Medium Shading 1 Accent 3" w:semiHidden="0" w:uiPriority="63" w:unhideWhenUsed="0"/>
-    <w:lsdException w:name="Medium Shading 2 Accent 3" w:semiHidden="0" w:uiPriority="64" w:unhideWhenUsed="0"/>
-    <w:lsdException w:name="Medium List 1 Accent 3" w:semiHidden="0" w:uiPriority="65" w:unhideWhenUsed="0"/>
-    <w:lsdException w:name="Medium List 2 Accent 3" w:semiHidden="0" w:uiPriority="66" w:unhideWhenUsed="0"/>
-    <w:lsdException w:name="Medium Grid 1 Accent 3" w:semiHidden="0" w:uiPriority="67" w:unhideWhenUsed="0"/>
-    <w:lsdException w:name="Medium Grid 2 Accent 3" w:semiHidden="0" w:uiPriority="68" w:unhideWhenUsed="0"/>
-    <w:lsdException w:name="Medium Grid 3 Accent 3" w:semiHidden="0" w:uiPriority="69" w:unhideWhenUsed="0"/>
-    <w:lsdException w:name="Dark List Accent 3" w:semiHidden="0" w:uiPriority="70" w:unhideWhenUsed="0"/>
-    <w:lsdException w:name="Colorful Shading Accent 3" w:semiHidden="0" w:uiPriority="71" w:unhideWhenUsed="0"/>
-    <w:lsdException w:name="Colorful List Accent 3" w:semiHidden="0" w:uiPriority="72" w:unhideWhenUsed="0"/>
-    <w:lsdException w:name="Colorful Grid Accent 3" w:semiHidden="0" w:uiPriority="73" w:unhideWhenUsed="0"/>
-    <w:lsdException w:name="Light Shading Accent 4" w:semiHidden="0" w:uiPriority="60" w:unhideWhenUsed="0"/>
-    <w:lsdException w:name="Light List Accent 4" w:semiHidden="0" w:uiPriority="61" w:unhideWhenUsed="0"/>
-    <w:lsdException w:name="Light Grid Accent 4" w:semiHidden="0" w:uiPriority="62" w:unhideWhenUsed="0"/>
-    <w:lsdException w:name="Medium Shading 1 Accent 4" w:semiHidden="0" w:uiPriority="63" w:unhideWhenUsed="0"/>
-    <w:lsdException w:name="Medium Shading 2 Accent 4" w:semiHidden="0" w:uiPriority="64" w:unhideWhenUsed="0"/>
-    <w:lsdException w:name="Medium List 1 Accent 4" w:semiHidden="0" w:uiPriority="65" w:unhideWhenUsed="0"/>
-    <w:lsdException w:name="Medium List 2 Accent 4" w:semiHidden="0" w:uiPriority="66" w:unhideWhenUsed="0"/>
-    <w:lsdException w:name="Medium Grid 1 Accent 4" w:semiHidden="0" w:uiPriority="67" w:unhideWhenUsed="0"/>
-    <w:lsdException w:name="Medium Grid 2 Accent 4" w:semiHidden="0" w:uiPriority="68" w:unhideWhenUsed="0"/>
-    <w:lsdException w:name="Medium Grid 3 Accent 4" w:semiHidden="0" w:uiPriority="69" w:unhideWhenUsed="0"/>
-    <w:lsdException w:name="Dark List Accent 4" w:semiHidden="0" w:uiPriority="70" w:unhideWhenUsed="0"/>
-    <w:lsdException w:name="Colorful Shading Accent 4" w:semiHidden="0" w:uiPriority="71" w:unhideWhenUsed="0"/>
-    <w:lsdException w:name="Colorful List Accent 4" w:semiHidden="0" w:uiPriority="72" w:unhideWhenUsed="0"/>
-    <w:lsdException w:name="Colorful Grid Accent 4" w:semiHidden="0" w:uiPriority="73" w:unhideWhenUsed="0"/>
-    <w:lsdException w:name="Light Shading Accent 5" w:semiHidden="0" w:uiPriority="60" w:unhideWhenUsed="0"/>
-    <w:lsdException w:name="Light List Accent 5" w:semiHidden="0" w:uiPriority="61" w:unhideWhenUsed="0"/>
-    <w:lsdException w:name="Light Grid Accent 5" w:semiHidden="0" w:uiPriority="62" w:unhideWhenUsed="0"/>
-    <w:lsdException w:name="Medium Shading 1 Accent 5" w:semiHidden="0" w:uiPriority="63" w:unhideWhenUsed="0"/>
-    <w:lsdException w:name="Medium Shading 2 Accent 5" w:semiHidden="0" w:uiPriority="64" w:unhideWhenUsed="0"/>
-    <w:lsdException w:name="Medium List 1 Accent 5" w:semiHidden="0" w:uiPriority="65" w:unhideWhenUsed="0"/>
-    <w:lsdException w:name="Medium List 2 Accent 5" w:semiHidden="0" w:uiPriority="66" w:unhideWhenUsed="0"/>
-    <w:lsdException w:name="Medium Grid 1 Accent 5" w:semiHidden="0" w:uiPriority="67" w:unhideWhenUsed="0"/>
-    <w:lsdException w:name="Medium Grid 2 Accent 5" w:semiHidden="0" w:uiPriority="68" w:unhideWhenUsed="0"/>
-    <w:lsdException w:name="Medium Grid 3 Accent 5" w:semiHidden="0" w:uiPriority="69" w:unhideWhenUsed="0"/>
-    <w:lsdException w:name="Dark List Accent 5" w:semiHidden="0" w:uiPriority="70" w:unhideWhenUsed="0"/>
-    <w:lsdException w:name="Colorful Shading Accent 5" w:semiHidden="0" w:uiPriority="71" w:unhideWhenUsed="0"/>
-    <w:lsdException w:name="Colorful List Accent 5" w:semiHidden="0" w:uiPriority="72" w:unhideWhenUsed="0"/>
-    <w:lsdException w:name="Colorful Grid Accent 5" w:semiHidden="0" w:uiPriority="73" w:unhideWhenUsed="0"/>
-    <w:lsdException w:name="Light Shading Accent 6" w:semiHidden="0" w:uiPriority="60" w:unhideWhenUsed="0"/>
-    <w:lsdException w:name="Light List Accent 6" w:semiHidden="0" w:uiPriority="61" w:unhideWhenUsed="0"/>
-    <w:lsdException w:name="Light Grid Accent 6" w:semiHidden="0" w:uiPriority="62" w:unhideWhenUsed="0"/>
-    <w:lsdException w:name="Medium Shading 1 Accent 6" w:semiHidden="0" w:uiPriority="63" w:unhideWhenUsed="0"/>
-    <w:lsdException w:name="Medium Shading 2 Accent 6" w:semiHidden="0" w:uiPriority="64" w:unhideWhenUsed="0"/>
-    <w:lsdException w:name="Medium List 1 Accent 6" w:semiHidden="0" w:uiPriority="65" w:unhideWhenUsed="0"/>
-    <w:lsdException w:name="Medium List 2 Accent 6" w:semiHidden="0" w:uiPriority="66" w:unhideWhenUsed="0"/>
-    <w:lsdException w:name="Medium Grid 1 Accent 6" w:semiHidden="0" w:uiPriority="67" w:unhideWhenUsed="0"/>
-    <w:lsdException w:name="Medium Grid 2 Accent 6" w:semiHidden="0" w:uiPriority="68" w:unhideWhenUsed="0"/>
-    <w:lsdException w:name="Medium Grid 3 Accent 6" w:semiHidden="0" w:uiPriority="69" w:unhideWhenUsed="0"/>
-    <w:lsdException w:name="Dark List Accent 6" w:semiHidden="0" w:uiPriority="70" w:unhideWhenUsed="0"/>
-    <w:lsdException w:name="Colorful Shading Accent 6" w:semiHidden="0" w:uiPriority="71" w:unhideWhenUsed="0"/>
-    <w:lsdException w:name="Colorful List Accent 6" w:semiHidden="0" w:uiPriority="72" w:unhideWhenUsed="0"/>
-    <w:lsdException w:name="Colorful Grid Accent 6" w:semiHidden="0" w:uiPriority="73" w:unhideWhenUsed="0"/>
-    <w:lsdException w:name="Subtle Emphasis" w:semiHidden="0" w:uiPriority="19" w:unhideWhenUsed="0" w:qFormat="1"/>
-    <w:lsdException w:name="Intense Emphasis" w:semiHidden="0" w:uiPriority="21" w:unhideWhenUsed="0" w:qFormat="1"/>
-    <w:lsdException w:name="Subtle Reference" w:semiHidden="0" w:uiPriority="31" w:unhideWhenUsed="0" w:qFormat="1"/>
-    <w:lsdException w:name="Intense Reference" w:semiHidden="0" w:uiPriority="32" w:unhideWhenUsed="0" w:qFormat="1"/>
-    <w:lsdException w:name="Book Title" w:semiHidden="0" w:uiPriority="33" w:unhideWhenUsed="0" w:qFormat="1"/>
-    <w:lsdException w:name="Bibliography" w:uiPriority="37"/>
-    <w:lsdException w:name="TOC Heading" w:uiPriority="39" w:qFormat="1"/>
-  </w:latentStyles>
-  <w:style w:type="paragraph" w:default="1" w:styleId="Standard">
-    <w:name w:val="Normal"/>
-    <w:qFormat/>
-  </w:style>
-  <w:style w:type="paragraph" w:styleId="berschrift1">
-    <w:name w:val="heading 1"/>
-    <w:basedOn w:val="Standard"/>
-    <w:next w:val="Standard"/>
-    <w:link w:val="berschrift1Zchn"/>
-    <w:uiPriority w:val="9"/>
-    <w:qFormat/>
-    <w:rsid w:val="00E94F0B"/>
-    <w:pPr>
-      <w:keepNext/>
-      <w:keepLines/>
-      <w:spacing w:before="480" w:after="0"/>
-      <w:outlineLvl w:val="0"/>
-    </w:pPr>
-    <w:rPr>
-      <w:rFonts w:asciiTheme="majorHAnsi" w:eastAsiaTheme="majorEastAsia" w:hAnsiTheme="majorHAnsi" w:cstheme="majorBidi"/>
-      <w:b/>
-      <w:bCs/>
-      <w:color w:val="365F91" w:themeColor="accent1" w:themeShade="BF"/>
-      <w:sz w:val="28"/>
-      <w:szCs w:val="28"/>
-    </w:rPr>
-  </w:style>
-  <w:style w:type="paragraph" w:styleId="berschrift2">
-    <w:name w:val="heading 2"/>
-    <w:basedOn w:val="Standard"/>
-    <w:next w:val="Standard"/>
-    <w:link w:val="berschrift2Zchn"/>
-    <w:uiPriority w:val="9"/>
-    <w:unhideWhenUsed/>
-    <w:qFormat/>
-    <w:rsid w:val="00E94F0B"/>
-    <w:pPr>
-      <w:keepNext/>
-      <w:keepLines/>
-      <w:spacing w:before="200" w:after="0"/>
-      <w:outlineLvl w:val="1"/>
-    </w:pPr>
-    <w:rPr>
-      <w:rFonts w:asciiTheme="majorHAnsi" w:eastAsiaTheme="majorEastAsia" w:hAnsiTheme="majorHAnsi" w:cstheme="majorBidi"/>
-      <w:b/>
-      <w:bCs/>
-      <w:color w:val="4F81BD" w:themeColor="accent1"/>
-      <w:sz w:val="26"/>
-      <w:szCs w:val="26"/>
-    </w:rPr>
-  </w:style>
-  <w:style w:type="character" w:default="1" w:styleId="Absatz-Standardschriftart">
-    <w:name w:val="Default Paragraph Font"/>
-    <w:uiPriority w:val="1"/>
-    <w:semiHidden/>
-    <w:unhideWhenUsed/>
-  </w:style>
-  <w:style w:type="table" w:default="1" w:styleId="NormaleTabelle">
-    <w:name w:val="Normal Table"/>
-    <w:uiPriority w:val="99"/>
-    <w:semiHidden/>
-    <w:unhideWhenUsed/>
-    <w:tblPr>
-      <w:tblInd w:w="0" w:type="dxa"/>
-      <w:tblCellMar>
-        <w:top w:w="0" w:type="dxa"/>
-        <w:left w:w="108" w:type="dxa"/>
-        <w:bottom w:w="0" w:type="dxa"/>
-        <w:right w:w="108" w:type="dxa"/>
-      </w:tblCellMar>
-    </w:tblPr>
-  </w:style>
-  <w:style w:type="numbering" w:default="1" w:styleId="KeineListe">
-    <w:name w:val="No List"/>
-    <w:uiPriority w:val="99"/>
-    <w:semiHidden/>
-    <w:unhideWhenUsed/>
-  </w:style>
-  <w:style w:type="table" w:styleId="Tabellenraster">
-    <w:name w:val="Table Grid"/>
-    <w:basedOn w:val="NormaleTabelle"/>
-    <w:uiPriority w:val="59"/>
-    <w:rsid w:val="00E94F0B"/>
-    <w:pPr>
-      <w:spacing w:after="0" w:line="240" w:lineRule="auto"/>
-    </w:pPr>
-    <w:tblPr>
-      <w:tblBorders>
-        <w:top w:val="single" w:sz="4" w:space="0" w:color="auto"/>
-        <w:left w:val="single" w:sz="4" w:space="0" w:color="auto"/>
-        <w:bottom w:val="single" w:sz="4" w:space="0" w:color="auto"/>
-        <w:right w:val="single" w:sz="4" w:space="0" w:color="auto"/>
-        <w:insideH w:val="single" w:sz="4" w:space="0" w:color="auto"/>
-        <w:insideV w:val="single" w:sz="4" w:space="0" w:color="auto"/>
-      </w:tblBorders>
-    </w:tblPr>
-  </w:style>
-  <w:style w:type="character" w:customStyle="1" w:styleId="berschrift2Zchn">
-    <w:name w:val="Überschrift 2 Zchn"/>
-    <w:basedOn w:val="Absatz-Standardschriftart"/>
-    <w:link w:val="berschrift2"/>
-    <w:uiPriority w:val="9"/>
-    <w:rsid w:val="00E94F0B"/>
-    <w:rPr>
-      <w:rFonts w:asciiTheme="majorHAnsi" w:eastAsiaTheme="majorEastAsia" w:hAnsiTheme="majorHAnsi" w:cstheme="majorBidi"/>
-      <w:b/>
-      <w:bCs/>
-      <w:color w:val="4F81BD" w:themeColor="accent1"/>
-      <w:sz w:val="26"/>
-      <w:szCs w:val="26"/>
-    </w:rPr>
-  </w:style>
-  <w:style w:type="character" w:customStyle="1" w:styleId="berschrift1Zchn">
-    <w:name w:val="Überschrift 1 Zchn"/>
-    <w:basedOn w:val="Absatz-Standardschriftart"/>
-    <w:link w:val="berschrift1"/>
-    <w:uiPriority w:val="9"/>
-    <w:rsid w:val="00E94F0B"/>
-    <w:rPr>
-      <w:rFonts w:asciiTheme="majorHAnsi" w:eastAsiaTheme="majorEastAsia" w:hAnsiTheme="majorHAnsi" w:cstheme="majorBidi"/>
-      <w:b/>
-      <w:bCs/>
-      <w:color w:val="365F91" w:themeColor="accent1" w:themeShade="BF"/>
-      <w:sz w:val="28"/>
-      <w:szCs w:val="28"/>
-    </w:rPr>
-  </w:style>
-  <w:style w:type="paragraph" w:styleId="HTMLVorformatiert">
-    <w:name w:val="HTML Preformatted"/>
-    <w:basedOn w:val="Standard"/>
-    <w:link w:val="HTMLVorformatiertZchn"/>
-    <w:uiPriority w:val="99"/>
-    <w:unhideWhenUsed/>
-    <w:rsid w:val="0010368C"/>
-    <w:pPr>
-      <w:tabs>
-        <w:tab w:val="left" w:pos="916"/>
-        <w:tab w:val="left" w:pos="1832"/>
-        <w:tab w:val="left" w:pos="2748"/>
-        <w:tab w:val="left" w:pos="3664"/>
-        <w:tab w:val="left" w:pos="4580"/>
-        <w:tab w:val="left" w:pos="5496"/>
-        <w:tab w:val="left" w:pos="6412"/>
-        <w:tab w:val="left" w:pos="7328"/>
-        <w:tab w:val="left" w:pos="8244"/>
-        <w:tab w:val="left" w:pos="9160"/>
-        <w:tab w:val="left" w:pos="10076"/>
-        <w:tab w:val="left" w:pos="10992"/>
-        <w:tab w:val="left" w:pos="11908"/>
-        <w:tab w:val="left" w:pos="12824"/>
-        <w:tab w:val="left" w:pos="13740"/>
-        <w:tab w:val="left" w:pos="14656"/>
-      </w:tabs>
-      <w:spacing w:after="0" w:line="240" w:lineRule="auto"/>
-    </w:pPr>
-    <w:rPr>
-      <w:rFonts w:ascii="Courier New" w:eastAsia="Times New Roman" w:hAnsi="Courier New" w:cs="Courier New"/>
-      <w:sz w:val="20"/>
-      <w:szCs w:val="20"/>
-      <w:lang w:eastAsia="de-DE"/>
-    </w:rPr>
-  </w:style>
-  <w:style w:type="character" w:customStyle="1" w:styleId="HTMLVorformatiertZchn">
-    <w:name w:val="HTML Vorformatiert Zchn"/>
-    <w:basedOn w:val="Absatz-Standardschriftart"/>
-    <w:link w:val="HTMLVorformatiert"/>
-    <w:uiPriority w:val="99"/>
-    <w:rsid w:val="0010368C"/>
-    <w:rPr>
-      <w:rFonts w:ascii="Courier New" w:eastAsia="Times New Roman" w:hAnsi="Courier New" w:cs="Courier New"/>
-      <w:sz w:val="20"/>
-      <w:szCs w:val="20"/>
-      <w:lang w:eastAsia="de-DE"/>
-    </w:rPr>
-  </w:style>
-  <w:style w:type="paragraph" w:styleId="Listenabsatz">
-    <w:name w:val="List Paragraph"/>
-    <w:basedOn w:val="Standard"/>
-    <w:uiPriority w:val="34"/>
-    <w:qFormat/>
-    <w:rsid w:val="00222172"/>
-    <w:pPr>
-      <w:ind w:left="720"/>
-      <w:contextualSpacing/>
-    </w:pPr>
-  </w:style>
-  <w:style w:type="paragraph" w:styleId="Sprechblasentext">
-    <w:name w:val="Balloon Text"/>
-    <w:basedOn w:val="Standard"/>
-    <w:link w:val="SprechblasentextZchn"/>
-    <w:uiPriority w:val="99"/>
-    <w:semiHidden/>
-    <w:unhideWhenUsed/>
-    <w:rsid w:val="00380CBC"/>
-    <w:pPr>
-      <w:spacing w:after="0" w:line="240" w:lineRule="auto"/>
-    </w:pPr>
-    <w:rPr>
-      <w:rFonts w:ascii="Tahoma" w:hAnsi="Tahoma" w:cs="Tahoma"/>
-      <w:sz w:val="16"/>
-      <w:szCs w:val="16"/>
-    </w:rPr>
-  </w:style>
-  <w:style w:type="character" w:customStyle="1" w:styleId="SprechblasentextZchn">
-    <w:name w:val="Sprechblasentext Zchn"/>
-    <w:basedOn w:val="Absatz-Standardschriftart"/>
-    <w:link w:val="Sprechblasentext"/>
-    <w:uiPriority w:val="99"/>
-    <w:semiHidden/>
-    <w:rsid w:val="00380CBC"/>
-    <w:rPr>
-      <w:rFonts w:ascii="Tahoma" w:hAnsi="Tahoma" w:cs="Tahoma"/>
-      <w:sz w:val="16"/>
-      <w:szCs w:val="16"/>
-    </w:rPr>
-  </w:style>
-  <w:style w:type="character" w:styleId="Platzhaltertext">
-    <w:name w:val="Placeholder Text"/>
-    <w:basedOn w:val="Absatz-Standardschriftart"/>
-    <w:uiPriority w:val="99"/>
-    <w:semiHidden/>
-    <w:rsid w:val="00A77B7F"/>
-    <w:rPr>
-      <w:color w:val="808080"/>
-    </w:rPr>
-  </w:style>
-</w:styles>
-</file>
-
-<file path=word/stylesWithEffects.xml><?xml version="1.0" encoding="utf-8"?>
-<w:styles xmlns:wpc="http://schemas.microsoft.com/office/word/2010/wordprocessingCanvas" xmlns:mc="http://schemas.openxmlformats.org/markup-compatibility/2006" xmlns:o="urn:schemas-microsoft-com:office:office" xmlns:r="http://schemas.openxmlformats.org/officeDocument/2006/relationships" xmlns:m="http://schemas.openxmlformats.org/officeDocument/2006/math" xmlns:v="urn:schemas-microsoft-com:vml" xmlns:wp14="http://schemas.microsoft.com/office/word/2010/wordprocessingDrawing" xmlns:wp="http://schemas.openxmlformats.org/drawingml/2006/wordprocessingDrawing" xmlns:w10="urn:schemas-microsoft-com:office:word" xmlns:w="http://schemas.openxmlformats.org/wordprocessingml/2006/main" xmlns:w14="http://schemas.microsoft.com/office/word/2010/wordml" xmlns:wpg="http://schemas.microsoft.com/office/word/2010/wordprocessingGroup" xmlns:wpi="http://schemas.microsoft.com/office/word/2010/wordprocessingInk" xmlns:wne="http://schemas.microsoft.com/office/word/2006/wordml" xmlns:wps="http://schemas.microsoft.com/office/word/2010/wordprocessingShape" mc:Ignorable="w14 wp14">
-  <w:docDefaults>
-    <w:rPrDefault>
-      <w:rPr>
-        <w:rFonts w:asciiTheme="minorHAnsi" w:eastAsiaTheme="minorHAnsi" w:hAnsiTheme="minorHAnsi" w:cstheme="minorBidi"/>
-        <w:sz w:val="22"/>
-        <w:szCs w:val="22"/>
-        <w:lang w:val="de-DE" w:eastAsia="en-US" w:bidi="ar-SA"/>
-      </w:rPr>
-    </w:rPrDefault>
-    <w:pPrDefault>
-      <w:pPr>
-        <w:spacing w:after="200" w:line="276" w:lineRule="auto"/>
-      </w:pPr>
-    </w:pPrDefault>
-  </w:docDefaults>
-  <w:latentStyles w:defLockedState="0" w:defUIPriority="99" w:defSemiHidden="1" w:defUnhideWhenUsed="1" w:defQFormat="0" w:count="267">
-    <w:lsdException w:name="Normal" w:semiHidden="0" w:uiPriority="0" w:unhideWhenUsed="0" w:qFormat="1"/>
-    <w:lsdException w:name="heading 1" w:semiHidden="0" w:uiPriority="9" w:unhideWhenUsed="0" w:qFormat="1"/>
-    <w:lsdException w:name="heading 2" w:uiPriority="9" w:qFormat="1"/>
-    <w:lsdException w:name="heading 3" w:uiPriority="9" w:qFormat="1"/>
-    <w:lsdException w:name="heading 4" w:uiPriority="9" w:qFormat="1"/>
-    <w:lsdException w:name="heading 5" w:uiPriority="9" w:qFormat="1"/>
-    <w:lsdException w:name="heading 6" w:uiPriority="9" w:qFormat="1"/>
-    <w:lsdException w:name="heading 7" w:uiPriority="9" w:qFormat="1"/>
-    <w:lsdException w:name="heading 8" w:uiPriority="9" w:qFormat="1"/>
-    <w:lsdException w:name="heading 9" w:uiPriority="9" w:qFormat="1"/>
-    <w:lsdException w:name="toc 1" w:uiPriority="39"/>
-    <w:lsdException w:name="toc 2" w:uiPriority="39"/>
-    <w:lsdException w:name="toc 3" w:uiPriority="39"/>
-    <w:lsdException w:name="toc 4" w:uiPriority="39"/>
-    <w:lsdException w:name="toc 5" w:uiPriority="39"/>
-    <w:lsdException w:name="toc 6" w:uiPriority="39"/>
-    <w:lsdException w:name="toc 7" w:uiPriority="39"/>
-    <w:lsdException w:name="toc 8" w:uiPriority="39"/>
-    <w:lsdException w:name="toc 9" w:uiPriority="39"/>
-    <w:lsdException w:name="caption" w:uiPriority="35" w:qFormat="1"/>
-    <w:lsdException w:name="Title" w:semiHidden="0" w:uiPriority="10" w:unhideWhenUsed="0" w:qFormat="1"/>
-    <w:lsdException w:name="Default Paragraph Font" w:uiPriority="1"/>
-    <w:lsdException w:name="Subtitle" w:semiHidden="0" w:uiPriority="11" w:unhideWhenUsed="0" w:qFormat="1"/>
-    <w:lsdException w:name="Strong" w:semiHidden="0" w:uiPriority="22" w:unhideWhenUsed="0" w:qFormat="1"/>
-    <w:lsdException w:name="Emphasis" w:semiHidden="0" w:uiPriority="20" w:unhideWhenUsed="0" w:qFormat="1"/>
-    <w:lsdException w:name="Table Grid" w:semiHidden="0" w:uiPriority="59" w:unhideWhenUsed="0"/>
-    <w:lsdException w:name="Placeholder Text" w:unhideWhenUsed="0"/>
-    <w:lsdException w:name="No Spacing" w:semiHidden="0" w:uiPriority="1" w:unhideWhenUsed="0" w:qFormat="1"/>
-    <w:lsdException w:name="Light Shading" w:semiHidden="0" w:uiPriority="60" w:unhideWhenUsed="0"/>
-    <w:lsdException w:name="Light List" w:semiHidden="0" w:uiPriority="61" w:unhideWhenUsed="0"/>
-    <w:lsdException w:name="Light Grid" w:semiHidden="0" w:uiPriority="62" w:unhideWhenUsed="0"/>
-    <w:lsdException w:name="Medium Shading 1" w:semiHidden="0" w:uiPriority="63" w:unhideWhenUsed="0"/>
-    <w:lsdException w:name="Medium Shading 2" w:semiHidden="0" w:uiPriority="64" w:unhideWhenUsed="0"/>
-    <w:lsdException w:name="Medium List 1" w:semiHidden="0" w:uiPriority="65" w:unhideWhenUsed="0"/>
-    <w:lsdException w:name="Medium List 2" w:semiHidden="0" w:uiPriority="66" w:unhideWhenUsed="0"/>
-    <w:lsdException w:name="Medium Grid 1" w:semiHidden="0" w:uiPriority="67" w:unhideWhenUsed="0"/>
-    <w:lsdException w:name="Medium Grid 2" w:semiHidden="0" w:uiPriority="68" w:unhideWhenUsed="0"/>
-    <w:lsdException w:name="Medium Grid 3" w:semiHidden="0" w:uiPriority="69" w:unhideWhenUsed="0"/>
-    <w:lsdException w:name="Dark List" w:semiHidden="0" w:uiPriority="70" w:unhideWhenUsed="0"/>
-    <w:lsdException w:name="Colorful Shading" w:semiHidden="0" w:uiPriority="71" w:unhideWhenUsed="0"/>
-    <w:lsdException w:name="Colorful List" w:semiHidden="0" w:uiPriority="72" w:unhideWhenUsed="0"/>
-    <w:lsdException w:name="Colorful Grid" w:semiHidden="0" w:uiPriority="73" w:unhideWhenUsed="0"/>
-    <w:lsdException w:name="Light Shading Accent 1" w:semiHidden="0" w:uiPriority="60" w:unhideWhenUsed="0"/>
-    <w:lsdException w:name="Light List Accent 1" w:semiHidden="0" w:uiPriority="61" w:unhideWhenUsed="0"/>
-    <w:lsdException w:name="Light Grid Accent 1" w:semiHidden="0" w:uiPriority="62" w:unhideWhenUsed="0"/>
-    <w:lsdException w:name="Medium Shading 1 Accent 1" w:semiHidden="0" w:uiPriority="63" w:unhideWhenUsed="0"/>
-    <w:lsdException w:name="Medium Shading 2 Accent 1" w:semiHidden="0" w:uiPriority="64" w:unhideWhenUsed="0"/>
-    <w:lsdException w:name="Medium List 1 Accent 1" w:semiHidden="0" w:uiPriority="65" w:unhideWhenUsed="0"/>
-    <w:lsdException w:name="Revision" w:unhideWhenUsed="0"/>
-    <w:lsdException w:name="List Paragraph" w:semiHidden="0" w:uiPriority="34" w:unhideWhenUsed="0" w:qFormat="1"/>
-    <w:lsdException w:name="Quote" w:semiHidden="0" w:uiPriority="29" w:unhideWhenUsed="0" w:qFormat="1"/>
-    <w:lsdException w:name="Intense Quote" w:semiHidden="0" w:uiPriority="30" w:unhideWhenUsed="0" w:qFormat="1"/>
-    <w:lsdException w:name="Medium List 2 Accent 1" w:semiHidden="0" w:uiPriority="66" w:unhideWhenUsed="0"/>
-    <w:lsdException w:name="Medium Grid 1 Accent 1" w:semiHidden="0" w:uiPriority="67" w:unhideWhenUsed="0"/>
-    <w:lsdException w:name="Medium Grid 2 Accent 1" w:semiHidden="0" w:uiPriority="68" w:unhideWhenUsed="0"/>
-    <w:lsdException w:name="Medium Grid 3 Accent 1" w:semiHidden="0" w:uiPriority="69" w:unhideWhenUsed="0"/>
-    <w:lsdException w:name="Dark List Accent 1" w:semiHidden="0" w:uiPriority="70" w:unhideWhenUsed="0"/>
-    <w:lsdException w:name="Colorful Shading Accent 1" w:semiHidden="0" w:uiPriority="71" w:unhideWhenUsed="0"/>
-    <w:lsdException w:name="Colorful List Accent 1" w:semiHidden="0" w:uiPriority="72" w:unhideWhenUsed="0"/>
-    <w:lsdException w:name="Colorful Grid Accent 1" w:semiHidden="0" w:uiPriority="73" w:unhideWhenUsed="0"/>
-    <w:lsdException w:name="Light Shading Accent 2" w:semiHidden="0" w:uiPriority="60" w:unhideWhenUsed="0"/>
-    <w:lsdException w:name="Light List Accent 2" w:semiHidden="0" w:uiPriority="61" w:unhideWhenUsed="0"/>
-    <w:lsdException w:name="Light Grid Accent 2" w:semiHidden="0" w:uiPriority="62" w:unhideWhenUsed="0"/>
-    <w:lsdException w:name="Medium Shading 1 Accent 2" w:semiHidden="0" w:uiPriority="63" w:unhideWhenUsed="0"/>
-    <w:lsdException w:name="Medium Shading 2 Accent 2" w:semiHidden="0" w:uiPriority="64" w:unhideWhenUsed="0"/>
-    <w:lsdException w:name="Medium List 1 Accent 2" w:semiHidden="0" w:uiPriority="65" w:unhideWhenUsed="0"/>
-    <w:lsdException w:name="Medium List 2 Accent 2" w:semiHidden="0" w:uiPriority="66" w:unhideWhenUsed="0"/>
-    <w:lsdException w:name="Medium Grid 1 Accent 2" w:semiHidden="0" w:uiPriority="67" w:unhideWhenUsed="0"/>
-    <w:lsdException w:name="Medium Grid 2 Accent 2" w:semiHidden="0" w:uiPriority="68" w:unhideWhenUsed="0"/>
-    <w:lsdException w:name="Medium Grid 3 Accent 2" w:semiHidden="0" w:uiPriority="69" w:unhideWhenUsed="0"/>
-    <w:lsdException w:name="Dark List Accent 2" w:semiHidden="0" w:uiPriority="70" w:unhideWhenUsed="0"/>
-    <w:lsdException w:name="Colorful Shading Accent 2" w:semiHidden="0" w:uiPriority="71" w:unhideWhenUsed="0"/>
-    <w:lsdException w:name="Colorful List Accent 2" w:semiHidden="0" w:uiPriority="72" w:unhideWhenUsed="0"/>
-    <w:lsdException w:name="Colorful Grid Accent 2" w:semiHidden="0" w:uiPriority="73" w:unhideWhenUsed="0"/>
-    <w:lsdException w:name="Light Shading Accent 3" w:semiHidden="0" w:uiPriority="60" w:unhideWhenUsed="0"/>
-    <w:lsdException w:name="Light List Accent 3" w:semiHidden="0" w:uiPriority="61" w:unhideWhenUsed="0"/>
-    <w:lsdException w:name="Light Grid Accent 3" w:semiHidden="0" w:uiPriority="62" w:unhideWhenUsed="0"/>
-    <w:lsdException w:name="Medium Shading 1 Accent 3" w:semiHidden="0" w:uiPriority="63" w:unhideWhenUsed="0"/>
-    <w:lsdException w:name="Medium Shading 2 Accent 3" w:semiHidden="0" w:uiPriority="64" w:unhideWhenUsed="0"/>
-    <w:lsdException w:name="Medium List 1 Accent 3" w:semiHidden="0" w:uiPriority="65" w:unhideWhenUsed="0"/>
-    <w:lsdException w:name="Medium List 2 Accent 3" w:semiHidden="0" w:uiPriority="66" w:unhideWhenUsed="0"/>
-    <w:lsdException w:name="Medium Grid 1 Accent 3" w:semiHidden="0" w:uiPriority="67" w:unhideWhenUsed="0"/>
-    <w:lsdException w:name="Medium Grid 2 Accent 3" w:semiHidden="0" w:uiPriority="68" w:unhideWhenUsed="0"/>
-    <w:lsdException w:name="Medium Grid 3 Accent 3" w:semiHidden="0" w:uiPriority="69" w:unhideWhenUsed="0"/>
-    <w:lsdException w:name="Dark List Accent 3" w:semiHidden="0" w:uiPriority="70" w:unhideWhenUsed="0"/>
-    <w:lsdException w:name="Colorful Shading Accent 3" w:semiHidden="0" w:uiPriority="71" w:unhideWhenUsed="0"/>
-    <w:lsdException w:name="Colorful List Accent 3" w:semiHidden="0" w:uiPriority="72" w:unhideWhenUsed="0"/>
-    <w:lsdException w:name="Colorful Grid Accent 3" w:semiHidden="0" w:uiPriority="73" w:unhideWhenUsed="0"/>
-    <w:lsdException w:name="Light Shading Accent 4" w:semiHidden="0" w:uiPriority="60" w:unhideWhenUsed="0"/>
-    <w:lsdException w:name="Light List Accent 4" w:semiHidden="0" w:uiPriority="61" w:unhideWhenUsed="0"/>
-    <w:lsdException w:name="Light Grid Accent 4" w:semiHidden="0" w:uiPriority="62" w:unhideWhenUsed="0"/>
-    <w:lsdException w:name="Medium Shading 1 Accent 4" w:semiHidden="0" w:uiPriority="63" w:unhideWhenUsed="0"/>
-    <w:lsdException w:name="Medium Shading 2 Accent 4" w:semiHidden="0" w:uiPriority="64" w:unhideWhenUsed="0"/>
-    <w:lsdException w:name="Medium List 1 Accent 4" w:semiHidden="0" w:uiPriority="65" w:unhideWhenUsed="0"/>
-    <w:lsdException w:name="Medium List 2 Accent 4" w:semiHidden="0" w:uiPriority="66" w:unhideWhenUsed="0"/>
-    <w:lsdException w:name="Medium Grid 1 Accent 4" w:semiHidden="0" w:uiPriority="67" w:unhideWhenUsed="0"/>
-    <w:lsdException w:name="Medium Grid 2 Accent 4" w:semiHidden="0" w:uiPriority="68" w:unhideWhenUsed="0"/>
-    <w:lsdException w:name="Medium Grid 3 Accent 4" w:semiHidden="0" w:uiPriority="69" w:unhideWhenUsed="0"/>
-    <w:lsdException w:name="Dark List Accent 4" w:semiHidden="0" w:uiPriority="70" w:unhideWhenUsed="0"/>
-    <w:lsdException w:name="Colorful Shading Accent 4" w:semiHidden="0" w:uiPriority="71" w:unhideWhenUsed="0"/>
-    <w:lsdException w:name="Colorful List Accent 4" w:semiHidden="0" w:uiPriority="72" w:unhideWhenUsed="0"/>
-    <w:lsdException w:name="Colorful Grid Accent 4" w:semiHidden="0" w:uiPriority="73" w:unhideWhenUsed="0"/>
-    <w:lsdException w:name="Light Shading Accent 5" w:semiHidden="0" w:uiPriority="60" w:unhideWhenUsed="0"/>
-    <w:lsdException w:name="Light List Accent 5" w:semiHidden="0" w:uiPriority="61" w:unhideWhenUsed="0"/>
-    <w:lsdException w:name="Light Grid Accent 5" w:semiHidden="0" w:uiPriority="62" w:unhideWhenUsed="0"/>
-    <w:lsdException w:name="Medium Shading 1 Accent 5" w:semiHidden="0" w:uiPriority="63" w:unhideWhenUsed="0"/>
-    <w:lsdException w:name="Medium Shading 2 Accent 5" w:semiHidden="0" w:uiPriority="64" w:unhideWhenUsed="0"/>
-    <w:lsdException w:name="Medium List 1 Accent 5" w:semiHidden="0" w:uiPriority="65" w:unhideWhenUsed="0"/>
-    <w:lsdException w:name="Medium List 2 Accent 5" w:semiHidden="0" w:uiPriority="66" w:unhideWhenUsed="0"/>
-    <w:lsdException w:name="Medium Grid 1 Accent 5" w:semiHidden="0" w:uiPriority="67" w:unhideWhenUsed="0"/>
-    <w:lsdException w:name="Medium Grid 2 Accent 5" w:semiHidden="0" w:uiPriority="68" w:unhideWhenUsed="0"/>
-    <w:lsdException w:name="Medium Grid 3 Accent 5" w:semiHidden="0" w:uiPriority="69" w:unhideWhenUsed="0"/>
-    <w:lsdException w:name="Dark List Accent 5" w:semiHidden="0" w:uiPriority="70" w:unhideWhenUsed="0"/>
-    <w:lsdException w:name="Colorful Shading Accent 5" w:semiHidden="0" w:uiPriority="71" w:unhideWhenUsed="0"/>
-    <w:lsdException w:name="Colorful List Accent 5" w:semiHidden="0" w:uiPriority="72" w:unhideWhenUsed="0"/>
-    <w:lsdException w:name="Colorful Grid Accent 5" w:semiHidden="0" w:uiPriority="73" w:unhideWhenUsed="0"/>
-    <w:lsdException w:name="Light Shading Accent 6" w:semiHidden="0" w:uiPriority="60" w:unhideWhenUsed="0"/>
-    <w:lsdException w:name="Light List Accent 6" w:semiHidden="0" w:uiPriority="61" w:unhideWhenUsed="0"/>
-    <w:lsdException w:name="Light Grid Accent 6" w:semiHidden="0" w:uiPriority="62" w:unhideWhenUsed="0"/>
-    <w:lsdException w:name="Medium Shading 1 Accent 6" w:semiHidden="0" w:uiPriority="63" w:unhideWhenUsed="0"/>
-    <w:lsdException w:name="Medium Shading 2 Accent 6" w:semiHidden="0" w:uiPriority="64" w:unhideWhenUsed="0"/>
-    <w:lsdException w:name="Medium List 1 Accent 6" w:semiHidden="0" w:uiPriority="65" w:unhideWhenUsed="0"/>
-    <w:lsdException w:name="Medium List 2 Accent 6" w:semiHidden="0" w:uiPriority="66" w:unhideWhenUsed="0"/>
-    <w:lsdException w:name="Medium Grid 1 Accent 6" w:semiHidden="0" w:uiPriority="67" w:unhideWhenUsed="0"/>
-    <w:lsdException w:name="Medium Grid 2 Accent 6" w:semiHidden="0" w:uiPriority="68" w:unhideWhenUsed="0"/>
-    <w:lsdException w:name="Medium Grid 3 Accent 6" w:semiHidden="0" w:uiPriority="69" w:unhideWhenUsed="0"/>
-    <w:lsdException w:name="Dark List Accent 6" w:semiHidden="0" w:uiPriority="70" w:unhideWhenUsed="0"/>
-    <w:lsdException w:name="Colorful Shading Accent 6" w:semiHidden="0" w:uiPriority="71" w:unhideWhenUsed="0"/>
-    <w:lsdException w:name="Colorful List Accent 6" w:semiHidden="0" w:uiPriority="72" w:unhideWhenUsed="0"/>
-    <w:lsdException w:name="Colorful Grid Accent 6" w:semiHidden="0" w:uiPriority="73" w:unhideWhenUsed="0"/>
-    <w:lsdException w:name="Subtle Emphasis" w:semiHidden="0" w:uiPriority="19" w:unhideWhenUsed="0" w:qFormat="1"/>
-    <w:lsdException w:name="Intense Emphasis" w:semiHidden="0" w:uiPriority="21" w:unhideWhenUsed="0" w:qFormat="1"/>
-    <w:lsdException w:name="Subtle Reference" w:semiHidden="0" w:uiPriority="31" w:unhideWhenUsed="0" w:qFormat="1"/>
-    <w:lsdException w:name="Intense Reference" w:semiHidden="0" w:uiPriority="32" w:unhideWhenUsed="0" w:qFormat="1"/>
-    <w:lsdException w:name="Book Title" w:semiHidden="0" w:uiPriority="33" w:unhideWhenUsed="0" w:qFormat="1"/>
-    <w:lsdException w:name="Bibliography" w:uiPriority="37"/>
-    <w:lsdException w:name="TOC Heading" w:uiPriority="39" w:qFormat="1"/>
+  <w:latentStyles w:defLockedState="0" w:defUIPriority="99" w:defSemiHidden="0" w:defUnhideWhenUsed="0" w:defQFormat="0" w:count="376">
+    <w:lsdException w:name="Normal" w:uiPriority="0" w:qFormat="1"/>
+    <w:lsdException w:name="heading 1" w:uiPriority="9" w:qFormat="1"/>
+    <w:lsdException w:name="heading 2" w:semiHidden="1" w:uiPriority="9" w:unhideWhenUsed="1" w:qFormat="1"/>
+    <w:lsdException w:name="heading 3" w:semiHidden="1" w:uiPriority="9" w:unhideWhenUsed="1" w:qFormat="1"/>
+    <w:lsdException w:name="heading 4" w:semiHidden="1" w:uiPriority="9" w:unhideWhenUsed="1" w:qFormat="1"/>
+    <w:lsdException w:name="heading 5" w:semiHidden="1" w:uiPriority="9" w:unhideWhenUsed="1" w:qFormat="1"/>
+    <w:lsdException w:name="heading 6" w:semiHidden="1" w:uiPriority="9" w:unhideWhenUsed="1" w:qFormat="1"/>
+    <w:lsdException w:name="heading 7" w:semiHidden="1" w:uiPriority="9" w:unhideWhenUsed="1" w:qFormat="1"/>
+    <w:lsdException w:name="heading 8" w:semiHidden="1" w:uiPriority="9" w:unhideWhenUsed="1" w:qFormat="1"/>
+    <w:lsdException w:name="heading 9" w:semiHidden="1" w:uiPriority="9" w:unhideWhenUsed="1" w:qFormat="1"/>
+    <w:lsdException w:name="index 1" w:semiHidden="1" w:unhideWhenUsed="1"/>
+    <w:lsdException w:name="index 2" w:semiHidden="1" w:unhideWhenUsed="1"/>
+    <w:lsdException w:name="index 3" w:semiHidden="1" w:unhideWhenUsed="1"/>
+    <w:lsdException w:name="index 4" w:semiHidden="1" w:unhideWhenUsed="1"/>
+    <w:lsdException w:name="index 5" w:semiHidden="1" w:unhideWhenUsed="1"/>
+    <w:lsdException w:name="index 6" w:semiHidden="1" w:unhideWhenUsed="1"/>
+    <w:lsdException w:name="index 7" w:semiHidden="1" w:unhideWhenUsed="1"/>
+    <w:lsdException w:name="index 8" w:semiHidden="1" w:unhideWhenUsed="1"/>
+    <w:lsdException w:name="index 9" w:semiHidden="1" w:unhideWhenUsed="1"/>
+    <w:lsdException w:name="toc 1" w:semiHidden="1" w:uiPriority="39" w:unhideWhenUsed="1"/>
+    <w:lsdException w:name="toc 2" w:semiHidden="1" w:uiPriority="39" w:unhideWhenUsed="1"/>
+    <w:lsdException w:name="toc 3" w:semiHidden="1" w:uiPriority="39" w:unhideWhenUsed="1"/>
+    <w:lsdException w:name="toc 4" w:semiHidden="1" w:uiPriority="39" w:unhideWhenUsed="1"/>
+    <w:lsdException w:name="toc 5" w:semiHidden="1" w:uiPriority="39" w:unhideWhenUsed="1"/>
+    <w:lsdException w:name="toc 6" w:semiHidden="1" w:uiPriority="39" w:unhideWhenUsed="1"/>
+    <w:lsdException w:name="toc 7" w:semiHidden="1" w:uiPriority="39" w:unhideWhenUsed="1"/>
+    <w:lsdException w:name="toc 8" w:semiHidden="1" w:uiPriority="39" w:unhideWhenUsed="1"/>
+    <w:lsdException w:name="toc 9" w:semiHidden="1" w:uiPriority="39" w:unhideWhenUsed="1"/>
+    <w:lsdException w:name="Normal Indent" w:semiHidden="1" w:unhideWhenUsed="1"/>
+    <w:lsdException w:name="footnote text" w:semiHidden="1" w:unhideWhenUsed="1"/>
+    <w:lsdException w:name="annotation text" w:semiHidden="1" w:unhideWhenUsed="1"/>
+    <w:lsdException w:name="header" w:semiHidden="1" w:unhideWhenUsed="1"/>
+    <w:lsdException w:name="footer" w:semiHidden="1" w:unhideWhenUsed="1"/>
+    <w:lsdException w:name="index heading" w:semiHidden="1" w:unhideWhenUsed="1"/>
+    <w:lsdException w:name="caption" w:semiHidden="1" w:uiPriority="35" w:unhideWhenUsed="1" w:qFormat="1"/>
+    <w:lsdException w:name="table of figures" w:semiHidden="1" w:unhideWhenUsed="1"/>
+    <w:lsdException w:name="envelope address" w:semiHidden="1" w:unhideWhenUsed="1"/>
+    <w:lsdException w:name="envelope return" w:semiHidden="1" w:unhideWhenUsed="1"/>
+    <w:lsdException w:name="footnote reference" w:semiHidden="1" w:unhideWhenUsed="1"/>
+    <w:lsdException w:name="annotation reference" w:semiHidden="1" w:unhideWhenUsed="1"/>
+    <w:lsdException w:name="line number" w:semiHidden="1" w:unhideWhenUsed="1"/>
+    <w:lsdException w:name="page number" w:semiHidden="1" w:unhideWhenUsed="1"/>
+    <w:lsdException w:name="endnote reference" w:semiHidden="1" w:unhideWhenUsed="1"/>
+    <w:lsdException w:name="endnote text" w:semiHidden="1" w:unhideWhenUsed="1"/>
+    <w:lsdException w:name="table of authorities" w:semiHidden="1" w:unhideWhenUsed="1"/>
+    <w:lsdException w:name="macro" w:semiHidden="1" w:unhideWhenUsed="1"/>
+    <w:lsdException w:name="toa heading" w:semiHidden="1" w:unhideWhenUsed="1"/>
+    <w:lsdException w:name="List" w:semiHidden="1" w:unhideWhenUsed="1"/>
+    <w:lsdException w:name="List Bullet" w:semiHidden="1" w:unhideWhenUsed="1"/>
+    <w:lsdException w:name="List Number" w:semiHidden="1" w:unhideWhenUsed="1"/>
+    <w:lsdException w:name="List 2" w:semiHidden="1" w:unhideWhenUsed="1"/>
+    <w:lsdException w:name="List 3" w:semiHidden="1" w:unhideWhenUsed="1"/>
+    <w:lsdException w:name="List 4" w:semiHidden="1" w:unhideWhenUsed="1"/>
+    <w:lsdException w:name="List 5" w:semiHidden="1" w:unhideWhenUsed="1"/>
+    <w:lsdException w:name="List Bullet 2" w:semiHidden="1" w:unhideWhenUsed="1"/>
+    <w:lsdException w:name="List Bullet 3" w:semiHidden="1" w:unhideWhenUsed="1"/>
+    <w:lsdException w:name="List Bullet 4" w:semiHidden="1" w:unhideWhenUsed="1"/>
+    <w:lsdException w:name="List Bullet 5" w:semiHidden="1" w:unhideWhenUsed="1"/>
+    <w:lsdException w:name="List Number 2" w:semiHidden="1" w:unhideWhenUsed="1"/>
+    <w:lsdException w:name="List Number 3" w:semiHidden="1" w:unhideWhenUsed="1"/>
+    <w:lsdException w:name="List Number 4" w:semiHidden="1" w:unhideWhenUsed="1"/>
+    <w:lsdException w:name="List Number 5" w:semiHidden="1" w:unhideWhenUsed="1"/>
+    <w:lsdException w:name="Title" w:uiPriority="10" w:qFormat="1"/>
+    <w:lsdException w:name="Closing" w:semiHidden="1" w:unhideWhenUsed="1"/>
+    <w:lsdException w:name="Signature" w:semiHidden="1" w:unhideWhenUsed="1"/>
+    <w:lsdException w:name="Default Paragraph Font" w:semiHidden="1" w:uiPriority="1" w:unhideWhenUsed="1"/>
+    <w:lsdException w:name="Body Text" w:semiHidden="1" w:unhideWhenUsed="1"/>
+    <w:lsdException w:name="Body Text Indent" w:semiHidden="1" w:unhideWhenUsed="1"/>
+    <w:lsdException w:name="List Continue" w:semiHidden="1" w:unhideWhenUsed="1"/>
+    <w:lsdException w:name="List Continue 2" w:semiHidden="1" w:unhideWhenUsed="1"/>
+    <w:lsdException w:name="List Continue 3" w:semiHidden="1" w:unhideWhenUsed="1"/>
+    <w:lsdException w:name="List Continue 4" w:semiHidden="1" w:unhideWhenUsed="1"/>
+    <w:lsdException w:name="List Continue 5" w:semiHidden="1" w:unhideWhenUsed="1"/>
+    <w:lsdException w:name="Message Header" w:semiHidden="1" w:unhideWhenUsed="1"/>
+    <w:lsdException w:name="Subtitle" w:uiPriority="11" w:qFormat="1"/>
+    <w:lsdException w:name="Salutation" w:semiHidden="1" w:unhideWhenUsed="1"/>
+    <w:lsdException w:name="Date" w:semiHidden="1" w:unhideWhenUsed="1"/>
+    <w:lsdException w:name="Body Text First Indent" w:semiHidden="1" w:unhideWhenUsed="1"/>
+    <w:lsdException w:name="Body Text First Indent 2" w:semiHidden="1" w:unhideWhenUsed="1"/>
+    <w:lsdException w:name="Note Heading" w:semiHidden="1" w:unhideWhenUsed="1"/>
+    <w:lsdException w:name="Body Text 2" w:semiHidden="1" w:unhideWhenUsed="1"/>
+    <w:lsdException w:name="Body Text 3" w:semiHidden="1" w:unhideWhenUsed="1"/>
+    <w:lsdException w:name="Body Text Indent 2" w:semiHidden="1" w:unhideWhenUsed="1"/>
+    <w:lsdException w:name="Body Text Indent 3" w:semiHidden="1" w:unhideWhenUsed="1"/>
+    <w:lsdException w:name="Block Text" w:semiHidden="1" w:unhideWhenUsed="1"/>
+    <w:lsdException w:name="Hyperlink" w:semiHidden="1" w:unhideWhenUsed="1"/>
+    <w:lsdException w:name="FollowedHyperlink" w:semiHidden="1" w:unhideWhenUsed="1"/>
+    <w:lsdException w:name="Strong" w:uiPriority="22" w:qFormat="1"/>
+    <w:lsdException w:name="Emphasis" w:uiPriority="20" w:qFormat="1"/>
+    <w:lsdException w:name="Document Map" w:semiHidden="1" w:unhideWhenUsed="1"/>
+    <w:lsdException w:name="Plain Text" w:semiHidden="1" w:unhideWhenUsed="1"/>
+    <w:lsdException w:name="E-mail Signature" w:semiHidden="1" w:unhideWhenUsed="1"/>
+    <w:lsdException w:name="HTML Top of Form" w:semiHidden="1" w:unhideWhenUsed="1"/>
+    <w:lsdException w:name="HTML Bottom of Form" w:semiHidden="1" w:unhideWhenUsed="1"/>
+    <w:lsdException w:name="Normal (Web)" w:semiHidden="1" w:unhideWhenUsed="1"/>
+    <w:lsdException w:name="HTML Acronym" w:semiHidden="1" w:unhideWhenUsed="1"/>
+    <w:lsdException w:name="HTML Address" w:semiHidden="1" w:unhideWhenUsed="1"/>
+    <w:lsdException w:name="HTML Cite" w:semiHidden="1" w:unhideWhenUsed="1"/>
+    <w:lsdException w:name="HTML Code" w:semiHidden="1" w:unhideWhenUsed="1"/>
+    <w:lsdException w:name="HTML Definition" w:semiHidden="1" w:unhideWhenUsed="1"/>
+    <w:lsdException w:name="HTML Keyboard" w:semiHidden="1" w:unhideWhenUsed="1"/>
+    <w:lsdException w:name="HTML Preformatted" w:semiHidden="1" w:unhideWhenUsed="1"/>
+    <w:lsdException w:name="HTML Sample" w:semiHidden="1" w:unhideWhenUsed="1"/>
+    <w:lsdException w:name="HTML Typewriter" w:semiHidden="1" w:unhideWhenUsed="1"/>
+    <w:lsdException w:name="HTML Variable" w:semiHidden="1" w:unhideWhenUsed="1"/>
+    <w:lsdException w:name="Normal Table" w:semiHidden="1" w:unhideWhenUsed="1"/>
+    <w:lsdException w:name="annotation subject" w:semiHidden="1" w:unhideWhenUsed="1"/>
+    <w:lsdException w:name="No List" w:semiHidden="1" w:unhideWhenUsed="1"/>
+    <w:lsdException w:name="Outline List 1" w:semiHidden="1" w:unhideWhenUsed="1"/>
+    <w:lsdException w:name="Outline List 2" w:semiHidden="1" w:unhideWhenUsed="1"/>
+    <w:lsdException w:name="Outline List 3" w:semiHidden="1" w:unhideWhenUsed="1"/>
+    <w:lsdException w:name="Table Simple 1" w:semiHidden="1" w:unhideWhenUsed="1"/>
+    <w:lsdException w:name="Table Simple 2" w:semiHidden="1" w:unhideWhenUsed="1"/>
+    <w:lsdException w:name="Table Simple 3" w:semiHidden="1" w:unhideWhenUsed="1"/>
+    <w:lsdException w:name="Table Classic 1" w:semiHidden="1" w:unhideWhenUsed="1"/>
+    <w:lsdException w:name="Table Classic 2" w:semiHidden="1" w:unhideWhenUsed="1"/>
+    <w:lsdException w:name="Table Classic 3" w:semiHidden="1" w:unhideWhenUsed="1"/>
+    <w:lsdException w:name="Table Classic 4" w:semiHidden="1" w:unhideWhenUsed="1"/>
+    <w:lsdException w:name="Table Colorful 1" w:semiHidden="1" w:unhideWhenUsed="1"/>
+    <w:lsdException w:name="Table Colorful 2" w:semiHidden="1" w:unhideWhenUsed="1"/>
+    <w:lsdException w:name="Table Colorful 3" w:semiHidden="1" w:unhideWhenUsed="1"/>
+    <w:lsdException w:name="Table Columns 1" w:semiHidden="1" w:unhideWhenUsed="1"/>
+    <w:lsdException w:name="Table Columns 2" w:semiHidden="1" w:unhideWhenUsed="1"/>
+    <w:lsdException w:name="Table Columns 3" w:semiHidden="1" w:unhideWhenUsed="1"/>
+    <w:lsdException w:name="Table Columns 4" w:semiHidden="1" w:unhideWhenUsed="1"/>
+    <w:lsdException w:name="Table Columns 5" w:semiHidden="1" w:unhideWhenUsed="1"/>
+    <w:lsdException w:name="Table Grid 1" w:semiHidden="1" w:unhideWhenUsed="1"/>
+    <w:lsdException w:name="Table Grid 2" w:semiHidden="1" w:unhideWhenUsed="1"/>
+    <w:lsdException w:name="Table Grid 3" w:semiHidden="1" w:unhideWhenUsed="1"/>
+    <w:lsdException w:name="Table Grid 4" w:semiHidden="1" w:unhideWhenUsed="1"/>
+    <w:lsdException w:name="Table Grid 5" w:semiHidden="1" w:unhideWhenUsed="1"/>
+    <w:lsdException w:name="Table Grid 6" w:semiHidden="1" w:unhideWhenUsed="1"/>
+    <w:lsdException w:name="Table Grid 7" w:semiHidden="1" w:unhideWhenUsed="1"/>
+    <w:lsdException w:name="Table Grid 8" w:semiHidden="1" w:unhideWhenUsed="1"/>
+    <w:lsdException w:name="Table List 1" w:semiHidden="1" w:unhideWhenUsed="1"/>
+    <w:lsdException w:name="Table List 2" w:semiHidden="1" w:unhideWhenUsed="1"/>
+    <w:lsdException w:name="Table List 3" w:semiHidden="1" w:unhideWhenUsed="1"/>
+    <w:lsdException w:name="Table List 4" w:semiHidden="1" w:unhideWhenUsed="1"/>
+    <w:lsdException w:name="Table List 5" w:semiHidden="1" w:unhideWhenUsed="1"/>
+    <w:lsdException w:name="Table List 6" w:semiHidden="1" w:unhideWhenUsed="1"/>
+    <w:lsdException w:name="Table List 7" w:semiHidden="1" w:unhideWhenUsed="1"/>
+    <w:lsdException w:name="Table List 8" w:semiHidden="1" w:unhideWhenUsed="1"/>
+    <w:lsdException w:name="Table 3D effects 1" w:semiHidden="1" w:unhideWhenUsed="1"/>
+    <w:lsdException w:name="Table 3D effects 2" w:semiHidden="1" w:unhideWhenUsed="1"/>
+    <w:lsdException w:name="Table 3D effects 3" w:semiHidden="1" w:unhideWhenUsed="1"/>
+    <w:lsdException w:name="Table Contemporary" w:semiHidden="1" w:unhideWhenUsed="1"/>
+    <w:lsdException w:name="Table Elegant" w:semiHidden="1" w:unhideWhenUsed="1"/>
+    <w:lsdException w:name="Table Professional" w:semiHidden="1" w:unhideWhenUsed="1"/>
+    <w:lsdException w:name="Table Subtle 1" w:semiHidden="1" w:unhideWhenUsed="1"/>
+    <w:lsdException w:name="Table Subtle 2" w:semiHidden="1" w:unhideWhenUsed="1"/>
+    <w:lsdException w:name="Table Web 1" w:semiHidden="1" w:unhideWhenUsed="1"/>
+    <w:lsdException w:name="Table Web 2" w:semiHidden="1" w:unhideWhenUsed="1"/>
+    <w:lsdException w:name="Table Web 3" w:semiHidden="1" w:unhideWhenUsed="1"/>
+    <w:lsdException w:name="Balloon Text" w:semiHidden="1" w:unhideWhenUsed="1"/>
+    <w:lsdException w:name="Table Grid" w:semiHidden="1" w:uiPriority="59" w:unhideWhenUsed="1"/>
+    <w:lsdException w:name="Table Theme" w:semiHidden="1" w:unhideWhenUsed="1"/>
+    <w:lsdException w:name="Placeholder Text" w:semiHidden="1"/>
+    <w:lsdException w:name="No Spacing" w:uiPriority="1" w:qFormat="1"/>
+    <w:lsdException w:name="Light Shading" w:uiPriority="60"/>
+    <w:lsdException w:name="Light List" w:uiPriority="61"/>
+    <w:lsdException w:name="Light Grid" w:uiPriority="62"/>
+    <w:lsdException w:name="Medium Shading 1" w:uiPriority="63"/>
+    <w:lsdException w:name="Medium Shading 2" w:uiPriority="64"/>
+    <w:lsdException w:name="Medium List 1" w:uiPriority="65"/>
+    <w:lsdException w:name="Medium List 2" w:uiPriority="66"/>
+    <w:lsdException w:name="Medium Grid 1" w:uiPriority="67"/>
+    <w:lsdException w:name="Medium Grid 2" w:uiPriority="68"/>
+    <w:lsdException w:name="Medium Grid 3" w:uiPriority="69"/>
+    <w:lsdException w:name="Dark List" w:uiPriority="70"/>
+    <w:lsdException w:name="Colorful Shading" w:uiPriority="71"/>
+    <w:lsdException w:name="Colorful List" w:uiPriority="72"/>
+    <w:lsdException w:name="Colorful Grid" w:uiPriority="73"/>
+    <w:lsdException w:name="Light Shading Accent 1" w:uiPriority="60"/>
+    <w:lsdException w:name="Light List Accent 1" w:uiPriority="61"/>
+    <w:lsdException w:name="Light Grid Accent 1" w:uiPriority="62"/>
+    <w:lsdException w:name="Medium Shading 1 Accent 1" w:uiPriority="63"/>
+    <w:lsdException w:name="Medium Shading 2 Accent 1" w:uiPriority="64"/>
+    <w:lsdException w:name="Medium List 1 Accent 1" w:uiPriority="65"/>
+    <w:lsdException w:name="Revision" w:semiHidden="1"/>
+    <w:lsdException w:name="List Paragraph" w:uiPriority="34" w:qFormat="1"/>
+    <w:lsdException w:name="Quote" w:uiPriority="29" w:qFormat="1"/>
+    <w:lsdException w:name="Intense Quote" w:uiPriority="30" w:qFormat="1"/>
+    <w:lsdException w:name="Medium List 2 Accent 1" w:uiPriority="66"/>
+    <w:lsdException w:name="Medium Grid 1 Accent 1" w:uiPriority="67"/>
+    <w:lsdException w:name="Medium Grid 2 Accent 1" w:uiPriority="68"/>
+    <w:lsdException w:name="Medium Grid 3 Accent 1" w:uiPriority="69"/>
+    <w:lsdException w:name="Dark List Accent 1" w:uiPriority="70"/>
+    <w:lsdException w:name="Colorful Shading Accent 1" w:uiPriority="71"/>
+    <w:lsdException w:name="Colorful List Accent 1" w:uiPriority="72"/>
+    <w:lsdException w:name="Colorful Grid Accent 1" w:uiPriority="73"/>
+    <w:lsdException w:name="Light Shading Accent 2" w:uiPriority="60"/>
+    <w:lsdException w:name="Light List Accent 2" w:uiPriority="61"/>
+    <w:lsdException w:name="Light Grid Accent 2" w:uiPriority="62"/>
+    <w:lsdException w:name="Medium Shading 1 Accent 2" w:uiPriority="63"/>
+    <w:lsdException w:name="Medium Shading 2 Accent 2" w:uiPriority="64"/>
+    <w:lsdException w:name="Medium List 1 Accent 2" w:uiPriority="65"/>
+    <w:lsdException w:name="Medium List 2 Accent 2" w:uiPriority="66"/>
+    <w:lsdException w:name="Medium Grid 1 Accent 2" w:uiPriority="67"/>
+    <w:lsdException w:name="Medium Grid 2 Accent 2" w:uiPriority="68"/>
+    <w:lsdException w:name="Medium Grid 3 Accent 2" w:uiPriority="69"/>
+    <w:lsdException w:name="Dark List Accent 2" w:uiPriority="70"/>
+    <w:lsdException w:name="Colorful Shading Accent 2" w:uiPriority="71"/>
+    <w:lsdException w:name="Colorful List Accent 2" w:uiPriority="72"/>
+    <w:lsdException w:name="Colorful Grid Accent 2" w:uiPriority="73"/>
+    <w:lsdException w:name="Light Shading Accent 3" w:uiPriority="60"/>
+    <w:lsdException w:name="Light List Accent 3" w:uiPriority="61"/>
+    <w:lsdException w:name="Light Grid Accent 3" w:uiPriority="62"/>
+    <w:lsdException w:name="Medium Shading 1 Accent 3" w:uiPriority="63"/>
+    <w:lsdException w:name="Medium Shading 2 Accent 3" w:uiPriority="64"/>
+    <w:lsdException w:name="Medium List 1 Accent 3" w:uiPriority="65"/>
+    <w:lsdException w:name="Medium List 2 Accent 3" w:uiPriority="66"/>
+    <w:lsdException w:name="Medium Grid 1 Accent 3" w:uiPriority="67"/>
+    <w:lsdException w:name="Medium Grid 2 Accent 3" w:uiPriority="68"/>
+    <w:lsdException w:name="Medium Grid 3 Accent 3" w:uiPriority="69"/>
+    <w:lsdException w:name="Dark List Accent 3" w:uiPriority="70"/>
+    <w:lsdException w:name="Colorful Shading Accent 3" w:uiPriority="71"/>
+    <w:lsdException w:name="Colorful List Accent 3" w:uiPriority="72"/>
+    <w:lsdException w:name="Colorful Grid Accent 3" w:uiPriority="73"/>
+    <w:lsdException w:name="Light Shading Accent 4" w:uiPriority="60"/>
+    <w:lsdException w:name="Light List Accent 4" w:uiPriority="61"/>
+    <w:lsdException w:name="Light Grid Accent 4" w:uiPriority="62"/>
+    <w:lsdException w:name="Medium Shading 1 Accent 4" w:uiPriority="63"/>
+    <w:lsdException w:name="Medium Shading 2 Accent 4" w:uiPriority="64"/>
+    <w:lsdException w:name="Medium List 1 Accent 4" w:uiPriority="65"/>
+    <w:lsdException w:name="Medium List 2 Accent 4" w:uiPriority="66"/>
+    <w:lsdException w:name="Medium Grid 1 Accent 4" w:uiPriority="67"/>
+    <w:lsdException w:name="Medium Grid 2 Accent 4" w:uiPriority="68"/>
+    <w:lsdException w:name="Medium Grid 3 Accent 4" w:uiPriority="69"/>
+    <w:lsdException w:name="Dark List Accent 4" w:uiPriority="70"/>
+    <w:lsdException w:name="Colorful Shading Accent 4" w:uiPriority="71"/>
+    <w:lsdException w:name="Colorful List Accent 4" w:uiPriority="72"/>
+    <w:lsdException w:name="Colorful Grid Accent 4" w:uiPriority="73"/>
+    <w:lsdException w:name="Light Shading Accent 5" w:uiPriority="60"/>
+    <w:lsdException w:name="Light List Accent 5" w:uiPriority="61"/>
+    <w:lsdException w:name="Light Grid Accent 5" w:uiPriority="62"/>
+    <w:lsdException w:name="Medium Shading 1 Accent 5" w:uiPriority="63"/>
+    <w:lsdException w:name="Medium Shading 2 Accent 5" w:uiPriority="64"/>
+    <w:lsdException w:name="Medium List 1 Accent 5" w:uiPriority="65"/>
+    <w:lsdException w:name="Medium List 2 Accent 5" w:uiPriority="66"/>
+    <w:lsdException w:name="Medium Grid 1 Accent 5" w:uiPriority="67"/>
+    <w:lsdException w:name="Medium Grid 2 Accent 5" w:uiPriority="68"/>
+    <w:lsdException w:name="Medium Grid 3 Accent 5" w:uiPriority="69"/>
+    <w:lsdException w:name="Dark List Accent 5" w:uiPriority="70"/>
+    <w:lsdException w:name="Colorful Shading Accent 5" w:uiPriority="71"/>
+    <w:lsdException w:name="Colorful List Accent 5" w:uiPriority="72"/>
+    <w:lsdException w:name="Colorful Grid Accent 5" w:uiPriority="73"/>
+    <w:lsdException w:name="Light Shading Accent 6" w:uiPriority="60"/>
+    <w:lsdException w:name="Light List Accent 6" w:uiPriority="61"/>
+    <w:lsdException w:name="Light Grid Accent 6" w:uiPriority="62"/>
+    <w:lsdException w:name="Medium Shading 1 Accent 6" w:uiPriority="63"/>
+    <w:lsdException w:name="Medium Shading 2 Accent 6" w:uiPriority="64"/>
+    <w:lsdException w:name="Medium List 1 Accent 6" w:uiPriority="65"/>
+    <w:lsdException w:name="Medium List 2 Accent 6" w:uiPriority="66"/>
+    <w:lsdException w:name="Medium Grid 1 Accent 6" w:uiPriority="67"/>
+    <w:lsdException w:name="Medium Grid 2 Accent 6" w:uiPriority="68"/>
+    <w:lsdException w:name="Medium Grid 3 Accent 6" w:uiPriority="69"/>
+    <w:lsdException w:name="Dark List Accent 6" w:uiPriority="70"/>
+    <w:lsdException w:name="Colorful Shading Accent 6" w:uiPriority="71"/>
+    <w:lsdException w:name="Colorful List Accent 6" w:uiPriority="72"/>
+    <w:lsdException w:name="Colorful Grid Accent 6" w:uiPriority="73"/>
+    <w:lsdException w:name="Subtle Emphasis" w:uiPriority="19" w:qFormat="1"/>
+    <w:lsdException w:name="Intense Emphasis" w:uiPriority="21" w:qFormat="1"/>
+    <w:lsdException w:name="Subtle Reference" w:uiPriority="31" w:qFormat="1"/>
+    <w:lsdException w:name="Intense Reference" w:uiPriority="32" w:qFormat="1"/>
+    <w:lsdException w:name="Book Title" w:uiPriority="33" w:qFormat="1"/>
+    <w:lsdException w:name="Bibliography" w:semiHidden="1" w:uiPriority="37" w:unhideWhenUsed="1"/>
+    <w:lsdException w:name="TOC Heading" w:semiHidden="1" w:uiPriority="39" w:unhideWhenUsed="1" w:qFormat="1"/>
+    <w:lsdException w:name="Plain Table 1" w:uiPriority="41"/>
+    <w:lsdException w:name="Plain Table 2" w:uiPriority="42"/>
+    <w:lsdException w:name="Plain Table 3" w:uiPriority="43"/>
+    <w:lsdException w:name="Plain Table 4" w:uiPriority="44"/>
+    <w:lsdException w:name="Plain Table 5" w:uiPriority="45"/>
+    <w:lsdException w:name="Grid Table Light" w:uiPriority="40"/>
+    <w:lsdException w:name="Grid Table 1 Light" w:uiPriority="46"/>
+    <w:lsdException w:name="Grid Table 2" w:uiPriority="47"/>
+    <w:lsdException w:name="Grid Table 3" w:uiPriority="48"/>
+    <w:lsdException w:name="Grid Table 4" w:uiPriority="49"/>
+    <w:lsdException w:name="Grid Table 5 Dark" w:uiPriority="50"/>
+    <w:lsdException w:name="Grid Table 6 Colorful" w:uiPriority="51"/>
+    <w:lsdException w:name="Grid Table 7 Colorful" w:uiPriority="52"/>
+    <w:lsdException w:name="Grid Table 1 Light Accent 1" w:uiPriority="46"/>
+    <w:lsdException w:name="Grid Table 2 Accent 1" w:uiPriority="47"/>
+    <w:lsdException w:name="Grid Table 3 Accent 1" w:uiPriority="48"/>
+    <w:lsdException w:name="Grid Table 4 Accent 1" w:uiPriority="49"/>
+    <w:lsdException w:name="Grid Table 5 Dark Accent 1" w:uiPriority="50"/>
+    <w:lsdException w:name="Grid Table 6 Colorful Accent 1" w:uiPriority="51"/>
+    <w:lsdException w:name="Grid Table 7 Colorful Accent 1" w:uiPriority="52"/>
+    <w:lsdException w:name="Grid Table 1 Light Accent 2" w:uiPriority="46"/>
+    <w:lsdException w:name="Grid Table 2 Accent 2" w:uiPriority="47"/>
+    <w:lsdException w:name="Grid Table 3 Accent 2" w:uiPriority="48"/>
+    <w:lsdException w:name="Grid Table 4 Accent 2" w:uiPriority="49"/>
+    <w:lsdException w:name="Grid Table 5 Dark Accent 2" w:uiPriority="50"/>
+    <w:lsdException w:name="Grid Table 6 Colorful Accent 2" w:uiPriority="51"/>
+    <w:lsdException w:name="Grid Table 7 Colorful Accent 2" w:uiPriority="52"/>
+    <w:lsdException w:name="Grid Table 1 Light Accent 3" w:uiPriority="46"/>
+    <w:lsdException w:name="Grid Table 2 Accent 3" w:uiPriority="47"/>
+    <w:lsdException w:name="Grid Table 3 Accent 3" w:uiPriority="48"/>
+    <w:lsdException w:name="Grid Table 4 Accent 3" w:uiPriority="49"/>
+    <w:lsdException w:name="Grid Table 5 Dark Accent 3" w:uiPriority="50"/>
+    <w:lsdException w:name="Grid Table 6 Colorful Accent 3" w:uiPriority="51"/>
+    <w:lsdException w:name="Grid Table 7 Colorful Accent 3" w:uiPriority="52"/>
+    <w:lsdException w:name="Grid Table 1 Light Accent 4" w:uiPriority="46"/>
+    <w:lsdException w:name="Grid Table 2 Accent 4" w:uiPriority="47"/>
+    <w:lsdException w:name="Grid Table 3 Accent 4" w:uiPriority="48"/>
+    <w:lsdException w:name="Grid Table 4 Accent 4" w:uiPriority="49"/>
+    <w:lsdException w:name="Grid Table 5 Dark Accent 4" w:uiPriority="50"/>
+    <w:lsdException w:name="Grid Table 6 Colorful Accent 4" w:uiPriority="51"/>
+    <w:lsdException w:name="Grid Table 7 Colorful Accent 4" w:uiPriority="52"/>
+    <w:lsdException w:name="Grid Table 1 Light Accent 5" w:uiPriority="46"/>
+    <w:lsdException w:name="Grid Table 2 Accent 5" w:uiPriority="47"/>
+    <w:lsdException w:name="Grid Table 3 Accent 5" w:uiPriority="48"/>
+    <w:lsdException w:name="Grid Table 4 Accent 5" w:uiPriority="49"/>
+    <w:lsdException w:name="Grid Table 5 Dark Accent 5" w:uiPriority="50"/>
+    <w:lsdException w:name="Grid Table 6 Colorful Accent 5" w:uiPriority="51"/>
+    <w:lsdException w:name="Grid Table 7 Colorful Accent 5" w:uiPriority="52"/>
+    <w:lsdException w:name="Grid Table 1 Light Accent 6" w:uiPriority="46"/>
+    <w:lsdException w:name="Grid Table 2 Accent 6" w:uiPriority="47"/>
+    <w:lsdException w:name="Grid Table 3 Accent 6" w:uiPriority="48"/>
+    <w:lsdException w:name="Grid Table 4 Accent 6" w:uiPriority="49"/>
+    <w:lsdException w:name="Grid Table 5 Dark Accent 6" w:uiPriority="50"/>
+    <w:lsdException w:name="Grid Table 6 Colorful Accent 6" w:uiPriority="51"/>
+    <w:lsdException w:name="Grid Table 7 Colorful Accent 6" w:uiPriority="52"/>
+    <w:lsdException w:name="List Table 1 Light" w:uiPriority="46"/>
+    <w:lsdException w:name="List Table 2" w:uiPriority="47"/>
+    <w:lsdException w:name="List Table 3" w:uiPriority="48"/>
+    <w:lsdException w:name="List Table 4" w:uiPriority="49"/>
+    <w:lsdException w:name="List Table 5 Dark" w:uiPriority="50"/>
+    <w:lsdException w:name="List Table 6 Colorful" w:uiPriority="51"/>
+    <w:lsdException w:name="List Table 7 Colorful" w:uiPriority="52"/>
+    <w:lsdException w:name="List Table 1 Light Accent 1" w:uiPriority="46"/>
+    <w:lsdException w:name="List Table 2 Accent 1" w:uiPriority="47"/>
+    <w:lsdException w:name="List Table 3 Accent 1" w:uiPriority="48"/>
+    <w:lsdException w:name="List Table 4 Accent 1" w:uiPriority="49"/>
+    <w:lsdException w:name="List Table 5 Dark Accent 1" w:uiPriority="50"/>
+    <w:lsdException w:name="List Table 6 Colorful Accent 1" w:uiPriority="51"/>
+    <w:lsdException w:name="List Table 7 Colorful Accent 1" w:uiPriority="52"/>
+    <w:lsdException w:name="List Table 1 Light Accent 2" w:uiPriority="46"/>
+    <w:lsdException w:name="List Table 2 Accent 2" w:uiPriority="47"/>
+    <w:lsdException w:name="List Table 3 Accent 2" w:uiPriority="48"/>
+    <w:lsdException w:name="List Table 4 Accent 2" w:uiPriority="49"/>
+    <w:lsdException w:name="List Table 5 Dark Accent 2" w:uiPriority="50"/>
+    <w:lsdException w:name="List Table 6 Colorful Accent 2" w:uiPriority="51"/>
+    <w:lsdException w:name="List Table 7 Colorful Accent 2" w:uiPriority="52"/>
+    <w:lsdException w:name="List Table 1 Light Accent 3" w:uiPriority="46"/>
+    <w:lsdException w:name="List Table 2 Accent 3" w:uiPriority="47"/>
+    <w:lsdException w:name="List Table 3 Accent 3" w:uiPriority="48"/>
+    <w:lsdException w:name="List Table 4 Accent 3" w:uiPriority="49"/>
+    <w:lsdException w:name="List Table 5 Dark Accent 3" w:uiPriority="50"/>
+    <w:lsdException w:name="List Table 6 Colorful Accent 3" w:uiPriority="51"/>
+    <w:lsdException w:name="List Table 7 Colorful Accent 3" w:uiPriority="52"/>
+    <w:lsdException w:name="List Table 1 Light Accent 4" w:uiPriority="46"/>
+    <w:lsdException w:name="List Table 2 Accent 4" w:uiPriority="47"/>
+    <w:lsdException w:name="List Table 3 Accent 4" w:uiPriority="48"/>
+    <w:lsdException w:name="List Table 4 Accent 4" w:uiPriority="49"/>
+    <w:lsdException w:name="List Table 5 Dark Accent 4" w:uiPriority="50"/>
+    <w:lsdException w:name="List Table 6 Colorful Accent 4" w:uiPriority="51"/>
+    <w:lsdException w:name="List Table 7 Colorful Accent 4" w:uiPriority="52"/>
+    <w:lsdException w:name="List Table 1 Light Accent 5" w:uiPriority="46"/>
+    <w:lsdException w:name="List Table 2 Accent 5" w:uiPriority="47"/>
+    <w:lsdException w:name="List Table 3 Accent 5" w:uiPriority="48"/>
+    <w:lsdException w:name="List Table 4 Accent 5" w:uiPriority="49"/>
+    <w:lsdException w:name="List Table 5 Dark Accent 5" w:uiPriority="50"/>
+    <w:lsdException w:name="List Table 6 Colorful Accent 5" w:uiPriority="51"/>
+    <w:lsdException w:name="List Table 7 Colorful Accent 5" w:uiPriority="52"/>
+    <w:lsdException w:name="List Table 1 Light Accent 6" w:uiPriority="46"/>
+    <w:lsdException w:name="List Table 2 Accent 6" w:uiPriority="47"/>
+    <w:lsdException w:name="List Table 3 Accent 6" w:uiPriority="48"/>
+    <w:lsdException w:name="List Table 4 Accent 6" w:uiPriority="49"/>
+    <w:lsdException w:name="List Table 5 Dark Accent 6" w:uiPriority="50"/>
+    <w:lsdException w:name="List Table 6 Colorful Accent 6" w:uiPriority="51"/>
+    <w:lsdException w:name="List Table 7 Colorful Accent 6" w:uiPriority="52"/>
+    <w:lsdException w:name="Mention" w:semiHidden="1" w:unhideWhenUsed="1"/>
+    <w:lsdException w:name="Smart Hyperlink" w:semiHidden="1" w:unhideWhenUsed="1"/>
+    <w:lsdException w:name="Hashtag" w:semiHidden="1" w:unhideWhenUsed="1"/>
+    <w:lsdException w:name="Unresolved Mention" w:semiHidden="1" w:unhideWhenUsed="1"/>
+    <w:lsdException w:name="Smart Link" w:semiHidden="1" w:unhideWhenUsed="1"/>
   </w:latentStyles>
   <w:style w:type="paragraph" w:default="1" w:styleId="Standard">
     <w:name w:val="Normal"/>

</xml_diff>